<commit_message>
deployment doc clean up
</commit_message>
<xml_diff>
--- a/doc/Steps for MoDaC Deployment.docx
+++ b/doc/Steps for MoDaC Deployment.docx
@@ -1,18 +1,22 @@
 
 <file path=word/document.xml><?xml version="1.0" encoding="utf-8"?>
-<w:document xmlns:wpc="http://schemas.microsoft.com/office/word/2010/wordprocessingCanvas" xmlns:cx="http://schemas.microsoft.com/office/drawing/2014/chartex" xmlns:cx1="http://schemas.microsoft.com/office/drawing/2015/9/8/chartex" xmlns:cx2="http://schemas.microsoft.com/office/drawing/2015/10/21/chartex" xmlns:cx3="http://schemas.microsoft.com/office/drawing/2016/5/9/chartex" xmlns:cx4="http://schemas.microsoft.com/office/drawing/2016/5/10/chartex" xmlns:cx5="http://schemas.microsoft.com/office/drawing/2016/5/11/chartex" xmlns:cx6="http://schemas.microsoft.com/office/drawing/2016/5/12/chartex" xmlns:cx7="http://schemas.microsoft.com/office/drawing/2016/5/13/chartex" xmlns:cx8="http://schemas.microsoft.com/office/drawing/2016/5/14/chartex" xmlns:mc="http://schemas.openxmlformats.org/markup-compatibility/2006" xmlns:aink="http://schemas.microsoft.com/office/drawing/2016/ink" xmlns:am3d="http://schemas.microsoft.com/office/drawing/2017/model3d" xmlns:o="urn:schemas-microsoft-com:office:office" xmlns:r="http://schemas.openxmlformats.org/officeDocument/2006/relationships" xmlns:m="http://schemas.openxmlformats.org/officeDocument/2006/math" xmlns:v="urn:schemas-microsoft-com:vml" xmlns:wp14="http://schemas.microsoft.com/office/word/2010/wordprocessingDrawing" xmlns:wp="http://schemas.openxmlformats.org/drawingml/2006/wordprocessingDrawing" xmlns:w10="urn:schemas-microsoft-com:office:word" xmlns:w="http://schemas.openxmlformats.org/wordprocessingml/2006/main" xmlns:w14="http://schemas.microsoft.com/office/word/2010/wordml" xmlns:w15="http://schemas.microsoft.com/office/word/2012/wordml" xmlns:w16cex="http://schemas.microsoft.com/office/word/2018/wordml/cex" xmlns:w16cid="http://schemas.microsoft.com/office/word/2016/wordml/cid" xmlns:w16="http://schemas.microsoft.com/office/word/2018/wordml" xmlns:w16sdtdh="http://schemas.microsoft.com/office/word/2020/wordml/sdtdatahash" xmlns:w16se="http://schemas.microsoft.com/office/word/2015/wordml/symex" xmlns:wpg="http://schemas.microsoft.com/office/word/2010/wordprocessingGroup" xmlns:wpi="http://schemas.microsoft.com/office/word/2010/wordprocessingInk" xmlns:wne="http://schemas.microsoft.com/office/word/2006/wordml" xmlns:wps="http://schemas.microsoft.com/office/word/2010/wordprocessingShape" mc:Ignorable="w14 w15 w16se w16cid w16 w16cex w16sdtdh wp14">
+<w:document xmlns:wpc="http://schemas.microsoft.com/office/word/2010/wordprocessingCanvas" xmlns:cx="http://schemas.microsoft.com/office/drawing/2014/chartex" xmlns:cx1="http://schemas.microsoft.com/office/drawing/2015/9/8/chartex" xmlns:cx2="http://schemas.microsoft.com/office/drawing/2015/10/21/chartex" xmlns:cx3="http://schemas.microsoft.com/office/drawing/2016/5/9/chartex" xmlns:cx4="http://schemas.microsoft.com/office/drawing/2016/5/10/chartex" xmlns:cx5="http://schemas.microsoft.com/office/drawing/2016/5/11/chartex" xmlns:cx6="http://schemas.microsoft.com/office/drawing/2016/5/12/chartex" xmlns:cx7="http://schemas.microsoft.com/office/drawing/2016/5/13/chartex" xmlns:cx8="http://schemas.microsoft.com/office/drawing/2016/5/14/chartex" xmlns:mc="http://schemas.openxmlformats.org/markup-compatibility/2006" xmlns:aink="http://schemas.microsoft.com/office/drawing/2016/ink" xmlns:am3d="http://schemas.microsoft.com/office/drawing/2017/model3d" xmlns:o="urn:schemas-microsoft-com:office:office" xmlns:oel="http://schemas.microsoft.com/office/2019/extlst" xmlns:r="http://schemas.openxmlformats.org/officeDocument/2006/relationships" xmlns:m="http://schemas.openxmlformats.org/officeDocument/2006/math" xmlns:v="urn:schemas-microsoft-com:vml" xmlns:wp14="http://schemas.microsoft.com/office/word/2010/wordprocessingDrawing" xmlns:wp="http://schemas.openxmlformats.org/drawingml/2006/wordprocessingDrawing" xmlns:w10="urn:schemas-microsoft-com:office:word" xmlns:w="http://schemas.openxmlformats.org/wordprocessingml/2006/main" xmlns:w14="http://schemas.microsoft.com/office/word/2010/wordml" xmlns:w15="http://schemas.microsoft.com/office/word/2012/wordml" xmlns:w16cex="http://schemas.microsoft.com/office/word/2018/wordml/cex" xmlns:w16cid="http://schemas.microsoft.com/office/word/2016/wordml/cid" xmlns:w16="http://schemas.microsoft.com/office/word/2018/wordml" xmlns:w16sdtdh="http://schemas.microsoft.com/office/word/2020/wordml/sdtdatahash" xmlns:w16se="http://schemas.microsoft.com/office/word/2015/wordml/symex" xmlns:wpg="http://schemas.microsoft.com/office/word/2010/wordprocessingGroup" xmlns:wpi="http://schemas.microsoft.com/office/word/2010/wordprocessingInk" xmlns:wne="http://schemas.microsoft.com/office/word/2006/wordml" xmlns:wps="http://schemas.microsoft.com/office/word/2010/wordprocessingShape" mc:Ignorable="w14 w15 w16se w16cid w16 w16cex w16sdtdh wp14">
   <w:body>
     <w:p>
       <w:pPr>
         <w:rPr>
           <w:b/>
           <w:bCs/>
+          <w:sz w:val="32"/>
+          <w:szCs w:val="32"/>
         </w:rPr>
       </w:pPr>
       <w:r>
         <w:rPr>
           <w:b/>
           <w:bCs/>
+          <w:sz w:val="32"/>
+          <w:szCs w:val="32"/>
         </w:rPr>
         <w:t xml:space="preserve">Steps for </w:t>
       </w:r>
@@ -20,6 +24,8 @@
         <w:rPr>
           <w:b/>
           <w:bCs/>
+          <w:sz w:val="32"/>
+          <w:szCs w:val="32"/>
         </w:rPr>
         <w:t xml:space="preserve">First time </w:t>
       </w:r>
@@ -27,6 +33,8 @@
         <w:rPr>
           <w:b/>
           <w:bCs/>
+          <w:sz w:val="32"/>
+          <w:szCs w:val="32"/>
         </w:rPr>
         <w:t>deployment</w:t>
       </w:r>
@@ -34,6 +42,8 @@
         <w:rPr>
           <w:b/>
           <w:bCs/>
+          <w:sz w:val="32"/>
+          <w:szCs w:val="32"/>
         </w:rPr>
         <w:t xml:space="preserve"> to </w:t>
       </w:r>
@@ -42,6 +52,8 @@
         <w:rPr>
           <w:b/>
           <w:bCs/>
+          <w:sz w:val="32"/>
+          <w:szCs w:val="32"/>
         </w:rPr>
         <w:t>MoDaC</w:t>
       </w:r>
@@ -50,11 +62,20 @@
         <w:rPr>
           <w:b/>
           <w:bCs/>
+          <w:sz w:val="32"/>
+          <w:szCs w:val="32"/>
         </w:rPr>
         <w:t xml:space="preserve"> server:</w:t>
       </w:r>
     </w:p>
-    <w:p/>
+    <w:p>
+      <w:pPr>
+        <w:rPr>
+          <w:sz w:val="32"/>
+          <w:szCs w:val="32"/>
+        </w:rPr>
+      </w:pPr>
+    </w:p>
     <w:p>
       <w:pPr>
         <w:pStyle w:val="ListParagraph"/>
@@ -62,25 +83,52 @@
           <w:ilvl w:val="0"/>
           <w:numId w:val="1"/>
         </w:numPr>
-      </w:pPr>
-      <w:r>
+        <w:rPr>
+          <w:rFonts w:ascii="Times New Roman" w:hAnsi="Times New Roman" w:cs="Times New Roman"/>
+          <w:sz w:val="32"/>
+          <w:szCs w:val="32"/>
+        </w:rPr>
+      </w:pPr>
+      <w:r>
+        <w:rPr>
+          <w:rFonts w:ascii="Times New Roman" w:hAnsi="Times New Roman" w:cs="Times New Roman"/>
+          <w:sz w:val="32"/>
+          <w:szCs w:val="32"/>
+        </w:rPr>
         <w:t xml:space="preserve">Login into </w:t>
       </w:r>
       <w:proofErr w:type="spellStart"/>
       <w:r>
+        <w:rPr>
+          <w:rFonts w:ascii="Times New Roman" w:hAnsi="Times New Roman" w:cs="Times New Roman"/>
+          <w:sz w:val="32"/>
+          <w:szCs w:val="32"/>
+        </w:rPr>
         <w:t>hpc</w:t>
       </w:r>
       <w:proofErr w:type="spellEnd"/>
       <w:r>
+        <w:rPr>
+          <w:rFonts w:ascii="Times New Roman" w:hAnsi="Times New Roman" w:cs="Times New Roman"/>
+          <w:sz w:val="32"/>
+          <w:szCs w:val="32"/>
+        </w:rPr>
         <w:t xml:space="preserve"> dev web server</w:t>
       </w:r>
       <w:r>
-        <w:t>(</w:t>
-      </w:r>
-      <w:r>
-        <w:t>fsdmel-dsapi01d.ncifcrf.gov)</w:t>
-      </w:r>
-      <w:r>
+        <w:rPr>
+          <w:rFonts w:ascii="Times New Roman" w:hAnsi="Times New Roman" w:cs="Times New Roman"/>
+          <w:sz w:val="32"/>
+          <w:szCs w:val="32"/>
+        </w:rPr>
+        <w:t>(fsdmel-dsapi01d.ncifcrf.gov)</w:t>
+      </w:r>
+      <w:r>
+        <w:rPr>
+          <w:rFonts w:ascii="Times New Roman" w:hAnsi="Times New Roman" w:cs="Times New Roman"/>
+          <w:sz w:val="32"/>
+          <w:szCs w:val="32"/>
+        </w:rPr>
         <w:t xml:space="preserve">. </w:t>
       </w:r>
     </w:p>
@@ -91,24 +139,60 @@
           <w:ilvl w:val="0"/>
           <w:numId w:val="1"/>
         </w:numPr>
-      </w:pPr>
-      <w:r>
+        <w:rPr>
+          <w:rFonts w:ascii="Times New Roman" w:hAnsi="Times New Roman" w:cs="Times New Roman"/>
+          <w:sz w:val="32"/>
+          <w:szCs w:val="32"/>
+        </w:rPr>
+      </w:pPr>
+      <w:r>
+        <w:rPr>
+          <w:rFonts w:ascii="Times New Roman" w:hAnsi="Times New Roman" w:cs="Times New Roman"/>
+          <w:sz w:val="32"/>
+          <w:szCs w:val="32"/>
+        </w:rPr>
         <w:t xml:space="preserve"> Do </w:t>
       </w:r>
       <w:proofErr w:type="spellStart"/>
       <w:r>
+        <w:rPr>
+          <w:rFonts w:ascii="Times New Roman" w:hAnsi="Times New Roman" w:cs="Times New Roman"/>
+          <w:i/>
+          <w:iCs/>
+          <w:sz w:val="32"/>
+          <w:szCs w:val="32"/>
+        </w:rPr>
         <w:t>sudo</w:t>
       </w:r>
       <w:proofErr w:type="spellEnd"/>
       <w:r>
+        <w:rPr>
+          <w:rFonts w:ascii="Times New Roman" w:hAnsi="Times New Roman" w:cs="Times New Roman"/>
+          <w:i/>
+          <w:iCs/>
+          <w:sz w:val="32"/>
+          <w:szCs w:val="32"/>
+        </w:rPr>
         <w:t xml:space="preserve"> </w:t>
       </w:r>
       <w:proofErr w:type="spellStart"/>
       <w:r>
+        <w:rPr>
+          <w:rFonts w:ascii="Times New Roman" w:hAnsi="Times New Roman" w:cs="Times New Roman"/>
+          <w:i/>
+          <w:iCs/>
+          <w:sz w:val="32"/>
+          <w:szCs w:val="32"/>
+        </w:rPr>
         <w:t>su</w:t>
       </w:r>
       <w:proofErr w:type="spellEnd"/>
       <w:r>
+        <w:rPr>
+          <w:rFonts w:ascii="Times New Roman" w:hAnsi="Times New Roman" w:cs="Times New Roman"/>
+          <w:sz w:val="32"/>
+          <w:szCs w:val="32"/>
+        </w:rPr>
         <w:t xml:space="preserve"> </w:t>
       </w:r>
     </w:p>
@@ -119,16 +203,36 @@
           <w:ilvl w:val="0"/>
           <w:numId w:val="1"/>
         </w:numPr>
-      </w:pPr>
-      <w:r>
+        <w:rPr>
+          <w:rFonts w:ascii="Times New Roman" w:hAnsi="Times New Roman" w:cs="Times New Roman"/>
+          <w:sz w:val="32"/>
+          <w:szCs w:val="32"/>
+        </w:rPr>
+      </w:pPr>
+      <w:r>
+        <w:rPr>
+          <w:rFonts w:ascii="Times New Roman" w:hAnsi="Times New Roman" w:cs="Times New Roman"/>
+          <w:sz w:val="32"/>
+          <w:szCs w:val="32"/>
+        </w:rPr>
         <w:t>Create a folder under /opt named “</w:t>
       </w:r>
       <w:proofErr w:type="spellStart"/>
       <w:r>
+        <w:rPr>
+          <w:rFonts w:ascii="Times New Roman" w:hAnsi="Times New Roman" w:cs="Times New Roman"/>
+          <w:sz w:val="32"/>
+          <w:szCs w:val="32"/>
+        </w:rPr>
         <w:t>nci</w:t>
       </w:r>
       <w:proofErr w:type="spellEnd"/>
       <w:r>
+        <w:rPr>
+          <w:rFonts w:ascii="Times New Roman" w:hAnsi="Times New Roman" w:cs="Times New Roman"/>
+          <w:sz w:val="32"/>
+          <w:szCs w:val="32"/>
+        </w:rPr>
         <w:t>-doe”.</w:t>
       </w:r>
     </w:p>
@@ -139,37 +243,82 @@
           <w:ilvl w:val="0"/>
           <w:numId w:val="1"/>
         </w:numPr>
-      </w:pPr>
-      <w:proofErr w:type="spellStart"/>
-      <w:r>
+        <w:rPr>
+          <w:rFonts w:ascii="Times New Roman" w:hAnsi="Times New Roman" w:cs="Times New Roman"/>
+          <w:sz w:val="32"/>
+          <w:szCs w:val="32"/>
+        </w:rPr>
+      </w:pPr>
+      <w:proofErr w:type="spellStart"/>
+      <w:r>
+        <w:rPr>
+          <w:rFonts w:ascii="Times New Roman" w:hAnsi="Times New Roman" w:cs="Times New Roman"/>
+          <w:sz w:val="32"/>
+          <w:szCs w:val="32"/>
+        </w:rPr>
         <w:t>sudo</w:t>
       </w:r>
       <w:proofErr w:type="spellEnd"/>
       <w:r>
+        <w:rPr>
+          <w:rFonts w:ascii="Times New Roman" w:hAnsi="Times New Roman" w:cs="Times New Roman"/>
+          <w:sz w:val="32"/>
+          <w:szCs w:val="32"/>
+        </w:rPr>
         <w:t xml:space="preserve"> </w:t>
       </w:r>
       <w:proofErr w:type="spellStart"/>
       <w:r>
+        <w:rPr>
+          <w:rFonts w:ascii="Times New Roman" w:hAnsi="Times New Roman" w:cs="Times New Roman"/>
+          <w:sz w:val="32"/>
+          <w:szCs w:val="32"/>
+        </w:rPr>
         <w:t>su</w:t>
       </w:r>
       <w:proofErr w:type="spellEnd"/>
       <w:r>
+        <w:rPr>
+          <w:rFonts w:ascii="Times New Roman" w:hAnsi="Times New Roman" w:cs="Times New Roman"/>
+          <w:sz w:val="32"/>
+          <w:szCs w:val="32"/>
+        </w:rPr>
         <w:t xml:space="preserve"> </w:t>
       </w:r>
       <w:proofErr w:type="spellStart"/>
       <w:r>
+        <w:rPr>
+          <w:rFonts w:ascii="Times New Roman" w:hAnsi="Times New Roman" w:cs="Times New Roman"/>
+          <w:sz w:val="32"/>
+          <w:szCs w:val="32"/>
+        </w:rPr>
         <w:t>ncif</w:t>
       </w:r>
       <w:proofErr w:type="spellEnd"/>
       <w:r>
+        <w:rPr>
+          <w:rFonts w:ascii="Times New Roman" w:hAnsi="Times New Roman" w:cs="Times New Roman"/>
+          <w:sz w:val="32"/>
+          <w:szCs w:val="32"/>
+        </w:rPr>
         <w:t>-</w:t>
       </w:r>
       <w:proofErr w:type="spellStart"/>
       <w:r>
+        <w:rPr>
+          <w:rFonts w:ascii="Times New Roman" w:hAnsi="Times New Roman" w:cs="Times New Roman"/>
+          <w:sz w:val="32"/>
+          <w:szCs w:val="32"/>
+        </w:rPr>
         <w:t>hpcdm</w:t>
       </w:r>
       <w:proofErr w:type="spellEnd"/>
       <w:r>
+        <w:rPr>
+          <w:rFonts w:ascii="Times New Roman" w:hAnsi="Times New Roman" w:cs="Times New Roman"/>
+          <w:sz w:val="32"/>
+          <w:szCs w:val="32"/>
+        </w:rPr>
         <w:t>-svc</w:t>
       </w:r>
     </w:p>
@@ -184,89 +333,69 @@
         <w:spacing w:after="60"/>
         <w:ind w:right="-120"/>
         <w:rPr>
-          <w:rFonts w:ascii="Arial" w:hAnsi="Arial" w:cs="Arial"/>
-          <w:color w:val="1D1C1D"/>
-          <w:sz w:val="23"/>
-          <w:szCs w:val="23"/>
-        </w:rPr>
-      </w:pPr>
-      <w:proofErr w:type="spellStart"/>
-      <w:r>
-        <w:rPr>
-          <w:rFonts w:ascii="Arial" w:hAnsi="Arial" w:cs="Arial"/>
-          <w:color w:val="1D1C1D"/>
-          <w:sz w:val="23"/>
-          <w:szCs w:val="23"/>
+          <w:rFonts w:ascii="Times New Roman" w:hAnsi="Times New Roman" w:cs="Times New Roman"/>
+          <w:color w:val="1D1C1D"/>
+          <w:sz w:val="32"/>
+          <w:szCs w:val="32"/>
+        </w:rPr>
+      </w:pPr>
+      <w:proofErr w:type="spellStart"/>
+      <w:r>
+        <w:rPr>
+          <w:rFonts w:ascii="Times New Roman" w:hAnsi="Times New Roman" w:cs="Times New Roman"/>
+          <w:color w:val="1D1C1D"/>
+          <w:sz w:val="32"/>
+          <w:szCs w:val="32"/>
         </w:rPr>
         <w:t>chown</w:t>
       </w:r>
       <w:proofErr w:type="spellEnd"/>
       <w:r>
         <w:rPr>
-          <w:rFonts w:ascii="Arial" w:hAnsi="Arial" w:cs="Arial"/>
-          <w:color w:val="1D1C1D"/>
-          <w:sz w:val="23"/>
-          <w:szCs w:val="23"/>
+          <w:rFonts w:ascii="Times New Roman" w:hAnsi="Times New Roman" w:cs="Times New Roman"/>
+          <w:color w:val="1D1C1D"/>
+          <w:sz w:val="32"/>
+          <w:szCs w:val="32"/>
         </w:rPr>
         <w:t xml:space="preserve"> </w:t>
       </w:r>
       <w:proofErr w:type="spellStart"/>
       <w:r>
         <w:rPr>
-          <w:rFonts w:ascii="Arial" w:hAnsi="Arial" w:cs="Arial"/>
-          <w:color w:val="1D1C1D"/>
-          <w:sz w:val="23"/>
-          <w:szCs w:val="23"/>
-        </w:rPr>
-        <w:t>ncif-hpcdm-</w:t>
-      </w:r>
-      <w:proofErr w:type="gramStart"/>
-      <w:r>
-        <w:rPr>
-          <w:rFonts w:ascii="Arial" w:hAnsi="Arial" w:cs="Arial"/>
-          <w:color w:val="1D1C1D"/>
-          <w:sz w:val="23"/>
-          <w:szCs w:val="23"/>
-        </w:rPr>
-        <w:t>svc:ncif</w:t>
-      </w:r>
-      <w:proofErr w:type="gramEnd"/>
-      <w:r>
-        <w:rPr>
-          <w:rFonts w:ascii="Arial" w:hAnsi="Arial" w:cs="Arial"/>
-          <w:color w:val="1D1C1D"/>
-          <w:sz w:val="23"/>
-          <w:szCs w:val="23"/>
-        </w:rPr>
-        <w:t>-hpcdm-svc</w:t>
-      </w:r>
-      <w:proofErr w:type="spellEnd"/>
-      <w:r>
-        <w:rPr>
-          <w:rFonts w:ascii="Arial" w:hAnsi="Arial" w:cs="Arial"/>
-          <w:color w:val="1D1C1D"/>
-          <w:sz w:val="23"/>
-          <w:szCs w:val="23"/>
+          <w:rFonts w:ascii="Times New Roman" w:hAnsi="Times New Roman" w:cs="Times New Roman"/>
+          <w:color w:val="1D1C1D"/>
+          <w:sz w:val="32"/>
+          <w:szCs w:val="32"/>
+        </w:rPr>
+        <w:t>ncif-hpcdm-svc:ncif-hpcdm-svc</w:t>
+      </w:r>
+      <w:proofErr w:type="spellEnd"/>
+      <w:r>
+        <w:rPr>
+          <w:rFonts w:ascii="Times New Roman" w:hAnsi="Times New Roman" w:cs="Times New Roman"/>
+          <w:color w:val="1D1C1D"/>
+          <w:sz w:val="32"/>
+          <w:szCs w:val="32"/>
         </w:rPr>
         <w:t xml:space="preserve"> </w:t>
       </w:r>
       <w:proofErr w:type="spellStart"/>
       <w:r>
         <w:rPr>
-          <w:rFonts w:ascii="Arial" w:hAnsi="Arial" w:cs="Arial"/>
-          <w:color w:val="1D1C1D"/>
-          <w:sz w:val="23"/>
-          <w:szCs w:val="23"/>
+          <w:rFonts w:ascii="Times New Roman" w:hAnsi="Times New Roman" w:cs="Times New Roman"/>
+          <w:color w:val="1D1C1D"/>
+          <w:sz w:val="32"/>
+          <w:szCs w:val="32"/>
         </w:rPr>
         <w:t>nci</w:t>
       </w:r>
       <w:proofErr w:type="spellEnd"/>
       <w:r>
         <w:rPr>
-          <w:rFonts w:ascii="Arial" w:hAnsi="Arial" w:cs="Arial"/>
-          <w:color w:val="1D1C1D"/>
-          <w:sz w:val="23"/>
-          <w:szCs w:val="23"/>
+          <w:rFonts w:ascii="Times New Roman" w:hAnsi="Times New Roman" w:cs="Times New Roman"/>
+          <w:color w:val="1D1C1D"/>
+          <w:sz w:val="32"/>
+          <w:szCs w:val="32"/>
         </w:rPr>
         <w:t>-doe</w:t>
       </w:r>
@@ -282,89 +411,89 @@
         <w:spacing w:after="60"/>
         <w:ind w:right="-120"/>
         <w:rPr>
-          <w:rFonts w:ascii="Arial" w:hAnsi="Arial" w:cs="Arial"/>
-          <w:color w:val="1D1C1D"/>
-          <w:sz w:val="23"/>
-          <w:szCs w:val="23"/>
-        </w:rPr>
-      </w:pPr>
-      <w:proofErr w:type="spellStart"/>
-      <w:r>
-        <w:rPr>
-          <w:rFonts w:ascii="Arial" w:hAnsi="Arial" w:cs="Arial"/>
-          <w:color w:val="1D1C1D"/>
-          <w:sz w:val="23"/>
-          <w:szCs w:val="23"/>
+          <w:rFonts w:ascii="Times New Roman" w:hAnsi="Times New Roman" w:cs="Times New Roman"/>
+          <w:color w:val="1D1C1D"/>
+          <w:sz w:val="32"/>
+          <w:szCs w:val="32"/>
+        </w:rPr>
+      </w:pPr>
+      <w:proofErr w:type="spellStart"/>
+      <w:r>
+        <w:rPr>
+          <w:rFonts w:ascii="Times New Roman" w:hAnsi="Times New Roman" w:cs="Times New Roman"/>
+          <w:color w:val="1D1C1D"/>
+          <w:sz w:val="32"/>
+          <w:szCs w:val="32"/>
         </w:rPr>
         <w:t>chown</w:t>
       </w:r>
       <w:proofErr w:type="spellEnd"/>
       <w:r>
         <w:rPr>
-          <w:rFonts w:ascii="Arial" w:hAnsi="Arial" w:cs="Arial"/>
-          <w:color w:val="1D1C1D"/>
-          <w:sz w:val="23"/>
-          <w:szCs w:val="23"/>
+          <w:rFonts w:ascii="Times New Roman" w:hAnsi="Times New Roman" w:cs="Times New Roman"/>
+          <w:color w:val="1D1C1D"/>
+          <w:sz w:val="32"/>
+          <w:szCs w:val="32"/>
         </w:rPr>
         <w:t xml:space="preserve"> </w:t>
       </w:r>
       <w:proofErr w:type="spellStart"/>
       <w:r>
         <w:rPr>
-          <w:rFonts w:ascii="Arial" w:hAnsi="Arial" w:cs="Arial"/>
-          <w:color w:val="1D1C1D"/>
-          <w:sz w:val="23"/>
-          <w:szCs w:val="23"/>
+          <w:rFonts w:ascii="Times New Roman" w:hAnsi="Times New Roman" w:cs="Times New Roman"/>
+          <w:color w:val="1D1C1D"/>
+          <w:sz w:val="32"/>
+          <w:szCs w:val="32"/>
         </w:rPr>
         <w:t>ncif</w:t>
       </w:r>
       <w:proofErr w:type="spellEnd"/>
       <w:r>
         <w:rPr>
-          <w:rFonts w:ascii="Arial" w:hAnsi="Arial" w:cs="Arial"/>
-          <w:color w:val="1D1C1D"/>
-          <w:sz w:val="23"/>
-          <w:szCs w:val="23"/>
+          <w:rFonts w:ascii="Times New Roman" w:hAnsi="Times New Roman" w:cs="Times New Roman"/>
+          <w:color w:val="1D1C1D"/>
+          <w:sz w:val="32"/>
+          <w:szCs w:val="32"/>
         </w:rPr>
         <w:t>-</w:t>
       </w:r>
       <w:proofErr w:type="spellStart"/>
       <w:r>
         <w:rPr>
-          <w:rFonts w:ascii="Arial" w:hAnsi="Arial" w:cs="Arial"/>
-          <w:color w:val="1D1C1D"/>
-          <w:sz w:val="23"/>
-          <w:szCs w:val="23"/>
+          <w:rFonts w:ascii="Times New Roman" w:hAnsi="Times New Roman" w:cs="Times New Roman"/>
+          <w:color w:val="1D1C1D"/>
+          <w:sz w:val="32"/>
+          <w:szCs w:val="32"/>
         </w:rPr>
         <w:t>hpcdm</w:t>
       </w:r>
       <w:proofErr w:type="spellEnd"/>
       <w:r>
         <w:rPr>
-          <w:rFonts w:ascii="Arial" w:hAnsi="Arial" w:cs="Arial"/>
-          <w:color w:val="1D1C1D"/>
-          <w:sz w:val="23"/>
-          <w:szCs w:val="23"/>
+          <w:rFonts w:ascii="Times New Roman" w:hAnsi="Times New Roman" w:cs="Times New Roman"/>
+          <w:color w:val="1D1C1D"/>
+          <w:sz w:val="32"/>
+          <w:szCs w:val="32"/>
         </w:rPr>
         <w:t xml:space="preserve">-svc </w:t>
       </w:r>
       <w:proofErr w:type="spellStart"/>
       <w:r>
         <w:rPr>
-          <w:rFonts w:ascii="Arial" w:hAnsi="Arial" w:cs="Arial"/>
-          <w:color w:val="1D1C1D"/>
-          <w:sz w:val="23"/>
-          <w:szCs w:val="23"/>
+          <w:rFonts w:ascii="Times New Roman" w:hAnsi="Times New Roman" w:cs="Times New Roman"/>
+          <w:color w:val="1D1C1D"/>
+          <w:sz w:val="32"/>
+          <w:szCs w:val="32"/>
         </w:rPr>
         <w:t>nci</w:t>
       </w:r>
       <w:proofErr w:type="spellEnd"/>
       <w:r>
         <w:rPr>
-          <w:rFonts w:ascii="Arial" w:hAnsi="Arial" w:cs="Arial"/>
-          <w:color w:val="1D1C1D"/>
-          <w:sz w:val="23"/>
-          <w:szCs w:val="23"/>
+          <w:rFonts w:ascii="Times New Roman" w:hAnsi="Times New Roman" w:cs="Times New Roman"/>
+          <w:color w:val="1D1C1D"/>
+          <w:sz w:val="32"/>
+          <w:szCs w:val="32"/>
         </w:rPr>
         <w:t>-doe</w:t>
       </w:r>
@@ -376,27 +505,55 @@
           <w:ilvl w:val="0"/>
           <w:numId w:val="1"/>
         </w:numPr>
-      </w:pPr>
-      <w:r>
+        <w:rPr>
+          <w:rFonts w:ascii="Times New Roman" w:hAnsi="Times New Roman" w:cs="Times New Roman"/>
+          <w:sz w:val="32"/>
+          <w:szCs w:val="32"/>
+        </w:rPr>
+      </w:pPr>
+      <w:r>
+        <w:rPr>
+          <w:rFonts w:ascii="Times New Roman" w:hAnsi="Times New Roman" w:cs="Times New Roman"/>
+          <w:sz w:val="32"/>
+          <w:szCs w:val="32"/>
+        </w:rPr>
         <w:t xml:space="preserve">Git clone </w:t>
       </w:r>
       <w:hyperlink r:id="rId5" w:history="1">
         <w:r>
           <w:rPr>
             <w:rStyle w:val="Hyperlink"/>
+            <w:rFonts w:ascii="Times New Roman" w:hAnsi="Times New Roman" w:cs="Times New Roman"/>
+            <w:sz w:val="32"/>
+            <w:szCs w:val="32"/>
           </w:rPr>
           <w:t>https://github.com/CBIIT/nci-doe-data-sharing.git</w:t>
         </w:r>
       </w:hyperlink>
       <w:r>
+        <w:rPr>
+          <w:rFonts w:ascii="Times New Roman" w:hAnsi="Times New Roman" w:cs="Times New Roman"/>
+          <w:sz w:val="32"/>
+          <w:szCs w:val="32"/>
+        </w:rPr>
         <w:t xml:space="preserve"> under the </w:t>
       </w:r>
       <w:proofErr w:type="spellStart"/>
       <w:r>
+        <w:rPr>
+          <w:rFonts w:ascii="Times New Roman" w:hAnsi="Times New Roman" w:cs="Times New Roman"/>
+          <w:sz w:val="32"/>
+          <w:szCs w:val="32"/>
+        </w:rPr>
         <w:t>nci</w:t>
       </w:r>
       <w:proofErr w:type="spellEnd"/>
       <w:r>
+        <w:rPr>
+          <w:rFonts w:ascii="Times New Roman" w:hAnsi="Times New Roman" w:cs="Times New Roman"/>
+          <w:sz w:val="32"/>
+          <w:szCs w:val="32"/>
+        </w:rPr>
         <w:t>-doe folder.</w:t>
       </w:r>
     </w:p>
@@ -409,18 +566,25 @@
         </w:numPr>
         <w:rPr>
           <w:rFonts w:ascii="Times New Roman" w:eastAsia="Times New Roman" w:hAnsi="Times New Roman" w:cs="Times New Roman"/>
-        </w:rPr>
-      </w:pPr>
-      <w:r>
+          <w:sz w:val="32"/>
+          <w:szCs w:val="32"/>
+        </w:rPr>
+      </w:pPr>
+      <w:r>
+        <w:rPr>
+          <w:rFonts w:ascii="Times New Roman" w:hAnsi="Times New Roman" w:cs="Times New Roman"/>
+          <w:sz w:val="32"/>
+          <w:szCs w:val="32"/>
+        </w:rPr>
         <w:t xml:space="preserve">Do   </w:t>
       </w:r>
       <w:proofErr w:type="spellStart"/>
       <w:r>
         <w:rPr>
-          <w:rFonts w:ascii="Arial" w:eastAsia="Times New Roman" w:hAnsi="Arial" w:cs="Arial"/>
-          <w:color w:val="1D1C1D"/>
-          <w:sz w:val="23"/>
-          <w:szCs w:val="23"/>
+          <w:rFonts w:ascii="Times New Roman" w:eastAsia="Times New Roman" w:hAnsi="Times New Roman" w:cs="Times New Roman"/>
+          <w:color w:val="1D1C1D"/>
+          <w:sz w:val="32"/>
+          <w:szCs w:val="32"/>
           <w:shd w:val="clear" w:color="auto" w:fill="F8F8F8"/>
         </w:rPr>
         <w:t>mvn</w:t>
@@ -428,10 +592,10 @@
       <w:proofErr w:type="spellEnd"/>
       <w:r>
         <w:rPr>
-          <w:rFonts w:ascii="Arial" w:eastAsia="Times New Roman" w:hAnsi="Arial" w:cs="Arial"/>
-          <w:color w:val="1D1C1D"/>
-          <w:sz w:val="23"/>
-          <w:szCs w:val="23"/>
+          <w:rFonts w:ascii="Times New Roman" w:eastAsia="Times New Roman" w:hAnsi="Times New Roman" w:cs="Times New Roman"/>
+          <w:color w:val="1D1C1D"/>
+          <w:sz w:val="32"/>
+          <w:szCs w:val="32"/>
           <w:shd w:val="clear" w:color="auto" w:fill="F8F8F8"/>
         </w:rPr>
         <w:t xml:space="preserve"> install -</w:t>
@@ -439,10 +603,10 @@
       <w:proofErr w:type="spellStart"/>
       <w:r>
         <w:rPr>
-          <w:rFonts w:ascii="Arial" w:eastAsia="Times New Roman" w:hAnsi="Arial" w:cs="Arial"/>
-          <w:color w:val="1D1C1D"/>
-          <w:sz w:val="23"/>
-          <w:szCs w:val="23"/>
+          <w:rFonts w:ascii="Times New Roman" w:eastAsia="Times New Roman" w:hAnsi="Times New Roman" w:cs="Times New Roman"/>
+          <w:color w:val="1D1C1D"/>
+          <w:sz w:val="32"/>
+          <w:szCs w:val="32"/>
           <w:shd w:val="clear" w:color="auto" w:fill="F8F8F8"/>
         </w:rPr>
         <w:t>DskipTests</w:t>
@@ -456,14 +620,19 @@
           <w:ilvl w:val="0"/>
           <w:numId w:val="1"/>
         </w:numPr>
-      </w:pPr>
-      <w:proofErr w:type="spellStart"/>
-      <w:r>
-        <w:rPr>
-          <w:rFonts w:ascii="Arial" w:hAnsi="Arial" w:cs="Arial"/>
-          <w:color w:val="1D1C1D"/>
-          <w:sz w:val="23"/>
-          <w:szCs w:val="23"/>
+        <w:rPr>
+          <w:rFonts w:ascii="Times New Roman" w:hAnsi="Times New Roman" w:cs="Times New Roman"/>
+          <w:sz w:val="32"/>
+          <w:szCs w:val="32"/>
+        </w:rPr>
+      </w:pPr>
+      <w:proofErr w:type="spellStart"/>
+      <w:r>
+        <w:rPr>
+          <w:rFonts w:ascii="Times New Roman" w:hAnsi="Times New Roman" w:cs="Times New Roman"/>
+          <w:color w:val="1D1C1D"/>
+          <w:sz w:val="32"/>
+          <w:szCs w:val="32"/>
           <w:shd w:val="clear" w:color="auto" w:fill="F8F8F8"/>
         </w:rPr>
         <w:t>scp</w:t>
@@ -471,10 +640,10 @@
       <w:proofErr w:type="spellEnd"/>
       <w:r>
         <w:rPr>
-          <w:rFonts w:ascii="Arial" w:hAnsi="Arial" w:cs="Arial"/>
-          <w:color w:val="1D1C1D"/>
-          <w:sz w:val="23"/>
-          <w:szCs w:val="23"/>
+          <w:rFonts w:ascii="Times New Roman" w:hAnsi="Times New Roman" w:cs="Times New Roman"/>
+          <w:color w:val="1D1C1D"/>
+          <w:sz w:val="32"/>
+          <w:szCs w:val="32"/>
           <w:shd w:val="clear" w:color="auto" w:fill="F8F8F8"/>
         </w:rPr>
         <w:t xml:space="preserve"> /opt/nci-doe/nci-doe-data-sharing/target/web-doe-1.19.0.war </w:t>
@@ -483,9 +652,9 @@
         <w:r>
           <w:rPr>
             <w:rStyle w:val="Hyperlink"/>
-            <w:rFonts w:ascii="Arial" w:hAnsi="Arial" w:cs="Arial"/>
-            <w:sz w:val="23"/>
-            <w:szCs w:val="23"/>
+            <w:rFonts w:ascii="Times New Roman" w:hAnsi="Times New Roman" w:cs="Times New Roman"/>
+            <w:sz w:val="32"/>
+            <w:szCs w:val="32"/>
             <w:u w:val="none"/>
             <w:shd w:val="clear" w:color="auto" w:fill="F8F8F8"/>
           </w:rPr>
@@ -494,10 +663,10 @@
       </w:hyperlink>
       <w:r>
         <w:rPr>
-          <w:rFonts w:ascii="Arial" w:hAnsi="Arial" w:cs="Arial"/>
-          <w:color w:val="1D1C1D"/>
-          <w:sz w:val="23"/>
-          <w:szCs w:val="23"/>
+          <w:rFonts w:ascii="Times New Roman" w:hAnsi="Times New Roman" w:cs="Times New Roman"/>
+          <w:color w:val="1D1C1D"/>
+          <w:sz w:val="32"/>
+          <w:szCs w:val="32"/>
           <w:shd w:val="clear" w:color="auto" w:fill="F8F8F8"/>
         </w:rPr>
         <w:t>:/home/gantam2</w:t>
@@ -510,31 +679,63 @@
           <w:ilvl w:val="0"/>
           <w:numId w:val="1"/>
         </w:numPr>
-      </w:pPr>
-      <w:r>
+        <w:rPr>
+          <w:rFonts w:ascii="Times New Roman" w:hAnsi="Times New Roman" w:cs="Times New Roman"/>
+          <w:sz w:val="32"/>
+          <w:szCs w:val="32"/>
+        </w:rPr>
+      </w:pPr>
+      <w:r>
+        <w:rPr>
+          <w:rFonts w:ascii="Times New Roman" w:hAnsi="Times New Roman" w:cs="Times New Roman"/>
+          <w:sz w:val="32"/>
+          <w:szCs w:val="32"/>
+        </w:rPr>
         <w:t xml:space="preserve">If ojbc6 jar is </w:t>
       </w:r>
-      <w:proofErr w:type="gramStart"/>
-      <w:r>
-        <w:t>missing:</w:t>
-      </w:r>
-      <w:proofErr w:type="gramEnd"/>
-      <w:r>
-        <w:t xml:space="preserve"> add the jar</w:t>
-      </w:r>
-    </w:p>
-    <w:p>
-      <w:pPr>
-        <w:pStyle w:val="ListParagraph"/>
-      </w:pPr>
-      <w:r>
-        <w:t xml:space="preserve">The objdbc6 jar has been obtained from </w:t>
-      </w:r>
-      <w:r>
-        <w:t>https://www.oracle.com/database/technologies/jdbc-drivers-12c-downloads.html</w:t>
-      </w:r>
-    </w:p>
-    <w:p/>
+      <w:r>
+        <w:rPr>
+          <w:rFonts w:ascii="Times New Roman" w:hAnsi="Times New Roman" w:cs="Times New Roman"/>
+          <w:sz w:val="32"/>
+          <w:szCs w:val="32"/>
+        </w:rPr>
+        <w:t xml:space="preserve">missing, </w:t>
+      </w:r>
+      <w:r>
+        <w:rPr>
+          <w:rFonts w:ascii="Times New Roman" w:hAnsi="Times New Roman" w:cs="Times New Roman"/>
+          <w:sz w:val="32"/>
+          <w:szCs w:val="32"/>
+        </w:rPr>
+        <w:t>add the jar</w:t>
+      </w:r>
+    </w:p>
+    <w:p>
+      <w:pPr>
+        <w:pStyle w:val="ListParagraph"/>
+        <w:rPr>
+          <w:rFonts w:ascii="Times New Roman" w:hAnsi="Times New Roman" w:cs="Times New Roman"/>
+          <w:sz w:val="32"/>
+          <w:szCs w:val="32"/>
+        </w:rPr>
+      </w:pPr>
+      <w:r>
+        <w:rPr>
+          <w:rFonts w:ascii="Times New Roman" w:hAnsi="Times New Roman" w:cs="Times New Roman"/>
+          <w:sz w:val="32"/>
+          <w:szCs w:val="32"/>
+        </w:rPr>
+        <w:t>The objdbc6 jar has been obtained from https://www.oracle.com/database/technologies/jdbc-drivers-12c-downloads.html</w:t>
+      </w:r>
+    </w:p>
+    <w:p>
+      <w:pPr>
+        <w:rPr>
+          <w:sz w:val="32"/>
+          <w:szCs w:val="32"/>
+        </w:rPr>
+      </w:pPr>
+    </w:p>
     <w:p>
       <w:pPr>
         <w:shd w:val="clear" w:color="auto" w:fill="F7F7F7"/>
@@ -558,16 +759,18 @@
         </w:tabs>
         <w:ind w:left="720"/>
         <w:rPr>
-          <w:rFonts w:ascii="Consolas" w:hAnsi="Consolas" w:cs="Consolas"/>
-          <w:color w:val="000000"/>
+          <w:color w:val="000000"/>
+          <w:sz w:val="32"/>
+          <w:szCs w:val="32"/>
           <w:bdr w:val="none" w:sz="0" w:space="0" w:color="auto" w:frame="1"/>
         </w:rPr>
       </w:pPr>
       <w:proofErr w:type="spellStart"/>
       <w:r>
         <w:rPr>
-          <w:rFonts w:ascii="Consolas" w:hAnsi="Consolas" w:cs="Consolas"/>
-          <w:color w:val="000000"/>
+          <w:color w:val="000000"/>
+          <w:sz w:val="32"/>
+          <w:szCs w:val="32"/>
           <w:bdr w:val="none" w:sz="0" w:space="0" w:color="auto" w:frame="1"/>
         </w:rPr>
         <w:t>mvn</w:t>
@@ -575,201 +778,215 @@
       <w:proofErr w:type="spellEnd"/>
       <w:r>
         <w:rPr>
-          <w:rFonts w:ascii="Consolas" w:hAnsi="Consolas" w:cs="Consolas"/>
-          <w:color w:val="000000"/>
+          <w:color w:val="000000"/>
+          <w:sz w:val="32"/>
+          <w:szCs w:val="32"/>
           <w:bdr w:val="none" w:sz="0" w:space="0" w:color="auto" w:frame="1"/>
         </w:rPr>
         <w:t xml:space="preserve"> </w:t>
       </w:r>
       <w:proofErr w:type="spellStart"/>
-      <w:proofErr w:type="gramStart"/>
-      <w:r>
-        <w:rPr>
-          <w:rFonts w:ascii="Consolas" w:hAnsi="Consolas" w:cs="Consolas"/>
-          <w:color w:val="000000"/>
+      <w:r>
+        <w:rPr>
+          <w:color w:val="000000"/>
+          <w:sz w:val="32"/>
+          <w:szCs w:val="32"/>
           <w:bdr w:val="none" w:sz="0" w:space="0" w:color="auto" w:frame="1"/>
         </w:rPr>
-        <w:t>install:install</w:t>
-      </w:r>
-      <w:proofErr w:type="gramEnd"/>
-      <w:r>
-        <w:rPr>
-          <w:rFonts w:ascii="Consolas" w:hAnsi="Consolas" w:cs="Consolas"/>
-          <w:color w:val="000000"/>
+        <w:t>install:install-file</w:t>
+      </w:r>
+      <w:proofErr w:type="spellEnd"/>
+      <w:r>
+        <w:rPr>
+          <w:color w:val="000000"/>
+          <w:sz w:val="32"/>
+          <w:szCs w:val="32"/>
           <w:bdr w:val="none" w:sz="0" w:space="0" w:color="auto" w:frame="1"/>
         </w:rPr>
-        <w:t>-file</w:t>
-      </w:r>
-      <w:proofErr w:type="spellEnd"/>
-      <w:r>
-        <w:rPr>
-          <w:rFonts w:ascii="Consolas" w:hAnsi="Consolas" w:cs="Consolas"/>
-          <w:color w:val="000000"/>
+        <w:t xml:space="preserve"> -</w:t>
+      </w:r>
+      <w:proofErr w:type="spellStart"/>
+      <w:r>
+        <w:rPr>
+          <w:color w:val="000000"/>
+          <w:sz w:val="32"/>
+          <w:szCs w:val="32"/>
           <w:bdr w:val="none" w:sz="0" w:space="0" w:color="auto" w:frame="1"/>
         </w:rPr>
+        <w:t>Dfile</w:t>
+      </w:r>
+      <w:proofErr w:type="spellEnd"/>
+      <w:r>
+        <w:rPr>
+          <w:color w:val="9A6E3A"/>
+          <w:sz w:val="32"/>
+          <w:szCs w:val="32"/>
+          <w:bdr w:val="none" w:sz="0" w:space="0" w:color="auto" w:frame="1"/>
+        </w:rPr>
+        <w:t>=</w:t>
+      </w:r>
+      <w:r>
+        <w:rPr>
+          <w:color w:val="000000"/>
+          <w:sz w:val="32"/>
+          <w:szCs w:val="32"/>
+          <w:bdr w:val="none" w:sz="0" w:space="0" w:color="auto" w:frame="1"/>
+        </w:rPr>
+        <w:t>path/to/your/ojdbc6.jar -</w:t>
+      </w:r>
+      <w:proofErr w:type="spellStart"/>
+      <w:r>
+        <w:rPr>
+          <w:color w:val="000000"/>
+          <w:sz w:val="32"/>
+          <w:szCs w:val="32"/>
+          <w:bdr w:val="none" w:sz="0" w:space="0" w:color="auto" w:frame="1"/>
+        </w:rPr>
+        <w:t>DgroupId</w:t>
+      </w:r>
+      <w:proofErr w:type="spellEnd"/>
+      <w:r>
+        <w:rPr>
+          <w:color w:val="9A6E3A"/>
+          <w:sz w:val="32"/>
+          <w:szCs w:val="32"/>
+          <w:bdr w:val="none" w:sz="0" w:space="0" w:color="auto" w:frame="1"/>
+        </w:rPr>
+        <w:t>=</w:t>
+      </w:r>
+      <w:proofErr w:type="spellStart"/>
+      <w:r>
+        <w:rPr>
+          <w:color w:val="000000"/>
+          <w:sz w:val="32"/>
+          <w:szCs w:val="32"/>
+          <w:bdr w:val="none" w:sz="0" w:space="0" w:color="auto" w:frame="1"/>
+        </w:rPr>
+        <w:t>com.oracle</w:t>
+      </w:r>
+      <w:proofErr w:type="spellEnd"/>
+      <w:r>
+        <w:rPr>
+          <w:color w:val="000000"/>
+          <w:sz w:val="32"/>
+          <w:szCs w:val="32"/>
+          <w:bdr w:val="none" w:sz="0" w:space="0" w:color="auto" w:frame="1"/>
+        </w:rPr>
         <w:t xml:space="preserve"> -</w:t>
       </w:r>
       <w:proofErr w:type="spellStart"/>
       <w:r>
         <w:rPr>
-          <w:rFonts w:ascii="Consolas" w:hAnsi="Consolas" w:cs="Consolas"/>
-          <w:color w:val="000000"/>
+          <w:color w:val="000000"/>
+          <w:sz w:val="32"/>
+          <w:szCs w:val="32"/>
           <w:bdr w:val="none" w:sz="0" w:space="0" w:color="auto" w:frame="1"/>
         </w:rPr>
-        <w:t>Dfile</w:t>
-      </w:r>
-      <w:proofErr w:type="spellEnd"/>
-      <w:r>
-        <w:rPr>
-          <w:rFonts w:ascii="Consolas" w:hAnsi="Consolas" w:cs="Consolas"/>
+        <w:t>DartifactId</w:t>
+      </w:r>
+      <w:proofErr w:type="spellEnd"/>
+      <w:r>
+        <w:rPr>
           <w:color w:val="9A6E3A"/>
+          <w:sz w:val="32"/>
+          <w:szCs w:val="32"/>
           <w:bdr w:val="none" w:sz="0" w:space="0" w:color="auto" w:frame="1"/>
         </w:rPr>
         <w:t>=</w:t>
       </w:r>
       <w:r>
         <w:rPr>
-          <w:rFonts w:ascii="Consolas" w:hAnsi="Consolas" w:cs="Consolas"/>
-          <w:color w:val="000000"/>
+          <w:color w:val="000000"/>
+          <w:sz w:val="32"/>
+          <w:szCs w:val="32"/>
           <w:bdr w:val="none" w:sz="0" w:space="0" w:color="auto" w:frame="1"/>
         </w:rPr>
-        <w:t>path/to/your/ojdbc6.jar -</w:t>
-      </w:r>
-      <w:proofErr w:type="spellStart"/>
-      <w:r>
-        <w:rPr>
-          <w:rFonts w:ascii="Consolas" w:hAnsi="Consolas" w:cs="Consolas"/>
-          <w:color w:val="000000"/>
+        <w:t>ojdbc6 -</w:t>
+      </w:r>
+      <w:proofErr w:type="spellStart"/>
+      <w:r>
+        <w:rPr>
+          <w:color w:val="000000"/>
+          <w:sz w:val="32"/>
+          <w:szCs w:val="32"/>
           <w:bdr w:val="none" w:sz="0" w:space="0" w:color="auto" w:frame="1"/>
         </w:rPr>
-        <w:t>DgroupId</w:t>
-      </w:r>
-      <w:proofErr w:type="spellEnd"/>
-      <w:r>
-        <w:rPr>
-          <w:rFonts w:ascii="Consolas" w:hAnsi="Consolas" w:cs="Consolas"/>
+        <w:t>Dversion</w:t>
+      </w:r>
+      <w:proofErr w:type="spellEnd"/>
+      <w:r>
+        <w:rPr>
           <w:color w:val="9A6E3A"/>
+          <w:sz w:val="32"/>
+          <w:szCs w:val="32"/>
           <w:bdr w:val="none" w:sz="0" w:space="0" w:color="auto" w:frame="1"/>
         </w:rPr>
         <w:t>=</w:t>
       </w:r>
-      <w:proofErr w:type="spellStart"/>
-      <w:r>
-        <w:rPr>
-          <w:rFonts w:ascii="Consolas" w:hAnsi="Consolas" w:cs="Consolas"/>
-          <w:color w:val="000000"/>
+      <w:r>
+        <w:rPr>
+          <w:color w:val="990055"/>
+          <w:sz w:val="32"/>
+          <w:szCs w:val="32"/>
           <w:bdr w:val="none" w:sz="0" w:space="0" w:color="auto" w:frame="1"/>
         </w:rPr>
-        <w:t>com.oracle</w:t>
-      </w:r>
-      <w:proofErr w:type="spellEnd"/>
-      <w:r>
-        <w:rPr>
-          <w:rFonts w:ascii="Consolas" w:hAnsi="Consolas" w:cs="Consolas"/>
-          <w:color w:val="000000"/>
+        <w:t>11.2</w:t>
+      </w:r>
+      <w:r>
+        <w:rPr>
+          <w:color w:val="000000"/>
+          <w:sz w:val="32"/>
+          <w:szCs w:val="32"/>
           <w:bdr w:val="none" w:sz="0" w:space="0" w:color="auto" w:frame="1"/>
         </w:rPr>
-        <w:t xml:space="preserve"> </w:t>
-      </w:r>
-      <w:r>
-        <w:rPr>
-          <w:rFonts w:ascii="Consolas" w:hAnsi="Consolas" w:cs="Consolas"/>
-          <w:color w:val="000000"/>
+        <w:t>.0.4 -</w:t>
+      </w:r>
+      <w:proofErr w:type="spellStart"/>
+      <w:r>
+        <w:rPr>
+          <w:color w:val="000000"/>
+          <w:sz w:val="32"/>
+          <w:szCs w:val="32"/>
           <w:bdr w:val="none" w:sz="0" w:space="0" w:color="auto" w:frame="1"/>
         </w:rPr>
-        <w:t>-</w:t>
-      </w:r>
-      <w:proofErr w:type="spellStart"/>
-      <w:r>
-        <w:rPr>
-          <w:rFonts w:ascii="Consolas" w:hAnsi="Consolas" w:cs="Consolas"/>
-          <w:color w:val="000000"/>
+        <w:t>Dpackaging</w:t>
+      </w:r>
+      <w:proofErr w:type="spellEnd"/>
+      <w:r>
+        <w:rPr>
+          <w:color w:val="9A6E3A"/>
+          <w:sz w:val="32"/>
+          <w:szCs w:val="32"/>
           <w:bdr w:val="none" w:sz="0" w:space="0" w:color="auto" w:frame="1"/>
         </w:rPr>
-        <w:t>DartifactId</w:t>
-      </w:r>
-      <w:proofErr w:type="spellEnd"/>
-      <w:r>
-        <w:rPr>
-          <w:rFonts w:ascii="Consolas" w:hAnsi="Consolas" w:cs="Consolas"/>
-          <w:color w:val="9A6E3A"/>
+        <w:t>=</w:t>
+      </w:r>
+      <w:r>
+        <w:rPr>
+          <w:color w:val="000000"/>
+          <w:sz w:val="32"/>
+          <w:szCs w:val="32"/>
           <w:bdr w:val="none" w:sz="0" w:space="0" w:color="auto" w:frame="1"/>
         </w:rPr>
-        <w:t>=</w:t>
-      </w:r>
-      <w:r>
-        <w:rPr>
-          <w:rFonts w:ascii="Consolas" w:hAnsi="Consolas" w:cs="Consolas"/>
-          <w:color w:val="000000"/>
-          <w:bdr w:val="none" w:sz="0" w:space="0" w:color="auto" w:frame="1"/>
-        </w:rPr>
-        <w:t>ojdbc6 -</w:t>
-      </w:r>
-      <w:proofErr w:type="spellStart"/>
-      <w:r>
-        <w:rPr>
-          <w:rFonts w:ascii="Consolas" w:hAnsi="Consolas" w:cs="Consolas"/>
-          <w:color w:val="000000"/>
-          <w:bdr w:val="none" w:sz="0" w:space="0" w:color="auto" w:frame="1"/>
-        </w:rPr>
-        <w:t>Dversion</w:t>
-      </w:r>
-      <w:proofErr w:type="spellEnd"/>
-      <w:r>
-        <w:rPr>
-          <w:rFonts w:ascii="Consolas" w:hAnsi="Consolas" w:cs="Consolas"/>
-          <w:color w:val="9A6E3A"/>
-          <w:bdr w:val="none" w:sz="0" w:space="0" w:color="auto" w:frame="1"/>
-        </w:rPr>
-        <w:t>=</w:t>
-      </w:r>
-      <w:r>
-        <w:rPr>
-          <w:rFonts w:ascii="Consolas" w:hAnsi="Consolas" w:cs="Consolas"/>
-          <w:color w:val="990055"/>
-          <w:bdr w:val="none" w:sz="0" w:space="0" w:color="auto" w:frame="1"/>
-        </w:rPr>
-        <w:t>11.2</w:t>
-      </w:r>
-      <w:r>
-        <w:rPr>
-          <w:rFonts w:ascii="Consolas" w:hAnsi="Consolas" w:cs="Consolas"/>
-          <w:color w:val="000000"/>
-          <w:bdr w:val="none" w:sz="0" w:space="0" w:color="auto" w:frame="1"/>
-        </w:rPr>
-        <w:t>.0.4 -</w:t>
-      </w:r>
-      <w:proofErr w:type="spellStart"/>
-      <w:r>
-        <w:rPr>
-          <w:rFonts w:ascii="Consolas" w:hAnsi="Consolas" w:cs="Consolas"/>
-          <w:color w:val="000000"/>
-          <w:bdr w:val="none" w:sz="0" w:space="0" w:color="auto" w:frame="1"/>
-        </w:rPr>
-        <w:t>Dpackaging</w:t>
-      </w:r>
-      <w:proofErr w:type="spellEnd"/>
-      <w:r>
-        <w:rPr>
-          <w:rFonts w:ascii="Consolas" w:hAnsi="Consolas" w:cs="Consolas"/>
-          <w:color w:val="9A6E3A"/>
-          <w:bdr w:val="none" w:sz="0" w:space="0" w:color="auto" w:frame="1"/>
-        </w:rPr>
-        <w:t>=</w:t>
-      </w:r>
-      <w:r>
-        <w:rPr>
-          <w:rFonts w:ascii="Consolas" w:hAnsi="Consolas" w:cs="Consolas"/>
-          <w:color w:val="000000"/>
-          <w:bdr w:val="none" w:sz="0" w:space="0" w:color="auto" w:frame="1"/>
-        </w:rPr>
         <w:t>jar</w:t>
       </w:r>
     </w:p>
-    <w:p/>
-    <w:p>
-      <w:pPr>
-        <w:pStyle w:val="ListParagraph"/>
+    <w:p>
+      <w:pPr>
+        <w:rPr>
+          <w:sz w:val="32"/>
+          <w:szCs w:val="32"/>
+        </w:rPr>
+      </w:pPr>
+    </w:p>
+    <w:p>
+      <w:pPr>
+        <w:pStyle w:val="ListParagraph"/>
+        <w:rPr>
+          <w:rFonts w:ascii="Times New Roman" w:hAnsi="Times New Roman" w:cs="Times New Roman"/>
+          <w:sz w:val="32"/>
+          <w:szCs w:val="32"/>
+        </w:rPr>
       </w:pPr>
     </w:p>
     <w:p>
@@ -777,52 +994,49 @@
         <w:rPr>
           <w:b/>
           <w:bCs/>
+          <w:sz w:val="32"/>
+          <w:szCs w:val="32"/>
         </w:rPr>
       </w:pPr>
       <w:r>
         <w:rPr>
           <w:b/>
           <w:bCs/>
-        </w:rPr>
-        <w:t xml:space="preserve">Steps for </w:t>
-      </w:r>
+          <w:sz w:val="32"/>
+          <w:szCs w:val="32"/>
+        </w:rPr>
+        <w:t xml:space="preserve">Steps for iterating deployment to </w:t>
+      </w:r>
+      <w:proofErr w:type="spellStart"/>
       <w:r>
         <w:rPr>
           <w:b/>
           <w:bCs/>
-        </w:rPr>
-        <w:t xml:space="preserve">iterating </w:t>
-      </w:r>
+          <w:sz w:val="32"/>
+          <w:szCs w:val="32"/>
+        </w:rPr>
+        <w:t>MoDaC</w:t>
+      </w:r>
+      <w:proofErr w:type="spellEnd"/>
       <w:r>
         <w:rPr>
           <w:b/>
           <w:bCs/>
-        </w:rPr>
-        <w:t>deployment</w:t>
-      </w:r>
-      <w:r>
+          <w:sz w:val="32"/>
+          <w:szCs w:val="32"/>
+        </w:rPr>
+        <w:t xml:space="preserve"> server:</w:t>
+      </w:r>
+    </w:p>
+    <w:p>
+      <w:pPr>
         <w:rPr>
           <w:b/>
           <w:bCs/>
-        </w:rPr>
-        <w:t xml:space="preserve"> to </w:t>
-      </w:r>
-      <w:proofErr w:type="spellStart"/>
-      <w:r>
-        <w:rPr>
-          <w:b/>
-          <w:bCs/>
-        </w:rPr>
-        <w:t>MoDaC</w:t>
-      </w:r>
-      <w:proofErr w:type="spellEnd"/>
-      <w:r>
-        <w:rPr>
-          <w:b/>
-          <w:bCs/>
-        </w:rPr>
-        <w:t xml:space="preserve"> server:</w:t>
-      </w:r>
+          <w:sz w:val="32"/>
+          <w:szCs w:val="32"/>
+        </w:rPr>
+      </w:pPr>
     </w:p>
     <w:p>
       <w:pPr>
@@ -831,23 +1045,53 @@
           <w:ilvl w:val="0"/>
           <w:numId w:val="1"/>
         </w:numPr>
-      </w:pPr>
-      <w:r>
+        <w:rPr>
+          <w:rFonts w:ascii="Times New Roman" w:hAnsi="Times New Roman" w:cs="Times New Roman"/>
+          <w:sz w:val="32"/>
+          <w:szCs w:val="32"/>
+        </w:rPr>
+      </w:pPr>
+      <w:r>
+        <w:rPr>
+          <w:rFonts w:ascii="Times New Roman" w:hAnsi="Times New Roman" w:cs="Times New Roman"/>
+          <w:sz w:val="32"/>
+          <w:szCs w:val="32"/>
+        </w:rPr>
         <w:t xml:space="preserve">Login into </w:t>
       </w:r>
       <w:proofErr w:type="spellStart"/>
       <w:r>
+        <w:rPr>
+          <w:rFonts w:ascii="Times New Roman" w:hAnsi="Times New Roman" w:cs="Times New Roman"/>
+          <w:sz w:val="32"/>
+          <w:szCs w:val="32"/>
+        </w:rPr>
         <w:t>hpc</w:t>
       </w:r>
       <w:proofErr w:type="spellEnd"/>
       <w:r>
-        <w:t xml:space="preserve"> dev web server(</w:t>
-      </w:r>
-      <w:r>
-        <w:t>fsdmel-dsapi01d.ncifcrf.gov)</w:t>
-      </w:r>
-      <w:r>
-        <w:t xml:space="preserve">. </w:t>
+        <w:rPr>
+          <w:rFonts w:ascii="Times New Roman" w:hAnsi="Times New Roman" w:cs="Times New Roman"/>
+          <w:sz w:val="32"/>
+          <w:szCs w:val="32"/>
+        </w:rPr>
+        <w:t xml:space="preserve"> dev web server</w:t>
+      </w:r>
+      <w:r>
+        <w:rPr>
+          <w:rFonts w:ascii="Times New Roman" w:hAnsi="Times New Roman" w:cs="Times New Roman"/>
+          <w:sz w:val="32"/>
+          <w:szCs w:val="32"/>
+        </w:rPr>
+        <w:t xml:space="preserve"> </w:t>
+      </w:r>
+      <w:r>
+        <w:rPr>
+          <w:rFonts w:ascii="Times New Roman" w:hAnsi="Times New Roman" w:cs="Times New Roman"/>
+          <w:sz w:val="32"/>
+          <w:szCs w:val="32"/>
+        </w:rPr>
+        <w:t xml:space="preserve">(fsdmel-dsapi01d.ncifcrf.gov). </w:t>
       </w:r>
     </w:p>
     <w:p>
@@ -857,48 +1101,114 @@
           <w:ilvl w:val="0"/>
           <w:numId w:val="1"/>
         </w:numPr>
-      </w:pPr>
-      <w:r>
+        <w:rPr>
+          <w:rFonts w:ascii="Times New Roman" w:hAnsi="Times New Roman" w:cs="Times New Roman"/>
+          <w:sz w:val="32"/>
+          <w:szCs w:val="32"/>
+        </w:rPr>
+      </w:pPr>
+      <w:r>
+        <w:rPr>
+          <w:rFonts w:ascii="Times New Roman" w:hAnsi="Times New Roman" w:cs="Times New Roman"/>
+          <w:sz w:val="32"/>
+          <w:szCs w:val="32"/>
+        </w:rPr>
         <w:t xml:space="preserve"> Do </w:t>
       </w:r>
       <w:proofErr w:type="spellStart"/>
       <w:r>
+        <w:rPr>
+          <w:rFonts w:ascii="Times New Roman" w:hAnsi="Times New Roman" w:cs="Times New Roman"/>
+          <w:i/>
+          <w:iCs/>
+          <w:color w:val="000000"/>
+          <w:sz w:val="32"/>
+          <w:szCs w:val="32"/>
+        </w:rPr>
         <w:t>sudo</w:t>
       </w:r>
       <w:proofErr w:type="spellEnd"/>
       <w:r>
+        <w:rPr>
+          <w:rFonts w:ascii="Times New Roman" w:hAnsi="Times New Roman" w:cs="Times New Roman"/>
+          <w:i/>
+          <w:iCs/>
+          <w:color w:val="000000"/>
+          <w:sz w:val="32"/>
+          <w:szCs w:val="32"/>
+        </w:rPr>
         <w:t xml:space="preserve"> </w:t>
       </w:r>
       <w:proofErr w:type="spellStart"/>
       <w:r>
+        <w:rPr>
+          <w:rFonts w:ascii="Times New Roman" w:hAnsi="Times New Roman" w:cs="Times New Roman"/>
+          <w:i/>
+          <w:iCs/>
+          <w:color w:val="000000"/>
+          <w:sz w:val="32"/>
+          <w:szCs w:val="32"/>
+        </w:rPr>
         <w:t>su</w:t>
       </w:r>
       <w:proofErr w:type="spellEnd"/>
       <w:r>
-        <w:t xml:space="preserve"> and </w:t>
-      </w:r>
-      <w:proofErr w:type="spellStart"/>
-      <w:r>
-        <w:t>su</w:t>
-      </w:r>
-      <w:proofErr w:type="spellEnd"/>
-      <w:r>
-        <w:t xml:space="preserve"> </w:t>
-      </w:r>
-      <w:proofErr w:type="spellStart"/>
-      <w:r>
+        <w:rPr>
+          <w:rFonts w:ascii="Times New Roman" w:hAnsi="Times New Roman" w:cs="Times New Roman"/>
+          <w:i/>
+          <w:iCs/>
+          <w:color w:val="000000"/>
+          <w:sz w:val="32"/>
+          <w:szCs w:val="32"/>
+        </w:rPr>
+        <w:t xml:space="preserve"> - </w:t>
+      </w:r>
+      <w:proofErr w:type="spellStart"/>
+      <w:r>
+        <w:rPr>
+          <w:rFonts w:ascii="Times New Roman" w:hAnsi="Times New Roman" w:cs="Times New Roman"/>
+          <w:i/>
+          <w:iCs/>
+          <w:color w:val="000000"/>
+          <w:sz w:val="32"/>
+          <w:szCs w:val="32"/>
+        </w:rPr>
         <w:t>ncif</w:t>
       </w:r>
       <w:proofErr w:type="spellEnd"/>
       <w:r>
+        <w:rPr>
+          <w:rFonts w:ascii="Times New Roman" w:hAnsi="Times New Roman" w:cs="Times New Roman"/>
+          <w:i/>
+          <w:iCs/>
+          <w:color w:val="000000"/>
+          <w:sz w:val="32"/>
+          <w:szCs w:val="32"/>
+        </w:rPr>
         <w:t>-</w:t>
       </w:r>
       <w:proofErr w:type="spellStart"/>
       <w:r>
+        <w:rPr>
+          <w:rFonts w:ascii="Times New Roman" w:hAnsi="Times New Roman" w:cs="Times New Roman"/>
+          <w:i/>
+          <w:iCs/>
+          <w:color w:val="000000"/>
+          <w:sz w:val="32"/>
+          <w:szCs w:val="32"/>
+        </w:rPr>
         <w:t>hpcdm</w:t>
       </w:r>
       <w:proofErr w:type="spellEnd"/>
       <w:r>
+        <w:rPr>
+          <w:rFonts w:ascii="Times New Roman" w:hAnsi="Times New Roman" w:cs="Times New Roman"/>
+          <w:i/>
+          <w:iCs/>
+          <w:color w:val="000000"/>
+          <w:sz w:val="32"/>
+          <w:szCs w:val="32"/>
+        </w:rPr>
         <w:t>-svc</w:t>
       </w:r>
     </w:p>
@@ -909,25 +1219,88 @@
           <w:ilvl w:val="0"/>
           <w:numId w:val="1"/>
         </w:numPr>
-      </w:pPr>
-      <w:r>
-        <w:t>Go to the directory /opt/</w:t>
-      </w:r>
-      <w:proofErr w:type="spellStart"/>
-      <w:r>
+        <w:rPr>
+          <w:rFonts w:ascii="Times New Roman" w:hAnsi="Times New Roman" w:cs="Times New Roman"/>
+          <w:sz w:val="32"/>
+          <w:szCs w:val="32"/>
+        </w:rPr>
+      </w:pPr>
+      <w:r>
+        <w:rPr>
+          <w:rFonts w:ascii="Times New Roman" w:hAnsi="Times New Roman" w:cs="Times New Roman"/>
+          <w:sz w:val="32"/>
+          <w:szCs w:val="32"/>
+        </w:rPr>
+        <w:t xml:space="preserve">Go to the directory </w:t>
+      </w:r>
+      <w:r>
+        <w:rPr>
+          <w:rFonts w:ascii="Times New Roman" w:hAnsi="Times New Roman" w:cs="Times New Roman"/>
+          <w:color w:val="000000"/>
+          <w:sz w:val="32"/>
+          <w:szCs w:val="32"/>
+        </w:rPr>
+        <w:t>/opt/</w:t>
+      </w:r>
+      <w:proofErr w:type="spellStart"/>
+      <w:r>
+        <w:rPr>
+          <w:rFonts w:ascii="Times New Roman" w:hAnsi="Times New Roman" w:cs="Times New Roman"/>
+          <w:color w:val="000000"/>
+          <w:sz w:val="32"/>
+          <w:szCs w:val="32"/>
+        </w:rPr>
         <w:t>nci</w:t>
       </w:r>
       <w:proofErr w:type="spellEnd"/>
       <w:r>
+        <w:rPr>
+          <w:rFonts w:ascii="Times New Roman" w:hAnsi="Times New Roman" w:cs="Times New Roman"/>
+          <w:color w:val="000000"/>
+          <w:sz w:val="32"/>
+          <w:szCs w:val="32"/>
+        </w:rPr>
         <w:t>-doe/</w:t>
       </w:r>
       <w:proofErr w:type="spellStart"/>
       <w:r>
+        <w:rPr>
+          <w:rFonts w:ascii="Times New Roman" w:hAnsi="Times New Roman" w:cs="Times New Roman"/>
+          <w:color w:val="000000"/>
+          <w:sz w:val="32"/>
+          <w:szCs w:val="32"/>
+        </w:rPr>
         <w:t>nci</w:t>
       </w:r>
       <w:proofErr w:type="spellEnd"/>
       <w:r>
-        <w:t>-doe-data-sharing</w:t>
+        <w:rPr>
+          <w:rFonts w:ascii="Times New Roman" w:hAnsi="Times New Roman" w:cs="Times New Roman"/>
+          <w:color w:val="000000"/>
+          <w:sz w:val="32"/>
+          <w:szCs w:val="32"/>
+        </w:rPr>
+        <w:t>-doe-data-sharing/</w:t>
+      </w:r>
+      <w:proofErr w:type="spellStart"/>
+      <w:r>
+        <w:rPr>
+          <w:rFonts w:ascii="Times New Roman" w:hAnsi="Times New Roman" w:cs="Times New Roman"/>
+          <w:color w:val="000000"/>
+          <w:sz w:val="32"/>
+          <w:szCs w:val="32"/>
+        </w:rPr>
+        <w:t>nci</w:t>
+      </w:r>
+      <w:proofErr w:type="spellEnd"/>
+      <w:r>
+        <w:rPr>
+          <w:rFonts w:ascii="Times New Roman" w:hAnsi="Times New Roman" w:cs="Times New Roman"/>
+          <w:color w:val="000000"/>
+          <w:sz w:val="32"/>
+          <w:szCs w:val="32"/>
+        </w:rPr>
+        <w:t>-doe-data-sharing/</w:t>
       </w:r>
     </w:p>
     <w:p>
@@ -937,94 +1310,259 @@
           <w:ilvl w:val="0"/>
           <w:numId w:val="1"/>
         </w:numPr>
-      </w:pPr>
-      <w:r>
-        <w:t>Do wither one depending on the environment</w:t>
-      </w:r>
+        <w:rPr>
+          <w:rFonts w:ascii="Times New Roman" w:hAnsi="Times New Roman" w:cs="Times New Roman"/>
+          <w:sz w:val="32"/>
+          <w:szCs w:val="32"/>
+        </w:rPr>
+      </w:pPr>
+      <w:r>
+        <w:rPr>
+          <w:rFonts w:ascii="Times New Roman" w:hAnsi="Times New Roman" w:cs="Times New Roman"/>
+          <w:sz w:val="32"/>
+          <w:szCs w:val="32"/>
+        </w:rPr>
+        <w:t xml:space="preserve">Do wither one depending on the </w:t>
+      </w:r>
+      <w:r>
+        <w:rPr>
+          <w:rFonts w:ascii="Times New Roman" w:hAnsi="Times New Roman" w:cs="Times New Roman"/>
+          <w:sz w:val="32"/>
+          <w:szCs w:val="32"/>
+        </w:rPr>
+        <w:t>environment.</w:t>
+      </w:r>
+    </w:p>
+    <w:p>
+      <w:pPr>
+        <w:ind w:left="720"/>
+        <w:rPr>
+          <w:sz w:val="32"/>
+          <w:szCs w:val="32"/>
+        </w:rPr>
+      </w:pPr>
+      <w:r>
+        <w:rPr>
+          <w:sz w:val="32"/>
+          <w:szCs w:val="32"/>
+        </w:rPr>
+        <w:t xml:space="preserve"> </w:t>
+      </w:r>
+      <w:r>
+        <w:rPr>
+          <w:sz w:val="32"/>
+          <w:szCs w:val="32"/>
+        </w:rPr>
+        <w:t xml:space="preserve">For DEV:  </w:t>
+      </w:r>
+      <w:proofErr w:type="spellStart"/>
+      <w:r>
+        <w:rPr>
+          <w:sz w:val="32"/>
+          <w:szCs w:val="32"/>
+        </w:rPr>
+        <w:t>mvn</w:t>
+      </w:r>
+      <w:proofErr w:type="spellEnd"/>
+      <w:r>
+        <w:rPr>
+          <w:sz w:val="32"/>
+          <w:szCs w:val="32"/>
+        </w:rPr>
+        <w:t xml:space="preserve"> clean install -</w:t>
+      </w:r>
+      <w:proofErr w:type="spellStart"/>
+      <w:r>
+        <w:rPr>
+          <w:sz w:val="32"/>
+          <w:szCs w:val="32"/>
+        </w:rPr>
+        <w:t>DskipTests</w:t>
+      </w:r>
+      <w:proofErr w:type="spellEnd"/>
+      <w:r>
+        <w:rPr>
+          <w:sz w:val="32"/>
+          <w:szCs w:val="32"/>
+        </w:rPr>
+        <w:t xml:space="preserve"> -</w:t>
+      </w:r>
+      <w:proofErr w:type="spellStart"/>
+      <w:r>
+        <w:rPr>
+          <w:sz w:val="32"/>
+          <w:szCs w:val="32"/>
+        </w:rPr>
+        <w:t>Pdev</w:t>
+      </w:r>
+      <w:proofErr w:type="spellEnd"/>
     </w:p>
     <w:p>
       <w:pPr>
         <w:ind w:left="360"/>
-      </w:pPr>
-      <w:r>
+        <w:rPr>
+          <w:sz w:val="32"/>
+          <w:szCs w:val="32"/>
+        </w:rPr>
+      </w:pPr>
+      <w:r>
+        <w:rPr>
+          <w:sz w:val="32"/>
+          <w:szCs w:val="32"/>
+        </w:rPr>
         <w:t xml:space="preserve">      </w:t>
       </w:r>
-      <w:proofErr w:type="spellStart"/>
-      <w:r>
+      <w:r>
+        <w:rPr>
+          <w:sz w:val="32"/>
+          <w:szCs w:val="32"/>
+        </w:rPr>
+        <w:t xml:space="preserve">For </w:t>
+      </w:r>
+      <w:r>
+        <w:rPr>
+          <w:sz w:val="32"/>
+          <w:szCs w:val="32"/>
+        </w:rPr>
+        <w:t>UAT</w:t>
+      </w:r>
+      <w:r>
+        <w:rPr>
+          <w:sz w:val="32"/>
+          <w:szCs w:val="32"/>
+        </w:rPr>
+        <w:t xml:space="preserve">:  </w:t>
+      </w:r>
+      <w:r>
+        <w:rPr>
+          <w:sz w:val="32"/>
+          <w:szCs w:val="32"/>
+        </w:rPr>
+        <w:t xml:space="preserve"> </w:t>
+      </w:r>
+      <w:proofErr w:type="spellStart"/>
+      <w:r>
+        <w:rPr>
+          <w:sz w:val="32"/>
+          <w:szCs w:val="32"/>
+        </w:rPr>
         <w:t>mvn</w:t>
       </w:r>
       <w:proofErr w:type="spellEnd"/>
       <w:r>
+        <w:rPr>
+          <w:sz w:val="32"/>
+          <w:szCs w:val="32"/>
+        </w:rPr>
         <w:t xml:space="preserve"> clean install -</w:t>
       </w:r>
       <w:proofErr w:type="spellStart"/>
       <w:r>
+        <w:rPr>
+          <w:sz w:val="32"/>
+          <w:szCs w:val="32"/>
+        </w:rPr>
         <w:t>DskipTests</w:t>
       </w:r>
       <w:proofErr w:type="spellEnd"/>
       <w:r>
+        <w:rPr>
+          <w:sz w:val="32"/>
+          <w:szCs w:val="32"/>
+        </w:rPr>
         <w:t xml:space="preserve"> -</w:t>
       </w:r>
       <w:proofErr w:type="spellStart"/>
       <w:r>
-        <w:t>Pdev</w:t>
+        <w:rPr>
+          <w:sz w:val="32"/>
+          <w:szCs w:val="32"/>
+        </w:rPr>
+        <w:t>Ppreprod</w:t>
       </w:r>
       <w:proofErr w:type="spellEnd"/>
     </w:p>
     <w:p>
       <w:pPr>
         <w:ind w:left="360"/>
-      </w:pPr>
-      <w:r>
+        <w:rPr>
+          <w:sz w:val="32"/>
+          <w:szCs w:val="32"/>
+        </w:rPr>
+      </w:pPr>
+      <w:r>
+        <w:rPr>
+          <w:sz w:val="32"/>
+          <w:szCs w:val="32"/>
+        </w:rPr>
         <w:t xml:space="preserve">      </w:t>
       </w:r>
-      <w:proofErr w:type="spellStart"/>
-      <w:r>
+      <w:r>
+        <w:rPr>
+          <w:sz w:val="32"/>
+          <w:szCs w:val="32"/>
+        </w:rPr>
+        <w:t xml:space="preserve">For </w:t>
+      </w:r>
+      <w:r>
+        <w:rPr>
+          <w:sz w:val="32"/>
+          <w:szCs w:val="32"/>
+        </w:rPr>
+        <w:t>PROD</w:t>
+      </w:r>
+      <w:r>
+        <w:rPr>
+          <w:sz w:val="32"/>
+          <w:szCs w:val="32"/>
+        </w:rPr>
+        <w:t xml:space="preserve">:  </w:t>
+      </w:r>
+      <w:r>
+        <w:rPr>
+          <w:sz w:val="32"/>
+          <w:szCs w:val="32"/>
+        </w:rPr>
+        <w:t xml:space="preserve"> </w:t>
+      </w:r>
+      <w:proofErr w:type="spellStart"/>
+      <w:r>
+        <w:rPr>
+          <w:sz w:val="32"/>
+          <w:szCs w:val="32"/>
+        </w:rPr>
         <w:t>mvn</w:t>
       </w:r>
       <w:proofErr w:type="spellEnd"/>
       <w:r>
+        <w:rPr>
+          <w:sz w:val="32"/>
+          <w:szCs w:val="32"/>
+        </w:rPr>
         <w:t xml:space="preserve"> clean install -</w:t>
       </w:r>
       <w:proofErr w:type="spellStart"/>
       <w:r>
+        <w:rPr>
+          <w:sz w:val="32"/>
+          <w:szCs w:val="32"/>
+        </w:rPr>
         <w:t>DskipTests</w:t>
       </w:r>
       <w:proofErr w:type="spellEnd"/>
       <w:r>
+        <w:rPr>
+          <w:sz w:val="32"/>
+          <w:szCs w:val="32"/>
+        </w:rPr>
         <w:t xml:space="preserve"> -</w:t>
       </w:r>
       <w:proofErr w:type="spellStart"/>
       <w:r>
-        <w:t>Ppreprod</w:t>
-      </w:r>
-      <w:proofErr w:type="spellEnd"/>
-    </w:p>
-    <w:p>
-      <w:pPr>
-        <w:ind w:left="360"/>
-      </w:pPr>
-      <w:r>
-        <w:t xml:space="preserve">      </w:t>
-      </w:r>
-      <w:proofErr w:type="spellStart"/>
-      <w:r>
-        <w:t>mvn</w:t>
-      </w:r>
-      <w:proofErr w:type="spellEnd"/>
-      <w:r>
-        <w:t xml:space="preserve"> clean install -</w:t>
-      </w:r>
-      <w:proofErr w:type="spellStart"/>
-      <w:r>
-        <w:t>DskipTests</w:t>
-      </w:r>
-      <w:proofErr w:type="spellEnd"/>
-      <w:r>
-        <w:t xml:space="preserve"> -</w:t>
-      </w:r>
-      <w:proofErr w:type="spellStart"/>
-      <w:r>
+        <w:rPr>
+          <w:sz w:val="32"/>
+          <w:szCs w:val="32"/>
+        </w:rPr>
         <w:t>Pprod</w:t>
       </w:r>
       <w:proofErr w:type="spellEnd"/>
@@ -1036,128 +1574,526 @@
           <w:ilvl w:val="0"/>
           <w:numId w:val="4"/>
         </w:numPr>
-      </w:pPr>
-      <w:r>
+        <w:rPr>
+          <w:rFonts w:ascii="Times New Roman" w:hAnsi="Times New Roman" w:cs="Times New Roman"/>
+          <w:sz w:val="32"/>
+          <w:szCs w:val="32"/>
+        </w:rPr>
+      </w:pPr>
+      <w:r>
+        <w:rPr>
+          <w:rFonts w:ascii="Times New Roman" w:hAnsi="Times New Roman" w:cs="Times New Roman"/>
+          <w:sz w:val="32"/>
+          <w:szCs w:val="32"/>
+        </w:rPr>
+        <w:lastRenderedPageBreak/>
         <w:t xml:space="preserve">Copy the war file to the </w:t>
       </w:r>
       <w:proofErr w:type="spellStart"/>
       <w:r>
+        <w:rPr>
+          <w:rFonts w:ascii="Times New Roman" w:hAnsi="Times New Roman" w:cs="Times New Roman"/>
+          <w:sz w:val="32"/>
+          <w:szCs w:val="32"/>
+        </w:rPr>
         <w:t>MoDaC</w:t>
       </w:r>
       <w:proofErr w:type="spellEnd"/>
       <w:r>
+        <w:rPr>
+          <w:rFonts w:ascii="Times New Roman" w:hAnsi="Times New Roman" w:cs="Times New Roman"/>
+          <w:sz w:val="32"/>
+          <w:szCs w:val="32"/>
+        </w:rPr>
         <w:t xml:space="preserve"> server</w:t>
       </w:r>
-    </w:p>
-    <w:p>
-      <w:pPr>
-        <w:pStyle w:val="ListParagraph"/>
-      </w:pPr>
-      <w:proofErr w:type="spellStart"/>
-      <w:r>
-        <w:rPr>
-          <w:rFonts w:ascii="Arial" w:hAnsi="Arial" w:cs="Arial"/>
-          <w:color w:val="1D1C1D"/>
-          <w:sz w:val="23"/>
-          <w:szCs w:val="23"/>
-          <w:shd w:val="clear" w:color="auto" w:fill="F8F8F8"/>
+      <w:r>
+        <w:rPr>
+          <w:rFonts w:ascii="Times New Roman" w:hAnsi="Times New Roman" w:cs="Times New Roman"/>
+          <w:sz w:val="32"/>
+          <w:szCs w:val="32"/>
+        </w:rPr>
+        <w:t>.</w:t>
+      </w:r>
+    </w:p>
+    <w:p>
+      <w:pPr>
+        <w:pStyle w:val="ListParagraph"/>
+        <w:rPr>
+          <w:rFonts w:ascii="Times New Roman" w:hAnsi="Times New Roman" w:cs="Times New Roman"/>
+          <w:sz w:val="32"/>
+          <w:szCs w:val="32"/>
+        </w:rPr>
+      </w:pPr>
+    </w:p>
+    <w:p>
+      <w:pPr>
+        <w:pStyle w:val="ListParagraph"/>
+        <w:rPr>
+          <w:rFonts w:ascii="Times New Roman" w:hAnsi="Times New Roman" w:cs="Times New Roman"/>
+          <w:b/>
+          <w:bCs/>
+          <w:sz w:val="32"/>
+          <w:szCs w:val="32"/>
+        </w:rPr>
+      </w:pPr>
+      <w:r>
+        <w:rPr>
+          <w:rFonts w:ascii="Times New Roman" w:hAnsi="Times New Roman" w:cs="Times New Roman"/>
+          <w:b/>
+          <w:bCs/>
+          <w:sz w:val="32"/>
+          <w:szCs w:val="32"/>
+        </w:rPr>
+        <w:t xml:space="preserve">For DEV server: </w:t>
+      </w:r>
+    </w:p>
+    <w:p>
+      <w:pPr>
+        <w:pStyle w:val="ListParagraph"/>
+        <w:rPr>
+          <w:rFonts w:ascii="Times New Roman" w:hAnsi="Times New Roman" w:cs="Times New Roman"/>
+          <w:color w:val="000000"/>
+          <w:sz w:val="32"/>
+          <w:szCs w:val="32"/>
+        </w:rPr>
+      </w:pPr>
+      <w:proofErr w:type="spellStart"/>
+      <w:r>
+        <w:rPr>
+          <w:rFonts w:ascii="Times New Roman" w:hAnsi="Times New Roman" w:cs="Times New Roman"/>
+          <w:color w:val="000000"/>
+          <w:sz w:val="32"/>
+          <w:szCs w:val="32"/>
         </w:rPr>
         <w:t>scp</w:t>
       </w:r>
       <w:proofErr w:type="spellEnd"/>
       <w:r>
         <w:rPr>
-          <w:rFonts w:ascii="Arial" w:hAnsi="Arial" w:cs="Arial"/>
-          <w:color w:val="1D1C1D"/>
-          <w:sz w:val="23"/>
-          <w:szCs w:val="23"/>
-          <w:shd w:val="clear" w:color="auto" w:fill="F8F8F8"/>
-        </w:rPr>
-        <w:t xml:space="preserve"> /opt/nci-doe/nci-doe-data-sharing/target/web-doe-1.19.0.war </w:t>
-      </w:r>
-      <w:hyperlink r:id="rId7" w:tgtFrame="_blank" w:history="1">
+          <w:rFonts w:ascii="Times New Roman" w:hAnsi="Times New Roman" w:cs="Times New Roman"/>
+          <w:color w:val="000000"/>
+          <w:sz w:val="32"/>
+          <w:szCs w:val="32"/>
+        </w:rPr>
+        <w:t xml:space="preserve"> /opt/nci-doe/nci-doe-data-sharing/nci-doe-data-sharing/target/</w:t>
+      </w:r>
+      <w:r>
+        <w:rPr>
+          <w:rFonts w:ascii="Times New Roman" w:hAnsi="Times New Roman" w:cs="Times New Roman"/>
+          <w:color w:val="000000"/>
+          <w:sz w:val="32"/>
+          <w:szCs w:val="32"/>
+        </w:rPr>
+        <w:t>&lt;war_file&gt;</w:t>
+      </w:r>
+      <w:r>
+        <w:rPr>
+          <w:rFonts w:ascii="Times New Roman" w:hAnsi="Times New Roman" w:cs="Times New Roman"/>
+          <w:color w:val="000000"/>
+          <w:sz w:val="32"/>
+          <w:szCs w:val="32"/>
+        </w:rPr>
+        <w:t xml:space="preserve"> </w:t>
+      </w:r>
+      <w:hyperlink r:id="rId7" w:history="1">
         <w:r>
           <w:rPr>
             <w:rStyle w:val="Hyperlink"/>
-            <w:rFonts w:ascii="Arial" w:hAnsi="Arial" w:cs="Arial"/>
-            <w:sz w:val="23"/>
-            <w:szCs w:val="23"/>
-            <w:u w:val="none"/>
-            <w:shd w:val="clear" w:color="auto" w:fill="F8F8F8"/>
+            <w:rFonts w:ascii="Times New Roman" w:hAnsi="Times New Roman" w:cs="Times New Roman"/>
+            <w:sz w:val="32"/>
+            <w:szCs w:val="32"/>
           </w:rPr>
-          <w:t>gantam2@fsdmel-modac01d.ncifcrf.gov</w:t>
+          <w:t>gantam2@fsdmel-modac01d.ncifcrf.gov:/home/gantam2</w:t>
         </w:r>
       </w:hyperlink>
-      <w:r>
-        <w:rPr>
-          <w:rFonts w:ascii="Arial" w:hAnsi="Arial" w:cs="Arial"/>
-          <w:color w:val="1D1C1D"/>
-          <w:sz w:val="23"/>
-          <w:szCs w:val="23"/>
-          <w:shd w:val="clear" w:color="auto" w:fill="F8F8F8"/>
-        </w:rPr>
-        <w:t>:/home/gantam2</w:t>
-      </w:r>
-    </w:p>
-    <w:p>
-      <w:pPr>
-        <w:pStyle w:val="ListParagraph"/>
-      </w:pPr>
-    </w:p>
-    <w:p>
-      <w:pPr>
-        <w:rPr>
+    </w:p>
+    <w:p>
+      <w:pPr>
+        <w:pStyle w:val="ListParagraph"/>
+        <w:rPr>
+          <w:rFonts w:ascii="Times New Roman" w:hAnsi="Times New Roman" w:cs="Times New Roman"/>
+          <w:color w:val="000000"/>
+          <w:sz w:val="32"/>
+          <w:szCs w:val="32"/>
+        </w:rPr>
+      </w:pPr>
+    </w:p>
+    <w:p>
+      <w:pPr>
+        <w:pStyle w:val="ListParagraph"/>
+        <w:rPr>
+          <w:rFonts w:ascii="Times New Roman" w:hAnsi="Times New Roman" w:cs="Times New Roman"/>
           <w:b/>
           <w:bCs/>
-        </w:rPr>
-      </w:pPr>
-    </w:p>
-    <w:p>
-      <w:pPr>
-        <w:rPr>
+          <w:color w:val="000000"/>
+          <w:sz w:val="32"/>
+          <w:szCs w:val="32"/>
+        </w:rPr>
+      </w:pPr>
+      <w:r>
+        <w:rPr>
+          <w:rFonts w:ascii="Times New Roman" w:hAnsi="Times New Roman" w:cs="Times New Roman"/>
           <w:b/>
           <w:bCs/>
-        </w:rPr>
-      </w:pPr>
-    </w:p>
-    <w:p>
-      <w:r>
-        <w:rPr>
+          <w:color w:val="000000"/>
+          <w:sz w:val="32"/>
+          <w:szCs w:val="32"/>
+        </w:rPr>
+        <w:t>For UAT server:</w:t>
+      </w:r>
+    </w:p>
+    <w:p>
+      <w:pPr>
+        <w:pStyle w:val="ListParagraph"/>
+        <w:rPr>
+          <w:rFonts w:ascii="Times New Roman" w:hAnsi="Times New Roman" w:cs="Times New Roman"/>
+          <w:color w:val="000000"/>
+          <w:sz w:val="32"/>
+          <w:szCs w:val="32"/>
+        </w:rPr>
+      </w:pPr>
+      <w:proofErr w:type="spellStart"/>
+      <w:r>
+        <w:rPr>
+          <w:rFonts w:ascii="Times New Roman" w:hAnsi="Times New Roman" w:cs="Times New Roman"/>
+          <w:color w:val="000000"/>
+          <w:sz w:val="32"/>
+          <w:szCs w:val="32"/>
+        </w:rPr>
+        <w:t>scp</w:t>
+      </w:r>
+      <w:proofErr w:type="spellEnd"/>
+      <w:r>
+        <w:rPr>
+          <w:rFonts w:ascii="Times New Roman" w:hAnsi="Times New Roman" w:cs="Times New Roman"/>
+          <w:color w:val="000000"/>
+          <w:sz w:val="32"/>
+          <w:szCs w:val="32"/>
+        </w:rPr>
+        <w:t xml:space="preserve"> /opt/nci-doe/nci-doe-data-sharing/nci-doe-data-sharing/target/</w:t>
+      </w:r>
+      <w:r>
+        <w:rPr>
+          <w:rFonts w:ascii="Times New Roman" w:hAnsi="Times New Roman" w:cs="Times New Roman"/>
+          <w:color w:val="000000"/>
+          <w:sz w:val="32"/>
+          <w:szCs w:val="32"/>
+        </w:rPr>
+        <w:t>&lt;war_file&gt;</w:t>
+      </w:r>
+      <w:r>
+        <w:rPr>
+          <w:rFonts w:ascii="Times New Roman" w:hAnsi="Times New Roman" w:cs="Times New Roman"/>
+          <w:color w:val="000000"/>
+          <w:sz w:val="32"/>
+          <w:szCs w:val="32"/>
+        </w:rPr>
+        <w:t xml:space="preserve"> </w:t>
+      </w:r>
+      <w:hyperlink r:id="rId8" w:history="1">
+        <w:r>
+          <w:rPr>
+            <w:rStyle w:val="Hyperlink"/>
+            <w:rFonts w:ascii="Times New Roman" w:hAnsi="Times New Roman" w:cs="Times New Roman"/>
+            <w:sz w:val="32"/>
+            <w:szCs w:val="32"/>
+          </w:rPr>
+          <w:t>gantam2@fsdmel-modac01</w:t>
+        </w:r>
+        <w:r>
+          <w:rPr>
+            <w:rStyle w:val="Hyperlink"/>
+            <w:rFonts w:ascii="Times New Roman" w:hAnsi="Times New Roman" w:cs="Times New Roman"/>
+            <w:sz w:val="32"/>
+            <w:szCs w:val="32"/>
+          </w:rPr>
+          <w:t>t</w:t>
+        </w:r>
+        <w:r>
+          <w:rPr>
+            <w:rStyle w:val="Hyperlink"/>
+            <w:rFonts w:ascii="Times New Roman" w:hAnsi="Times New Roman" w:cs="Times New Roman"/>
+            <w:sz w:val="32"/>
+            <w:szCs w:val="32"/>
+          </w:rPr>
+          <w:t>.ncifcrf.gov:/home/gantam2</w:t>
+        </w:r>
+      </w:hyperlink>
+    </w:p>
+    <w:p>
+      <w:pPr>
+        <w:pStyle w:val="ListParagraph"/>
+        <w:rPr>
+          <w:rFonts w:ascii="Times New Roman" w:hAnsi="Times New Roman" w:cs="Times New Roman"/>
+          <w:color w:val="000000"/>
+          <w:sz w:val="32"/>
+          <w:szCs w:val="32"/>
+        </w:rPr>
+      </w:pPr>
+    </w:p>
+    <w:p>
+      <w:pPr>
+        <w:pStyle w:val="ListParagraph"/>
+        <w:rPr>
+          <w:rFonts w:ascii="Times New Roman" w:hAnsi="Times New Roman" w:cs="Times New Roman"/>
           <w:b/>
           <w:bCs/>
-        </w:rPr>
-        <w:t xml:space="preserve">    </w:t>
-      </w:r>
-      <w:r>
-        <w:rPr>
+          <w:color w:val="000000"/>
+          <w:sz w:val="32"/>
+          <w:szCs w:val="32"/>
+        </w:rPr>
+      </w:pPr>
+      <w:r>
+        <w:rPr>
+          <w:rFonts w:ascii="Times New Roman" w:hAnsi="Times New Roman" w:cs="Times New Roman"/>
           <w:b/>
           <w:bCs/>
-        </w:rPr>
-        <w:t xml:space="preserve">Login into </w:t>
-      </w:r>
-      <w:proofErr w:type="spellStart"/>
-      <w:r>
-        <w:rPr>
+          <w:color w:val="000000"/>
+          <w:sz w:val="32"/>
+          <w:szCs w:val="32"/>
+        </w:rPr>
+        <w:t>For PROD server:</w:t>
+      </w:r>
+    </w:p>
+    <w:p>
+      <w:pPr>
+        <w:pStyle w:val="ListParagraph"/>
+        <w:rPr>
+          <w:rFonts w:ascii="Times New Roman" w:hAnsi="Times New Roman" w:cs="Times New Roman"/>
+          <w:color w:val="000000"/>
+          <w:sz w:val="32"/>
+          <w:szCs w:val="32"/>
+        </w:rPr>
+      </w:pPr>
+      <w:proofErr w:type="spellStart"/>
+      <w:r>
+        <w:rPr>
+          <w:rFonts w:ascii="Times New Roman" w:hAnsi="Times New Roman" w:cs="Times New Roman"/>
+          <w:color w:val="000000"/>
+          <w:sz w:val="32"/>
+          <w:szCs w:val="32"/>
+        </w:rPr>
+        <w:t>scp</w:t>
+      </w:r>
+      <w:proofErr w:type="spellEnd"/>
+      <w:r>
+        <w:rPr>
+          <w:rFonts w:ascii="Times New Roman" w:hAnsi="Times New Roman" w:cs="Times New Roman"/>
+          <w:color w:val="000000"/>
+          <w:sz w:val="32"/>
+          <w:szCs w:val="32"/>
+        </w:rPr>
+        <w:t xml:space="preserve"> /opt/nci-doe/nci-doe-data-sharing/nci-doe-data-sharing/target/&lt;war_file&gt; </w:t>
+      </w:r>
+      <w:hyperlink r:id="rId9" w:history="1">
+        <w:r>
+          <w:rPr>
+            <w:rStyle w:val="Hyperlink"/>
+            <w:rFonts w:ascii="Times New Roman" w:hAnsi="Times New Roman" w:cs="Times New Roman"/>
+            <w:sz w:val="32"/>
+            <w:szCs w:val="32"/>
+          </w:rPr>
+          <w:t>gantam2@fsdmel-modac01</w:t>
+        </w:r>
+        <w:r>
+          <w:rPr>
+            <w:rStyle w:val="Hyperlink"/>
+            <w:rFonts w:ascii="Times New Roman" w:hAnsi="Times New Roman" w:cs="Times New Roman"/>
+            <w:sz w:val="32"/>
+            <w:szCs w:val="32"/>
+          </w:rPr>
+          <w:t>p</w:t>
+        </w:r>
+        <w:r>
+          <w:rPr>
+            <w:rStyle w:val="Hyperlink"/>
+            <w:rFonts w:ascii="Times New Roman" w:hAnsi="Times New Roman" w:cs="Times New Roman"/>
+            <w:sz w:val="32"/>
+            <w:szCs w:val="32"/>
+          </w:rPr>
+          <w:t>.ncifcrf.gov:/home/gantam2</w:t>
+        </w:r>
+      </w:hyperlink>
+    </w:p>
+    <w:p>
+      <w:pPr>
+        <w:pStyle w:val="ListParagraph"/>
+        <w:rPr>
+          <w:rFonts w:ascii="Times New Roman" w:hAnsi="Times New Roman" w:cs="Times New Roman"/>
           <w:b/>
           <w:bCs/>
-        </w:rPr>
-        <w:t>MoDaC</w:t>
-      </w:r>
-      <w:proofErr w:type="spellEnd"/>
-      <w:r>
+          <w:sz w:val="32"/>
+          <w:szCs w:val="32"/>
+        </w:rPr>
+      </w:pPr>
+    </w:p>
+    <w:p>
+      <w:pPr>
         <w:rPr>
           <w:b/>
           <w:bCs/>
+          <w:sz w:val="32"/>
+          <w:szCs w:val="32"/>
+        </w:rPr>
+      </w:pPr>
+    </w:p>
+    <w:p>
+      <w:pPr>
+        <w:rPr>
+          <w:b/>
+          <w:bCs/>
+          <w:sz w:val="32"/>
+          <w:szCs w:val="32"/>
+        </w:rPr>
+      </w:pPr>
+    </w:p>
+    <w:p>
+      <w:pPr>
+        <w:rPr>
+          <w:sz w:val="32"/>
+          <w:szCs w:val="32"/>
+        </w:rPr>
+      </w:pPr>
+      <w:r>
+        <w:rPr>
+          <w:b/>
+          <w:bCs/>
+          <w:sz w:val="32"/>
+          <w:szCs w:val="32"/>
+        </w:rPr>
+        <w:t xml:space="preserve">    </w:t>
+      </w:r>
+      <w:r>
+        <w:rPr>
+          <w:b/>
+          <w:bCs/>
+          <w:sz w:val="32"/>
+          <w:szCs w:val="32"/>
+        </w:rPr>
+        <w:t xml:space="preserve">Login into </w:t>
+      </w:r>
+      <w:proofErr w:type="spellStart"/>
+      <w:r>
+        <w:rPr>
+          <w:b/>
+          <w:bCs/>
+          <w:sz w:val="32"/>
+          <w:szCs w:val="32"/>
+        </w:rPr>
+        <w:t>MoDaC</w:t>
+      </w:r>
+      <w:proofErr w:type="spellEnd"/>
+      <w:r>
+        <w:rPr>
+          <w:b/>
+          <w:bCs/>
+          <w:sz w:val="32"/>
+          <w:szCs w:val="32"/>
         </w:rPr>
         <w:t xml:space="preserve"> server</w:t>
       </w:r>
       <w:r>
+        <w:rPr>
+          <w:sz w:val="32"/>
+          <w:szCs w:val="32"/>
+        </w:rPr>
         <w:t>:</w:t>
       </w:r>
     </w:p>
     <w:p>
-      <w:r>
+      <w:pPr>
+        <w:rPr>
+          <w:sz w:val="32"/>
+          <w:szCs w:val="32"/>
+        </w:rPr>
+      </w:pPr>
+      <w:r>
+        <w:rPr>
+          <w:sz w:val="32"/>
+          <w:szCs w:val="32"/>
+        </w:rPr>
         <w:t xml:space="preserve">      </w:t>
+      </w:r>
+    </w:p>
+    <w:p>
+      <w:pPr>
+        <w:pStyle w:val="ListParagraph"/>
+        <w:numPr>
+          <w:ilvl w:val="0"/>
+          <w:numId w:val="2"/>
+        </w:numPr>
+        <w:rPr>
+          <w:rFonts w:ascii="Times New Roman" w:hAnsi="Times New Roman" w:cs="Times New Roman"/>
+          <w:color w:val="000000"/>
+          <w:sz w:val="32"/>
+          <w:szCs w:val="32"/>
+        </w:rPr>
+      </w:pPr>
+      <w:r>
+        <w:rPr>
+          <w:rFonts w:ascii="Times New Roman" w:hAnsi="Times New Roman" w:cs="Times New Roman"/>
+          <w:sz w:val="32"/>
+          <w:szCs w:val="32"/>
+        </w:rPr>
+        <w:t xml:space="preserve">Stop tomcat using </w:t>
+      </w:r>
+      <w:r>
+        <w:rPr>
+          <w:rFonts w:ascii="Times New Roman" w:hAnsi="Times New Roman" w:cs="Times New Roman"/>
+          <w:color w:val="000000"/>
+          <w:sz w:val="32"/>
+          <w:szCs w:val="32"/>
+        </w:rPr>
+        <w:t xml:space="preserve">stop tomcat: </w:t>
+      </w:r>
+      <w:proofErr w:type="spellStart"/>
+      <w:r>
+        <w:rPr>
+          <w:rFonts w:ascii="Times New Roman" w:hAnsi="Times New Roman" w:cs="Times New Roman"/>
+          <w:i/>
+          <w:iCs/>
+          <w:color w:val="000000"/>
+          <w:sz w:val="32"/>
+          <w:szCs w:val="32"/>
+        </w:rPr>
+        <w:t>sudo</w:t>
+      </w:r>
+      <w:proofErr w:type="spellEnd"/>
+      <w:r>
+        <w:rPr>
+          <w:rFonts w:ascii="Times New Roman" w:hAnsi="Times New Roman" w:cs="Times New Roman"/>
+          <w:i/>
+          <w:iCs/>
+          <w:color w:val="000000"/>
+          <w:sz w:val="32"/>
+          <w:szCs w:val="32"/>
+        </w:rPr>
+        <w:t xml:space="preserve"> </w:t>
+      </w:r>
+      <w:proofErr w:type="spellStart"/>
+      <w:r>
+        <w:rPr>
+          <w:rFonts w:ascii="Times New Roman" w:hAnsi="Times New Roman" w:cs="Times New Roman"/>
+          <w:i/>
+          <w:iCs/>
+          <w:color w:val="000000"/>
+          <w:sz w:val="32"/>
+          <w:szCs w:val="32"/>
+        </w:rPr>
+        <w:t>systemctl</w:t>
+      </w:r>
+      <w:proofErr w:type="spellEnd"/>
+      <w:r>
+        <w:rPr>
+          <w:rFonts w:ascii="Times New Roman" w:hAnsi="Times New Roman" w:cs="Times New Roman"/>
+          <w:i/>
+          <w:iCs/>
+          <w:color w:val="000000"/>
+          <w:sz w:val="32"/>
+          <w:szCs w:val="32"/>
+        </w:rPr>
+        <w:t xml:space="preserve"> stop tomcat8</w:t>
       </w:r>
     </w:p>
     <w:p>
@@ -1167,17 +2103,51 @@
           <w:ilvl w:val="0"/>
           <w:numId w:val="4"/>
         </w:numPr>
-      </w:pPr>
-      <w:r>
-        <w:t xml:space="preserve">On the current </w:t>
-      </w:r>
-      <w:proofErr w:type="spellStart"/>
-      <w:r>
-        <w:t>dorectory</w:t>
-      </w:r>
-      <w:proofErr w:type="spellEnd"/>
-      <w:r>
-        <w:t>, change permissions of the war file using</w:t>
+        <w:rPr>
+          <w:rFonts w:ascii="Times New Roman" w:hAnsi="Times New Roman" w:cs="Times New Roman"/>
+          <w:sz w:val="32"/>
+          <w:szCs w:val="32"/>
+        </w:rPr>
+      </w:pPr>
+      <w:r>
+        <w:rPr>
+          <w:rFonts w:ascii="Times New Roman" w:hAnsi="Times New Roman" w:cs="Times New Roman"/>
+          <w:sz w:val="32"/>
+          <w:szCs w:val="32"/>
+        </w:rPr>
+        <w:t>C</w:t>
+      </w:r>
+      <w:r>
+        <w:rPr>
+          <w:rFonts w:ascii="Times New Roman" w:hAnsi="Times New Roman" w:cs="Times New Roman"/>
+          <w:sz w:val="32"/>
+          <w:szCs w:val="32"/>
+        </w:rPr>
+        <w:t xml:space="preserve">hange </w:t>
+      </w:r>
+      <w:r>
+        <w:rPr>
+          <w:rFonts w:ascii="Times New Roman" w:hAnsi="Times New Roman" w:cs="Times New Roman"/>
+          <w:sz w:val="32"/>
+          <w:szCs w:val="32"/>
+        </w:rPr>
+        <w:t xml:space="preserve">the </w:t>
+      </w:r>
+      <w:r>
+        <w:rPr>
+          <w:rFonts w:ascii="Times New Roman" w:hAnsi="Times New Roman" w:cs="Times New Roman"/>
+          <w:sz w:val="32"/>
+          <w:szCs w:val="32"/>
+        </w:rPr>
+        <w:t>permissions of the war file using</w:t>
+      </w:r>
+      <w:r>
+        <w:rPr>
+          <w:rFonts w:ascii="Times New Roman" w:hAnsi="Times New Roman" w:cs="Times New Roman"/>
+          <w:sz w:val="32"/>
+          <w:szCs w:val="32"/>
+        </w:rPr>
+        <w:t xml:space="preserve"> the commands:</w:t>
       </w:r>
     </w:p>
     <w:p>
@@ -1185,108 +2155,208 @@
         <w:shd w:val="clear" w:color="auto" w:fill="FFFFFF"/>
         <w:ind w:left="360"/>
         <w:rPr>
-          <w:rFonts w:ascii="Arial" w:hAnsi="Arial" w:cs="Arial"/>
-          <w:color w:val="1D1C1D"/>
-          <w:sz w:val="23"/>
-          <w:szCs w:val="23"/>
-        </w:rPr>
-      </w:pPr>
-      <w:r>
-        <w:rPr>
-          <w:rFonts w:ascii="Arial" w:hAnsi="Arial" w:cs="Arial"/>
-          <w:color w:val="1D1C1D"/>
-          <w:sz w:val="23"/>
-          <w:szCs w:val="23"/>
-        </w:rPr>
-        <w:t xml:space="preserve">     </w:t>
-      </w:r>
-      <w:proofErr w:type="spellStart"/>
-      <w:r>
-        <w:rPr>
-          <w:rFonts w:ascii="Arial" w:hAnsi="Arial" w:cs="Arial"/>
-          <w:color w:val="1D1C1D"/>
-          <w:sz w:val="23"/>
-          <w:szCs w:val="23"/>
+          <w:color w:val="1D1C1D"/>
+          <w:sz w:val="32"/>
+          <w:szCs w:val="32"/>
+        </w:rPr>
+      </w:pPr>
+      <w:r>
+        <w:rPr>
+          <w:color w:val="1D1C1D"/>
+          <w:sz w:val="32"/>
+          <w:szCs w:val="32"/>
+        </w:rPr>
+        <w:t xml:space="preserve">    </w:t>
+      </w:r>
+      <w:r>
+        <w:rPr>
+          <w:color w:val="1D1C1D"/>
+          <w:sz w:val="32"/>
+          <w:szCs w:val="32"/>
+        </w:rPr>
+        <w:t xml:space="preserve">  </w:t>
+      </w:r>
+      <w:r>
+        <w:rPr>
+          <w:color w:val="1D1C1D"/>
+          <w:sz w:val="32"/>
+          <w:szCs w:val="32"/>
+        </w:rPr>
+        <w:t xml:space="preserve"> </w:t>
+      </w:r>
+      <w:r>
+        <w:rPr>
+          <w:color w:val="1D1C1D"/>
+          <w:sz w:val="32"/>
+          <w:szCs w:val="32"/>
+        </w:rPr>
+        <w:t xml:space="preserve"> </w:t>
+      </w:r>
+      <w:proofErr w:type="spellStart"/>
+      <w:r>
+        <w:rPr>
+          <w:color w:val="1D1C1D"/>
+          <w:sz w:val="32"/>
+          <w:szCs w:val="32"/>
         </w:rPr>
         <w:t>chmod</w:t>
       </w:r>
       <w:proofErr w:type="spellEnd"/>
       <w:r>
         <w:rPr>
-          <w:rFonts w:ascii="Arial" w:hAnsi="Arial" w:cs="Arial"/>
-          <w:color w:val="1D1C1D"/>
-          <w:sz w:val="23"/>
-          <w:szCs w:val="23"/>
-        </w:rPr>
-        <w:t xml:space="preserve"> 777 web-doe-1.19.0.war</w:t>
+          <w:color w:val="1D1C1D"/>
+          <w:sz w:val="32"/>
+          <w:szCs w:val="32"/>
+        </w:rPr>
+        <w:t xml:space="preserve"> 777 </w:t>
+      </w:r>
+      <w:r>
+        <w:rPr>
+          <w:color w:val="1D1C1D"/>
+          <w:sz w:val="32"/>
+          <w:szCs w:val="32"/>
+        </w:rPr>
+        <w:t>&lt;</w:t>
+      </w:r>
+      <w:proofErr w:type="spellStart"/>
+      <w:r>
+        <w:rPr>
+          <w:color w:val="1D1C1D"/>
+          <w:sz w:val="32"/>
+          <w:szCs w:val="32"/>
+        </w:rPr>
+        <w:t>war_file</w:t>
+      </w:r>
+      <w:proofErr w:type="spellEnd"/>
+      <w:r>
+        <w:rPr>
+          <w:color w:val="1D1C1D"/>
+          <w:sz w:val="32"/>
+          <w:szCs w:val="32"/>
+        </w:rPr>
+        <w:t>&gt;</w:t>
       </w:r>
     </w:p>
     <w:p>
       <w:pPr>
         <w:shd w:val="clear" w:color="auto" w:fill="FFFFFF"/>
         <w:rPr>
-          <w:rFonts w:ascii="Arial" w:hAnsi="Arial" w:cs="Arial"/>
-          <w:color w:val="1D1C1D"/>
-          <w:sz w:val="23"/>
-          <w:szCs w:val="23"/>
-        </w:rPr>
-      </w:pPr>
-      <w:r>
+          <w:color w:val="1D1C1D"/>
+          <w:sz w:val="32"/>
+          <w:szCs w:val="32"/>
+        </w:rPr>
+      </w:pPr>
+      <w:r>
+        <w:rPr>
+          <w:sz w:val="32"/>
+          <w:szCs w:val="32"/>
+        </w:rPr>
         <w:t xml:space="preserve">            </w:t>
       </w:r>
       <w:proofErr w:type="spellStart"/>
       <w:r>
         <w:rPr>
-          <w:rFonts w:ascii="Arial" w:hAnsi="Arial" w:cs="Arial"/>
-          <w:color w:val="1D1C1D"/>
-          <w:sz w:val="23"/>
-          <w:szCs w:val="23"/>
+          <w:color w:val="1D1C1D"/>
+          <w:sz w:val="32"/>
+          <w:szCs w:val="32"/>
         </w:rPr>
         <w:t>chmod</w:t>
       </w:r>
       <w:proofErr w:type="spellEnd"/>
       <w:r>
         <w:rPr>
-          <w:rFonts w:ascii="Arial" w:hAnsi="Arial" w:cs="Arial"/>
-          <w:color w:val="1D1C1D"/>
-          <w:sz w:val="23"/>
-          <w:szCs w:val="23"/>
-        </w:rPr>
-        <w:t xml:space="preserve"> 770 web-doe-1.19.0.war</w:t>
+          <w:color w:val="1D1C1D"/>
+          <w:sz w:val="32"/>
+          <w:szCs w:val="32"/>
+        </w:rPr>
+        <w:t xml:space="preserve"> 770 </w:t>
+      </w:r>
+      <w:r>
+        <w:rPr>
+          <w:color w:val="1D1C1D"/>
+          <w:sz w:val="32"/>
+          <w:szCs w:val="32"/>
+        </w:rPr>
+        <w:t>&lt;</w:t>
+      </w:r>
+      <w:proofErr w:type="spellStart"/>
+      <w:r>
+        <w:rPr>
+          <w:color w:val="1D1C1D"/>
+          <w:sz w:val="32"/>
+          <w:szCs w:val="32"/>
+        </w:rPr>
+        <w:t>war_file</w:t>
+      </w:r>
+      <w:proofErr w:type="spellEnd"/>
+      <w:r>
+        <w:rPr>
+          <w:color w:val="1D1C1D"/>
+          <w:sz w:val="32"/>
+          <w:szCs w:val="32"/>
+        </w:rPr>
+        <w:t>&gt;</w:t>
       </w:r>
     </w:p>
     <w:p>
       <w:pPr>
         <w:shd w:val="clear" w:color="auto" w:fill="FFFFFF"/>
         <w:rPr>
-          <w:rFonts w:ascii="Arial" w:hAnsi="Arial" w:cs="Arial"/>
-          <w:color w:val="1D1C1D"/>
-          <w:sz w:val="23"/>
-          <w:szCs w:val="23"/>
-        </w:rPr>
-      </w:pPr>
-      <w:r>
+          <w:color w:val="1D1C1D"/>
+          <w:sz w:val="32"/>
+          <w:szCs w:val="32"/>
+        </w:rPr>
+      </w:pPr>
+      <w:r>
+        <w:rPr>
+          <w:sz w:val="32"/>
+          <w:szCs w:val="32"/>
+        </w:rPr>
         <w:t xml:space="preserve">            </w:t>
       </w:r>
       <w:proofErr w:type="spellStart"/>
       <w:r>
         <w:rPr>
-          <w:rFonts w:ascii="Arial" w:hAnsi="Arial" w:cs="Arial"/>
-          <w:color w:val="1D1C1D"/>
-          <w:sz w:val="23"/>
-          <w:szCs w:val="23"/>
+          <w:color w:val="1D1C1D"/>
+          <w:sz w:val="32"/>
+          <w:szCs w:val="32"/>
         </w:rPr>
         <w:t>chgrp</w:t>
       </w:r>
       <w:proofErr w:type="spellEnd"/>
       <w:r>
         <w:rPr>
-          <w:rFonts w:ascii="Arial" w:hAnsi="Arial" w:cs="Arial"/>
-          <w:color w:val="1D1C1D"/>
-          <w:sz w:val="23"/>
-          <w:szCs w:val="23"/>
-        </w:rPr>
-        <w:t xml:space="preserve"> tomcat8 web-doe-1.19.0.war</w:t>
+          <w:color w:val="1D1C1D"/>
+          <w:sz w:val="32"/>
+          <w:szCs w:val="32"/>
+        </w:rPr>
+        <w:t xml:space="preserve"> tomcat8 </w:t>
+      </w:r>
+      <w:r>
+        <w:rPr>
+          <w:color w:val="1D1C1D"/>
+          <w:sz w:val="32"/>
+          <w:szCs w:val="32"/>
+        </w:rPr>
+        <w:t>&lt;</w:t>
+      </w:r>
+      <w:proofErr w:type="spellStart"/>
+      <w:r>
+        <w:rPr>
+          <w:color w:val="1D1C1D"/>
+          <w:sz w:val="32"/>
+          <w:szCs w:val="32"/>
+        </w:rPr>
+        <w:t>war_file</w:t>
+      </w:r>
+      <w:proofErr w:type="spellEnd"/>
+      <w:r>
+        <w:rPr>
+          <w:color w:val="1D1C1D"/>
+          <w:sz w:val="32"/>
+          <w:szCs w:val="32"/>
+        </w:rPr>
+        <w:t>&gt;</w:t>
       </w:r>
     </w:p>
     <w:p>
@@ -1298,61 +2368,112 @@
         </w:numPr>
         <w:shd w:val="clear" w:color="auto" w:fill="FFFFFF"/>
         <w:rPr>
-          <w:rFonts w:ascii="Arial" w:hAnsi="Arial" w:cs="Arial"/>
-          <w:color w:val="1D1C1D"/>
-          <w:sz w:val="23"/>
-          <w:szCs w:val="23"/>
-        </w:rPr>
-      </w:pPr>
-      <w:r>
-        <w:rPr>
-          <w:rFonts w:ascii="Arial" w:hAnsi="Arial" w:cs="Arial"/>
-          <w:color w:val="1D1C1D"/>
-          <w:sz w:val="23"/>
-          <w:szCs w:val="23"/>
+          <w:rFonts w:ascii="Times New Roman" w:hAnsi="Times New Roman" w:cs="Times New Roman"/>
+          <w:color w:val="1D1C1D"/>
+          <w:sz w:val="32"/>
+          <w:szCs w:val="32"/>
+        </w:rPr>
+      </w:pPr>
+      <w:r>
+        <w:rPr>
+          <w:rFonts w:ascii="Times New Roman" w:hAnsi="Times New Roman" w:cs="Times New Roman"/>
+          <w:color w:val="1D1C1D"/>
+          <w:sz w:val="32"/>
+          <w:szCs w:val="32"/>
         </w:rPr>
         <w:t>Move the war file to webapps folder using</w:t>
       </w:r>
-    </w:p>
-    <w:p>
-      <w:pPr>
-        <w:pStyle w:val="ListParagraph"/>
-        <w:rPr>
-          <w:rFonts w:ascii="Arial" w:hAnsi="Arial" w:cs="Arial"/>
-          <w:color w:val="1D1C1D"/>
-          <w:sz w:val="23"/>
-          <w:szCs w:val="23"/>
+      <w:r>
+        <w:rPr>
+          <w:rFonts w:ascii="Times New Roman" w:hAnsi="Times New Roman" w:cs="Times New Roman"/>
+          <w:color w:val="1D1C1D"/>
+          <w:sz w:val="32"/>
+          <w:szCs w:val="32"/>
+        </w:rPr>
+        <w:t xml:space="preserve"> the command:</w:t>
+      </w:r>
+    </w:p>
+    <w:p>
+      <w:pPr>
+        <w:pStyle w:val="ListParagraph"/>
+        <w:rPr>
+          <w:rFonts w:ascii="Times New Roman" w:hAnsi="Times New Roman" w:cs="Times New Roman"/>
+          <w:color w:val="1D1C1D"/>
+          <w:sz w:val="32"/>
+          <w:szCs w:val="32"/>
           <w:shd w:val="clear" w:color="auto" w:fill="F8F8F8"/>
         </w:rPr>
       </w:pPr>
       <w:r>
         <w:rPr>
-          <w:rFonts w:ascii="Arial" w:hAnsi="Arial" w:cs="Arial"/>
-          <w:color w:val="1D1C1D"/>
-          <w:sz w:val="23"/>
-          <w:szCs w:val="23"/>
+          <w:rFonts w:ascii="Times New Roman" w:hAnsi="Times New Roman" w:cs="Times New Roman"/>
+          <w:color w:val="1D1C1D"/>
+          <w:sz w:val="32"/>
+          <w:szCs w:val="32"/>
           <w:shd w:val="clear" w:color="auto" w:fill="F8F8F8"/>
         </w:rPr>
-        <w:t>mv /home/gantam2/web-doe-1.19.0.war /</w:t>
-      </w:r>
-      <w:proofErr w:type="spellStart"/>
-      <w:r>
-        <w:rPr>
-          <w:rFonts w:ascii="Arial" w:hAnsi="Arial" w:cs="Arial"/>
-          <w:color w:val="1D1C1D"/>
-          <w:sz w:val="23"/>
-          <w:szCs w:val="23"/>
+        <w:t>mv /home/gantam2/</w:t>
+      </w:r>
+      <w:r>
+        <w:rPr>
+          <w:rFonts w:ascii="Times New Roman" w:hAnsi="Times New Roman" w:cs="Times New Roman"/>
+          <w:color w:val="1D1C1D"/>
+          <w:sz w:val="32"/>
+          <w:szCs w:val="32"/>
           <w:shd w:val="clear" w:color="auto" w:fill="F8F8F8"/>
         </w:rPr>
+        <w:t>&lt;</w:t>
+      </w:r>
+      <w:proofErr w:type="spellStart"/>
+      <w:r>
+        <w:rPr>
+          <w:rFonts w:ascii="Times New Roman" w:hAnsi="Times New Roman" w:cs="Times New Roman"/>
+          <w:color w:val="1D1C1D"/>
+          <w:sz w:val="32"/>
+          <w:szCs w:val="32"/>
+          <w:shd w:val="clear" w:color="auto" w:fill="F8F8F8"/>
+        </w:rPr>
+        <w:t>war_file</w:t>
+      </w:r>
+      <w:proofErr w:type="spellEnd"/>
+      <w:r>
+        <w:rPr>
+          <w:rFonts w:ascii="Times New Roman" w:hAnsi="Times New Roman" w:cs="Times New Roman"/>
+          <w:color w:val="1D1C1D"/>
+          <w:sz w:val="32"/>
+          <w:szCs w:val="32"/>
+          <w:shd w:val="clear" w:color="auto" w:fill="F8F8F8"/>
+        </w:rPr>
+        <w:t>&gt;</w:t>
+      </w:r>
+      <w:r>
+        <w:rPr>
+          <w:rFonts w:ascii="Times New Roman" w:hAnsi="Times New Roman" w:cs="Times New Roman"/>
+          <w:color w:val="1D1C1D"/>
+          <w:sz w:val="32"/>
+          <w:szCs w:val="32"/>
+          <w:shd w:val="clear" w:color="auto" w:fill="F8F8F8"/>
+        </w:rPr>
+        <w:t xml:space="preserve"> /</w:t>
+      </w:r>
+      <w:proofErr w:type="spellStart"/>
+      <w:r>
+        <w:rPr>
+          <w:rFonts w:ascii="Times New Roman" w:hAnsi="Times New Roman" w:cs="Times New Roman"/>
+          <w:color w:val="1D1C1D"/>
+          <w:sz w:val="32"/>
+          <w:szCs w:val="32"/>
+          <w:shd w:val="clear" w:color="auto" w:fill="F8F8F8"/>
+        </w:rPr>
         <w:t>usr</w:t>
       </w:r>
       <w:proofErr w:type="spellEnd"/>
       <w:r>
         <w:rPr>
-          <w:rFonts w:ascii="Arial" w:hAnsi="Arial" w:cs="Arial"/>
-          <w:color w:val="1D1C1D"/>
-          <w:sz w:val="23"/>
-          <w:szCs w:val="23"/>
+          <w:rFonts w:ascii="Times New Roman" w:hAnsi="Times New Roman" w:cs="Times New Roman"/>
+          <w:color w:val="1D1C1D"/>
+          <w:sz w:val="32"/>
+          <w:szCs w:val="32"/>
           <w:shd w:val="clear" w:color="auto" w:fill="F8F8F8"/>
         </w:rPr>
         <w:t>/share/tomcat8/webapps</w:t>
@@ -1360,14 +2481,517 @@
     </w:p>
     <w:p>
       <w:pPr>
-        <w:rPr>
-          <w:rFonts w:ascii="Arial" w:hAnsi="Arial" w:cs="Arial"/>
-          <w:color w:val="1D1C1D"/>
-          <w:sz w:val="23"/>
-          <w:szCs w:val="23"/>
+        <w:pStyle w:val="ListParagraph"/>
+        <w:numPr>
+          <w:ilvl w:val="0"/>
+          <w:numId w:val="4"/>
+        </w:numPr>
+        <w:rPr>
+          <w:rFonts w:ascii="Times New Roman" w:hAnsi="Times New Roman" w:cs="Times New Roman"/>
+          <w:color w:val="1D1C1D"/>
+          <w:sz w:val="32"/>
+          <w:szCs w:val="32"/>
           <w:shd w:val="clear" w:color="auto" w:fill="F8F8F8"/>
         </w:rPr>
       </w:pPr>
+      <w:r>
+        <w:rPr>
+          <w:rFonts w:ascii="Times New Roman" w:hAnsi="Times New Roman" w:cs="Times New Roman"/>
+          <w:color w:val="1D1C1D"/>
+          <w:sz w:val="32"/>
+          <w:szCs w:val="32"/>
+          <w:shd w:val="clear" w:color="auto" w:fill="F8F8F8"/>
+        </w:rPr>
+        <w:t xml:space="preserve">Perform </w:t>
+      </w:r>
+      <w:proofErr w:type="spellStart"/>
+      <w:r>
+        <w:rPr>
+          <w:rFonts w:ascii="Times New Roman" w:hAnsi="Times New Roman" w:cs="Times New Roman"/>
+          <w:color w:val="1D1C1D"/>
+          <w:sz w:val="32"/>
+          <w:szCs w:val="32"/>
+          <w:shd w:val="clear" w:color="auto" w:fill="F8F8F8"/>
+        </w:rPr>
+        <w:t>sudo</w:t>
+      </w:r>
+      <w:proofErr w:type="spellEnd"/>
+      <w:r>
+        <w:rPr>
+          <w:rFonts w:ascii="Times New Roman" w:hAnsi="Times New Roman" w:cs="Times New Roman"/>
+          <w:color w:val="1D1C1D"/>
+          <w:sz w:val="32"/>
+          <w:szCs w:val="32"/>
+          <w:shd w:val="clear" w:color="auto" w:fill="F8F8F8"/>
+        </w:rPr>
+        <w:t xml:space="preserve"> </w:t>
+      </w:r>
+      <w:proofErr w:type="spellStart"/>
+      <w:r>
+        <w:rPr>
+          <w:rFonts w:ascii="Times New Roman" w:hAnsi="Times New Roman" w:cs="Times New Roman"/>
+          <w:color w:val="1D1C1D"/>
+          <w:sz w:val="32"/>
+          <w:szCs w:val="32"/>
+          <w:shd w:val="clear" w:color="auto" w:fill="F8F8F8"/>
+        </w:rPr>
+        <w:t>su</w:t>
+      </w:r>
+      <w:proofErr w:type="spellEnd"/>
+      <w:r>
+        <w:rPr>
+          <w:rFonts w:ascii="Times New Roman" w:hAnsi="Times New Roman" w:cs="Times New Roman"/>
+          <w:color w:val="1D1C1D"/>
+          <w:sz w:val="32"/>
+          <w:szCs w:val="32"/>
+          <w:shd w:val="clear" w:color="auto" w:fill="F8F8F8"/>
+        </w:rPr>
+        <w:t xml:space="preserve"> and go to the directory </w:t>
+      </w:r>
+      <w:r>
+        <w:rPr>
+          <w:rFonts w:ascii="Times New Roman" w:hAnsi="Times New Roman" w:cs="Times New Roman"/>
+          <w:b/>
+          <w:bCs/>
+          <w:color w:val="000000"/>
+          <w:sz w:val="32"/>
+          <w:szCs w:val="32"/>
+        </w:rPr>
+        <w:t>/</w:t>
+      </w:r>
+      <w:proofErr w:type="spellStart"/>
+      <w:r>
+        <w:rPr>
+          <w:rFonts w:ascii="Times New Roman" w:hAnsi="Times New Roman" w:cs="Times New Roman"/>
+          <w:b/>
+          <w:bCs/>
+          <w:color w:val="000000"/>
+          <w:sz w:val="32"/>
+          <w:szCs w:val="32"/>
+        </w:rPr>
+        <w:t>usr</w:t>
+      </w:r>
+      <w:proofErr w:type="spellEnd"/>
+      <w:r>
+        <w:rPr>
+          <w:rFonts w:ascii="Times New Roman" w:hAnsi="Times New Roman" w:cs="Times New Roman"/>
+          <w:b/>
+          <w:bCs/>
+          <w:color w:val="000000"/>
+          <w:sz w:val="32"/>
+          <w:szCs w:val="32"/>
+        </w:rPr>
+        <w:t>/share/tomcat8/conf/</w:t>
+      </w:r>
+      <w:r>
+        <w:rPr>
+          <w:rFonts w:ascii="Times New Roman" w:hAnsi="Times New Roman" w:cs="Times New Roman"/>
+          <w:b/>
+          <w:bCs/>
+          <w:color w:val="000000"/>
+          <w:sz w:val="32"/>
+          <w:szCs w:val="32"/>
+        </w:rPr>
+        <w:t xml:space="preserve"> </w:t>
+      </w:r>
+      <w:r>
+        <w:rPr>
+          <w:rFonts w:ascii="Times New Roman" w:hAnsi="Times New Roman" w:cs="Times New Roman"/>
+          <w:color w:val="000000"/>
+          <w:sz w:val="32"/>
+          <w:szCs w:val="32"/>
+        </w:rPr>
+        <w:t>and edit the server.xml file for the line:</w:t>
+      </w:r>
+    </w:p>
+    <w:p>
+      <w:pPr>
+        <w:pStyle w:val="ListParagraph"/>
+        <w:rPr>
+          <w:rFonts w:ascii="Times New Roman" w:hAnsi="Times New Roman" w:cs="Times New Roman"/>
+          <w:color w:val="1D1C1D"/>
+          <w:sz w:val="32"/>
+          <w:szCs w:val="32"/>
+          <w:shd w:val="clear" w:color="auto" w:fill="F8F8F8"/>
+        </w:rPr>
+      </w:pPr>
+      <w:r>
+        <w:rPr>
+          <w:rFonts w:ascii="Times New Roman" w:hAnsi="Times New Roman" w:cs="Times New Roman"/>
+          <w:color w:val="000000"/>
+          <w:sz w:val="32"/>
+          <w:szCs w:val="32"/>
+        </w:rPr>
+        <w:t xml:space="preserve"> </w:t>
+      </w:r>
+      <w:r>
+        <w:rPr>
+          <w:rFonts w:ascii="Times New Roman" w:hAnsi="Times New Roman" w:cs="Times New Roman"/>
+          <w:color w:val="2EAEBB"/>
+          <w:sz w:val="32"/>
+          <w:szCs w:val="32"/>
+        </w:rPr>
+        <w:t xml:space="preserve">&lt;Context </w:t>
+      </w:r>
+      <w:r>
+        <w:rPr>
+          <w:rFonts w:ascii="Times New Roman" w:hAnsi="Times New Roman" w:cs="Times New Roman"/>
+          <w:color w:val="2FB41D"/>
+          <w:sz w:val="32"/>
+          <w:szCs w:val="32"/>
+        </w:rPr>
+        <w:t>path</w:t>
+      </w:r>
+      <w:r>
+        <w:rPr>
+          <w:rFonts w:ascii="Times New Roman" w:hAnsi="Times New Roman" w:cs="Times New Roman"/>
+          <w:color w:val="000000"/>
+          <w:sz w:val="32"/>
+          <w:szCs w:val="32"/>
+        </w:rPr>
+        <w:t>=</w:t>
+      </w:r>
+      <w:r>
+        <w:rPr>
+          <w:rFonts w:ascii="Times New Roman" w:hAnsi="Times New Roman" w:cs="Times New Roman"/>
+          <w:color w:val="B42419"/>
+          <w:sz w:val="32"/>
+          <w:szCs w:val="32"/>
+        </w:rPr>
+        <w:t>""</w:t>
+      </w:r>
+      <w:r>
+        <w:rPr>
+          <w:rFonts w:ascii="Times New Roman" w:hAnsi="Times New Roman" w:cs="Times New Roman"/>
+          <w:color w:val="2EAEBB"/>
+          <w:sz w:val="32"/>
+          <w:szCs w:val="32"/>
+        </w:rPr>
+        <w:t xml:space="preserve"> </w:t>
+      </w:r>
+      <w:proofErr w:type="spellStart"/>
+      <w:r>
+        <w:rPr>
+          <w:rFonts w:ascii="Times New Roman" w:hAnsi="Times New Roman" w:cs="Times New Roman"/>
+          <w:color w:val="2FB41D"/>
+          <w:sz w:val="32"/>
+          <w:szCs w:val="32"/>
+        </w:rPr>
+        <w:t>docBase</w:t>
+      </w:r>
+      <w:proofErr w:type="spellEnd"/>
+      <w:r>
+        <w:rPr>
+          <w:rFonts w:ascii="Times New Roman" w:hAnsi="Times New Roman" w:cs="Times New Roman"/>
+          <w:color w:val="000000"/>
+          <w:sz w:val="32"/>
+          <w:szCs w:val="32"/>
+        </w:rPr>
+        <w:t>=</w:t>
+      </w:r>
+      <w:r>
+        <w:rPr>
+          <w:rFonts w:ascii="Times New Roman" w:hAnsi="Times New Roman" w:cs="Times New Roman"/>
+          <w:color w:val="B42419"/>
+          <w:sz w:val="32"/>
+          <w:szCs w:val="32"/>
+        </w:rPr>
+        <w:t>"web-doe-</w:t>
+      </w:r>
+      <w:r>
+        <w:rPr>
+          <w:rFonts w:ascii="Times New Roman" w:hAnsi="Times New Roman" w:cs="Times New Roman"/>
+          <w:color w:val="B42419"/>
+          <w:sz w:val="32"/>
+          <w:szCs w:val="32"/>
+        </w:rPr>
+        <w:t>&lt;</w:t>
+      </w:r>
+      <w:proofErr w:type="spellStart"/>
+      <w:r>
+        <w:rPr>
+          <w:rFonts w:ascii="Times New Roman" w:hAnsi="Times New Roman" w:cs="Times New Roman"/>
+          <w:color w:val="B42419"/>
+          <w:sz w:val="32"/>
+          <w:szCs w:val="32"/>
+        </w:rPr>
+        <w:t>war_file_version</w:t>
+      </w:r>
+      <w:proofErr w:type="spellEnd"/>
+      <w:r>
+        <w:rPr>
+          <w:rFonts w:ascii="Times New Roman" w:hAnsi="Times New Roman" w:cs="Times New Roman"/>
+          <w:color w:val="B42419"/>
+          <w:sz w:val="32"/>
+          <w:szCs w:val="32"/>
+        </w:rPr>
+        <w:t>&gt;</w:t>
+      </w:r>
+      <w:r>
+        <w:rPr>
+          <w:rFonts w:ascii="Times New Roman" w:hAnsi="Times New Roman" w:cs="Times New Roman"/>
+          <w:color w:val="B42419"/>
+          <w:sz w:val="32"/>
+          <w:szCs w:val="32"/>
+        </w:rPr>
+        <w:t>"</w:t>
+      </w:r>
+      <w:r>
+        <w:rPr>
+          <w:rFonts w:ascii="Times New Roman" w:hAnsi="Times New Roman" w:cs="Times New Roman"/>
+          <w:color w:val="2EAEBB"/>
+          <w:sz w:val="32"/>
+          <w:szCs w:val="32"/>
+        </w:rPr>
+        <w:t xml:space="preserve"> </w:t>
+      </w:r>
+      <w:r>
+        <w:rPr>
+          <w:rFonts w:ascii="Times New Roman" w:hAnsi="Times New Roman" w:cs="Times New Roman"/>
+          <w:color w:val="2FB41D"/>
+          <w:sz w:val="32"/>
+          <w:szCs w:val="32"/>
+        </w:rPr>
+        <w:t>privileged</w:t>
+      </w:r>
+      <w:r>
+        <w:rPr>
+          <w:rFonts w:ascii="Times New Roman" w:hAnsi="Times New Roman" w:cs="Times New Roman"/>
+          <w:color w:val="000000"/>
+          <w:sz w:val="32"/>
+          <w:szCs w:val="32"/>
+        </w:rPr>
+        <w:t>=</w:t>
+      </w:r>
+      <w:r>
+        <w:rPr>
+          <w:rFonts w:ascii="Times New Roman" w:hAnsi="Times New Roman" w:cs="Times New Roman"/>
+          <w:color w:val="B42419"/>
+          <w:sz w:val="32"/>
+          <w:szCs w:val="32"/>
+        </w:rPr>
+        <w:t>"true"</w:t>
+      </w:r>
+      <w:r>
+        <w:rPr>
+          <w:rFonts w:ascii="Times New Roman" w:hAnsi="Times New Roman" w:cs="Times New Roman"/>
+          <w:color w:val="2EAEBB"/>
+          <w:sz w:val="32"/>
+          <w:szCs w:val="32"/>
+        </w:rPr>
+        <w:t>/&gt;</w:t>
+      </w:r>
+    </w:p>
+    <w:p>
+      <w:pPr>
+        <w:pStyle w:val="ListParagraph"/>
+        <w:numPr>
+          <w:ilvl w:val="0"/>
+          <w:numId w:val="4"/>
+        </w:numPr>
+        <w:rPr>
+          <w:rFonts w:ascii="Times New Roman" w:hAnsi="Times New Roman" w:cs="Times New Roman"/>
+          <w:color w:val="1D1C1D"/>
+          <w:sz w:val="32"/>
+          <w:szCs w:val="32"/>
+          <w:shd w:val="clear" w:color="auto" w:fill="F8F8F8"/>
+        </w:rPr>
+      </w:pPr>
+      <w:r>
+        <w:rPr>
+          <w:rFonts w:ascii="Times New Roman" w:hAnsi="Times New Roman" w:cs="Times New Roman"/>
+          <w:color w:val="1D1C1D"/>
+          <w:sz w:val="32"/>
+          <w:szCs w:val="32"/>
+          <w:shd w:val="clear" w:color="auto" w:fill="F8F8F8"/>
+        </w:rPr>
+        <w:t xml:space="preserve">Go to </w:t>
+      </w:r>
+      <w:r>
+        <w:rPr>
+          <w:rFonts w:ascii="Times New Roman" w:hAnsi="Times New Roman" w:cs="Times New Roman"/>
+          <w:color w:val="000000"/>
+          <w:sz w:val="32"/>
+          <w:szCs w:val="32"/>
+        </w:rPr>
+        <w:t>directory</w:t>
+      </w:r>
+      <w:r>
+        <w:rPr>
+          <w:rFonts w:ascii="Times New Roman" w:hAnsi="Times New Roman" w:cs="Times New Roman"/>
+          <w:color w:val="000000"/>
+          <w:sz w:val="32"/>
+          <w:szCs w:val="32"/>
+        </w:rPr>
+        <w:t xml:space="preserve"> /</w:t>
+      </w:r>
+      <w:proofErr w:type="spellStart"/>
+      <w:r>
+        <w:rPr>
+          <w:rFonts w:ascii="Times New Roman" w:hAnsi="Times New Roman" w:cs="Times New Roman"/>
+          <w:color w:val="000000"/>
+          <w:sz w:val="32"/>
+          <w:szCs w:val="32"/>
+        </w:rPr>
+        <w:t>usr</w:t>
+      </w:r>
+      <w:proofErr w:type="spellEnd"/>
+      <w:r>
+        <w:rPr>
+          <w:rFonts w:ascii="Times New Roman" w:hAnsi="Times New Roman" w:cs="Times New Roman"/>
+          <w:color w:val="000000"/>
+          <w:sz w:val="32"/>
+          <w:szCs w:val="32"/>
+        </w:rPr>
+        <w:t>/share/tomcat8/webapps/</w:t>
+      </w:r>
+      <w:r>
+        <w:rPr>
+          <w:rFonts w:ascii="Times New Roman" w:hAnsi="Times New Roman" w:cs="Times New Roman"/>
+          <w:color w:val="000000"/>
+          <w:sz w:val="32"/>
+          <w:szCs w:val="32"/>
+        </w:rPr>
+        <w:t xml:space="preserve"> and add service account </w:t>
+      </w:r>
+      <w:r>
+        <w:rPr>
+          <w:rFonts w:ascii="Times New Roman" w:hAnsi="Times New Roman" w:cs="Times New Roman"/>
+          <w:color w:val="000000"/>
+          <w:sz w:val="32"/>
+          <w:szCs w:val="32"/>
+        </w:rPr>
+        <w:t xml:space="preserve">group </w:t>
+      </w:r>
+      <w:r>
+        <w:rPr>
+          <w:rFonts w:ascii="Times New Roman" w:hAnsi="Times New Roman" w:cs="Times New Roman"/>
+          <w:color w:val="000000"/>
+          <w:sz w:val="32"/>
+          <w:szCs w:val="32"/>
+        </w:rPr>
+        <w:t>permissions to the war file using:</w:t>
+      </w:r>
+    </w:p>
+    <w:p>
+      <w:pPr>
+        <w:pStyle w:val="ListParagraph"/>
+        <w:rPr>
+          <w:rFonts w:ascii="Times New Roman" w:hAnsi="Times New Roman" w:cs="Times New Roman"/>
+          <w:color w:val="1D1C1D"/>
+          <w:sz w:val="32"/>
+          <w:szCs w:val="32"/>
+          <w:shd w:val="clear" w:color="auto" w:fill="F8F8F8"/>
+        </w:rPr>
+      </w:pPr>
+    </w:p>
+    <w:p>
+      <w:pPr>
+        <w:pStyle w:val="ListParagraph"/>
+        <w:rPr>
+          <w:rFonts w:ascii="Times New Roman" w:hAnsi="Times New Roman" w:cs="Times New Roman"/>
+          <w:i/>
+          <w:iCs/>
+          <w:color w:val="000000"/>
+          <w:sz w:val="32"/>
+          <w:szCs w:val="32"/>
+        </w:rPr>
+      </w:pPr>
+      <w:proofErr w:type="spellStart"/>
+      <w:r>
+        <w:rPr>
+          <w:rFonts w:ascii="Times New Roman" w:hAnsi="Times New Roman" w:cs="Times New Roman"/>
+          <w:i/>
+          <w:iCs/>
+          <w:color w:val="000000"/>
+          <w:sz w:val="32"/>
+          <w:szCs w:val="32"/>
+        </w:rPr>
+        <w:t>chgrp</w:t>
+      </w:r>
+      <w:proofErr w:type="spellEnd"/>
+      <w:r>
+        <w:rPr>
+          <w:rFonts w:ascii="Times New Roman" w:hAnsi="Times New Roman" w:cs="Times New Roman"/>
+          <w:i/>
+          <w:iCs/>
+          <w:color w:val="000000"/>
+          <w:sz w:val="32"/>
+          <w:szCs w:val="32"/>
+        </w:rPr>
+        <w:t xml:space="preserve"> ncidoesvct2 </w:t>
+      </w:r>
+      <w:r>
+        <w:rPr>
+          <w:rFonts w:ascii="Times New Roman" w:hAnsi="Times New Roman" w:cs="Times New Roman"/>
+          <w:i/>
+          <w:iCs/>
+          <w:color w:val="000000"/>
+          <w:sz w:val="32"/>
+          <w:szCs w:val="32"/>
+        </w:rPr>
+        <w:t>&lt;</w:t>
+      </w:r>
+      <w:proofErr w:type="spellStart"/>
+      <w:r>
+        <w:rPr>
+          <w:rFonts w:ascii="Times New Roman" w:hAnsi="Times New Roman" w:cs="Times New Roman"/>
+          <w:i/>
+          <w:iCs/>
+          <w:color w:val="000000"/>
+          <w:sz w:val="32"/>
+          <w:szCs w:val="32"/>
+        </w:rPr>
+        <w:t>war_file.war</w:t>
+      </w:r>
+      <w:proofErr w:type="spellEnd"/>
+      <w:r>
+        <w:rPr>
+          <w:rFonts w:ascii="Times New Roman" w:hAnsi="Times New Roman" w:cs="Times New Roman"/>
+          <w:i/>
+          <w:iCs/>
+          <w:color w:val="000000"/>
+          <w:sz w:val="32"/>
+          <w:szCs w:val="32"/>
+        </w:rPr>
+        <w:t>&gt;</w:t>
+      </w:r>
+    </w:p>
+    <w:p>
+      <w:pPr>
+        <w:pStyle w:val="ListParagraph"/>
+        <w:numPr>
+          <w:ilvl w:val="0"/>
+          <w:numId w:val="4"/>
+        </w:numPr>
+        <w:rPr>
+          <w:rFonts w:ascii="Times New Roman" w:hAnsi="Times New Roman" w:cs="Times New Roman"/>
+          <w:color w:val="1D1C1D"/>
+          <w:sz w:val="32"/>
+          <w:szCs w:val="32"/>
+          <w:shd w:val="clear" w:color="auto" w:fill="F8F8F8"/>
+        </w:rPr>
+      </w:pPr>
+      <w:r>
+        <w:rPr>
+          <w:rFonts w:ascii="Times New Roman" w:hAnsi="Times New Roman" w:cs="Times New Roman"/>
+          <w:color w:val="1D1C1D"/>
+          <w:sz w:val="32"/>
+          <w:szCs w:val="32"/>
+          <w:shd w:val="clear" w:color="auto" w:fill="F8F8F8"/>
+        </w:rPr>
+        <w:t>Remove the existing &lt;web-doe&gt; folder</w:t>
+      </w:r>
+      <w:r>
+        <w:rPr>
+          <w:rFonts w:ascii="Times New Roman" w:hAnsi="Times New Roman" w:cs="Times New Roman"/>
+          <w:color w:val="1D1C1D"/>
+          <w:sz w:val="32"/>
+          <w:szCs w:val="32"/>
+          <w:shd w:val="clear" w:color="auto" w:fill="F8F8F8"/>
+        </w:rPr>
+        <w:t>.</w:t>
+      </w:r>
     </w:p>
     <w:p>
       <w:pPr>
@@ -1377,60 +3001,178 @@
           <w:numId w:val="2"/>
         </w:numPr>
         <w:rPr>
+          <w:rFonts w:ascii="Times New Roman" w:hAnsi="Times New Roman" w:cs="Times New Roman"/>
+          <w:color w:val="000000"/>
+          <w:sz w:val="32"/>
+          <w:szCs w:val="32"/>
+        </w:rPr>
+      </w:pPr>
+      <w:r>
+        <w:rPr>
+          <w:rFonts w:ascii="Times New Roman" w:hAnsi="Times New Roman" w:cs="Times New Roman"/>
+          <w:color w:val="1D1C1D"/>
+          <w:sz w:val="32"/>
+          <w:szCs w:val="32"/>
+          <w:shd w:val="clear" w:color="auto" w:fill="F8F8F8"/>
+        </w:rPr>
+        <w:t xml:space="preserve">Exit and </w:t>
+      </w:r>
+      <w:r>
+        <w:rPr>
+          <w:rFonts w:ascii="Times New Roman" w:hAnsi="Times New Roman" w:cs="Times New Roman"/>
+          <w:color w:val="000000"/>
+          <w:sz w:val="32"/>
+          <w:szCs w:val="32"/>
+        </w:rPr>
+        <w:t xml:space="preserve">start tomcat: </w:t>
+      </w:r>
+      <w:proofErr w:type="spellStart"/>
+      <w:r>
+        <w:rPr>
+          <w:rFonts w:ascii="Times New Roman" w:hAnsi="Times New Roman" w:cs="Times New Roman"/>
+          <w:color w:val="000000"/>
+          <w:sz w:val="32"/>
+          <w:szCs w:val="32"/>
+        </w:rPr>
+        <w:t>sudo</w:t>
+      </w:r>
+      <w:proofErr w:type="spellEnd"/>
+      <w:r>
+        <w:rPr>
+          <w:rFonts w:ascii="Times New Roman" w:hAnsi="Times New Roman" w:cs="Times New Roman"/>
+          <w:color w:val="000000"/>
+          <w:sz w:val="32"/>
+          <w:szCs w:val="32"/>
+        </w:rPr>
+        <w:t xml:space="preserve"> </w:t>
+      </w:r>
+      <w:proofErr w:type="spellStart"/>
+      <w:r>
+        <w:rPr>
+          <w:rFonts w:ascii="Times New Roman" w:hAnsi="Times New Roman" w:cs="Times New Roman"/>
+          <w:color w:val="000000"/>
+          <w:sz w:val="32"/>
+          <w:szCs w:val="32"/>
+        </w:rPr>
+        <w:t>systemctl</w:t>
+      </w:r>
+      <w:proofErr w:type="spellEnd"/>
+      <w:r>
+        <w:rPr>
+          <w:rFonts w:ascii="Times New Roman" w:hAnsi="Times New Roman" w:cs="Times New Roman"/>
+          <w:color w:val="000000"/>
+          <w:sz w:val="32"/>
+          <w:szCs w:val="32"/>
+        </w:rPr>
+        <w:t xml:space="preserve"> start tomcat8</w:t>
+      </w:r>
+    </w:p>
+    <w:p>
+      <w:pPr>
+        <w:pStyle w:val="ListParagraph"/>
+        <w:rPr>
+          <w:rFonts w:ascii="Times New Roman" w:hAnsi="Times New Roman" w:cs="Times New Roman"/>
+          <w:color w:val="1D1C1D"/>
+          <w:sz w:val="32"/>
+          <w:szCs w:val="32"/>
+          <w:shd w:val="clear" w:color="auto" w:fill="F8F8F8"/>
+        </w:rPr>
+      </w:pPr>
+    </w:p>
+    <w:p>
+      <w:pPr>
+        <w:pStyle w:val="ListParagraph"/>
+        <w:rPr>
+          <w:rFonts w:ascii="Times New Roman" w:hAnsi="Times New Roman" w:cs="Times New Roman"/>
+          <w:color w:val="1D1C1D"/>
+          <w:sz w:val="32"/>
+          <w:szCs w:val="32"/>
+          <w:shd w:val="clear" w:color="auto" w:fill="F8F8F8"/>
+        </w:rPr>
+      </w:pPr>
+    </w:p>
+    <w:p>
+      <w:pPr>
+        <w:rPr>
+          <w:color w:val="1D1C1D"/>
+          <w:sz w:val="32"/>
+          <w:szCs w:val="32"/>
+          <w:shd w:val="clear" w:color="auto" w:fill="F8F8F8"/>
+        </w:rPr>
+      </w:pPr>
+    </w:p>
+    <w:p>
+      <w:pPr>
+        <w:pStyle w:val="ListParagraph"/>
+        <w:numPr>
+          <w:ilvl w:val="0"/>
+          <w:numId w:val="2"/>
+        </w:numPr>
+        <w:rPr>
+          <w:rFonts w:ascii="Times New Roman" w:hAnsi="Times New Roman" w:cs="Times New Roman"/>
           <w:b/>
           <w:bCs/>
-        </w:rPr>
-      </w:pPr>
-      <w:r>
-        <w:rPr>
-          <w:rFonts w:ascii="Arial" w:hAnsi="Arial" w:cs="Arial"/>
+          <w:sz w:val="32"/>
+          <w:szCs w:val="32"/>
+        </w:rPr>
+      </w:pPr>
+      <w:r>
+        <w:rPr>
+          <w:rFonts w:ascii="Times New Roman" w:hAnsi="Times New Roman" w:cs="Times New Roman"/>
           <w:b/>
           <w:bCs/>
           <w:color w:val="1D1C1D"/>
-          <w:sz w:val="23"/>
-          <w:szCs w:val="23"/>
+          <w:sz w:val="32"/>
+          <w:szCs w:val="32"/>
           <w:shd w:val="clear" w:color="auto" w:fill="F8F8F8"/>
         </w:rPr>
         <w:t xml:space="preserve">This </w:t>
       </w:r>
       <w:r>
         <w:rPr>
-          <w:rFonts w:ascii="Arial" w:hAnsi="Arial" w:cs="Arial"/>
+          <w:rFonts w:ascii="Times New Roman" w:hAnsi="Times New Roman" w:cs="Times New Roman"/>
           <w:b/>
           <w:bCs/>
           <w:color w:val="1D1C1D"/>
-          <w:sz w:val="23"/>
-          <w:szCs w:val="23"/>
+          <w:sz w:val="32"/>
+          <w:szCs w:val="32"/>
           <w:shd w:val="clear" w:color="auto" w:fill="F8F8F8"/>
         </w:rPr>
         <w:t xml:space="preserve">step </w:t>
       </w:r>
       <w:r>
         <w:rPr>
-          <w:rFonts w:ascii="Arial" w:hAnsi="Arial" w:cs="Arial"/>
+          <w:rFonts w:ascii="Times New Roman" w:hAnsi="Times New Roman" w:cs="Times New Roman"/>
           <w:b/>
           <w:bCs/>
           <w:color w:val="1D1C1D"/>
-          <w:sz w:val="23"/>
-          <w:szCs w:val="23"/>
+          <w:sz w:val="32"/>
+          <w:szCs w:val="32"/>
           <w:shd w:val="clear" w:color="auto" w:fill="F8F8F8"/>
         </w:rPr>
         <w:t>is for first time server set up only</w:t>
       </w:r>
       <w:r>
         <w:rPr>
-          <w:rFonts w:ascii="Arial" w:hAnsi="Arial" w:cs="Arial"/>
+          <w:rFonts w:ascii="Times New Roman" w:hAnsi="Times New Roman" w:cs="Times New Roman"/>
           <w:b/>
           <w:bCs/>
           <w:color w:val="1D1C1D"/>
-          <w:sz w:val="23"/>
-          <w:szCs w:val="23"/>
+          <w:sz w:val="32"/>
+          <w:szCs w:val="32"/>
           <w:shd w:val="clear" w:color="auto" w:fill="F8F8F8"/>
         </w:rPr>
         <w:t>.</w:t>
       </w:r>
     </w:p>
-    <w:p/>
+    <w:p>
+      <w:pPr>
+        <w:rPr>
+          <w:sz w:val="32"/>
+          <w:szCs w:val="32"/>
+        </w:rPr>
+      </w:pPr>
+    </w:p>
     <w:p>
       <w:pPr>
         <w:pStyle w:val="ListParagraph"/>
@@ -1438,13 +3180,18 @@
           <w:ilvl w:val="0"/>
           <w:numId w:val="5"/>
         </w:numPr>
-      </w:pPr>
-      <w:r>
-        <w:rPr>
-          <w:rFonts w:ascii="Arial" w:hAnsi="Arial" w:cs="Arial"/>
-          <w:color w:val="1D1C1D"/>
-          <w:sz w:val="23"/>
-          <w:szCs w:val="23"/>
+        <w:rPr>
+          <w:rFonts w:ascii="Times New Roman" w:hAnsi="Times New Roman" w:cs="Times New Roman"/>
+          <w:sz w:val="32"/>
+          <w:szCs w:val="32"/>
+        </w:rPr>
+      </w:pPr>
+      <w:r>
+        <w:rPr>
+          <w:rFonts w:ascii="Times New Roman" w:hAnsi="Times New Roman" w:cs="Times New Roman"/>
+          <w:color w:val="1D1C1D"/>
+          <w:sz w:val="32"/>
+          <w:szCs w:val="32"/>
           <w:shd w:val="clear" w:color="auto" w:fill="F8F8F8"/>
         </w:rPr>
         <w:t>then cd to /</w:t>
@@ -1452,10 +3199,10 @@
       <w:proofErr w:type="spellStart"/>
       <w:r>
         <w:rPr>
-          <w:rFonts w:ascii="Arial" w:hAnsi="Arial" w:cs="Arial"/>
-          <w:color w:val="1D1C1D"/>
-          <w:sz w:val="23"/>
-          <w:szCs w:val="23"/>
+          <w:rFonts w:ascii="Times New Roman" w:hAnsi="Times New Roman" w:cs="Times New Roman"/>
+          <w:color w:val="1D1C1D"/>
+          <w:sz w:val="32"/>
+          <w:szCs w:val="32"/>
           <w:shd w:val="clear" w:color="auto" w:fill="F8F8F8"/>
         </w:rPr>
         <w:t>usr</w:t>
@@ -1463,10 +3210,10 @@
       <w:proofErr w:type="spellEnd"/>
       <w:r>
         <w:rPr>
-          <w:rFonts w:ascii="Arial" w:hAnsi="Arial" w:cs="Arial"/>
-          <w:color w:val="1D1C1D"/>
-          <w:sz w:val="23"/>
-          <w:szCs w:val="23"/>
+          <w:rFonts w:ascii="Times New Roman" w:hAnsi="Times New Roman" w:cs="Times New Roman"/>
+          <w:color w:val="1D1C1D"/>
+          <w:sz w:val="32"/>
+          <w:szCs w:val="32"/>
           <w:shd w:val="clear" w:color="auto" w:fill="F8F8F8"/>
         </w:rPr>
         <w:t>/share/tomcat8/webapps</w:t>
@@ -1479,42 +3226,62 @@
           <w:ilvl w:val="0"/>
           <w:numId w:val="5"/>
         </w:numPr>
-      </w:pPr>
-      <w:r>
+        <w:rPr>
+          <w:rFonts w:ascii="Times New Roman" w:hAnsi="Times New Roman" w:cs="Times New Roman"/>
+          <w:sz w:val="32"/>
+          <w:szCs w:val="32"/>
+        </w:rPr>
+      </w:pPr>
+      <w:r>
+        <w:rPr>
+          <w:rFonts w:ascii="Times New Roman" w:hAnsi="Times New Roman" w:cs="Times New Roman"/>
+          <w:sz w:val="32"/>
+          <w:szCs w:val="32"/>
+        </w:rPr>
         <w:t xml:space="preserve">copy ojdbc6 jar </w:t>
       </w:r>
       <w:r>
-        <w:t xml:space="preserve">which was </w:t>
-      </w:r>
-      <w:proofErr w:type="gramStart"/>
-      <w:r>
-        <w:t xml:space="preserve">downloaded  </w:t>
-      </w:r>
-      <w:r>
+        <w:rPr>
+          <w:rFonts w:ascii="Times New Roman" w:hAnsi="Times New Roman" w:cs="Times New Roman"/>
+          <w:sz w:val="32"/>
+          <w:szCs w:val="32"/>
+        </w:rPr>
+        <w:t xml:space="preserve">which was downloaded  </w:t>
+      </w:r>
+      <w:r>
+        <w:rPr>
+          <w:rFonts w:ascii="Times New Roman" w:hAnsi="Times New Roman" w:cs="Times New Roman"/>
+          <w:sz w:val="32"/>
+          <w:szCs w:val="32"/>
+        </w:rPr>
         <w:t>initially</w:t>
       </w:r>
-      <w:proofErr w:type="gramEnd"/>
     </w:p>
     <w:p>
       <w:pPr>
         <w:pStyle w:val="ListParagraph"/>
         <w:ind w:left="1440"/>
         <w:rPr>
-          <w:rFonts w:ascii="Menlo" w:hAnsi="Menlo" w:cs="Menlo"/>
-          <w:color w:val="000000"/>
-          <w:sz w:val="22"/>
-          <w:szCs w:val="22"/>
-        </w:rPr>
-      </w:pPr>
-      <w:r>
+          <w:rFonts w:ascii="Times New Roman" w:hAnsi="Times New Roman" w:cs="Times New Roman"/>
+          <w:color w:val="000000"/>
+          <w:sz w:val="32"/>
+          <w:szCs w:val="32"/>
+        </w:rPr>
+      </w:pPr>
+      <w:r>
+        <w:rPr>
+          <w:rFonts w:ascii="Times New Roman" w:hAnsi="Times New Roman" w:cs="Times New Roman"/>
+          <w:sz w:val="32"/>
+          <w:szCs w:val="32"/>
+        </w:rPr>
         <w:t xml:space="preserve">source is </w:t>
       </w:r>
       <w:r>
         <w:rPr>
-          <w:rFonts w:ascii="Menlo" w:hAnsi="Menlo" w:cs="Menlo"/>
-          <w:color w:val="000000"/>
-          <w:sz w:val="22"/>
-          <w:szCs w:val="22"/>
+          <w:rFonts w:ascii="Times New Roman" w:hAnsi="Times New Roman" w:cs="Times New Roman"/>
+          <w:color w:val="000000"/>
+          <w:sz w:val="32"/>
+          <w:szCs w:val="32"/>
         </w:rPr>
         <w:t xml:space="preserve">ojdbc6.jar  </w:t>
       </w:r>
@@ -1523,33 +3290,38 @@
       <w:pPr>
         <w:pStyle w:val="ListParagraph"/>
         <w:ind w:left="1440"/>
-      </w:pPr>
-      <w:r>
-        <w:rPr>
-          <w:rFonts w:ascii="Menlo" w:hAnsi="Menlo" w:cs="Menlo"/>
-          <w:color w:val="000000"/>
-          <w:sz w:val="22"/>
-          <w:szCs w:val="22"/>
+        <w:rPr>
+          <w:rFonts w:ascii="Times New Roman" w:hAnsi="Times New Roman" w:cs="Times New Roman"/>
+          <w:sz w:val="32"/>
+          <w:szCs w:val="32"/>
+        </w:rPr>
+      </w:pPr>
+      <w:r>
+        <w:rPr>
+          <w:rFonts w:ascii="Times New Roman" w:hAnsi="Times New Roman" w:cs="Times New Roman"/>
+          <w:color w:val="000000"/>
+          <w:sz w:val="32"/>
+          <w:szCs w:val="32"/>
         </w:rPr>
         <w:t xml:space="preserve">destination is home directory on </w:t>
       </w:r>
       <w:proofErr w:type="spellStart"/>
       <w:r>
         <w:rPr>
-          <w:rFonts w:ascii="Menlo" w:hAnsi="Menlo" w:cs="Menlo"/>
-          <w:color w:val="000000"/>
-          <w:sz w:val="22"/>
-          <w:szCs w:val="22"/>
+          <w:rFonts w:ascii="Times New Roman" w:hAnsi="Times New Roman" w:cs="Times New Roman"/>
+          <w:color w:val="000000"/>
+          <w:sz w:val="32"/>
+          <w:szCs w:val="32"/>
         </w:rPr>
         <w:t>MoDaC</w:t>
       </w:r>
       <w:proofErr w:type="spellEnd"/>
       <w:r>
         <w:rPr>
-          <w:rFonts w:ascii="Menlo" w:hAnsi="Menlo" w:cs="Menlo"/>
-          <w:color w:val="000000"/>
-          <w:sz w:val="22"/>
-          <w:szCs w:val="22"/>
+          <w:rFonts w:ascii="Times New Roman" w:hAnsi="Times New Roman" w:cs="Times New Roman"/>
+          <w:color w:val="000000"/>
+          <w:sz w:val="32"/>
+          <w:szCs w:val="32"/>
         </w:rPr>
         <w:t xml:space="preserve"> server</w:t>
       </w:r>
@@ -1558,39 +3330,39 @@
       <w:pPr>
         <w:ind w:left="1440"/>
         <w:rPr>
-          <w:rFonts w:ascii="Menlo" w:eastAsiaTheme="minorHAnsi" w:hAnsi="Menlo" w:cs="Menlo"/>
-          <w:color w:val="000000"/>
-          <w:sz w:val="22"/>
-          <w:szCs w:val="22"/>
-        </w:rPr>
-      </w:pPr>
-      <w:proofErr w:type="spellStart"/>
-      <w:r>
-        <w:rPr>
-          <w:rFonts w:ascii="Menlo" w:eastAsiaTheme="minorHAnsi" w:hAnsi="Menlo" w:cs="Menlo"/>
-          <w:color w:val="000000"/>
-          <w:sz w:val="22"/>
-          <w:szCs w:val="22"/>
+          <w:rFonts w:eastAsiaTheme="minorHAnsi"/>
+          <w:color w:val="000000"/>
+          <w:sz w:val="32"/>
+          <w:szCs w:val="32"/>
+        </w:rPr>
+      </w:pPr>
+      <w:proofErr w:type="spellStart"/>
+      <w:r>
+        <w:rPr>
+          <w:rFonts w:eastAsiaTheme="minorHAnsi"/>
+          <w:color w:val="000000"/>
+          <w:sz w:val="32"/>
+          <w:szCs w:val="32"/>
         </w:rPr>
         <w:t>scp</w:t>
       </w:r>
       <w:proofErr w:type="spellEnd"/>
       <w:r>
         <w:rPr>
-          <w:rFonts w:ascii="Menlo" w:eastAsiaTheme="minorHAnsi" w:hAnsi="Menlo" w:cs="Menlo"/>
-          <w:color w:val="000000"/>
-          <w:sz w:val="22"/>
-          <w:szCs w:val="22"/>
+          <w:rFonts w:eastAsiaTheme="minorHAnsi"/>
+          <w:color w:val="000000"/>
+          <w:sz w:val="32"/>
+          <w:szCs w:val="32"/>
         </w:rPr>
         <w:t xml:space="preserve"> ojdbc6.jar  </w:t>
       </w:r>
-      <w:hyperlink r:id="rId8" w:history="1">
+      <w:hyperlink r:id="rId10" w:history="1">
         <w:r>
           <w:rPr>
             <w:rStyle w:val="Hyperlink"/>
-            <w:rFonts w:ascii="Menlo" w:eastAsiaTheme="minorHAnsi" w:hAnsi="Menlo" w:cs="Menlo"/>
-            <w:sz w:val="22"/>
-            <w:szCs w:val="22"/>
+            <w:rFonts w:eastAsiaTheme="minorHAnsi"/>
+            <w:sz w:val="32"/>
+            <w:szCs w:val="32"/>
           </w:rPr>
           <w:t>gantam2@fsdmel-modac01d.ncifcrf.gov:/home/gantam2</w:t>
         </w:r>
@@ -1599,10 +3371,10 @@
     <w:p>
       <w:pPr>
         <w:rPr>
-          <w:rFonts w:ascii="Menlo" w:eastAsiaTheme="minorHAnsi" w:hAnsi="Menlo" w:cs="Menlo"/>
-          <w:color w:val="000000"/>
-          <w:sz w:val="22"/>
-          <w:szCs w:val="22"/>
+          <w:rFonts w:eastAsiaTheme="minorHAnsi"/>
+          <w:color w:val="000000"/>
+          <w:sz w:val="32"/>
+          <w:szCs w:val="32"/>
         </w:rPr>
       </w:pPr>
     </w:p>
@@ -1614,18 +3386,18 @@
           <w:numId w:val="5"/>
         </w:numPr>
         <w:rPr>
-          <w:rFonts w:ascii="Menlo" w:hAnsi="Menlo" w:cs="Menlo"/>
-          <w:color w:val="000000"/>
-          <w:sz w:val="22"/>
-          <w:szCs w:val="22"/>
-        </w:rPr>
-      </w:pPr>
-      <w:r>
-        <w:rPr>
-          <w:rFonts w:ascii="Menlo" w:hAnsi="Menlo" w:cs="Menlo"/>
-          <w:color w:val="000000"/>
-          <w:sz w:val="22"/>
-          <w:szCs w:val="22"/>
+          <w:rFonts w:ascii="Times New Roman" w:hAnsi="Times New Roman" w:cs="Times New Roman"/>
+          <w:color w:val="000000"/>
+          <w:sz w:val="32"/>
+          <w:szCs w:val="32"/>
+        </w:rPr>
+      </w:pPr>
+      <w:r>
+        <w:rPr>
+          <w:rFonts w:ascii="Times New Roman" w:hAnsi="Times New Roman" w:cs="Times New Roman"/>
+          <w:color w:val="000000"/>
+          <w:sz w:val="32"/>
+          <w:szCs w:val="32"/>
         </w:rPr>
         <w:t>change permissions on ojdbc6 jar using</w:t>
       </w:r>
@@ -1635,38 +3407,38 @@
         <w:pStyle w:val="ListParagraph"/>
         <w:ind w:left="1440"/>
         <w:rPr>
-          <w:rFonts w:ascii="Menlo" w:hAnsi="Menlo" w:cs="Menlo"/>
-          <w:color w:val="000000"/>
-          <w:sz w:val="22"/>
-          <w:szCs w:val="22"/>
-        </w:rPr>
-      </w:pPr>
-      <w:r>
-        <w:rPr>
-          <w:rFonts w:ascii="Menlo" w:hAnsi="Menlo" w:cs="Menlo"/>
-          <w:color w:val="000000"/>
-          <w:sz w:val="22"/>
-          <w:szCs w:val="22"/>
+          <w:rFonts w:ascii="Times New Roman" w:hAnsi="Times New Roman" w:cs="Times New Roman"/>
+          <w:color w:val="000000"/>
+          <w:sz w:val="32"/>
+          <w:szCs w:val="32"/>
+        </w:rPr>
+      </w:pPr>
+      <w:r>
+        <w:rPr>
+          <w:rFonts w:ascii="Times New Roman" w:hAnsi="Times New Roman" w:cs="Times New Roman"/>
+          <w:color w:val="000000"/>
+          <w:sz w:val="32"/>
+          <w:szCs w:val="32"/>
         </w:rPr>
         <w:t xml:space="preserve"> </w:t>
       </w:r>
       <w:proofErr w:type="spellStart"/>
       <w:r>
         <w:rPr>
-          <w:rFonts w:ascii="Menlo" w:hAnsi="Menlo" w:cs="Menlo"/>
-          <w:color w:val="000000"/>
-          <w:sz w:val="22"/>
-          <w:szCs w:val="22"/>
+          <w:rFonts w:ascii="Times New Roman" w:hAnsi="Times New Roman" w:cs="Times New Roman"/>
+          <w:color w:val="000000"/>
+          <w:sz w:val="32"/>
+          <w:szCs w:val="32"/>
         </w:rPr>
         <w:t>chmod</w:t>
       </w:r>
       <w:proofErr w:type="spellEnd"/>
       <w:r>
         <w:rPr>
-          <w:rFonts w:ascii="Menlo" w:hAnsi="Menlo" w:cs="Menlo"/>
-          <w:color w:val="000000"/>
-          <w:sz w:val="22"/>
-          <w:szCs w:val="22"/>
+          <w:rFonts w:ascii="Times New Roman" w:hAnsi="Times New Roman" w:cs="Times New Roman"/>
+          <w:color w:val="000000"/>
+          <w:sz w:val="32"/>
+          <w:szCs w:val="32"/>
         </w:rPr>
         <w:t xml:space="preserve"> all to ojdbc6.jar</w:t>
       </w:r>
@@ -1679,29 +3451,29 @@
           <w:numId w:val="5"/>
         </w:numPr>
         <w:rPr>
-          <w:rFonts w:ascii="Menlo" w:hAnsi="Menlo" w:cs="Menlo"/>
-          <w:color w:val="000000"/>
-          <w:sz w:val="22"/>
-          <w:szCs w:val="22"/>
-        </w:rPr>
-      </w:pPr>
-      <w:proofErr w:type="spellStart"/>
-      <w:r>
-        <w:rPr>
-          <w:rFonts w:ascii="Menlo" w:hAnsi="Menlo" w:cs="Menlo"/>
-          <w:color w:val="000000"/>
-          <w:sz w:val="22"/>
-          <w:szCs w:val="22"/>
+          <w:rFonts w:ascii="Times New Roman" w:hAnsi="Times New Roman" w:cs="Times New Roman"/>
+          <w:color w:val="000000"/>
+          <w:sz w:val="32"/>
+          <w:szCs w:val="32"/>
+        </w:rPr>
+      </w:pPr>
+      <w:proofErr w:type="spellStart"/>
+      <w:r>
+        <w:rPr>
+          <w:rFonts w:ascii="Times New Roman" w:hAnsi="Times New Roman" w:cs="Times New Roman"/>
+          <w:color w:val="000000"/>
+          <w:sz w:val="32"/>
+          <w:szCs w:val="32"/>
         </w:rPr>
         <w:t>sudo</w:t>
       </w:r>
       <w:proofErr w:type="spellEnd"/>
       <w:r>
         <w:rPr>
-          <w:rFonts w:ascii="Menlo" w:hAnsi="Menlo" w:cs="Menlo"/>
-          <w:color w:val="000000"/>
-          <w:sz w:val="22"/>
-          <w:szCs w:val="22"/>
+          <w:rFonts w:ascii="Times New Roman" w:hAnsi="Times New Roman" w:cs="Times New Roman"/>
+          <w:color w:val="000000"/>
+          <w:sz w:val="32"/>
+          <w:szCs w:val="32"/>
         </w:rPr>
         <w:t xml:space="preserve"> to tomcat8</w:t>
       </w:r>
@@ -1714,45 +3486,45 @@
           <w:numId w:val="5"/>
         </w:numPr>
         <w:rPr>
-          <w:rFonts w:ascii="Menlo" w:hAnsi="Menlo" w:cs="Menlo"/>
-          <w:color w:val="000000"/>
-          <w:sz w:val="22"/>
-          <w:szCs w:val="22"/>
-        </w:rPr>
-      </w:pPr>
-      <w:r>
-        <w:rPr>
-          <w:rFonts w:ascii="Menlo" w:hAnsi="Menlo" w:cs="Menlo"/>
-          <w:color w:val="000000"/>
-          <w:sz w:val="22"/>
-          <w:szCs w:val="22"/>
+          <w:rFonts w:ascii="Times New Roman" w:hAnsi="Times New Roman" w:cs="Times New Roman"/>
+          <w:color w:val="000000"/>
+          <w:sz w:val="32"/>
+          <w:szCs w:val="32"/>
+        </w:rPr>
+      </w:pPr>
+      <w:r>
+        <w:rPr>
+          <w:rFonts w:ascii="Times New Roman" w:hAnsi="Times New Roman" w:cs="Times New Roman"/>
+          <w:color w:val="000000"/>
+          <w:sz w:val="32"/>
+          <w:szCs w:val="32"/>
         </w:rPr>
         <w:t>move the jar to webapps</w:t>
       </w:r>
       <w:r>
         <w:rPr>
-          <w:rFonts w:ascii="Menlo" w:hAnsi="Menlo" w:cs="Menlo"/>
-          <w:color w:val="000000"/>
-          <w:sz w:val="22"/>
-          <w:szCs w:val="22"/>
+          <w:rFonts w:ascii="Times New Roman" w:hAnsi="Times New Roman" w:cs="Times New Roman"/>
+          <w:color w:val="000000"/>
+          <w:sz w:val="32"/>
+          <w:szCs w:val="32"/>
         </w:rPr>
         <w:t xml:space="preserve"> folder</w:t>
       </w:r>
       <w:r>
         <w:rPr>
-          <w:rFonts w:ascii="Menlo" w:hAnsi="Menlo" w:cs="Menlo"/>
-          <w:color w:val="000000"/>
-          <w:sz w:val="22"/>
-          <w:szCs w:val="22"/>
+          <w:rFonts w:ascii="Times New Roman" w:hAnsi="Times New Roman" w:cs="Times New Roman"/>
+          <w:color w:val="000000"/>
+          <w:sz w:val="32"/>
+          <w:szCs w:val="32"/>
         </w:rPr>
         <w:t xml:space="preserve"> and then from here to lib folder</w:t>
       </w:r>
       <w:r>
         <w:rPr>
-          <w:rFonts w:ascii="Menlo" w:hAnsi="Menlo" w:cs="Menlo"/>
-          <w:color w:val="000000"/>
-          <w:sz w:val="22"/>
-          <w:szCs w:val="22"/>
+          <w:rFonts w:ascii="Times New Roman" w:hAnsi="Times New Roman" w:cs="Times New Roman"/>
+          <w:color w:val="000000"/>
+          <w:sz w:val="32"/>
+          <w:szCs w:val="32"/>
         </w:rPr>
         <w:t xml:space="preserve"> using the following commands:</w:t>
       </w:r>
@@ -1762,38 +3534,38 @@
         <w:pStyle w:val="ListParagraph"/>
         <w:ind w:left="1440"/>
         <w:rPr>
-          <w:rFonts w:ascii="Arial" w:hAnsi="Arial" w:cs="Arial"/>
-          <w:color w:val="1D1C1D"/>
-          <w:sz w:val="23"/>
-          <w:szCs w:val="23"/>
+          <w:rFonts w:ascii="Times New Roman" w:hAnsi="Times New Roman" w:cs="Times New Roman"/>
+          <w:color w:val="1D1C1D"/>
+          <w:sz w:val="32"/>
+          <w:szCs w:val="32"/>
           <w:shd w:val="clear" w:color="auto" w:fill="F8F8F8"/>
         </w:rPr>
       </w:pPr>
       <w:r>
         <w:rPr>
-          <w:rFonts w:ascii="Arial" w:hAnsi="Arial" w:cs="Arial"/>
-          <w:color w:val="1D1C1D"/>
-          <w:sz w:val="23"/>
-          <w:szCs w:val="23"/>
+          <w:rFonts w:ascii="Times New Roman" w:hAnsi="Times New Roman" w:cs="Times New Roman"/>
+          <w:color w:val="1D1C1D"/>
+          <w:sz w:val="32"/>
+          <w:szCs w:val="32"/>
           <w:shd w:val="clear" w:color="auto" w:fill="F8F8F8"/>
         </w:rPr>
         <w:t>mv /home/gantam2/</w:t>
       </w:r>
       <w:r>
         <w:rPr>
-          <w:rFonts w:ascii="Menlo" w:hAnsi="Menlo" w:cs="Menlo"/>
-          <w:color w:val="000000"/>
-          <w:sz w:val="22"/>
-          <w:szCs w:val="22"/>
+          <w:rFonts w:ascii="Times New Roman" w:hAnsi="Times New Roman" w:cs="Times New Roman"/>
+          <w:color w:val="000000"/>
+          <w:sz w:val="32"/>
+          <w:szCs w:val="32"/>
         </w:rPr>
         <w:t>ojdbc6.jar</w:t>
       </w:r>
       <w:r>
         <w:rPr>
-          <w:rFonts w:ascii="Arial" w:hAnsi="Arial" w:cs="Arial"/>
-          <w:color w:val="1D1C1D"/>
-          <w:sz w:val="23"/>
-          <w:szCs w:val="23"/>
+          <w:rFonts w:ascii="Times New Roman" w:hAnsi="Times New Roman" w:cs="Times New Roman"/>
+          <w:color w:val="1D1C1D"/>
+          <w:sz w:val="32"/>
+          <w:szCs w:val="32"/>
           <w:shd w:val="clear" w:color="auto" w:fill="F8F8F8"/>
         </w:rPr>
         <w:t xml:space="preserve"> /</w:t>
@@ -1801,10 +3573,10 @@
       <w:proofErr w:type="spellStart"/>
       <w:r>
         <w:rPr>
-          <w:rFonts w:ascii="Arial" w:hAnsi="Arial" w:cs="Arial"/>
-          <w:color w:val="1D1C1D"/>
-          <w:sz w:val="23"/>
-          <w:szCs w:val="23"/>
+          <w:rFonts w:ascii="Times New Roman" w:hAnsi="Times New Roman" w:cs="Times New Roman"/>
+          <w:color w:val="1D1C1D"/>
+          <w:sz w:val="32"/>
+          <w:szCs w:val="32"/>
           <w:shd w:val="clear" w:color="auto" w:fill="F8F8F8"/>
         </w:rPr>
         <w:t>usr</w:t>
@@ -1812,10 +3584,10 @@
       <w:proofErr w:type="spellEnd"/>
       <w:r>
         <w:rPr>
-          <w:rFonts w:ascii="Arial" w:hAnsi="Arial" w:cs="Arial"/>
-          <w:color w:val="1D1C1D"/>
-          <w:sz w:val="23"/>
-          <w:szCs w:val="23"/>
+          <w:rFonts w:ascii="Times New Roman" w:hAnsi="Times New Roman" w:cs="Times New Roman"/>
+          <w:color w:val="1D1C1D"/>
+          <w:sz w:val="32"/>
+          <w:szCs w:val="32"/>
           <w:shd w:val="clear" w:color="auto" w:fill="F8F8F8"/>
         </w:rPr>
         <w:t>/share/tomcat8/webapps</w:t>
@@ -1826,19 +3598,19 @@
         <w:pStyle w:val="ListParagraph"/>
         <w:ind w:left="1440"/>
         <w:rPr>
-          <w:rFonts w:ascii="Arial" w:hAnsi="Arial" w:cs="Arial"/>
-          <w:color w:val="1D1C1D"/>
-          <w:sz w:val="23"/>
-          <w:szCs w:val="23"/>
+          <w:rFonts w:ascii="Times New Roman" w:hAnsi="Times New Roman" w:cs="Times New Roman"/>
+          <w:color w:val="1D1C1D"/>
+          <w:sz w:val="32"/>
+          <w:szCs w:val="32"/>
           <w:shd w:val="clear" w:color="auto" w:fill="F8F8F8"/>
         </w:rPr>
       </w:pPr>
       <w:r>
         <w:rPr>
-          <w:rFonts w:ascii="Arial" w:hAnsi="Arial" w:cs="Arial"/>
-          <w:color w:val="1D1C1D"/>
-          <w:sz w:val="23"/>
-          <w:szCs w:val="23"/>
+          <w:rFonts w:ascii="Times New Roman" w:hAnsi="Times New Roman" w:cs="Times New Roman"/>
+          <w:color w:val="1D1C1D"/>
+          <w:sz w:val="32"/>
+          <w:szCs w:val="32"/>
           <w:shd w:val="clear" w:color="auto" w:fill="F8F8F8"/>
         </w:rPr>
         <w:t xml:space="preserve">mv </w:t>
@@ -1846,10 +3618,10 @@
       <w:proofErr w:type="spellStart"/>
       <w:r>
         <w:rPr>
-          <w:rFonts w:ascii="Arial" w:hAnsi="Arial" w:cs="Arial"/>
-          <w:color w:val="1D1C1D"/>
-          <w:sz w:val="23"/>
-          <w:szCs w:val="23"/>
+          <w:rFonts w:ascii="Times New Roman" w:hAnsi="Times New Roman" w:cs="Times New Roman"/>
+          <w:color w:val="1D1C1D"/>
+          <w:sz w:val="32"/>
+          <w:szCs w:val="32"/>
           <w:shd w:val="clear" w:color="auto" w:fill="F8F8F8"/>
         </w:rPr>
         <w:t>usr</w:t>
@@ -1857,50 +3629,40 @@
       <w:proofErr w:type="spellEnd"/>
       <w:r>
         <w:rPr>
-          <w:rFonts w:ascii="Arial" w:hAnsi="Arial" w:cs="Arial"/>
-          <w:color w:val="1D1C1D"/>
-          <w:sz w:val="23"/>
-          <w:szCs w:val="23"/>
+          <w:rFonts w:ascii="Times New Roman" w:hAnsi="Times New Roman" w:cs="Times New Roman"/>
+          <w:color w:val="1D1C1D"/>
+          <w:sz w:val="32"/>
+          <w:szCs w:val="32"/>
           <w:shd w:val="clear" w:color="auto" w:fill="F8F8F8"/>
         </w:rPr>
-        <w:t>/share/tomcat8/webapp</w:t>
-      </w:r>
-      <w:r>
-        <w:rPr>
-          <w:rFonts w:ascii="Arial" w:hAnsi="Arial" w:cs="Arial"/>
-          <w:color w:val="1D1C1D"/>
-          <w:sz w:val="23"/>
-          <w:szCs w:val="23"/>
-          <w:shd w:val="clear" w:color="auto" w:fill="F8F8F8"/>
-        </w:rPr>
-        <w:t xml:space="preserve">s/ojdbc6.jar </w:t>
-      </w:r>
-      <w:r>
-        <w:rPr>
-          <w:rFonts w:ascii="Menlo" w:hAnsi="Menlo" w:cs="Menlo"/>
-          <w:color w:val="000000"/>
-          <w:sz w:val="22"/>
-          <w:szCs w:val="22"/>
+        <w:t xml:space="preserve">/share/tomcat8/webapps/ojdbc6.jar </w:t>
+      </w:r>
+      <w:r>
+        <w:rPr>
+          <w:rFonts w:ascii="Times New Roman" w:hAnsi="Times New Roman" w:cs="Times New Roman"/>
+          <w:color w:val="000000"/>
+          <w:sz w:val="32"/>
+          <w:szCs w:val="32"/>
         </w:rPr>
         <w:t>/</w:t>
       </w:r>
       <w:proofErr w:type="spellStart"/>
       <w:r>
         <w:rPr>
-          <w:rFonts w:ascii="Menlo" w:hAnsi="Menlo" w:cs="Menlo"/>
-          <w:color w:val="000000"/>
-          <w:sz w:val="22"/>
-          <w:szCs w:val="22"/>
+          <w:rFonts w:ascii="Times New Roman" w:hAnsi="Times New Roman" w:cs="Times New Roman"/>
+          <w:color w:val="000000"/>
+          <w:sz w:val="32"/>
+          <w:szCs w:val="32"/>
         </w:rPr>
         <w:t>usr</w:t>
       </w:r>
       <w:proofErr w:type="spellEnd"/>
       <w:r>
         <w:rPr>
-          <w:rFonts w:ascii="Menlo" w:hAnsi="Menlo" w:cs="Menlo"/>
-          <w:color w:val="000000"/>
-          <w:sz w:val="22"/>
-          <w:szCs w:val="22"/>
+          <w:rFonts w:ascii="Times New Roman" w:hAnsi="Times New Roman" w:cs="Times New Roman"/>
+          <w:color w:val="000000"/>
+          <w:sz w:val="32"/>
+          <w:szCs w:val="32"/>
         </w:rPr>
         <w:t>/share/tomcat8/lib</w:t>
       </w:r>
@@ -1913,30 +3675,21 @@
           <w:numId w:val="5"/>
         </w:numPr>
         <w:rPr>
-          <w:rFonts w:ascii="Arial" w:hAnsi="Arial" w:cs="Arial"/>
-          <w:color w:val="1D1C1D"/>
-          <w:sz w:val="23"/>
-          <w:szCs w:val="23"/>
+          <w:rFonts w:ascii="Times New Roman" w:hAnsi="Times New Roman" w:cs="Times New Roman"/>
+          <w:color w:val="1D1C1D"/>
+          <w:sz w:val="32"/>
+          <w:szCs w:val="32"/>
           <w:shd w:val="clear" w:color="auto" w:fill="F8F8F8"/>
         </w:rPr>
       </w:pPr>
       <w:r>
         <w:rPr>
-          <w:rFonts w:ascii="Menlo" w:hAnsi="Menlo" w:cs="Menlo"/>
-          <w:color w:val="000000"/>
-          <w:sz w:val="22"/>
-          <w:szCs w:val="22"/>
-        </w:rPr>
-        <w:t>add this below line server.xml at the end of the file</w:t>
-      </w:r>
-      <w:r>
-        <w:rPr>
-          <w:rFonts w:ascii="Menlo" w:hAnsi="Menlo" w:cs="Menlo"/>
-          <w:color w:val="000000"/>
-          <w:sz w:val="22"/>
-          <w:szCs w:val="22"/>
-        </w:rPr>
-        <w:t>:</w:t>
+          <w:rFonts w:ascii="Times New Roman" w:hAnsi="Times New Roman" w:cs="Times New Roman"/>
+          <w:color w:val="000000"/>
+          <w:sz w:val="32"/>
+          <w:szCs w:val="32"/>
+        </w:rPr>
+        <w:t>add this below line server.xml at the end of the file:</w:t>
       </w:r>
     </w:p>
     <w:p>
@@ -1947,38 +3700,38 @@
           <w:numId w:val="5"/>
         </w:numPr>
         <w:rPr>
-          <w:rFonts w:ascii="Menlo" w:hAnsi="Menlo" w:cs="Menlo"/>
-          <w:color w:val="000000"/>
-          <w:sz w:val="22"/>
-          <w:szCs w:val="22"/>
-        </w:rPr>
-      </w:pPr>
-      <w:r>
-        <w:rPr>
-          <w:rFonts w:ascii="Menlo" w:hAnsi="Menlo" w:cs="Menlo"/>
-          <w:color w:val="000000"/>
-          <w:sz w:val="22"/>
-          <w:szCs w:val="22"/>
+          <w:rFonts w:ascii="Times New Roman" w:hAnsi="Times New Roman" w:cs="Times New Roman"/>
+          <w:color w:val="000000"/>
+          <w:sz w:val="32"/>
+          <w:szCs w:val="32"/>
+        </w:rPr>
+      </w:pPr>
+      <w:r>
+        <w:rPr>
+          <w:rFonts w:ascii="Times New Roman" w:hAnsi="Times New Roman" w:cs="Times New Roman"/>
+          <w:color w:val="000000"/>
+          <w:sz w:val="32"/>
+          <w:szCs w:val="32"/>
         </w:rPr>
         <w:t xml:space="preserve">&lt;Context path="" </w:t>
       </w:r>
       <w:proofErr w:type="spellStart"/>
       <w:r>
         <w:rPr>
-          <w:rFonts w:ascii="Menlo" w:hAnsi="Menlo" w:cs="Menlo"/>
-          <w:color w:val="000000"/>
-          <w:sz w:val="22"/>
-          <w:szCs w:val="22"/>
+          <w:rFonts w:ascii="Times New Roman" w:hAnsi="Times New Roman" w:cs="Times New Roman"/>
+          <w:color w:val="000000"/>
+          <w:sz w:val="32"/>
+          <w:szCs w:val="32"/>
         </w:rPr>
         <w:t>docBase</w:t>
       </w:r>
       <w:proofErr w:type="spellEnd"/>
       <w:r>
         <w:rPr>
-          <w:rFonts w:ascii="Menlo" w:hAnsi="Menlo" w:cs="Menlo"/>
-          <w:color w:val="000000"/>
-          <w:sz w:val="22"/>
-          <w:szCs w:val="22"/>
+          <w:rFonts w:ascii="Times New Roman" w:hAnsi="Times New Roman" w:cs="Times New Roman"/>
+          <w:color w:val="000000"/>
+          <w:sz w:val="32"/>
+          <w:szCs w:val="32"/>
         </w:rPr>
         <w:t>="web-doe-1.19.0" privileged="true"/&gt;</w:t>
       </w:r>
@@ -1988,10 +3741,10 @@
         <w:pStyle w:val="ListParagraph"/>
         <w:ind w:left="1440"/>
         <w:rPr>
-          <w:rFonts w:ascii="Arial" w:hAnsi="Arial" w:cs="Arial"/>
-          <w:color w:val="1D1C1D"/>
-          <w:sz w:val="23"/>
-          <w:szCs w:val="23"/>
+          <w:rFonts w:ascii="Times New Roman" w:hAnsi="Times New Roman" w:cs="Times New Roman"/>
+          <w:color w:val="1D1C1D"/>
+          <w:sz w:val="32"/>
+          <w:szCs w:val="32"/>
           <w:shd w:val="clear" w:color="auto" w:fill="F8F8F8"/>
         </w:rPr>
       </w:pPr>
@@ -1999,10 +3752,10 @@
     <w:p>
       <w:pPr>
         <w:rPr>
-          <w:rFonts w:ascii="Menlo" w:eastAsiaTheme="minorHAnsi" w:hAnsi="Menlo" w:cs="Menlo"/>
-          <w:color w:val="000000"/>
-          <w:sz w:val="22"/>
-          <w:szCs w:val="22"/>
+          <w:rFonts w:eastAsiaTheme="minorHAnsi"/>
+          <w:color w:val="000000"/>
+          <w:sz w:val="32"/>
+          <w:szCs w:val="32"/>
         </w:rPr>
       </w:pPr>
     </w:p>
@@ -2010,10 +3763,10 @@
       <w:pPr>
         <w:ind w:left="720"/>
         <w:rPr>
-          <w:rFonts w:ascii="Menlo" w:eastAsiaTheme="minorHAnsi" w:hAnsi="Menlo" w:cs="Menlo"/>
-          <w:color w:val="000000"/>
-          <w:sz w:val="22"/>
-          <w:szCs w:val="22"/>
+          <w:rFonts w:eastAsiaTheme="minorHAnsi"/>
+          <w:color w:val="000000"/>
+          <w:sz w:val="32"/>
+          <w:szCs w:val="32"/>
         </w:rPr>
       </w:pPr>
     </w:p>
@@ -2025,58 +3778,67 @@
           <w:numId w:val="2"/>
         </w:numPr>
         <w:rPr>
-          <w:rFonts w:ascii="Menlo" w:hAnsi="Menlo" w:cs="Menlo"/>
-          <w:color w:val="000000"/>
-          <w:sz w:val="22"/>
-          <w:szCs w:val="22"/>
-        </w:rPr>
-      </w:pPr>
-      <w:r>
-        <w:rPr>
-          <w:rFonts w:ascii="Menlo" w:hAnsi="Menlo" w:cs="Menlo"/>
-          <w:color w:val="000000"/>
-          <w:sz w:val="22"/>
-          <w:szCs w:val="22"/>
+          <w:rFonts w:ascii="Times New Roman" w:hAnsi="Times New Roman" w:cs="Times New Roman"/>
+          <w:color w:val="000000"/>
+          <w:sz w:val="32"/>
+          <w:szCs w:val="32"/>
+        </w:rPr>
+      </w:pPr>
+      <w:r>
+        <w:rPr>
+          <w:rFonts w:ascii="Times New Roman" w:hAnsi="Times New Roman" w:cs="Times New Roman"/>
+          <w:color w:val="000000"/>
+          <w:sz w:val="32"/>
+          <w:szCs w:val="32"/>
+        </w:rPr>
+        <w:t xml:space="preserve">To </w:t>
+      </w:r>
+      <w:r>
+        <w:rPr>
+          <w:rFonts w:ascii="Times New Roman" w:hAnsi="Times New Roman" w:cs="Times New Roman"/>
+          <w:color w:val="000000"/>
+          <w:sz w:val="32"/>
+          <w:szCs w:val="32"/>
         </w:rPr>
         <w:t xml:space="preserve">start tomcat: </w:t>
       </w:r>
       <w:proofErr w:type="spellStart"/>
       <w:r>
         <w:rPr>
-          <w:rFonts w:ascii="Menlo" w:hAnsi="Menlo" w:cs="Menlo"/>
-          <w:color w:val="000000"/>
-          <w:sz w:val="22"/>
-          <w:szCs w:val="22"/>
+          <w:rFonts w:ascii="Times New Roman" w:hAnsi="Times New Roman" w:cs="Times New Roman"/>
+          <w:color w:val="000000"/>
+          <w:sz w:val="32"/>
+          <w:szCs w:val="32"/>
         </w:rPr>
         <w:t>sudo</w:t>
       </w:r>
       <w:proofErr w:type="spellEnd"/>
       <w:r>
         <w:rPr>
-          <w:rFonts w:ascii="Menlo" w:hAnsi="Menlo" w:cs="Menlo"/>
-          <w:color w:val="000000"/>
-          <w:sz w:val="22"/>
-          <w:szCs w:val="22"/>
+          <w:rFonts w:ascii="Times New Roman" w:hAnsi="Times New Roman" w:cs="Times New Roman"/>
+          <w:color w:val="000000"/>
+          <w:sz w:val="32"/>
+          <w:szCs w:val="32"/>
         </w:rPr>
         <w:t xml:space="preserve"> </w:t>
       </w:r>
       <w:proofErr w:type="spellStart"/>
       <w:r>
         <w:rPr>
-          <w:rFonts w:ascii="Menlo" w:hAnsi="Menlo" w:cs="Menlo"/>
-          <w:color w:val="000000"/>
-          <w:sz w:val="22"/>
-          <w:szCs w:val="22"/>
+          <w:rFonts w:ascii="Times New Roman" w:hAnsi="Times New Roman" w:cs="Times New Roman"/>
+          <w:color w:val="000000"/>
+          <w:sz w:val="32"/>
+          <w:szCs w:val="32"/>
         </w:rPr>
         <w:t>systemctl</w:t>
       </w:r>
       <w:proofErr w:type="spellEnd"/>
       <w:r>
         <w:rPr>
-          <w:rFonts w:ascii="Menlo" w:hAnsi="Menlo" w:cs="Menlo"/>
-          <w:color w:val="000000"/>
-          <w:sz w:val="22"/>
-          <w:szCs w:val="22"/>
+          <w:rFonts w:ascii="Times New Roman" w:hAnsi="Times New Roman" w:cs="Times New Roman"/>
+          <w:color w:val="000000"/>
+          <w:sz w:val="32"/>
+          <w:szCs w:val="32"/>
         </w:rPr>
         <w:t xml:space="preserve"> start tomcat8</w:t>
       </w:r>
@@ -2089,58 +3851,67 @@
           <w:numId w:val="2"/>
         </w:numPr>
         <w:rPr>
-          <w:rFonts w:ascii="Menlo" w:hAnsi="Menlo" w:cs="Menlo"/>
-          <w:color w:val="000000"/>
-          <w:sz w:val="22"/>
-          <w:szCs w:val="22"/>
-        </w:rPr>
-      </w:pPr>
-      <w:r>
-        <w:rPr>
-          <w:rFonts w:ascii="Menlo" w:hAnsi="Menlo" w:cs="Menlo"/>
-          <w:color w:val="000000"/>
-          <w:sz w:val="22"/>
-          <w:szCs w:val="22"/>
+          <w:rFonts w:ascii="Times New Roman" w:hAnsi="Times New Roman" w:cs="Times New Roman"/>
+          <w:color w:val="000000"/>
+          <w:sz w:val="32"/>
+          <w:szCs w:val="32"/>
+        </w:rPr>
+      </w:pPr>
+      <w:r>
+        <w:rPr>
+          <w:rFonts w:ascii="Times New Roman" w:hAnsi="Times New Roman" w:cs="Times New Roman"/>
+          <w:color w:val="000000"/>
+          <w:sz w:val="32"/>
+          <w:szCs w:val="32"/>
+        </w:rPr>
+        <w:t xml:space="preserve">To </w:t>
+      </w:r>
+      <w:r>
+        <w:rPr>
+          <w:rFonts w:ascii="Times New Roman" w:hAnsi="Times New Roman" w:cs="Times New Roman"/>
+          <w:color w:val="000000"/>
+          <w:sz w:val="32"/>
+          <w:szCs w:val="32"/>
         </w:rPr>
         <w:t xml:space="preserve">stop tomcat: </w:t>
       </w:r>
       <w:proofErr w:type="spellStart"/>
       <w:r>
         <w:rPr>
-          <w:rFonts w:ascii="Menlo" w:hAnsi="Menlo" w:cs="Menlo"/>
-          <w:color w:val="000000"/>
-          <w:sz w:val="22"/>
-          <w:szCs w:val="22"/>
+          <w:rFonts w:ascii="Times New Roman" w:hAnsi="Times New Roman" w:cs="Times New Roman"/>
+          <w:color w:val="000000"/>
+          <w:sz w:val="32"/>
+          <w:szCs w:val="32"/>
         </w:rPr>
         <w:t>sudo</w:t>
       </w:r>
       <w:proofErr w:type="spellEnd"/>
       <w:r>
         <w:rPr>
-          <w:rFonts w:ascii="Menlo" w:hAnsi="Menlo" w:cs="Menlo"/>
-          <w:color w:val="000000"/>
-          <w:sz w:val="22"/>
-          <w:szCs w:val="22"/>
+          <w:rFonts w:ascii="Times New Roman" w:hAnsi="Times New Roman" w:cs="Times New Roman"/>
+          <w:color w:val="000000"/>
+          <w:sz w:val="32"/>
+          <w:szCs w:val="32"/>
         </w:rPr>
         <w:t xml:space="preserve"> </w:t>
       </w:r>
       <w:proofErr w:type="spellStart"/>
       <w:r>
         <w:rPr>
-          <w:rFonts w:ascii="Menlo" w:hAnsi="Menlo" w:cs="Menlo"/>
-          <w:color w:val="000000"/>
-          <w:sz w:val="22"/>
-          <w:szCs w:val="22"/>
+          <w:rFonts w:ascii="Times New Roman" w:hAnsi="Times New Roman" w:cs="Times New Roman"/>
+          <w:color w:val="000000"/>
+          <w:sz w:val="32"/>
+          <w:szCs w:val="32"/>
         </w:rPr>
         <w:t>systemctl</w:t>
       </w:r>
       <w:proofErr w:type="spellEnd"/>
       <w:r>
         <w:rPr>
-          <w:rFonts w:ascii="Menlo" w:hAnsi="Menlo" w:cs="Menlo"/>
-          <w:color w:val="000000"/>
-          <w:sz w:val="22"/>
-          <w:szCs w:val="22"/>
+          <w:rFonts w:ascii="Times New Roman" w:hAnsi="Times New Roman" w:cs="Times New Roman"/>
+          <w:color w:val="000000"/>
+          <w:sz w:val="32"/>
+          <w:szCs w:val="32"/>
         </w:rPr>
         <w:t xml:space="preserve"> stop tomcat8</w:t>
       </w:r>
@@ -2153,58 +3924,67 @@
           <w:numId w:val="2"/>
         </w:numPr>
         <w:rPr>
-          <w:rFonts w:ascii="Menlo" w:hAnsi="Menlo" w:cs="Menlo"/>
-          <w:color w:val="000000"/>
-          <w:sz w:val="22"/>
-          <w:szCs w:val="22"/>
-        </w:rPr>
-      </w:pPr>
-      <w:r>
-        <w:rPr>
-          <w:rFonts w:ascii="Menlo" w:hAnsi="Menlo" w:cs="Menlo"/>
-          <w:color w:val="000000"/>
-          <w:sz w:val="22"/>
-          <w:szCs w:val="22"/>
+          <w:rFonts w:ascii="Times New Roman" w:hAnsi="Times New Roman" w:cs="Times New Roman"/>
+          <w:color w:val="000000"/>
+          <w:sz w:val="32"/>
+          <w:szCs w:val="32"/>
+        </w:rPr>
+      </w:pPr>
+      <w:r>
+        <w:rPr>
+          <w:rFonts w:ascii="Times New Roman" w:hAnsi="Times New Roman" w:cs="Times New Roman"/>
+          <w:color w:val="000000"/>
+          <w:sz w:val="32"/>
+          <w:szCs w:val="32"/>
+        </w:rPr>
+        <w:t xml:space="preserve">To </w:t>
+      </w:r>
+      <w:r>
+        <w:rPr>
+          <w:rFonts w:ascii="Times New Roman" w:hAnsi="Times New Roman" w:cs="Times New Roman"/>
+          <w:color w:val="000000"/>
+          <w:sz w:val="32"/>
+          <w:szCs w:val="32"/>
         </w:rPr>
         <w:t xml:space="preserve">restart tomcat: </w:t>
       </w:r>
       <w:proofErr w:type="spellStart"/>
       <w:r>
         <w:rPr>
-          <w:rFonts w:ascii="Menlo" w:hAnsi="Menlo" w:cs="Menlo"/>
-          <w:color w:val="000000"/>
-          <w:sz w:val="22"/>
-          <w:szCs w:val="22"/>
+          <w:rFonts w:ascii="Times New Roman" w:hAnsi="Times New Roman" w:cs="Times New Roman"/>
+          <w:color w:val="000000"/>
+          <w:sz w:val="32"/>
+          <w:szCs w:val="32"/>
         </w:rPr>
         <w:t>sudo</w:t>
       </w:r>
       <w:proofErr w:type="spellEnd"/>
       <w:r>
         <w:rPr>
-          <w:rFonts w:ascii="Menlo" w:hAnsi="Menlo" w:cs="Menlo"/>
-          <w:color w:val="000000"/>
-          <w:sz w:val="22"/>
-          <w:szCs w:val="22"/>
+          <w:rFonts w:ascii="Times New Roman" w:hAnsi="Times New Roman" w:cs="Times New Roman"/>
+          <w:color w:val="000000"/>
+          <w:sz w:val="32"/>
+          <w:szCs w:val="32"/>
         </w:rPr>
         <w:t xml:space="preserve"> </w:t>
       </w:r>
       <w:proofErr w:type="spellStart"/>
       <w:r>
         <w:rPr>
-          <w:rFonts w:ascii="Menlo" w:hAnsi="Menlo" w:cs="Menlo"/>
-          <w:color w:val="000000"/>
-          <w:sz w:val="22"/>
-          <w:szCs w:val="22"/>
+          <w:rFonts w:ascii="Times New Roman" w:hAnsi="Times New Roman" w:cs="Times New Roman"/>
+          <w:color w:val="000000"/>
+          <w:sz w:val="32"/>
+          <w:szCs w:val="32"/>
         </w:rPr>
         <w:t>systemctl</w:t>
       </w:r>
       <w:proofErr w:type="spellEnd"/>
       <w:r>
         <w:rPr>
-          <w:rFonts w:ascii="Menlo" w:hAnsi="Menlo" w:cs="Menlo"/>
-          <w:color w:val="000000"/>
-          <w:sz w:val="22"/>
-          <w:szCs w:val="22"/>
+          <w:rFonts w:ascii="Times New Roman" w:hAnsi="Times New Roman" w:cs="Times New Roman"/>
+          <w:color w:val="000000"/>
+          <w:sz w:val="32"/>
+          <w:szCs w:val="32"/>
         </w:rPr>
         <w:t xml:space="preserve"> restart tomcat8</w:t>
       </w:r>
@@ -2212,24 +3992,55 @@
     <w:p>
       <w:pPr>
         <w:rPr>
-          <w:rFonts w:ascii="Menlo" w:eastAsiaTheme="minorHAnsi" w:hAnsi="Menlo" w:cs="Menlo"/>
-          <w:color w:val="000000"/>
-          <w:sz w:val="22"/>
-          <w:szCs w:val="22"/>
-        </w:rPr>
-      </w:pPr>
-    </w:p>
-    <w:p/>
-    <w:p/>
-    <w:p/>
-    <w:p>
-      <w:pPr>
-        <w:pStyle w:val="ListParagraph"/>
-      </w:pPr>
-    </w:p>
-    <w:p>
-      <w:pPr>
-        <w:pStyle w:val="ListParagraph"/>
+          <w:rFonts w:eastAsiaTheme="minorHAnsi"/>
+          <w:color w:val="000000"/>
+          <w:sz w:val="32"/>
+          <w:szCs w:val="32"/>
+        </w:rPr>
+      </w:pPr>
+    </w:p>
+    <w:p>
+      <w:pPr>
+        <w:rPr>
+          <w:sz w:val="32"/>
+          <w:szCs w:val="32"/>
+        </w:rPr>
+      </w:pPr>
+    </w:p>
+    <w:p>
+      <w:pPr>
+        <w:rPr>
+          <w:sz w:val="32"/>
+          <w:szCs w:val="32"/>
+        </w:rPr>
+      </w:pPr>
+    </w:p>
+    <w:p>
+      <w:pPr>
+        <w:rPr>
+          <w:sz w:val="32"/>
+          <w:szCs w:val="32"/>
+        </w:rPr>
+      </w:pPr>
+    </w:p>
+    <w:p>
+      <w:pPr>
+        <w:pStyle w:val="ListParagraph"/>
+        <w:rPr>
+          <w:rFonts w:ascii="Times New Roman" w:hAnsi="Times New Roman" w:cs="Times New Roman"/>
+          <w:sz w:val="32"/>
+          <w:szCs w:val="32"/>
+        </w:rPr>
+      </w:pPr>
+    </w:p>
+    <w:p>
+      <w:pPr>
+        <w:pStyle w:val="ListParagraph"/>
+        <w:rPr>
+          <w:rFonts w:ascii="Times New Roman" w:hAnsi="Times New Roman" w:cs="Times New Roman"/>
+          <w:sz w:val="32"/>
+          <w:szCs w:val="32"/>
+        </w:rPr>
       </w:pPr>
     </w:p>
     <w:sectPr>
@@ -2243,7 +4054,7 @@
 </file>
 
 <file path=word/numbering.xml><?xml version="1.0" encoding="utf-8"?>
-<w:numbering xmlns:wpc="http://schemas.microsoft.com/office/word/2010/wordprocessingCanvas" xmlns:cx="http://schemas.microsoft.com/office/drawing/2014/chartex" xmlns:cx1="http://schemas.microsoft.com/office/drawing/2015/9/8/chartex" xmlns:cx2="http://schemas.microsoft.com/office/drawing/2015/10/21/chartex" xmlns:cx3="http://schemas.microsoft.com/office/drawing/2016/5/9/chartex" xmlns:cx4="http://schemas.microsoft.com/office/drawing/2016/5/10/chartex" xmlns:cx5="http://schemas.microsoft.com/office/drawing/2016/5/11/chartex" xmlns:cx6="http://schemas.microsoft.com/office/drawing/2016/5/12/chartex" xmlns:cx7="http://schemas.microsoft.com/office/drawing/2016/5/13/chartex" xmlns:cx8="http://schemas.microsoft.com/office/drawing/2016/5/14/chartex" xmlns:mc="http://schemas.openxmlformats.org/markup-compatibility/2006" xmlns:aink="http://schemas.microsoft.com/office/drawing/2016/ink" xmlns:am3d="http://schemas.microsoft.com/office/drawing/2017/model3d" xmlns:o="urn:schemas-microsoft-com:office:office" xmlns:r="http://schemas.openxmlformats.org/officeDocument/2006/relationships" xmlns:m="http://schemas.openxmlformats.org/officeDocument/2006/math" xmlns:v="urn:schemas-microsoft-com:vml" xmlns:wp14="http://schemas.microsoft.com/office/word/2010/wordprocessingDrawing" xmlns:wp="http://schemas.openxmlformats.org/drawingml/2006/wordprocessingDrawing" xmlns:w10="urn:schemas-microsoft-com:office:word" xmlns:w="http://schemas.openxmlformats.org/wordprocessingml/2006/main" xmlns:w14="http://schemas.microsoft.com/office/word/2010/wordml" xmlns:w15="http://schemas.microsoft.com/office/word/2012/wordml" xmlns:w16cex="http://schemas.microsoft.com/office/word/2018/wordml/cex" xmlns:w16cid="http://schemas.microsoft.com/office/word/2016/wordml/cid" xmlns:w16="http://schemas.microsoft.com/office/word/2018/wordml" xmlns:w16sdtdh="http://schemas.microsoft.com/office/word/2020/wordml/sdtdatahash" xmlns:w16se="http://schemas.microsoft.com/office/word/2015/wordml/symex" xmlns:wpg="http://schemas.microsoft.com/office/word/2010/wordprocessingGroup" xmlns:wpi="http://schemas.microsoft.com/office/word/2010/wordprocessingInk" xmlns:wne="http://schemas.microsoft.com/office/word/2006/wordml" xmlns:wps="http://schemas.microsoft.com/office/word/2010/wordprocessingShape" mc:Ignorable="w14 w15 w16se w16cid w16 w16cex w16sdtdh wp14">
+<w:numbering xmlns:wpc="http://schemas.microsoft.com/office/word/2010/wordprocessingCanvas" xmlns:cx="http://schemas.microsoft.com/office/drawing/2014/chartex" xmlns:cx1="http://schemas.microsoft.com/office/drawing/2015/9/8/chartex" xmlns:cx2="http://schemas.microsoft.com/office/drawing/2015/10/21/chartex" xmlns:cx3="http://schemas.microsoft.com/office/drawing/2016/5/9/chartex" xmlns:cx4="http://schemas.microsoft.com/office/drawing/2016/5/10/chartex" xmlns:cx5="http://schemas.microsoft.com/office/drawing/2016/5/11/chartex" xmlns:cx6="http://schemas.microsoft.com/office/drawing/2016/5/12/chartex" xmlns:cx7="http://schemas.microsoft.com/office/drawing/2016/5/13/chartex" xmlns:cx8="http://schemas.microsoft.com/office/drawing/2016/5/14/chartex" xmlns:mc="http://schemas.openxmlformats.org/markup-compatibility/2006" xmlns:aink="http://schemas.microsoft.com/office/drawing/2016/ink" xmlns:am3d="http://schemas.microsoft.com/office/drawing/2017/model3d" xmlns:o="urn:schemas-microsoft-com:office:office" xmlns:oel="http://schemas.microsoft.com/office/2019/extlst" xmlns:r="http://schemas.openxmlformats.org/officeDocument/2006/relationships" xmlns:m="http://schemas.openxmlformats.org/officeDocument/2006/math" xmlns:v="urn:schemas-microsoft-com:vml" xmlns:wp14="http://schemas.microsoft.com/office/word/2010/wordprocessingDrawing" xmlns:wp="http://schemas.openxmlformats.org/drawingml/2006/wordprocessingDrawing" xmlns:w10="urn:schemas-microsoft-com:office:word" xmlns:w="http://schemas.openxmlformats.org/wordprocessingml/2006/main" xmlns:w14="http://schemas.microsoft.com/office/word/2010/wordml" xmlns:w15="http://schemas.microsoft.com/office/word/2012/wordml" xmlns:w16cex="http://schemas.microsoft.com/office/word/2018/wordml/cex" xmlns:w16cid="http://schemas.microsoft.com/office/word/2016/wordml/cid" xmlns:w16="http://schemas.microsoft.com/office/word/2018/wordml" xmlns:w16sdtdh="http://schemas.microsoft.com/office/word/2020/wordml/sdtdatahash" xmlns:w16se="http://schemas.microsoft.com/office/word/2015/wordml/symex" xmlns:wpg="http://schemas.microsoft.com/office/word/2010/wordprocessingGroup" xmlns:wpi="http://schemas.microsoft.com/office/word/2010/wordprocessingInk" xmlns:wne="http://schemas.microsoft.com/office/word/2006/wordml" xmlns:wps="http://schemas.microsoft.com/office/word/2010/wordprocessingShape" mc:Ignorable="w14 w15 w16se w16cid w16 w16cex w16sdtdh wp14">
   <w:abstractNum w:abstractNumId="0" w15:restartNumberingAfterBreak="0">
     <w:nsid w:val="1DBD02C6"/>
     <w:multiLevelType w:val="hybridMultilevel"/>
@@ -2360,7 +4171,7 @@
   <w:abstractNum w:abstractNumId="1" w15:restartNumberingAfterBreak="0">
     <w:nsid w:val="23F47A0A"/>
     <w:multiLevelType w:val="hybridMultilevel"/>
-    <w:tmpl w:val="AB186908"/>
+    <w:tmpl w:val="CB62F214"/>
     <w:lvl w:ilvl="0" w:tplc="04090001">
       <w:start w:val="1"/>
       <w:numFmt w:val="bullet"/>
@@ -2809,19 +4620,19 @@
       </w:rPr>
     </w:lvl>
   </w:abstractNum>
-  <w:num w:numId="1">
+  <w:num w:numId="1" w16cid:durableId="2088771281">
     <w:abstractNumId w:val="3"/>
   </w:num>
-  <w:num w:numId="2">
+  <w:num w:numId="2" w16cid:durableId="685058837">
     <w:abstractNumId w:val="4"/>
   </w:num>
-  <w:num w:numId="3">
+  <w:num w:numId="3" w16cid:durableId="300695087">
     <w:abstractNumId w:val="2"/>
   </w:num>
-  <w:num w:numId="4">
+  <w:num w:numId="4" w16cid:durableId="54203128">
     <w:abstractNumId w:val="1"/>
   </w:num>
-  <w:num w:numId="5">
+  <w:num w:numId="5" w16cid:durableId="333260370">
     <w:abstractNumId w:val="0"/>
   </w:num>
 </w:numbering>

</xml_diff>

<commit_message>
cleaning the doc for deployments.
</commit_message>
<xml_diff>
--- a/doc/Steps for MoDaC Deployment.docx
+++ b/doc/Steps for MoDaC Deployment.docx
@@ -45,27 +45,7 @@
           <w:sz w:val="32"/>
           <w:szCs w:val="32"/>
         </w:rPr>
-        <w:t xml:space="preserve"> to </w:t>
-      </w:r>
-      <w:proofErr w:type="spellStart"/>
-      <w:r>
-        <w:rPr>
-          <w:b/>
-          <w:bCs/>
-          <w:sz w:val="32"/>
-          <w:szCs w:val="32"/>
-        </w:rPr>
-        <w:t>MoDaC</w:t>
-      </w:r>
-      <w:proofErr w:type="spellEnd"/>
-      <w:r>
-        <w:rPr>
-          <w:b/>
-          <w:bCs/>
-          <w:sz w:val="32"/>
-          <w:szCs w:val="32"/>
-        </w:rPr>
-        <w:t xml:space="preserve"> server:</w:t>
+        <w:t xml:space="preserve"> to MoDaC server:</w:t>
       </w:r>
     </w:p>
     <w:p>
@@ -95,25 +75,7 @@
           <w:sz w:val="32"/>
           <w:szCs w:val="32"/>
         </w:rPr>
-        <w:t xml:space="preserve">Login into </w:t>
-      </w:r>
-      <w:proofErr w:type="spellStart"/>
-      <w:r>
-        <w:rPr>
-          <w:rFonts w:ascii="Times New Roman" w:hAnsi="Times New Roman" w:cs="Times New Roman"/>
-          <w:sz w:val="32"/>
-          <w:szCs w:val="32"/>
-        </w:rPr>
-        <w:t>hpc</w:t>
-      </w:r>
-      <w:proofErr w:type="spellEnd"/>
-      <w:r>
-        <w:rPr>
-          <w:rFonts w:ascii="Times New Roman" w:hAnsi="Times New Roman" w:cs="Times New Roman"/>
-          <w:sz w:val="32"/>
-          <w:szCs w:val="32"/>
-        </w:rPr>
-        <w:t xml:space="preserve"> dev web server</w:t>
+        <w:t>Login into hpc dev web server</w:t>
       </w:r>
       <w:r>
         <w:rPr>
@@ -153,7 +115,6 @@
         </w:rPr>
         <w:t xml:space="preserve"> Do </w:t>
       </w:r>
-      <w:proofErr w:type="spellStart"/>
       <w:r>
         <w:rPr>
           <w:rFonts w:ascii="Times New Roman" w:hAnsi="Times New Roman" w:cs="Times New Roman"/>
@@ -162,31 +123,8 @@
           <w:sz w:val="32"/>
           <w:szCs w:val="32"/>
         </w:rPr>
-        <w:t>sudo</w:t>
-      </w:r>
-      <w:proofErr w:type="spellEnd"/>
-      <w:r>
-        <w:rPr>
-          <w:rFonts w:ascii="Times New Roman" w:hAnsi="Times New Roman" w:cs="Times New Roman"/>
-          <w:i/>
-          <w:iCs/>
-          <w:sz w:val="32"/>
-          <w:szCs w:val="32"/>
-        </w:rPr>
-        <w:t xml:space="preserve"> </w:t>
-      </w:r>
-      <w:proofErr w:type="spellStart"/>
-      <w:r>
-        <w:rPr>
-          <w:rFonts w:ascii="Times New Roman" w:hAnsi="Times New Roman" w:cs="Times New Roman"/>
-          <w:i/>
-          <w:iCs/>
-          <w:sz w:val="32"/>
-          <w:szCs w:val="32"/>
-        </w:rPr>
-        <w:t>su</w:t>
-      </w:r>
-      <w:proofErr w:type="spellEnd"/>
+        <w:t>sudo su</w:t>
+      </w:r>
       <w:r>
         <w:rPr>
           <w:rFonts w:ascii="Times New Roman" w:hAnsi="Times New Roman" w:cs="Times New Roman"/>
@@ -215,25 +153,7 @@
           <w:sz w:val="32"/>
           <w:szCs w:val="32"/>
         </w:rPr>
-        <w:t>Create a folder under /opt named “</w:t>
-      </w:r>
-      <w:proofErr w:type="spellStart"/>
-      <w:r>
-        <w:rPr>
-          <w:rFonts w:ascii="Times New Roman" w:hAnsi="Times New Roman" w:cs="Times New Roman"/>
-          <w:sz w:val="32"/>
-          <w:szCs w:val="32"/>
-        </w:rPr>
-        <w:t>nci</w:t>
-      </w:r>
-      <w:proofErr w:type="spellEnd"/>
-      <w:r>
-        <w:rPr>
-          <w:rFonts w:ascii="Times New Roman" w:hAnsi="Times New Roman" w:cs="Times New Roman"/>
-          <w:sz w:val="32"/>
-          <w:szCs w:val="32"/>
-        </w:rPr>
-        <w:t>-doe”.</w:t>
+        <w:t>Create a folder under /opt named “nci-doe”.</w:t>
       </w:r>
     </w:p>
     <w:p>
@@ -249,77 +169,13 @@
           <w:szCs w:val="32"/>
         </w:rPr>
       </w:pPr>
-      <w:proofErr w:type="spellStart"/>
-      <w:r>
-        <w:rPr>
-          <w:rFonts w:ascii="Times New Roman" w:hAnsi="Times New Roman" w:cs="Times New Roman"/>
-          <w:sz w:val="32"/>
-          <w:szCs w:val="32"/>
-        </w:rPr>
-        <w:t>sudo</w:t>
-      </w:r>
-      <w:proofErr w:type="spellEnd"/>
-      <w:r>
-        <w:rPr>
-          <w:rFonts w:ascii="Times New Roman" w:hAnsi="Times New Roman" w:cs="Times New Roman"/>
-          <w:sz w:val="32"/>
-          <w:szCs w:val="32"/>
-        </w:rPr>
-        <w:t xml:space="preserve"> </w:t>
-      </w:r>
-      <w:proofErr w:type="spellStart"/>
-      <w:r>
-        <w:rPr>
-          <w:rFonts w:ascii="Times New Roman" w:hAnsi="Times New Roman" w:cs="Times New Roman"/>
-          <w:sz w:val="32"/>
-          <w:szCs w:val="32"/>
-        </w:rPr>
-        <w:t>su</w:t>
-      </w:r>
-      <w:proofErr w:type="spellEnd"/>
-      <w:r>
-        <w:rPr>
-          <w:rFonts w:ascii="Times New Roman" w:hAnsi="Times New Roman" w:cs="Times New Roman"/>
-          <w:sz w:val="32"/>
-          <w:szCs w:val="32"/>
-        </w:rPr>
-        <w:t xml:space="preserve"> </w:t>
-      </w:r>
-      <w:proofErr w:type="spellStart"/>
-      <w:r>
-        <w:rPr>
-          <w:rFonts w:ascii="Times New Roman" w:hAnsi="Times New Roman" w:cs="Times New Roman"/>
-          <w:sz w:val="32"/>
-          <w:szCs w:val="32"/>
-        </w:rPr>
-        <w:t>ncif</w:t>
-      </w:r>
-      <w:proofErr w:type="spellEnd"/>
-      <w:r>
-        <w:rPr>
-          <w:rFonts w:ascii="Times New Roman" w:hAnsi="Times New Roman" w:cs="Times New Roman"/>
-          <w:sz w:val="32"/>
-          <w:szCs w:val="32"/>
-        </w:rPr>
-        <w:t>-</w:t>
-      </w:r>
-      <w:proofErr w:type="spellStart"/>
-      <w:r>
-        <w:rPr>
-          <w:rFonts w:ascii="Times New Roman" w:hAnsi="Times New Roman" w:cs="Times New Roman"/>
-          <w:sz w:val="32"/>
-          <w:szCs w:val="32"/>
-        </w:rPr>
-        <w:t>hpcdm</w:t>
-      </w:r>
-      <w:proofErr w:type="spellEnd"/>
-      <w:r>
-        <w:rPr>
-          <w:rFonts w:ascii="Times New Roman" w:hAnsi="Times New Roman" w:cs="Times New Roman"/>
-          <w:sz w:val="32"/>
-          <w:szCs w:val="32"/>
-        </w:rPr>
-        <w:t>-svc</w:t>
+      <w:r>
+        <w:rPr>
+          <w:rFonts w:ascii="Times New Roman" w:hAnsi="Times New Roman" w:cs="Times New Roman"/>
+          <w:sz w:val="32"/>
+          <w:szCs w:val="32"/>
+        </w:rPr>
+        <w:t>sudo su ncif-hpcdm-svc</w:t>
       </w:r>
     </w:p>
     <w:p>
@@ -339,7 +195,6 @@
           <w:szCs w:val="32"/>
         </w:rPr>
       </w:pPr>
-      <w:proofErr w:type="spellStart"/>
       <w:r>
         <w:rPr>
           <w:rFonts w:ascii="Times New Roman" w:hAnsi="Times New Roman" w:cs="Times New Roman"/>
@@ -347,57 +202,7 @@
           <w:sz w:val="32"/>
           <w:szCs w:val="32"/>
         </w:rPr>
-        <w:t>chown</w:t>
-      </w:r>
-      <w:proofErr w:type="spellEnd"/>
-      <w:r>
-        <w:rPr>
-          <w:rFonts w:ascii="Times New Roman" w:hAnsi="Times New Roman" w:cs="Times New Roman"/>
-          <w:color w:val="1D1C1D"/>
-          <w:sz w:val="32"/>
-          <w:szCs w:val="32"/>
-        </w:rPr>
-        <w:t xml:space="preserve"> </w:t>
-      </w:r>
-      <w:proofErr w:type="spellStart"/>
-      <w:r>
-        <w:rPr>
-          <w:rFonts w:ascii="Times New Roman" w:hAnsi="Times New Roman" w:cs="Times New Roman"/>
-          <w:color w:val="1D1C1D"/>
-          <w:sz w:val="32"/>
-          <w:szCs w:val="32"/>
-        </w:rPr>
-        <w:t>ncif-hpcdm-svc:ncif-hpcdm-svc</w:t>
-      </w:r>
-      <w:proofErr w:type="spellEnd"/>
-      <w:r>
-        <w:rPr>
-          <w:rFonts w:ascii="Times New Roman" w:hAnsi="Times New Roman" w:cs="Times New Roman"/>
-          <w:color w:val="1D1C1D"/>
-          <w:sz w:val="32"/>
-          <w:szCs w:val="32"/>
-        </w:rPr>
-        <w:t xml:space="preserve"> </w:t>
-      </w:r>
-      <w:proofErr w:type="spellStart"/>
-      <w:r>
-        <w:rPr>
-          <w:rFonts w:ascii="Times New Roman" w:hAnsi="Times New Roman" w:cs="Times New Roman"/>
-          <w:color w:val="1D1C1D"/>
-          <w:sz w:val="32"/>
-          <w:szCs w:val="32"/>
-        </w:rPr>
-        <w:t>nci</w:t>
-      </w:r>
-      <w:proofErr w:type="spellEnd"/>
-      <w:r>
-        <w:rPr>
-          <w:rFonts w:ascii="Times New Roman" w:hAnsi="Times New Roman" w:cs="Times New Roman"/>
-          <w:color w:val="1D1C1D"/>
-          <w:sz w:val="32"/>
-          <w:szCs w:val="32"/>
-        </w:rPr>
-        <w:t>-doe</w:t>
+        <w:t>chown ncif-hpcdm-svc:ncif-hpcdm-svc nci-doe</w:t>
       </w:r>
     </w:p>
     <w:p>
@@ -417,7 +222,6 @@
           <w:szCs w:val="32"/>
         </w:rPr>
       </w:pPr>
-      <w:proofErr w:type="spellStart"/>
       <w:r>
         <w:rPr>
           <w:rFonts w:ascii="Times New Roman" w:hAnsi="Times New Roman" w:cs="Times New Roman"/>
@@ -425,77 +229,7 @@
           <w:sz w:val="32"/>
           <w:szCs w:val="32"/>
         </w:rPr>
-        <w:t>chown</w:t>
-      </w:r>
-      <w:proofErr w:type="spellEnd"/>
-      <w:r>
-        <w:rPr>
-          <w:rFonts w:ascii="Times New Roman" w:hAnsi="Times New Roman" w:cs="Times New Roman"/>
-          <w:color w:val="1D1C1D"/>
-          <w:sz w:val="32"/>
-          <w:szCs w:val="32"/>
-        </w:rPr>
-        <w:t xml:space="preserve"> </w:t>
-      </w:r>
-      <w:proofErr w:type="spellStart"/>
-      <w:r>
-        <w:rPr>
-          <w:rFonts w:ascii="Times New Roman" w:hAnsi="Times New Roman" w:cs="Times New Roman"/>
-          <w:color w:val="1D1C1D"/>
-          <w:sz w:val="32"/>
-          <w:szCs w:val="32"/>
-        </w:rPr>
-        <w:t>ncif</w:t>
-      </w:r>
-      <w:proofErr w:type="spellEnd"/>
-      <w:r>
-        <w:rPr>
-          <w:rFonts w:ascii="Times New Roman" w:hAnsi="Times New Roman" w:cs="Times New Roman"/>
-          <w:color w:val="1D1C1D"/>
-          <w:sz w:val="32"/>
-          <w:szCs w:val="32"/>
-        </w:rPr>
-        <w:t>-</w:t>
-      </w:r>
-      <w:proofErr w:type="spellStart"/>
-      <w:r>
-        <w:rPr>
-          <w:rFonts w:ascii="Times New Roman" w:hAnsi="Times New Roman" w:cs="Times New Roman"/>
-          <w:color w:val="1D1C1D"/>
-          <w:sz w:val="32"/>
-          <w:szCs w:val="32"/>
-        </w:rPr>
-        <w:t>hpcdm</w:t>
-      </w:r>
-      <w:proofErr w:type="spellEnd"/>
-      <w:r>
-        <w:rPr>
-          <w:rFonts w:ascii="Times New Roman" w:hAnsi="Times New Roman" w:cs="Times New Roman"/>
-          <w:color w:val="1D1C1D"/>
-          <w:sz w:val="32"/>
-          <w:szCs w:val="32"/>
-        </w:rPr>
-        <w:t xml:space="preserve">-svc </w:t>
-      </w:r>
-      <w:proofErr w:type="spellStart"/>
-      <w:r>
-        <w:rPr>
-          <w:rFonts w:ascii="Times New Roman" w:hAnsi="Times New Roman" w:cs="Times New Roman"/>
-          <w:color w:val="1D1C1D"/>
-          <w:sz w:val="32"/>
-          <w:szCs w:val="32"/>
-        </w:rPr>
-        <w:t>nci</w:t>
-      </w:r>
-      <w:proofErr w:type="spellEnd"/>
-      <w:r>
-        <w:rPr>
-          <w:rFonts w:ascii="Times New Roman" w:hAnsi="Times New Roman" w:cs="Times New Roman"/>
-          <w:color w:val="1D1C1D"/>
-          <w:sz w:val="32"/>
-          <w:szCs w:val="32"/>
-        </w:rPr>
-        <w:t>-doe</w:t>
+        <w:t>chown ncif-hpcdm-svc nci-doe</w:t>
       </w:r>
     </w:p>
     <w:p>
@@ -536,25 +270,7 @@
           <w:sz w:val="32"/>
           <w:szCs w:val="32"/>
         </w:rPr>
-        <w:t xml:space="preserve"> under the </w:t>
-      </w:r>
-      <w:proofErr w:type="spellStart"/>
-      <w:r>
-        <w:rPr>
-          <w:rFonts w:ascii="Times New Roman" w:hAnsi="Times New Roman" w:cs="Times New Roman"/>
-          <w:sz w:val="32"/>
-          <w:szCs w:val="32"/>
-        </w:rPr>
-        <w:t>nci</w:t>
-      </w:r>
-      <w:proofErr w:type="spellEnd"/>
-      <w:r>
-        <w:rPr>
-          <w:rFonts w:ascii="Times New Roman" w:hAnsi="Times New Roman" w:cs="Times New Roman"/>
-          <w:sz w:val="32"/>
-          <w:szCs w:val="32"/>
-        </w:rPr>
-        <w:t>-doe folder.</w:t>
+        <w:t xml:space="preserve"> under the nci-doe folder.</w:t>
       </w:r>
     </w:p>
     <w:p>
@@ -578,7 +294,6 @@
         </w:rPr>
         <w:t xml:space="preserve">Do   </w:t>
       </w:r>
-      <w:proofErr w:type="spellStart"/>
       <w:r>
         <w:rPr>
           <w:rFonts w:ascii="Times New Roman" w:eastAsia="Times New Roman" w:hAnsi="Times New Roman" w:cs="Times New Roman"/>
@@ -587,31 +302,8 @@
           <w:szCs w:val="32"/>
           <w:shd w:val="clear" w:color="auto" w:fill="F8F8F8"/>
         </w:rPr>
-        <w:t>mvn</w:t>
-      </w:r>
-      <w:proofErr w:type="spellEnd"/>
-      <w:r>
-        <w:rPr>
-          <w:rFonts w:ascii="Times New Roman" w:eastAsia="Times New Roman" w:hAnsi="Times New Roman" w:cs="Times New Roman"/>
-          <w:color w:val="1D1C1D"/>
-          <w:sz w:val="32"/>
-          <w:szCs w:val="32"/>
-          <w:shd w:val="clear" w:color="auto" w:fill="F8F8F8"/>
-        </w:rPr>
-        <w:t xml:space="preserve"> install -</w:t>
-      </w:r>
-      <w:proofErr w:type="spellStart"/>
-      <w:r>
-        <w:rPr>
-          <w:rFonts w:ascii="Times New Roman" w:eastAsia="Times New Roman" w:hAnsi="Times New Roman" w:cs="Times New Roman"/>
-          <w:color w:val="1D1C1D"/>
-          <w:sz w:val="32"/>
-          <w:szCs w:val="32"/>
-          <w:shd w:val="clear" w:color="auto" w:fill="F8F8F8"/>
-        </w:rPr>
-        <w:t>DskipTests</w:t>
-      </w:r>
-      <w:proofErr w:type="spellEnd"/>
+        <w:t>mvn install -DskipTests</w:t>
+      </w:r>
     </w:p>
     <w:p>
       <w:pPr>
@@ -626,7 +318,6 @@
           <w:szCs w:val="32"/>
         </w:rPr>
       </w:pPr>
-      <w:proofErr w:type="spellStart"/>
       <w:r>
         <w:rPr>
           <w:rFonts w:ascii="Times New Roman" w:hAnsi="Times New Roman" w:cs="Times New Roman"/>
@@ -635,18 +326,7 @@
           <w:szCs w:val="32"/>
           <w:shd w:val="clear" w:color="auto" w:fill="F8F8F8"/>
         </w:rPr>
-        <w:t>scp</w:t>
-      </w:r>
-      <w:proofErr w:type="spellEnd"/>
-      <w:r>
-        <w:rPr>
-          <w:rFonts w:ascii="Times New Roman" w:hAnsi="Times New Roman" w:cs="Times New Roman"/>
-          <w:color w:val="1D1C1D"/>
-          <w:sz w:val="32"/>
-          <w:szCs w:val="32"/>
-          <w:shd w:val="clear" w:color="auto" w:fill="F8F8F8"/>
-        </w:rPr>
-        <w:t xml:space="preserve"> /opt/nci-doe/nci-doe-data-sharing/target/web-doe-1.19.0.war </w:t>
+        <w:t>scp /opt/nci-doe/nci-doe-data-sharing/target/web-doe-1.19.0.war </w:t>
       </w:r>
       <w:hyperlink r:id="rId6" w:tgtFrame="_blank" w:history="1">
         <w:r>
@@ -765,7 +445,6 @@
           <w:bdr w:val="none" w:sz="0" w:space="0" w:color="auto" w:frame="1"/>
         </w:rPr>
       </w:pPr>
-      <w:proofErr w:type="spellStart"/>
       <w:r>
         <w:rPr>
           <w:color w:val="000000"/>
@@ -773,19 +452,17 @@
           <w:szCs w:val="32"/>
           <w:bdr w:val="none" w:sz="0" w:space="0" w:color="auto" w:frame="1"/>
         </w:rPr>
-        <w:t>mvn</w:t>
-      </w:r>
-      <w:proofErr w:type="spellEnd"/>
-      <w:r>
-        <w:rPr>
-          <w:color w:val="000000"/>
+        <w:t>mvn install:install-file -Dfile</w:t>
+      </w:r>
+      <w:r>
+        <w:rPr>
+          <w:color w:val="9A6E3A"/>
           <w:sz w:val="32"/>
           <w:szCs w:val="32"/>
           <w:bdr w:val="none" w:sz="0" w:space="0" w:color="auto" w:frame="1"/>
         </w:rPr>
-        <w:t xml:space="preserve"> </w:t>
-      </w:r>
-      <w:proofErr w:type="spellStart"/>
+        <w:t>=</w:t>
+      </w:r>
       <w:r>
         <w:rPr>
           <w:color w:val="000000"/>
@@ -793,19 +470,17 @@
           <w:szCs w:val="32"/>
           <w:bdr w:val="none" w:sz="0" w:space="0" w:color="auto" w:frame="1"/>
         </w:rPr>
-        <w:t>install:install-file</w:t>
-      </w:r>
-      <w:proofErr w:type="spellEnd"/>
-      <w:r>
-        <w:rPr>
-          <w:color w:val="000000"/>
+        <w:t>path/to/your/ojdbc6.jar -DgroupId</w:t>
+      </w:r>
+      <w:r>
+        <w:rPr>
+          <w:color w:val="9A6E3A"/>
           <w:sz w:val="32"/>
           <w:szCs w:val="32"/>
           <w:bdr w:val="none" w:sz="0" w:space="0" w:color="auto" w:frame="1"/>
         </w:rPr>
-        <w:t xml:space="preserve"> -</w:t>
-      </w:r>
-      <w:proofErr w:type="spellStart"/>
+        <w:t>=</w:t>
+      </w:r>
       <w:r>
         <w:rPr>
           <w:color w:val="000000"/>
@@ -813,9 +488,8 @@
           <w:szCs w:val="32"/>
           <w:bdr w:val="none" w:sz="0" w:space="0" w:color="auto" w:frame="1"/>
         </w:rPr>
-        <w:t>Dfile</w:t>
-      </w:r>
-      <w:proofErr w:type="spellEnd"/>
+        <w:t>com.oracle -DartifactId</w:t>
+      </w:r>
       <w:r>
         <w:rPr>
           <w:color w:val="9A6E3A"/>
@@ -832,29 +506,26 @@
           <w:szCs w:val="32"/>
           <w:bdr w:val="none" w:sz="0" w:space="0" w:color="auto" w:frame="1"/>
         </w:rPr>
-        <w:t>path/to/your/ojdbc6.jar -</w:t>
-      </w:r>
-      <w:proofErr w:type="spellStart"/>
-      <w:r>
-        <w:rPr>
-          <w:color w:val="000000"/>
+        <w:t>ojdbc6 -Dversion</w:t>
+      </w:r>
+      <w:r>
+        <w:rPr>
+          <w:color w:val="9A6E3A"/>
           <w:sz w:val="32"/>
           <w:szCs w:val="32"/>
           <w:bdr w:val="none" w:sz="0" w:space="0" w:color="auto" w:frame="1"/>
         </w:rPr>
-        <w:t>DgroupId</w:t>
-      </w:r>
-      <w:proofErr w:type="spellEnd"/>
-      <w:r>
-        <w:rPr>
-          <w:color w:val="9A6E3A"/>
+        <w:t>=</w:t>
+      </w:r>
+      <w:r>
+        <w:rPr>
+          <w:color w:val="990055"/>
           <w:sz w:val="32"/>
           <w:szCs w:val="32"/>
           <w:bdr w:val="none" w:sz="0" w:space="0" w:color="auto" w:frame="1"/>
         </w:rPr>
-        <w:t>=</w:t>
-      </w:r>
-      <w:proofErr w:type="spellStart"/>
+        <w:t>11.2</w:t>
+      </w:r>
       <w:r>
         <w:rPr>
           <w:color w:val="000000"/>
@@ -862,96 +533,8 @@
           <w:szCs w:val="32"/>
           <w:bdr w:val="none" w:sz="0" w:space="0" w:color="auto" w:frame="1"/>
         </w:rPr>
-        <w:t>com.oracle</w:t>
-      </w:r>
-      <w:proofErr w:type="spellEnd"/>
-      <w:r>
-        <w:rPr>
-          <w:color w:val="000000"/>
-          <w:sz w:val="32"/>
-          <w:szCs w:val="32"/>
-          <w:bdr w:val="none" w:sz="0" w:space="0" w:color="auto" w:frame="1"/>
-        </w:rPr>
-        <w:t xml:space="preserve"> -</w:t>
-      </w:r>
-      <w:proofErr w:type="spellStart"/>
-      <w:r>
-        <w:rPr>
-          <w:color w:val="000000"/>
-          <w:sz w:val="32"/>
-          <w:szCs w:val="32"/>
-          <w:bdr w:val="none" w:sz="0" w:space="0" w:color="auto" w:frame="1"/>
-        </w:rPr>
-        <w:t>DartifactId</w:t>
-      </w:r>
-      <w:proofErr w:type="spellEnd"/>
-      <w:r>
-        <w:rPr>
-          <w:color w:val="9A6E3A"/>
-          <w:sz w:val="32"/>
-          <w:szCs w:val="32"/>
-          <w:bdr w:val="none" w:sz="0" w:space="0" w:color="auto" w:frame="1"/>
-        </w:rPr>
-        <w:t>=</w:t>
-      </w:r>
-      <w:r>
-        <w:rPr>
-          <w:color w:val="000000"/>
-          <w:sz w:val="32"/>
-          <w:szCs w:val="32"/>
-          <w:bdr w:val="none" w:sz="0" w:space="0" w:color="auto" w:frame="1"/>
-        </w:rPr>
-        <w:t>ojdbc6 -</w:t>
-      </w:r>
-      <w:proofErr w:type="spellStart"/>
-      <w:r>
-        <w:rPr>
-          <w:color w:val="000000"/>
-          <w:sz w:val="32"/>
-          <w:szCs w:val="32"/>
-          <w:bdr w:val="none" w:sz="0" w:space="0" w:color="auto" w:frame="1"/>
-        </w:rPr>
-        <w:t>Dversion</w:t>
-      </w:r>
-      <w:proofErr w:type="spellEnd"/>
-      <w:r>
-        <w:rPr>
-          <w:color w:val="9A6E3A"/>
-          <w:sz w:val="32"/>
-          <w:szCs w:val="32"/>
-          <w:bdr w:val="none" w:sz="0" w:space="0" w:color="auto" w:frame="1"/>
-        </w:rPr>
-        <w:t>=</w:t>
-      </w:r>
-      <w:r>
-        <w:rPr>
-          <w:color w:val="990055"/>
-          <w:sz w:val="32"/>
-          <w:szCs w:val="32"/>
-          <w:bdr w:val="none" w:sz="0" w:space="0" w:color="auto" w:frame="1"/>
-        </w:rPr>
-        <w:t>11.2</w:t>
-      </w:r>
-      <w:r>
-        <w:rPr>
-          <w:color w:val="000000"/>
-          <w:sz w:val="32"/>
-          <w:szCs w:val="32"/>
-          <w:bdr w:val="none" w:sz="0" w:space="0" w:color="auto" w:frame="1"/>
-        </w:rPr>
-        <w:t>.0.4 -</w:t>
-      </w:r>
-      <w:proofErr w:type="spellStart"/>
-      <w:r>
-        <w:rPr>
-          <w:color w:val="000000"/>
-          <w:sz w:val="32"/>
-          <w:szCs w:val="32"/>
-          <w:bdr w:val="none" w:sz="0" w:space="0" w:color="auto" w:frame="1"/>
-        </w:rPr>
-        <w:t>Dpackaging</w:t>
-      </w:r>
-      <w:proofErr w:type="spellEnd"/>
+        <w:t>.0.4 -Dpackaging</w:t>
+      </w:r>
       <w:r>
         <w:rPr>
           <w:color w:val="9A6E3A"/>
@@ -1005,27 +588,7 @@
           <w:sz w:val="32"/>
           <w:szCs w:val="32"/>
         </w:rPr>
-        <w:t xml:space="preserve">Steps for iterating deployment to </w:t>
-      </w:r>
-      <w:proofErr w:type="spellStart"/>
-      <w:r>
-        <w:rPr>
-          <w:b/>
-          <w:bCs/>
-          <w:sz w:val="32"/>
-          <w:szCs w:val="32"/>
-        </w:rPr>
-        <w:t>MoDaC</w:t>
-      </w:r>
-      <w:proofErr w:type="spellEnd"/>
-      <w:r>
-        <w:rPr>
-          <w:b/>
-          <w:bCs/>
-          <w:sz w:val="32"/>
-          <w:szCs w:val="32"/>
-        </w:rPr>
-        <w:t xml:space="preserve"> server:</w:t>
+        <w:t>Steps for iterating deployment to MoDaC server:</w:t>
       </w:r>
     </w:p>
     <w:p>
@@ -1057,25 +620,7 @@
           <w:sz w:val="32"/>
           <w:szCs w:val="32"/>
         </w:rPr>
-        <w:t xml:space="preserve">Login into </w:t>
-      </w:r>
-      <w:proofErr w:type="spellStart"/>
-      <w:r>
-        <w:rPr>
-          <w:rFonts w:ascii="Times New Roman" w:hAnsi="Times New Roman" w:cs="Times New Roman"/>
-          <w:sz w:val="32"/>
-          <w:szCs w:val="32"/>
-        </w:rPr>
-        <w:t>hpc</w:t>
-      </w:r>
-      <w:proofErr w:type="spellEnd"/>
-      <w:r>
-        <w:rPr>
-          <w:rFonts w:ascii="Times New Roman" w:hAnsi="Times New Roman" w:cs="Times New Roman"/>
-          <w:sz w:val="32"/>
-          <w:szCs w:val="32"/>
-        </w:rPr>
-        <w:t xml:space="preserve"> dev web server</w:t>
+        <w:t>Login into hpc dev web server</w:t>
       </w:r>
       <w:r>
         <w:rPr>
@@ -1115,7 +660,6 @@
         </w:rPr>
         <w:t xml:space="preserve"> Do </w:t>
       </w:r>
-      <w:proofErr w:type="spellStart"/>
       <w:r>
         <w:rPr>
           <w:rFonts w:ascii="Times New Roman" w:hAnsi="Times New Roman" w:cs="Times New Roman"/>
@@ -1125,91 +669,7 @@
           <w:sz w:val="32"/>
           <w:szCs w:val="32"/>
         </w:rPr>
-        <w:t>sudo</w:t>
-      </w:r>
-      <w:proofErr w:type="spellEnd"/>
-      <w:r>
-        <w:rPr>
-          <w:rFonts w:ascii="Times New Roman" w:hAnsi="Times New Roman" w:cs="Times New Roman"/>
-          <w:i/>
-          <w:iCs/>
-          <w:color w:val="000000"/>
-          <w:sz w:val="32"/>
-          <w:szCs w:val="32"/>
-        </w:rPr>
-        <w:t xml:space="preserve"> </w:t>
-      </w:r>
-      <w:proofErr w:type="spellStart"/>
-      <w:r>
-        <w:rPr>
-          <w:rFonts w:ascii="Times New Roman" w:hAnsi="Times New Roman" w:cs="Times New Roman"/>
-          <w:i/>
-          <w:iCs/>
-          <w:color w:val="000000"/>
-          <w:sz w:val="32"/>
-          <w:szCs w:val="32"/>
-        </w:rPr>
-        <w:t>su</w:t>
-      </w:r>
-      <w:proofErr w:type="spellEnd"/>
-      <w:r>
-        <w:rPr>
-          <w:rFonts w:ascii="Times New Roman" w:hAnsi="Times New Roman" w:cs="Times New Roman"/>
-          <w:i/>
-          <w:iCs/>
-          <w:color w:val="000000"/>
-          <w:sz w:val="32"/>
-          <w:szCs w:val="32"/>
-        </w:rPr>
-        <w:t xml:space="preserve"> - </w:t>
-      </w:r>
-      <w:proofErr w:type="spellStart"/>
-      <w:r>
-        <w:rPr>
-          <w:rFonts w:ascii="Times New Roman" w:hAnsi="Times New Roman" w:cs="Times New Roman"/>
-          <w:i/>
-          <w:iCs/>
-          <w:color w:val="000000"/>
-          <w:sz w:val="32"/>
-          <w:szCs w:val="32"/>
-        </w:rPr>
-        <w:t>ncif</w:t>
-      </w:r>
-      <w:proofErr w:type="spellEnd"/>
-      <w:r>
-        <w:rPr>
-          <w:rFonts w:ascii="Times New Roman" w:hAnsi="Times New Roman" w:cs="Times New Roman"/>
-          <w:i/>
-          <w:iCs/>
-          <w:color w:val="000000"/>
-          <w:sz w:val="32"/>
-          <w:szCs w:val="32"/>
-        </w:rPr>
-        <w:t>-</w:t>
-      </w:r>
-      <w:proofErr w:type="spellStart"/>
-      <w:r>
-        <w:rPr>
-          <w:rFonts w:ascii="Times New Roman" w:hAnsi="Times New Roman" w:cs="Times New Roman"/>
-          <w:i/>
-          <w:iCs/>
-          <w:color w:val="000000"/>
-          <w:sz w:val="32"/>
-          <w:szCs w:val="32"/>
-        </w:rPr>
-        <w:t>hpcdm</w:t>
-      </w:r>
-      <w:proofErr w:type="spellEnd"/>
-      <w:r>
-        <w:rPr>
-          <w:rFonts w:ascii="Times New Roman" w:hAnsi="Times New Roman" w:cs="Times New Roman"/>
-          <w:i/>
-          <w:iCs/>
-          <w:color w:val="000000"/>
-          <w:sz w:val="32"/>
-          <w:szCs w:val="32"/>
-        </w:rPr>
-        <w:t>-svc</w:t>
+        <w:t>sudo su - ncif-hpcdm-svc</w:t>
       </w:r>
     </w:p>
     <w:p>
@@ -1240,67 +700,7 @@
           <w:sz w:val="32"/>
           <w:szCs w:val="32"/>
         </w:rPr>
-        <w:t>/opt/</w:t>
-      </w:r>
-      <w:proofErr w:type="spellStart"/>
-      <w:r>
-        <w:rPr>
-          <w:rFonts w:ascii="Times New Roman" w:hAnsi="Times New Roman" w:cs="Times New Roman"/>
-          <w:color w:val="000000"/>
-          <w:sz w:val="32"/>
-          <w:szCs w:val="32"/>
-        </w:rPr>
-        <w:t>nci</w:t>
-      </w:r>
-      <w:proofErr w:type="spellEnd"/>
-      <w:r>
-        <w:rPr>
-          <w:rFonts w:ascii="Times New Roman" w:hAnsi="Times New Roman" w:cs="Times New Roman"/>
-          <w:color w:val="000000"/>
-          <w:sz w:val="32"/>
-          <w:szCs w:val="32"/>
-        </w:rPr>
-        <w:t>-doe/</w:t>
-      </w:r>
-      <w:proofErr w:type="spellStart"/>
-      <w:r>
-        <w:rPr>
-          <w:rFonts w:ascii="Times New Roman" w:hAnsi="Times New Roman" w:cs="Times New Roman"/>
-          <w:color w:val="000000"/>
-          <w:sz w:val="32"/>
-          <w:szCs w:val="32"/>
-        </w:rPr>
-        <w:t>nci</w:t>
-      </w:r>
-      <w:proofErr w:type="spellEnd"/>
-      <w:r>
-        <w:rPr>
-          <w:rFonts w:ascii="Times New Roman" w:hAnsi="Times New Roman" w:cs="Times New Roman"/>
-          <w:color w:val="000000"/>
-          <w:sz w:val="32"/>
-          <w:szCs w:val="32"/>
-        </w:rPr>
-        <w:t>-doe-data-sharing/</w:t>
-      </w:r>
-      <w:proofErr w:type="spellStart"/>
-      <w:r>
-        <w:rPr>
-          <w:rFonts w:ascii="Times New Roman" w:hAnsi="Times New Roman" w:cs="Times New Roman"/>
-          <w:color w:val="000000"/>
-          <w:sz w:val="32"/>
-          <w:szCs w:val="32"/>
-        </w:rPr>
-        <w:t>nci</w:t>
-      </w:r>
-      <w:proofErr w:type="spellEnd"/>
-      <w:r>
-        <w:rPr>
-          <w:rFonts w:ascii="Times New Roman" w:hAnsi="Times New Roman" w:cs="Times New Roman"/>
-          <w:color w:val="000000"/>
-          <w:sz w:val="32"/>
-          <w:szCs w:val="32"/>
-        </w:rPr>
-        <w:t>-doe-data-sharing/</w:t>
+        <w:t>/opt/nci-doe/nci-doe-data-sharing/nci-doe-data-sharing/</w:t>
       </w:r>
     </w:p>
     <w:p>
@@ -1355,47 +755,13 @@
         </w:rPr>
         <w:t xml:space="preserve">For DEV:  </w:t>
       </w:r>
-      <w:proofErr w:type="spellStart"/>
-      <w:r>
-        <w:rPr>
-          <w:sz w:val="32"/>
-          <w:szCs w:val="32"/>
-        </w:rPr>
-        <w:t>mvn</w:t>
-      </w:r>
-      <w:proofErr w:type="spellEnd"/>
-      <w:r>
-        <w:rPr>
-          <w:sz w:val="32"/>
-          <w:szCs w:val="32"/>
-        </w:rPr>
-        <w:t xml:space="preserve"> clean install -</w:t>
-      </w:r>
-      <w:proofErr w:type="spellStart"/>
-      <w:r>
-        <w:rPr>
-          <w:sz w:val="32"/>
-          <w:szCs w:val="32"/>
-        </w:rPr>
-        <w:t>DskipTests</w:t>
-      </w:r>
-      <w:proofErr w:type="spellEnd"/>
-      <w:r>
-        <w:rPr>
-          <w:sz w:val="32"/>
-          <w:szCs w:val="32"/>
-        </w:rPr>
-        <w:t xml:space="preserve"> -</w:t>
-      </w:r>
-      <w:proofErr w:type="spellStart"/>
-      <w:r>
-        <w:rPr>
-          <w:sz w:val="32"/>
-          <w:szCs w:val="32"/>
-        </w:rPr>
-        <w:t>Pdev</w:t>
-      </w:r>
-      <w:proofErr w:type="spellEnd"/>
+      <w:r>
+        <w:rPr>
+          <w:sz w:val="32"/>
+          <w:szCs w:val="32"/>
+        </w:rPr>
+        <w:t>mvn clean install -DskipTests -Pdev</w:t>
+      </w:r>
     </w:p>
     <w:p>
       <w:pPr>
@@ -1440,47 +806,13 @@
         </w:rPr>
         <w:t xml:space="preserve"> </w:t>
       </w:r>
-      <w:proofErr w:type="spellStart"/>
-      <w:r>
-        <w:rPr>
-          <w:sz w:val="32"/>
-          <w:szCs w:val="32"/>
-        </w:rPr>
-        <w:t>mvn</w:t>
-      </w:r>
-      <w:proofErr w:type="spellEnd"/>
-      <w:r>
-        <w:rPr>
-          <w:sz w:val="32"/>
-          <w:szCs w:val="32"/>
-        </w:rPr>
-        <w:t xml:space="preserve"> clean install -</w:t>
-      </w:r>
-      <w:proofErr w:type="spellStart"/>
-      <w:r>
-        <w:rPr>
-          <w:sz w:val="32"/>
-          <w:szCs w:val="32"/>
-        </w:rPr>
-        <w:t>DskipTests</w:t>
-      </w:r>
-      <w:proofErr w:type="spellEnd"/>
-      <w:r>
-        <w:rPr>
-          <w:sz w:val="32"/>
-          <w:szCs w:val="32"/>
-        </w:rPr>
-        <w:t xml:space="preserve"> -</w:t>
-      </w:r>
-      <w:proofErr w:type="spellStart"/>
-      <w:r>
-        <w:rPr>
-          <w:sz w:val="32"/>
-          <w:szCs w:val="32"/>
-        </w:rPr>
-        <w:t>Ppreprod</w:t>
-      </w:r>
-      <w:proofErr w:type="spellEnd"/>
+      <w:r>
+        <w:rPr>
+          <w:sz w:val="32"/>
+          <w:szCs w:val="32"/>
+        </w:rPr>
+        <w:t>mvn clean install -DskipTests -Ppreprod</w:t>
+      </w:r>
     </w:p>
     <w:p>
       <w:pPr>
@@ -1525,47 +857,13 @@
         </w:rPr>
         <w:t xml:space="preserve"> </w:t>
       </w:r>
-      <w:proofErr w:type="spellStart"/>
-      <w:r>
-        <w:rPr>
-          <w:sz w:val="32"/>
-          <w:szCs w:val="32"/>
-        </w:rPr>
-        <w:t>mvn</w:t>
-      </w:r>
-      <w:proofErr w:type="spellEnd"/>
-      <w:r>
-        <w:rPr>
-          <w:sz w:val="32"/>
-          <w:szCs w:val="32"/>
-        </w:rPr>
-        <w:t xml:space="preserve"> clean install -</w:t>
-      </w:r>
-      <w:proofErr w:type="spellStart"/>
-      <w:r>
-        <w:rPr>
-          <w:sz w:val="32"/>
-          <w:szCs w:val="32"/>
-        </w:rPr>
-        <w:t>DskipTests</w:t>
-      </w:r>
-      <w:proofErr w:type="spellEnd"/>
-      <w:r>
-        <w:rPr>
-          <w:sz w:val="32"/>
-          <w:szCs w:val="32"/>
-        </w:rPr>
-        <w:t xml:space="preserve"> -</w:t>
-      </w:r>
-      <w:proofErr w:type="spellStart"/>
-      <w:r>
-        <w:rPr>
-          <w:sz w:val="32"/>
-          <w:szCs w:val="32"/>
-        </w:rPr>
-        <w:t>Pprod</w:t>
-      </w:r>
-      <w:proofErr w:type="spellEnd"/>
+      <w:r>
+        <w:rPr>
+          <w:sz w:val="32"/>
+          <w:szCs w:val="32"/>
+        </w:rPr>
+        <w:t>mvn clean install -DskipTests -Pprod</w:t>
+      </w:r>
     </w:p>
     <w:p>
       <w:pPr>
@@ -1587,25 +885,7 @@
           <w:szCs w:val="32"/>
         </w:rPr>
         <w:lastRenderedPageBreak/>
-        <w:t xml:space="preserve">Copy the war file to the </w:t>
-      </w:r>
-      <w:proofErr w:type="spellStart"/>
-      <w:r>
-        <w:rPr>
-          <w:rFonts w:ascii="Times New Roman" w:hAnsi="Times New Roman" w:cs="Times New Roman"/>
-          <w:sz w:val="32"/>
-          <w:szCs w:val="32"/>
-        </w:rPr>
-        <w:t>MoDaC</w:t>
-      </w:r>
-      <w:proofErr w:type="spellEnd"/>
-      <w:r>
-        <w:rPr>
-          <w:rFonts w:ascii="Times New Roman" w:hAnsi="Times New Roman" w:cs="Times New Roman"/>
-          <w:sz w:val="32"/>
-          <w:szCs w:val="32"/>
-        </w:rPr>
-        <w:t xml:space="preserve"> server</w:t>
+        <w:t>Copy the war file to the MoDaC server</w:t>
       </w:r>
       <w:r>
         <w:rPr>
@@ -1658,25 +938,14 @@
           <w:szCs w:val="32"/>
         </w:rPr>
       </w:pPr>
-      <w:proofErr w:type="spellStart"/>
-      <w:r>
-        <w:rPr>
-          <w:rFonts w:ascii="Times New Roman" w:hAnsi="Times New Roman" w:cs="Times New Roman"/>
-          <w:color w:val="000000"/>
-          <w:sz w:val="32"/>
-          <w:szCs w:val="32"/>
-        </w:rPr>
-        <w:t>scp</w:t>
-      </w:r>
-      <w:proofErr w:type="spellEnd"/>
-      <w:r>
-        <w:rPr>
-          <w:rFonts w:ascii="Times New Roman" w:hAnsi="Times New Roman" w:cs="Times New Roman"/>
-          <w:color w:val="000000"/>
-          <w:sz w:val="32"/>
-          <w:szCs w:val="32"/>
-        </w:rPr>
-        <w:t xml:space="preserve"> /opt/nci-doe/nci-doe-data-sharing/nci-doe-data-sharing/target/</w:t>
+      <w:r>
+        <w:rPr>
+          <w:rFonts w:ascii="Times New Roman" w:hAnsi="Times New Roman" w:cs="Times New Roman"/>
+          <w:color w:val="000000"/>
+          <w:sz w:val="32"/>
+          <w:szCs w:val="32"/>
+        </w:rPr>
+        <w:t>scp /opt/nci-doe/nci-doe-data-sharing/nci-doe-data-sharing/target/</w:t>
       </w:r>
       <w:r>
         <w:rPr>
@@ -1753,25 +1022,14 @@
           <w:szCs w:val="32"/>
         </w:rPr>
       </w:pPr>
-      <w:proofErr w:type="spellStart"/>
-      <w:r>
-        <w:rPr>
-          <w:rFonts w:ascii="Times New Roman" w:hAnsi="Times New Roman" w:cs="Times New Roman"/>
-          <w:color w:val="000000"/>
-          <w:sz w:val="32"/>
-          <w:szCs w:val="32"/>
-        </w:rPr>
-        <w:t>scp</w:t>
-      </w:r>
-      <w:proofErr w:type="spellEnd"/>
-      <w:r>
-        <w:rPr>
-          <w:rFonts w:ascii="Times New Roman" w:hAnsi="Times New Roman" w:cs="Times New Roman"/>
-          <w:color w:val="000000"/>
-          <w:sz w:val="32"/>
-          <w:szCs w:val="32"/>
-        </w:rPr>
-        <w:t xml:space="preserve"> /opt/nci-doe/nci-doe-data-sharing/nci-doe-data-sharing/target/</w:t>
+      <w:r>
+        <w:rPr>
+          <w:rFonts w:ascii="Times New Roman" w:hAnsi="Times New Roman" w:cs="Times New Roman"/>
+          <w:color w:val="000000"/>
+          <w:sz w:val="32"/>
+          <w:szCs w:val="32"/>
+        </w:rPr>
+        <w:t>scp /opt/nci-doe/nci-doe-data-sharing/nci-doe-data-sharing/target/</w:t>
       </w:r>
       <w:r>
         <w:rPr>
@@ -1866,25 +1124,14 @@
           <w:szCs w:val="32"/>
         </w:rPr>
       </w:pPr>
-      <w:proofErr w:type="spellStart"/>
-      <w:r>
-        <w:rPr>
-          <w:rFonts w:ascii="Times New Roman" w:hAnsi="Times New Roman" w:cs="Times New Roman"/>
-          <w:color w:val="000000"/>
-          <w:sz w:val="32"/>
-          <w:szCs w:val="32"/>
-        </w:rPr>
-        <w:t>scp</w:t>
-      </w:r>
-      <w:proofErr w:type="spellEnd"/>
-      <w:r>
-        <w:rPr>
-          <w:rFonts w:ascii="Times New Roman" w:hAnsi="Times New Roman" w:cs="Times New Roman"/>
-          <w:color w:val="000000"/>
-          <w:sz w:val="32"/>
-          <w:szCs w:val="32"/>
-        </w:rPr>
-        <w:t xml:space="preserve"> /opt/nci-doe/nci-doe-data-sharing/nci-doe-data-sharing/target/&lt;war_file&gt; </w:t>
+      <w:r>
+        <w:rPr>
+          <w:rFonts w:ascii="Times New Roman" w:hAnsi="Times New Roman" w:cs="Times New Roman"/>
+          <w:color w:val="000000"/>
+          <w:sz w:val="32"/>
+          <w:szCs w:val="32"/>
+        </w:rPr>
+        <w:t xml:space="preserve">scp /opt/nci-doe/nci-doe-data-sharing/nci-doe-data-sharing/target/&lt;war_file&gt; </w:t>
       </w:r>
       <w:hyperlink r:id="rId9" w:history="1">
         <w:r>
@@ -1973,7 +1220,6 @@
         </w:rPr>
         <w:t xml:space="preserve">Login into </w:t>
       </w:r>
-      <w:proofErr w:type="spellStart"/>
       <w:r>
         <w:rPr>
           <w:b/>
@@ -1981,17 +1227,7 @@
           <w:sz w:val="32"/>
           <w:szCs w:val="32"/>
         </w:rPr>
-        <w:t>MoDaC</w:t>
-      </w:r>
-      <w:proofErr w:type="spellEnd"/>
-      <w:r>
-        <w:rPr>
-          <w:b/>
-          <w:bCs/>
-          <w:sz w:val="32"/>
-          <w:szCs w:val="32"/>
-        </w:rPr>
-        <w:t xml:space="preserve"> server</w:t>
+        <w:t>MoDaC server</w:t>
       </w:r>
       <w:r>
         <w:rPr>
@@ -2047,7 +1283,6 @@
         </w:rPr>
         <w:t xml:space="preserve">stop tomcat: </w:t>
       </w:r>
-      <w:proofErr w:type="spellStart"/>
       <w:r>
         <w:rPr>
           <w:rFonts w:ascii="Times New Roman" w:hAnsi="Times New Roman" w:cs="Times New Roman"/>
@@ -2057,43 +1292,7 @@
           <w:sz w:val="32"/>
           <w:szCs w:val="32"/>
         </w:rPr>
-        <w:t>sudo</w:t>
-      </w:r>
-      <w:proofErr w:type="spellEnd"/>
-      <w:r>
-        <w:rPr>
-          <w:rFonts w:ascii="Times New Roman" w:hAnsi="Times New Roman" w:cs="Times New Roman"/>
-          <w:i/>
-          <w:iCs/>
-          <w:color w:val="000000"/>
-          <w:sz w:val="32"/>
-          <w:szCs w:val="32"/>
-        </w:rPr>
-        <w:t xml:space="preserve"> </w:t>
-      </w:r>
-      <w:proofErr w:type="spellStart"/>
-      <w:r>
-        <w:rPr>
-          <w:rFonts w:ascii="Times New Roman" w:hAnsi="Times New Roman" w:cs="Times New Roman"/>
-          <w:i/>
-          <w:iCs/>
-          <w:color w:val="000000"/>
-          <w:sz w:val="32"/>
-          <w:szCs w:val="32"/>
-        </w:rPr>
-        <w:t>systemctl</w:t>
-      </w:r>
-      <w:proofErr w:type="spellEnd"/>
-      <w:r>
-        <w:rPr>
-          <w:rFonts w:ascii="Times New Roman" w:hAnsi="Times New Roman" w:cs="Times New Roman"/>
-          <w:i/>
-          <w:iCs/>
-          <w:color w:val="000000"/>
-          <w:sz w:val="32"/>
-          <w:szCs w:val="32"/>
-        </w:rPr>
-        <w:t xml:space="preserve"> stop tomcat8</w:t>
+        <w:t>sudo systemctl stop tomcat8</w:t>
       </w:r>
     </w:p>
     <w:p>
@@ -2192,49 +1391,54 @@
         </w:rPr>
         <w:t xml:space="preserve"> </w:t>
       </w:r>
-      <w:proofErr w:type="spellStart"/>
       <w:r>
         <w:rPr>
           <w:color w:val="1D1C1D"/>
           <w:sz w:val="32"/>
           <w:szCs w:val="32"/>
         </w:rPr>
-        <w:t>chmod</w:t>
-      </w:r>
-      <w:proofErr w:type="spellEnd"/>
+        <w:t xml:space="preserve">chmod 777 </w:t>
+      </w:r>
       <w:r>
         <w:rPr>
           <w:color w:val="1D1C1D"/>
           <w:sz w:val="32"/>
           <w:szCs w:val="32"/>
         </w:rPr>
-        <w:t xml:space="preserve"> 777 </w:t>
-      </w:r>
-      <w:r>
+        <w:t>&lt;war_file&gt;</w:t>
+      </w:r>
+    </w:p>
+    <w:p>
+      <w:pPr>
+        <w:shd w:val="clear" w:color="auto" w:fill="FFFFFF"/>
         <w:rPr>
           <w:color w:val="1D1C1D"/>
           <w:sz w:val="32"/>
           <w:szCs w:val="32"/>
         </w:rPr>
-        <w:t>&lt;</w:t>
-      </w:r>
-      <w:proofErr w:type="spellStart"/>
+      </w:pPr>
+      <w:r>
+        <w:rPr>
+          <w:sz w:val="32"/>
+          <w:szCs w:val="32"/>
+        </w:rPr>
+        <w:t xml:space="preserve">            </w:t>
+      </w:r>
       <w:r>
         <w:rPr>
           <w:color w:val="1D1C1D"/>
           <w:sz w:val="32"/>
           <w:szCs w:val="32"/>
         </w:rPr>
-        <w:t>war_file</w:t>
-      </w:r>
-      <w:proofErr w:type="spellEnd"/>
+        <w:t xml:space="preserve">chmod 770 </w:t>
+      </w:r>
       <w:r>
         <w:rPr>
           <w:color w:val="1D1C1D"/>
           <w:sz w:val="32"/>
           <w:szCs w:val="32"/>
         </w:rPr>
-        <w:t>&gt;</w:t>
+        <w:t>&lt;war_file&gt;</w:t>
       </w:r>
     </w:p>
     <w:p>
@@ -2253,110 +1457,21 @@
         </w:rPr>
         <w:t xml:space="preserve">            </w:t>
       </w:r>
-      <w:proofErr w:type="spellStart"/>
       <w:r>
         <w:rPr>
           <w:color w:val="1D1C1D"/>
           <w:sz w:val="32"/>
           <w:szCs w:val="32"/>
         </w:rPr>
-        <w:t>chmod</w:t>
-      </w:r>
-      <w:proofErr w:type="spellEnd"/>
+        <w:t xml:space="preserve">chgrp tomcat8 </w:t>
+      </w:r>
       <w:r>
         <w:rPr>
           <w:color w:val="1D1C1D"/>
           <w:sz w:val="32"/>
           <w:szCs w:val="32"/>
         </w:rPr>
-        <w:t xml:space="preserve"> 770 </w:t>
-      </w:r>
-      <w:r>
-        <w:rPr>
-          <w:color w:val="1D1C1D"/>
-          <w:sz w:val="32"/>
-          <w:szCs w:val="32"/>
-        </w:rPr>
-        <w:t>&lt;</w:t>
-      </w:r>
-      <w:proofErr w:type="spellStart"/>
-      <w:r>
-        <w:rPr>
-          <w:color w:val="1D1C1D"/>
-          <w:sz w:val="32"/>
-          <w:szCs w:val="32"/>
-        </w:rPr>
-        <w:t>war_file</w:t>
-      </w:r>
-      <w:proofErr w:type="spellEnd"/>
-      <w:r>
-        <w:rPr>
-          <w:color w:val="1D1C1D"/>
-          <w:sz w:val="32"/>
-          <w:szCs w:val="32"/>
-        </w:rPr>
-        <w:t>&gt;</w:t>
-      </w:r>
-    </w:p>
-    <w:p>
-      <w:pPr>
-        <w:shd w:val="clear" w:color="auto" w:fill="FFFFFF"/>
-        <w:rPr>
-          <w:color w:val="1D1C1D"/>
-          <w:sz w:val="32"/>
-          <w:szCs w:val="32"/>
-        </w:rPr>
-      </w:pPr>
-      <w:r>
-        <w:rPr>
-          <w:sz w:val="32"/>
-          <w:szCs w:val="32"/>
-        </w:rPr>
-        <w:t xml:space="preserve">            </w:t>
-      </w:r>
-      <w:proofErr w:type="spellStart"/>
-      <w:r>
-        <w:rPr>
-          <w:color w:val="1D1C1D"/>
-          <w:sz w:val="32"/>
-          <w:szCs w:val="32"/>
-        </w:rPr>
-        <w:t>chgrp</w:t>
-      </w:r>
-      <w:proofErr w:type="spellEnd"/>
-      <w:r>
-        <w:rPr>
-          <w:color w:val="1D1C1D"/>
-          <w:sz w:val="32"/>
-          <w:szCs w:val="32"/>
-        </w:rPr>
-        <w:t xml:space="preserve"> tomcat8 </w:t>
-      </w:r>
-      <w:r>
-        <w:rPr>
-          <w:color w:val="1D1C1D"/>
-          <w:sz w:val="32"/>
-          <w:szCs w:val="32"/>
-        </w:rPr>
-        <w:t>&lt;</w:t>
-      </w:r>
-      <w:proofErr w:type="spellStart"/>
-      <w:r>
-        <w:rPr>
-          <w:color w:val="1D1C1D"/>
-          <w:sz w:val="32"/>
-          <w:szCs w:val="32"/>
-        </w:rPr>
-        <w:t>war_file</w:t>
-      </w:r>
-      <w:proofErr w:type="spellEnd"/>
-      <w:r>
-        <w:rPr>
-          <w:color w:val="1D1C1D"/>
-          <w:sz w:val="32"/>
-          <w:szCs w:val="32"/>
-        </w:rPr>
-        <w:t>&gt;</w:t>
+        <w:t>&lt;war_file&gt;</w:t>
       </w:r>
     </w:p>
     <w:p>
@@ -2412,7 +1527,7 @@
           <w:szCs w:val="32"/>
           <w:shd w:val="clear" w:color="auto" w:fill="F8F8F8"/>
         </w:rPr>
-        <w:t>mv /home/gantam2/</w:t>
+        <w:t xml:space="preserve">mv </w:t>
       </w:r>
       <w:r>
         <w:rPr>
@@ -2424,7 +1539,6 @@
         </w:rPr>
         <w:t>&lt;</w:t>
       </w:r>
-      <w:proofErr w:type="spellStart"/>
       <w:r>
         <w:rPr>
           <w:rFonts w:ascii="Times New Roman" w:hAnsi="Times New Roman" w:cs="Times New Roman"/>
@@ -2433,9 +1547,8 @@
           <w:szCs w:val="32"/>
           <w:shd w:val="clear" w:color="auto" w:fill="F8F8F8"/>
         </w:rPr>
-        <w:t>war_file</w:t>
-      </w:r>
-      <w:proofErr w:type="spellEnd"/>
+        <w:t>war_file&gt;</w:t>
+      </w:r>
       <w:r>
         <w:rPr>
           <w:rFonts w:ascii="Times New Roman" w:hAnsi="Times New Roman" w:cs="Times New Roman"/>
@@ -2444,39 +1557,7 @@
           <w:szCs w:val="32"/>
           <w:shd w:val="clear" w:color="auto" w:fill="F8F8F8"/>
         </w:rPr>
-        <w:t>&gt;</w:t>
-      </w:r>
-      <w:r>
-        <w:rPr>
-          <w:rFonts w:ascii="Times New Roman" w:hAnsi="Times New Roman" w:cs="Times New Roman"/>
-          <w:color w:val="1D1C1D"/>
-          <w:sz w:val="32"/>
-          <w:szCs w:val="32"/>
-          <w:shd w:val="clear" w:color="auto" w:fill="F8F8F8"/>
-        </w:rPr>
-        <w:t xml:space="preserve"> /</w:t>
-      </w:r>
-      <w:proofErr w:type="spellStart"/>
-      <w:r>
-        <w:rPr>
-          <w:rFonts w:ascii="Times New Roman" w:hAnsi="Times New Roman" w:cs="Times New Roman"/>
-          <w:color w:val="1D1C1D"/>
-          <w:sz w:val="32"/>
-          <w:szCs w:val="32"/>
-          <w:shd w:val="clear" w:color="auto" w:fill="F8F8F8"/>
-        </w:rPr>
-        <w:t>usr</w:t>
-      </w:r>
-      <w:proofErr w:type="spellEnd"/>
-      <w:r>
-        <w:rPr>
-          <w:rFonts w:ascii="Times New Roman" w:hAnsi="Times New Roman" w:cs="Times New Roman"/>
-          <w:color w:val="1D1C1D"/>
-          <w:sz w:val="32"/>
-          <w:szCs w:val="32"/>
-          <w:shd w:val="clear" w:color="auto" w:fill="F8F8F8"/>
-        </w:rPr>
-        <w:t>/share/tomcat8/webapps</w:t>
+        <w:t xml:space="preserve"> /usr/share/tomcat8/webapps</w:t>
       </w:r>
     </w:p>
     <w:p>
@@ -2502,51 +1583,7 @@
           <w:szCs w:val="32"/>
           <w:shd w:val="clear" w:color="auto" w:fill="F8F8F8"/>
         </w:rPr>
-        <w:t xml:space="preserve">Perform </w:t>
-      </w:r>
-      <w:proofErr w:type="spellStart"/>
-      <w:r>
-        <w:rPr>
-          <w:rFonts w:ascii="Times New Roman" w:hAnsi="Times New Roman" w:cs="Times New Roman"/>
-          <w:color w:val="1D1C1D"/>
-          <w:sz w:val="32"/>
-          <w:szCs w:val="32"/>
-          <w:shd w:val="clear" w:color="auto" w:fill="F8F8F8"/>
-        </w:rPr>
-        <w:t>sudo</w:t>
-      </w:r>
-      <w:proofErr w:type="spellEnd"/>
-      <w:r>
-        <w:rPr>
-          <w:rFonts w:ascii="Times New Roman" w:hAnsi="Times New Roman" w:cs="Times New Roman"/>
-          <w:color w:val="1D1C1D"/>
-          <w:sz w:val="32"/>
-          <w:szCs w:val="32"/>
-          <w:shd w:val="clear" w:color="auto" w:fill="F8F8F8"/>
-        </w:rPr>
-        <w:t xml:space="preserve"> </w:t>
-      </w:r>
-      <w:proofErr w:type="spellStart"/>
-      <w:r>
-        <w:rPr>
-          <w:rFonts w:ascii="Times New Roman" w:hAnsi="Times New Roman" w:cs="Times New Roman"/>
-          <w:color w:val="1D1C1D"/>
-          <w:sz w:val="32"/>
-          <w:szCs w:val="32"/>
-          <w:shd w:val="clear" w:color="auto" w:fill="F8F8F8"/>
-        </w:rPr>
-        <w:t>su</w:t>
-      </w:r>
-      <w:proofErr w:type="spellEnd"/>
-      <w:r>
-        <w:rPr>
-          <w:rFonts w:ascii="Times New Roman" w:hAnsi="Times New Roman" w:cs="Times New Roman"/>
-          <w:color w:val="1D1C1D"/>
-          <w:sz w:val="32"/>
-          <w:szCs w:val="32"/>
-          <w:shd w:val="clear" w:color="auto" w:fill="F8F8F8"/>
-        </w:rPr>
-        <w:t xml:space="preserve"> and go to the directory </w:t>
+        <w:t xml:space="preserve">Perform sudo su and go to the directory </w:t>
       </w:r>
       <w:r>
         <w:rPr>
@@ -2557,9 +1594,8 @@
           <w:sz w:val="32"/>
           <w:szCs w:val="32"/>
         </w:rPr>
-        <w:t>/</w:t>
-      </w:r>
-      <w:proofErr w:type="spellStart"/>
+        <w:t>/usr/share/tomcat8/conf/</w:t>
+      </w:r>
       <w:r>
         <w:rPr>
           <w:rFonts w:ascii="Times New Roman" w:hAnsi="Times New Roman" w:cs="Times New Roman"/>
@@ -2569,39 +1605,374 @@
           <w:sz w:val="32"/>
           <w:szCs w:val="32"/>
         </w:rPr>
-        <w:t>usr</w:t>
-      </w:r>
-      <w:proofErr w:type="spellEnd"/>
+        <w:t xml:space="preserve"> </w:t>
+      </w:r>
+      <w:r>
+        <w:rPr>
+          <w:rFonts w:ascii="Times New Roman" w:hAnsi="Times New Roman" w:cs="Times New Roman"/>
+          <w:color w:val="000000"/>
+          <w:sz w:val="32"/>
+          <w:szCs w:val="32"/>
+        </w:rPr>
+        <w:t>and edit the server.xml file for the line:</w:t>
+      </w:r>
+    </w:p>
+    <w:p>
+      <w:pPr>
+        <w:pStyle w:val="ListParagraph"/>
+        <w:numPr>
+          <w:ilvl w:val="0"/>
+          <w:numId w:val="6"/>
+        </w:numPr>
+        <w:rPr>
+          <w:rFonts w:ascii="Times New Roman" w:hAnsi="Times New Roman" w:cs="Times New Roman"/>
+          <w:color w:val="2EAEBB"/>
+          <w:sz w:val="32"/>
+          <w:szCs w:val="32"/>
+        </w:rPr>
+      </w:pPr>
+      <w:r>
+        <w:rPr>
+          <w:rFonts w:ascii="Times New Roman" w:hAnsi="Times New Roman" w:cs="Times New Roman"/>
+          <w:color w:val="2EAEBB"/>
+          <w:sz w:val="32"/>
+          <w:szCs w:val="32"/>
+        </w:rPr>
+        <w:t xml:space="preserve">&lt;Context </w:t>
+      </w:r>
+      <w:r>
+        <w:rPr>
+          <w:rFonts w:ascii="Times New Roman" w:hAnsi="Times New Roman" w:cs="Times New Roman"/>
+          <w:color w:val="2FB41D"/>
+          <w:sz w:val="32"/>
+          <w:szCs w:val="32"/>
+        </w:rPr>
+        <w:t>path</w:t>
+      </w:r>
+      <w:r>
+        <w:rPr>
+          <w:rFonts w:ascii="Times New Roman" w:hAnsi="Times New Roman" w:cs="Times New Roman"/>
+          <w:color w:val="000000"/>
+          <w:sz w:val="32"/>
+          <w:szCs w:val="32"/>
+        </w:rPr>
+        <w:t>=</w:t>
+      </w:r>
+      <w:r>
+        <w:rPr>
+          <w:rFonts w:ascii="Times New Roman" w:hAnsi="Times New Roman" w:cs="Times New Roman"/>
+          <w:color w:val="B42419"/>
+          <w:sz w:val="32"/>
+          <w:szCs w:val="32"/>
+        </w:rPr>
+        <w:t>""</w:t>
+      </w:r>
+      <w:r>
+        <w:rPr>
+          <w:rFonts w:ascii="Times New Roman" w:hAnsi="Times New Roman" w:cs="Times New Roman"/>
+          <w:color w:val="2EAEBB"/>
+          <w:sz w:val="32"/>
+          <w:szCs w:val="32"/>
+        </w:rPr>
+        <w:t xml:space="preserve"> </w:t>
+      </w:r>
+      <w:r>
+        <w:rPr>
+          <w:rFonts w:ascii="Times New Roman" w:hAnsi="Times New Roman" w:cs="Times New Roman"/>
+          <w:color w:val="2FB41D"/>
+          <w:sz w:val="32"/>
+          <w:szCs w:val="32"/>
+        </w:rPr>
+        <w:t>docBase</w:t>
+      </w:r>
+      <w:r>
+        <w:rPr>
+          <w:rFonts w:ascii="Times New Roman" w:hAnsi="Times New Roman" w:cs="Times New Roman"/>
+          <w:color w:val="000000"/>
+          <w:sz w:val="32"/>
+          <w:szCs w:val="32"/>
+        </w:rPr>
+        <w:t>=</w:t>
+      </w:r>
+      <w:r>
+        <w:rPr>
+          <w:rFonts w:ascii="Times New Roman" w:hAnsi="Times New Roman" w:cs="Times New Roman"/>
+          <w:color w:val="B42419"/>
+          <w:sz w:val="32"/>
+          <w:szCs w:val="32"/>
+        </w:rPr>
+        <w:t>"web-doe-</w:t>
+      </w:r>
+      <w:r>
+        <w:rPr>
+          <w:rFonts w:ascii="Times New Roman" w:hAnsi="Times New Roman" w:cs="Times New Roman"/>
+          <w:color w:val="B42419"/>
+          <w:sz w:val="32"/>
+          <w:szCs w:val="32"/>
+        </w:rPr>
+        <w:t>&lt;war_file_version&gt;</w:t>
+      </w:r>
+      <w:r>
+        <w:rPr>
+          <w:rFonts w:ascii="Times New Roman" w:hAnsi="Times New Roman" w:cs="Times New Roman"/>
+          <w:color w:val="B42419"/>
+          <w:sz w:val="32"/>
+          <w:szCs w:val="32"/>
+        </w:rPr>
+        <w:t>"</w:t>
+      </w:r>
+      <w:r>
+        <w:rPr>
+          <w:rFonts w:ascii="Times New Roman" w:hAnsi="Times New Roman" w:cs="Times New Roman"/>
+          <w:color w:val="2EAEBB"/>
+          <w:sz w:val="32"/>
+          <w:szCs w:val="32"/>
+        </w:rPr>
+        <w:t xml:space="preserve"> </w:t>
+      </w:r>
+      <w:r>
+        <w:rPr>
+          <w:rFonts w:ascii="Times New Roman" w:hAnsi="Times New Roman" w:cs="Times New Roman"/>
+          <w:color w:val="2FB41D"/>
+          <w:sz w:val="32"/>
+          <w:szCs w:val="32"/>
+        </w:rPr>
+        <w:t>privileged</w:t>
+      </w:r>
+      <w:r>
+        <w:rPr>
+          <w:rFonts w:ascii="Times New Roman" w:hAnsi="Times New Roman" w:cs="Times New Roman"/>
+          <w:color w:val="000000"/>
+          <w:sz w:val="32"/>
+          <w:szCs w:val="32"/>
+        </w:rPr>
+        <w:t>=</w:t>
+      </w:r>
+      <w:r>
+        <w:rPr>
+          <w:rFonts w:ascii="Times New Roman" w:hAnsi="Times New Roman" w:cs="Times New Roman"/>
+          <w:color w:val="B42419"/>
+          <w:sz w:val="32"/>
+          <w:szCs w:val="32"/>
+        </w:rPr>
+        <w:t>"true"</w:t>
+      </w:r>
+      <w:r>
+        <w:rPr>
+          <w:rFonts w:ascii="Times New Roman" w:hAnsi="Times New Roman" w:cs="Times New Roman"/>
+          <w:color w:val="2EAEBB"/>
+          <w:sz w:val="32"/>
+          <w:szCs w:val="32"/>
+        </w:rPr>
+        <w:t>/&gt;</w:t>
+      </w:r>
+    </w:p>
+    <w:p>
+      <w:pPr>
+        <w:pStyle w:val="ListParagraph"/>
+        <w:numPr>
+          <w:ilvl w:val="0"/>
+          <w:numId w:val="6"/>
+        </w:numPr>
+        <w:tabs>
+          <w:tab w:val="left" w:pos="560"/>
+          <w:tab w:val="left" w:pos="1120"/>
+          <w:tab w:val="left" w:pos="1680"/>
+          <w:tab w:val="left" w:pos="2240"/>
+          <w:tab w:val="left" w:pos="2800"/>
+          <w:tab w:val="left" w:pos="3360"/>
+          <w:tab w:val="left" w:pos="3920"/>
+          <w:tab w:val="left" w:pos="4480"/>
+          <w:tab w:val="left" w:pos="5040"/>
+          <w:tab w:val="left" w:pos="5600"/>
+          <w:tab w:val="left" w:pos="6160"/>
+          <w:tab w:val="left" w:pos="6720"/>
+        </w:tabs>
+        <w:autoSpaceDE w:val="0"/>
+        <w:autoSpaceDN w:val="0"/>
+        <w:adjustRightInd w:val="0"/>
+        <w:rPr>
+          <w:rFonts w:ascii="Times New Roman" w:hAnsi="Times New Roman" w:cs="Times New Roman"/>
+          <w:color w:val="000000" w:themeColor="text1"/>
+          <w:sz w:val="32"/>
+          <w:szCs w:val="32"/>
+        </w:rPr>
+      </w:pPr>
+      <w:r>
+        <w:rPr>
+          <w:rFonts w:ascii="Times New Roman" w:hAnsi="Times New Roman" w:cs="Times New Roman"/>
+          <w:color w:val="000000" w:themeColor="text1"/>
+          <w:sz w:val="32"/>
+          <w:szCs w:val="32"/>
+        </w:rPr>
+        <w:t xml:space="preserve">And in the line, change </w:t>
+      </w:r>
       <w:r>
         <w:rPr>
           <w:rFonts w:ascii="Times New Roman" w:hAnsi="Times New Roman" w:cs="Times New Roman"/>
           <w:b/>
           <w:bCs/>
-          <w:color w:val="000000"/>
-          <w:sz w:val="32"/>
-          <w:szCs w:val="32"/>
-        </w:rPr>
-        <w:t>/share/tomcat8/conf/</w:t>
+          <w:color w:val="000000" w:themeColor="text1"/>
+          <w:sz w:val="32"/>
+          <w:szCs w:val="32"/>
+        </w:rPr>
+        <w:t>deployOnStartup</w:t>
+      </w:r>
+      <w:r>
+        <w:rPr>
+          <w:rFonts w:ascii="Times New Roman" w:hAnsi="Times New Roman" w:cs="Times New Roman"/>
+          <w:color w:val="000000" w:themeColor="text1"/>
+          <w:sz w:val="32"/>
+          <w:szCs w:val="32"/>
+        </w:rPr>
+        <w:t xml:space="preserve"> and </w:t>
       </w:r>
       <w:r>
         <w:rPr>
           <w:rFonts w:ascii="Times New Roman" w:hAnsi="Times New Roman" w:cs="Times New Roman"/>
           <w:b/>
           <w:bCs/>
-          <w:color w:val="000000"/>
-          <w:sz w:val="32"/>
-          <w:szCs w:val="32"/>
+          <w:color w:val="000000" w:themeColor="text1"/>
+          <w:sz w:val="32"/>
+          <w:szCs w:val="32"/>
+        </w:rPr>
+        <w:t>autoDeploy</w:t>
+      </w:r>
+      <w:r>
+        <w:rPr>
+          <w:rFonts w:ascii="Times New Roman" w:hAnsi="Times New Roman" w:cs="Times New Roman"/>
+          <w:color w:val="000000" w:themeColor="text1"/>
+          <w:sz w:val="32"/>
+          <w:szCs w:val="32"/>
+        </w:rPr>
+        <w:t xml:space="preserve"> to </w:t>
+      </w:r>
+      <w:r>
+        <w:rPr>
+          <w:rFonts w:ascii="Times New Roman" w:hAnsi="Times New Roman" w:cs="Times New Roman"/>
+          <w:b/>
+          <w:bCs/>
+          <w:color w:val="000000" w:themeColor="text1"/>
+          <w:sz w:val="32"/>
+          <w:szCs w:val="32"/>
+        </w:rPr>
+        <w:t>true</w:t>
+      </w:r>
+      <w:r>
+        <w:rPr>
+          <w:rFonts w:ascii="Times New Roman" w:hAnsi="Times New Roman" w:cs="Times New Roman"/>
+          <w:color w:val="000000" w:themeColor="text1"/>
+          <w:sz w:val="32"/>
+          <w:szCs w:val="32"/>
+        </w:rPr>
+        <w:t>.</w:t>
+      </w:r>
+    </w:p>
+    <w:p>
+      <w:pPr>
+        <w:tabs>
+          <w:tab w:val="left" w:pos="560"/>
+          <w:tab w:val="left" w:pos="1120"/>
+          <w:tab w:val="left" w:pos="1680"/>
+          <w:tab w:val="left" w:pos="2240"/>
+          <w:tab w:val="left" w:pos="2800"/>
+          <w:tab w:val="left" w:pos="3360"/>
+          <w:tab w:val="left" w:pos="3920"/>
+          <w:tab w:val="left" w:pos="4480"/>
+          <w:tab w:val="left" w:pos="5040"/>
+          <w:tab w:val="left" w:pos="5600"/>
+          <w:tab w:val="left" w:pos="6160"/>
+          <w:tab w:val="left" w:pos="6720"/>
+        </w:tabs>
+        <w:autoSpaceDE w:val="0"/>
+        <w:autoSpaceDN w:val="0"/>
+        <w:adjustRightInd w:val="0"/>
+        <w:rPr>
+          <w:rFonts w:ascii="Menlo" w:eastAsiaTheme="minorHAnsi" w:hAnsi="Menlo" w:cs="Menlo"/>
+          <w:color w:val="000000"/>
+          <w:sz w:val="22"/>
+          <w:szCs w:val="22"/>
+        </w:rPr>
+      </w:pPr>
+      <w:r>
+        <w:rPr>
+          <w:color w:val="000000" w:themeColor="text1"/>
+          <w:sz w:val="32"/>
+          <w:szCs w:val="32"/>
+        </w:rPr>
+        <w:t xml:space="preserve">                 </w:t>
+      </w:r>
+      <w:r>
+        <w:rPr>
+          <w:rFonts w:ascii="Menlo" w:eastAsiaTheme="minorHAnsi" w:hAnsi="Menlo" w:cs="Menlo"/>
+          <w:color w:val="2EAEBB"/>
+          <w:sz w:val="22"/>
+          <w:szCs w:val="22"/>
+        </w:rPr>
+        <w:t xml:space="preserve">&lt;Host </w:t>
+      </w:r>
+      <w:r>
+        <w:rPr>
+          <w:rFonts w:ascii="Menlo" w:eastAsiaTheme="minorHAnsi" w:hAnsi="Menlo" w:cs="Menlo"/>
+          <w:color w:val="2FB41D"/>
+          <w:sz w:val="22"/>
+          <w:szCs w:val="22"/>
+        </w:rPr>
+        <w:t>name</w:t>
+      </w:r>
+      <w:r>
+        <w:rPr>
+          <w:rFonts w:ascii="Menlo" w:eastAsiaTheme="minorHAnsi" w:hAnsi="Menlo" w:cs="Menlo"/>
+          <w:color w:val="000000"/>
+          <w:sz w:val="22"/>
+          <w:szCs w:val="22"/>
+        </w:rPr>
+        <w:t>=</w:t>
+      </w:r>
+      <w:r>
+        <w:rPr>
+          <w:rFonts w:ascii="Menlo" w:eastAsiaTheme="minorHAnsi" w:hAnsi="Menlo" w:cs="Menlo"/>
+          <w:color w:val="B42419"/>
+          <w:sz w:val="22"/>
+          <w:szCs w:val="22"/>
+        </w:rPr>
+        <w:t>"localhost"</w:t>
+      </w:r>
+      <w:r>
+        <w:rPr>
+          <w:rFonts w:ascii="Menlo" w:eastAsiaTheme="minorHAnsi" w:hAnsi="Menlo" w:cs="Menlo"/>
+          <w:color w:val="2EAEBB"/>
+          <w:sz w:val="22"/>
+          <w:szCs w:val="22"/>
         </w:rPr>
         <w:t xml:space="preserve"> </w:t>
       </w:r>
       <w:r>
         <w:rPr>
-          <w:rFonts w:ascii="Times New Roman" w:hAnsi="Times New Roman" w:cs="Times New Roman"/>
-          <w:color w:val="000000"/>
-          <w:sz w:val="32"/>
-          <w:szCs w:val="32"/>
-        </w:rPr>
-        <w:t>and edit the server.xml file for the line:</w:t>
+          <w:rFonts w:ascii="Menlo" w:eastAsiaTheme="minorHAnsi" w:hAnsi="Menlo" w:cs="Menlo"/>
+          <w:color w:val="2FB41D"/>
+          <w:sz w:val="22"/>
+          <w:szCs w:val="22"/>
+        </w:rPr>
+        <w:t>appBase</w:t>
+      </w:r>
+      <w:r>
+        <w:rPr>
+          <w:rFonts w:ascii="Menlo" w:eastAsiaTheme="minorHAnsi" w:hAnsi="Menlo" w:cs="Menlo"/>
+          <w:color w:val="000000"/>
+          <w:sz w:val="22"/>
+          <w:szCs w:val="22"/>
+        </w:rPr>
+        <w:t>=</w:t>
+      </w:r>
+      <w:r>
+        <w:rPr>
+          <w:rFonts w:ascii="Menlo" w:eastAsiaTheme="minorHAnsi" w:hAnsi="Menlo" w:cs="Menlo"/>
+          <w:color w:val="B42419"/>
+          <w:sz w:val="22"/>
+          <w:szCs w:val="22"/>
+        </w:rPr>
+        <w:t>"webapps"</w:t>
       </w:r>
     </w:p>
     <w:p>
@@ -2617,169 +1988,121 @@
       </w:pPr>
       <w:r>
         <w:rPr>
-          <w:rFonts w:ascii="Times New Roman" w:hAnsi="Times New Roman" w:cs="Times New Roman"/>
-          <w:color w:val="000000"/>
-          <w:sz w:val="32"/>
-          <w:szCs w:val="32"/>
+          <w:rFonts w:ascii="Menlo" w:hAnsi="Menlo" w:cs="Menlo"/>
+          <w:color w:val="2EAEBB"/>
+          <w:sz w:val="22"/>
+          <w:szCs w:val="22"/>
+        </w:rPr>
+        <w:lastRenderedPageBreak/>
+        <w:t xml:space="preserve">  </w:t>
+      </w:r>
+      <w:r>
+        <w:rPr>
+          <w:rFonts w:ascii="Menlo" w:hAnsi="Menlo" w:cs="Menlo"/>
+          <w:color w:val="2FB41D"/>
+          <w:sz w:val="22"/>
+          <w:szCs w:val="22"/>
+        </w:rPr>
+        <w:t>unpackWARs</w:t>
+      </w:r>
+      <w:r>
+        <w:rPr>
+          <w:rFonts w:ascii="Menlo" w:hAnsi="Menlo" w:cs="Menlo"/>
+          <w:color w:val="000000"/>
+          <w:sz w:val="22"/>
+          <w:szCs w:val="22"/>
+        </w:rPr>
+        <w:t>=</w:t>
+      </w:r>
+      <w:r>
+        <w:rPr>
+          <w:rFonts w:ascii="Menlo" w:hAnsi="Menlo" w:cs="Menlo"/>
+          <w:color w:val="B42419"/>
+          <w:sz w:val="22"/>
+          <w:szCs w:val="22"/>
+        </w:rPr>
+        <w:t>"true"</w:t>
+      </w:r>
+      <w:r>
+        <w:rPr>
+          <w:rFonts w:ascii="Menlo" w:hAnsi="Menlo" w:cs="Menlo"/>
+          <w:color w:val="2EAEBB"/>
+          <w:sz w:val="22"/>
+          <w:szCs w:val="22"/>
         </w:rPr>
         <w:t xml:space="preserve"> </w:t>
       </w:r>
       <w:r>
         <w:rPr>
-          <w:rFonts w:ascii="Times New Roman" w:hAnsi="Times New Roman" w:cs="Times New Roman"/>
+          <w:rFonts w:ascii="Menlo" w:hAnsi="Menlo" w:cs="Menlo"/>
+          <w:color w:val="2FB41D"/>
+          <w:sz w:val="22"/>
+          <w:szCs w:val="22"/>
+        </w:rPr>
+        <w:t>deployOnStartup</w:t>
+      </w:r>
+      <w:r>
+        <w:rPr>
+          <w:rFonts w:ascii="Menlo" w:hAnsi="Menlo" w:cs="Menlo"/>
+          <w:color w:val="000000"/>
+          <w:sz w:val="22"/>
+          <w:szCs w:val="22"/>
+        </w:rPr>
+        <w:t>=</w:t>
+      </w:r>
+      <w:r>
+        <w:rPr>
+          <w:rFonts w:ascii="Menlo" w:hAnsi="Menlo" w:cs="Menlo"/>
+          <w:color w:val="B42419"/>
+          <w:sz w:val="22"/>
+          <w:szCs w:val="22"/>
+        </w:rPr>
+        <w:t>"false"</w:t>
+      </w:r>
+      <w:r>
+        <w:rPr>
+          <w:rFonts w:ascii="Menlo" w:hAnsi="Menlo" w:cs="Menlo"/>
           <w:color w:val="2EAEBB"/>
-          <w:sz w:val="32"/>
-          <w:szCs w:val="32"/>
-        </w:rPr>
-        <w:t xml:space="preserve">&lt;Context </w:t>
-      </w:r>
-      <w:r>
-        <w:rPr>
-          <w:rFonts w:ascii="Times New Roman" w:hAnsi="Times New Roman" w:cs="Times New Roman"/>
+          <w:sz w:val="22"/>
+          <w:szCs w:val="22"/>
+        </w:rPr>
+        <w:t xml:space="preserve"> </w:t>
+      </w:r>
+      <w:r>
+        <w:rPr>
+          <w:rFonts w:ascii="Menlo" w:hAnsi="Menlo" w:cs="Menlo"/>
           <w:color w:val="2FB41D"/>
-          <w:sz w:val="32"/>
-          <w:szCs w:val="32"/>
-        </w:rPr>
-        <w:t>path</w:t>
-      </w:r>
-      <w:r>
-        <w:rPr>
-          <w:rFonts w:ascii="Times New Roman" w:hAnsi="Times New Roman" w:cs="Times New Roman"/>
-          <w:color w:val="000000"/>
-          <w:sz w:val="32"/>
-          <w:szCs w:val="32"/>
+          <w:sz w:val="22"/>
+          <w:szCs w:val="22"/>
+        </w:rPr>
+        <w:t>autoDeploy</w:t>
+      </w:r>
+      <w:r>
+        <w:rPr>
+          <w:rFonts w:ascii="Menlo" w:hAnsi="Menlo" w:cs="Menlo"/>
+          <w:color w:val="000000"/>
+          <w:sz w:val="22"/>
+          <w:szCs w:val="22"/>
         </w:rPr>
         <w:t>=</w:t>
       </w:r>
       <w:r>
         <w:rPr>
-          <w:rFonts w:ascii="Times New Roman" w:hAnsi="Times New Roman" w:cs="Times New Roman"/>
+          <w:rFonts w:ascii="Menlo" w:hAnsi="Menlo" w:cs="Menlo"/>
           <w:color w:val="B42419"/>
-          <w:sz w:val="32"/>
-          <w:szCs w:val="32"/>
-        </w:rPr>
-        <w:t>""</w:t>
-      </w:r>
-      <w:r>
-        <w:rPr>
-          <w:rFonts w:ascii="Times New Roman" w:hAnsi="Times New Roman" w:cs="Times New Roman"/>
+          <w:sz w:val="22"/>
+          <w:szCs w:val="22"/>
+        </w:rPr>
+        <w:t>"false"</w:t>
+      </w:r>
+      <w:r>
+        <w:rPr>
+          <w:rFonts w:ascii="Menlo" w:hAnsi="Menlo" w:cs="Menlo"/>
           <w:color w:val="2EAEBB"/>
-          <w:sz w:val="32"/>
-          <w:szCs w:val="32"/>
-        </w:rPr>
-        <w:t xml:space="preserve"> </w:t>
-      </w:r>
-      <w:proofErr w:type="spellStart"/>
-      <w:r>
-        <w:rPr>
-          <w:rFonts w:ascii="Times New Roman" w:hAnsi="Times New Roman" w:cs="Times New Roman"/>
-          <w:color w:val="2FB41D"/>
-          <w:sz w:val="32"/>
-          <w:szCs w:val="32"/>
-        </w:rPr>
-        <w:t>docBase</w:t>
-      </w:r>
-      <w:proofErr w:type="spellEnd"/>
-      <w:r>
-        <w:rPr>
-          <w:rFonts w:ascii="Times New Roman" w:hAnsi="Times New Roman" w:cs="Times New Roman"/>
-          <w:color w:val="000000"/>
-          <w:sz w:val="32"/>
-          <w:szCs w:val="32"/>
-        </w:rPr>
-        <w:t>=</w:t>
-      </w:r>
-      <w:r>
-        <w:rPr>
-          <w:rFonts w:ascii="Times New Roman" w:hAnsi="Times New Roman" w:cs="Times New Roman"/>
-          <w:color w:val="B42419"/>
-          <w:sz w:val="32"/>
-          <w:szCs w:val="32"/>
-        </w:rPr>
-        <w:t>"web-doe-</w:t>
-      </w:r>
-      <w:r>
-        <w:rPr>
-          <w:rFonts w:ascii="Times New Roman" w:hAnsi="Times New Roman" w:cs="Times New Roman"/>
-          <w:color w:val="B42419"/>
-          <w:sz w:val="32"/>
-          <w:szCs w:val="32"/>
-        </w:rPr>
-        <w:t>&lt;</w:t>
-      </w:r>
-      <w:proofErr w:type="spellStart"/>
-      <w:r>
-        <w:rPr>
-          <w:rFonts w:ascii="Times New Roman" w:hAnsi="Times New Roman" w:cs="Times New Roman"/>
-          <w:color w:val="B42419"/>
-          <w:sz w:val="32"/>
-          <w:szCs w:val="32"/>
-        </w:rPr>
-        <w:t>war_file_version</w:t>
-      </w:r>
-      <w:proofErr w:type="spellEnd"/>
-      <w:r>
-        <w:rPr>
-          <w:rFonts w:ascii="Times New Roman" w:hAnsi="Times New Roman" w:cs="Times New Roman"/>
-          <w:color w:val="B42419"/>
-          <w:sz w:val="32"/>
-          <w:szCs w:val="32"/>
+          <w:sz w:val="22"/>
+          <w:szCs w:val="22"/>
         </w:rPr>
         <w:t>&gt;</w:t>
-      </w:r>
-      <w:r>
-        <w:rPr>
-          <w:rFonts w:ascii="Times New Roman" w:hAnsi="Times New Roman" w:cs="Times New Roman"/>
-          <w:color w:val="B42419"/>
-          <w:sz w:val="32"/>
-          <w:szCs w:val="32"/>
-        </w:rPr>
-        <w:t>"</w:t>
-      </w:r>
-      <w:r>
-        <w:rPr>
-          <w:rFonts w:ascii="Times New Roman" w:hAnsi="Times New Roman" w:cs="Times New Roman"/>
-          <w:color w:val="2EAEBB"/>
-          <w:sz w:val="32"/>
-          <w:szCs w:val="32"/>
-        </w:rPr>
-        <w:t xml:space="preserve"> </w:t>
-      </w:r>
-      <w:r>
-        <w:rPr>
-          <w:rFonts w:ascii="Times New Roman" w:hAnsi="Times New Roman" w:cs="Times New Roman"/>
-          <w:color w:val="2FB41D"/>
-          <w:sz w:val="32"/>
-          <w:szCs w:val="32"/>
-        </w:rPr>
-        <w:t>privileged</w:t>
-      </w:r>
-      <w:r>
-        <w:rPr>
-          <w:rFonts w:ascii="Times New Roman" w:hAnsi="Times New Roman" w:cs="Times New Roman"/>
-          <w:color w:val="000000"/>
-          <w:sz w:val="32"/>
-          <w:szCs w:val="32"/>
-        </w:rPr>
-        <w:t>=</w:t>
-      </w:r>
-      <w:r>
-        <w:rPr>
-          <w:rFonts w:ascii="Times New Roman" w:hAnsi="Times New Roman" w:cs="Times New Roman"/>
-          <w:color w:val="B42419"/>
-          <w:sz w:val="32"/>
-          <w:szCs w:val="32"/>
-        </w:rPr>
-        <w:t>"true"</w:t>
-      </w:r>
-      <w:r>
-        <w:rPr>
-          <w:rFonts w:ascii="Times New Roman" w:hAnsi="Times New Roman" w:cs="Times New Roman"/>
-          <w:color w:val="2EAEBB"/>
-          <w:sz w:val="32"/>
-          <w:szCs w:val="32"/>
-        </w:rPr>
-        <w:t>/&gt;</w:t>
       </w:r>
     </w:p>
     <w:p>
@@ -2823,27 +2146,7 @@
           <w:sz w:val="32"/>
           <w:szCs w:val="32"/>
         </w:rPr>
-        <w:t xml:space="preserve"> /</w:t>
-      </w:r>
-      <w:proofErr w:type="spellStart"/>
-      <w:r>
-        <w:rPr>
-          <w:rFonts w:ascii="Times New Roman" w:hAnsi="Times New Roman" w:cs="Times New Roman"/>
-          <w:color w:val="000000"/>
-          <w:sz w:val="32"/>
-          <w:szCs w:val="32"/>
-        </w:rPr>
-        <w:t>usr</w:t>
-      </w:r>
-      <w:proofErr w:type="spellEnd"/>
-      <w:r>
-        <w:rPr>
-          <w:rFonts w:ascii="Times New Roman" w:hAnsi="Times New Roman" w:cs="Times New Roman"/>
-          <w:color w:val="000000"/>
-          <w:sz w:val="32"/>
-          <w:szCs w:val="32"/>
-        </w:rPr>
-        <w:t>/share/tomcat8/webapps/</w:t>
+        <w:t xml:space="preserve"> /usr/share/tomcat8/webapps/</w:t>
       </w:r>
       <w:r>
         <w:rPr>
@@ -2897,7 +2200,6 @@
           <w:szCs w:val="32"/>
         </w:rPr>
       </w:pPr>
-      <w:proofErr w:type="spellStart"/>
       <w:r>
         <w:rPr>
           <w:rFonts w:ascii="Times New Roman" w:hAnsi="Times New Roman" w:cs="Times New Roman"/>
@@ -2907,9 +2209,8 @@
           <w:sz w:val="32"/>
           <w:szCs w:val="32"/>
         </w:rPr>
-        <w:t>chgrp</w:t>
-      </w:r>
-      <w:proofErr w:type="spellEnd"/>
+        <w:t xml:space="preserve">chgrp ncidoesvct2 </w:t>
+      </w:r>
       <w:r>
         <w:rPr>
           <w:rFonts w:ascii="Times New Roman" w:hAnsi="Times New Roman" w:cs="Times New Roman"/>
@@ -2919,78 +2220,7 @@
           <w:sz w:val="32"/>
           <w:szCs w:val="32"/>
         </w:rPr>
-        <w:t xml:space="preserve"> ncidoesvct2 </w:t>
-      </w:r>
-      <w:r>
-        <w:rPr>
-          <w:rFonts w:ascii="Times New Roman" w:hAnsi="Times New Roman" w:cs="Times New Roman"/>
-          <w:i/>
-          <w:iCs/>
-          <w:color w:val="000000"/>
-          <w:sz w:val="32"/>
-          <w:szCs w:val="32"/>
-        </w:rPr>
-        <w:t>&lt;</w:t>
-      </w:r>
-      <w:proofErr w:type="spellStart"/>
-      <w:r>
-        <w:rPr>
-          <w:rFonts w:ascii="Times New Roman" w:hAnsi="Times New Roman" w:cs="Times New Roman"/>
-          <w:i/>
-          <w:iCs/>
-          <w:color w:val="000000"/>
-          <w:sz w:val="32"/>
-          <w:szCs w:val="32"/>
-        </w:rPr>
-        <w:t>war_file.war</w:t>
-      </w:r>
-      <w:proofErr w:type="spellEnd"/>
-      <w:r>
-        <w:rPr>
-          <w:rFonts w:ascii="Times New Roman" w:hAnsi="Times New Roman" w:cs="Times New Roman"/>
-          <w:i/>
-          <w:iCs/>
-          <w:color w:val="000000"/>
-          <w:sz w:val="32"/>
-          <w:szCs w:val="32"/>
-        </w:rPr>
-        <w:t>&gt;</w:t>
-      </w:r>
-    </w:p>
-    <w:p>
-      <w:pPr>
-        <w:pStyle w:val="ListParagraph"/>
-        <w:numPr>
-          <w:ilvl w:val="0"/>
-          <w:numId w:val="4"/>
-        </w:numPr>
-        <w:rPr>
-          <w:rFonts w:ascii="Times New Roman" w:hAnsi="Times New Roman" w:cs="Times New Roman"/>
-          <w:color w:val="1D1C1D"/>
-          <w:sz w:val="32"/>
-          <w:szCs w:val="32"/>
-          <w:shd w:val="clear" w:color="auto" w:fill="F8F8F8"/>
-        </w:rPr>
-      </w:pPr>
-      <w:r>
-        <w:rPr>
-          <w:rFonts w:ascii="Times New Roman" w:hAnsi="Times New Roman" w:cs="Times New Roman"/>
-          <w:color w:val="1D1C1D"/>
-          <w:sz w:val="32"/>
-          <w:szCs w:val="32"/>
-          <w:shd w:val="clear" w:color="auto" w:fill="F8F8F8"/>
-        </w:rPr>
-        <w:t>Remove the existing &lt;web-doe&gt; folder</w:t>
-      </w:r>
-      <w:r>
-        <w:rPr>
-          <w:rFonts w:ascii="Times New Roman" w:hAnsi="Times New Roman" w:cs="Times New Roman"/>
-          <w:color w:val="1D1C1D"/>
-          <w:sz w:val="32"/>
-          <w:szCs w:val="32"/>
-          <w:shd w:val="clear" w:color="auto" w:fill="F8F8F8"/>
-        </w:rPr>
-        <w:t>.</w:t>
+        <w:t>&lt;war_file.war&gt;</w:t>
       </w:r>
     </w:p>
     <w:p>
@@ -3015,61 +2245,9 @@
           <w:szCs w:val="32"/>
           <w:shd w:val="clear" w:color="auto" w:fill="F8F8F8"/>
         </w:rPr>
-        <w:t xml:space="preserve">Exit and </w:t>
-      </w:r>
-      <w:r>
-        <w:rPr>
-          <w:rFonts w:ascii="Times New Roman" w:hAnsi="Times New Roman" w:cs="Times New Roman"/>
-          <w:color w:val="000000"/>
-          <w:sz w:val="32"/>
-          <w:szCs w:val="32"/>
-        </w:rPr>
-        <w:t xml:space="preserve">start tomcat: </w:t>
-      </w:r>
-      <w:proofErr w:type="spellStart"/>
-      <w:r>
-        <w:rPr>
-          <w:rFonts w:ascii="Times New Roman" w:hAnsi="Times New Roman" w:cs="Times New Roman"/>
-          <w:color w:val="000000"/>
-          <w:sz w:val="32"/>
-          <w:szCs w:val="32"/>
-        </w:rPr>
-        <w:t>sudo</w:t>
-      </w:r>
-      <w:proofErr w:type="spellEnd"/>
-      <w:r>
-        <w:rPr>
-          <w:rFonts w:ascii="Times New Roman" w:hAnsi="Times New Roman" w:cs="Times New Roman"/>
-          <w:color w:val="000000"/>
-          <w:sz w:val="32"/>
-          <w:szCs w:val="32"/>
-        </w:rPr>
-        <w:t xml:space="preserve"> </w:t>
-      </w:r>
-      <w:proofErr w:type="spellStart"/>
-      <w:r>
-        <w:rPr>
-          <w:rFonts w:ascii="Times New Roman" w:hAnsi="Times New Roman" w:cs="Times New Roman"/>
-          <w:color w:val="000000"/>
-          <w:sz w:val="32"/>
-          <w:szCs w:val="32"/>
-        </w:rPr>
-        <w:t>systemctl</w:t>
-      </w:r>
-      <w:proofErr w:type="spellEnd"/>
-      <w:r>
-        <w:rPr>
-          <w:rFonts w:ascii="Times New Roman" w:hAnsi="Times New Roman" w:cs="Times New Roman"/>
-          <w:color w:val="000000"/>
-          <w:sz w:val="32"/>
-          <w:szCs w:val="32"/>
-        </w:rPr>
-        <w:t xml:space="preserve"> start tomcat8</w:t>
-      </w:r>
-    </w:p>
-    <w:p>
-      <w:pPr>
-        <w:pStyle w:val="ListParagraph"/>
+        <w:t>Type “exit”</w:t>
+      </w:r>
+      <w:r>
         <w:rPr>
           <w:rFonts w:ascii="Times New Roman" w:hAnsi="Times New Roman" w:cs="Times New Roman"/>
           <w:color w:val="1D1C1D"/>
@@ -3077,29 +2255,28 @@
           <w:szCs w:val="32"/>
           <w:shd w:val="clear" w:color="auto" w:fill="F8F8F8"/>
         </w:rPr>
-      </w:pPr>
-    </w:p>
-    <w:p>
-      <w:pPr>
-        <w:pStyle w:val="ListParagraph"/>
-        <w:rPr>
-          <w:rFonts w:ascii="Times New Roman" w:hAnsi="Times New Roman" w:cs="Times New Roman"/>
-          <w:color w:val="1D1C1D"/>
-          <w:sz w:val="32"/>
-          <w:szCs w:val="32"/>
-          <w:shd w:val="clear" w:color="auto" w:fill="F8F8F8"/>
-        </w:rPr>
-      </w:pPr>
-    </w:p>
-    <w:p>
-      <w:pPr>
-        <w:rPr>
-          <w:color w:val="1D1C1D"/>
-          <w:sz w:val="32"/>
-          <w:szCs w:val="32"/>
-          <w:shd w:val="clear" w:color="auto" w:fill="F8F8F8"/>
-        </w:rPr>
-      </w:pPr>
+        <w:t xml:space="preserve"> and </w:t>
+      </w:r>
+      <w:r>
+        <w:rPr>
+          <w:rFonts w:ascii="Times New Roman" w:hAnsi="Times New Roman" w:cs="Times New Roman"/>
+          <w:color w:val="000000"/>
+          <w:sz w:val="32"/>
+          <w:szCs w:val="32"/>
+        </w:rPr>
+        <w:t>start tomcat</w:t>
+      </w:r>
+      <w:r>
+        <w:rPr>
+          <w:rFonts w:ascii="Times New Roman" w:hAnsi="Times New Roman" w:cs="Times New Roman"/>
+          <w:i/>
+          <w:iCs/>
+          <w:color w:val="000000"/>
+          <w:sz w:val="32"/>
+          <w:szCs w:val="32"/>
+        </w:rPr>
+        <w:t>: sudo systemctl start tomcat8</w:t>
+      </w:r>
     </w:p>
     <w:p>
       <w:pPr>
@@ -3110,6 +2287,541 @@
         </w:numPr>
         <w:rPr>
           <w:rFonts w:ascii="Times New Roman" w:hAnsi="Times New Roman" w:cs="Times New Roman"/>
+          <w:color w:val="000000"/>
+          <w:sz w:val="32"/>
+          <w:szCs w:val="32"/>
+        </w:rPr>
+      </w:pPr>
+      <w:r>
+        <w:rPr>
+          <w:rFonts w:ascii="Times New Roman" w:hAnsi="Times New Roman" w:cs="Times New Roman"/>
+          <w:color w:val="1D1C1D"/>
+          <w:sz w:val="32"/>
+          <w:szCs w:val="32"/>
+          <w:shd w:val="clear" w:color="auto" w:fill="F8F8F8"/>
+        </w:rPr>
+        <w:t xml:space="preserve">Go the </w:t>
+      </w:r>
+      <w:r>
+        <w:rPr>
+          <w:rFonts w:ascii="Times New Roman" w:hAnsi="Times New Roman" w:cs="Times New Roman"/>
+          <w:b/>
+          <w:bCs/>
+          <w:color w:val="000000"/>
+          <w:sz w:val="32"/>
+          <w:szCs w:val="32"/>
+        </w:rPr>
+        <w:t>/usr/share/tomcat8/conf/</w:t>
+      </w:r>
+      <w:r>
+        <w:rPr>
+          <w:rFonts w:ascii="Times New Roman" w:hAnsi="Times New Roman" w:cs="Times New Roman"/>
+          <w:b/>
+          <w:bCs/>
+          <w:color w:val="000000"/>
+          <w:sz w:val="32"/>
+          <w:szCs w:val="32"/>
+        </w:rPr>
+        <w:t xml:space="preserve"> </w:t>
+      </w:r>
+      <w:r>
+        <w:rPr>
+          <w:rFonts w:ascii="Times New Roman" w:hAnsi="Times New Roman" w:cs="Times New Roman"/>
+          <w:color w:val="000000"/>
+          <w:sz w:val="32"/>
+          <w:szCs w:val="32"/>
+        </w:rPr>
+        <w:t>and change the server.xml file for</w:t>
+      </w:r>
+      <w:r>
+        <w:rPr>
+          <w:rFonts w:ascii="Times New Roman" w:hAnsi="Times New Roman" w:cs="Times New Roman"/>
+          <w:color w:val="000000"/>
+          <w:sz w:val="32"/>
+          <w:szCs w:val="32"/>
+        </w:rPr>
+        <w:t>:</w:t>
+      </w:r>
+    </w:p>
+    <w:p>
+      <w:pPr>
+        <w:pStyle w:val="ListParagraph"/>
+        <w:numPr>
+          <w:ilvl w:val="0"/>
+          <w:numId w:val="8"/>
+        </w:numPr>
+        <w:tabs>
+          <w:tab w:val="left" w:pos="560"/>
+          <w:tab w:val="left" w:pos="1120"/>
+          <w:tab w:val="left" w:pos="1680"/>
+          <w:tab w:val="left" w:pos="2240"/>
+          <w:tab w:val="left" w:pos="2800"/>
+          <w:tab w:val="left" w:pos="3360"/>
+          <w:tab w:val="left" w:pos="3920"/>
+          <w:tab w:val="left" w:pos="4480"/>
+          <w:tab w:val="left" w:pos="5040"/>
+          <w:tab w:val="left" w:pos="5600"/>
+          <w:tab w:val="left" w:pos="6160"/>
+          <w:tab w:val="left" w:pos="6720"/>
+        </w:tabs>
+        <w:autoSpaceDE w:val="0"/>
+        <w:autoSpaceDN w:val="0"/>
+        <w:adjustRightInd w:val="0"/>
+        <w:rPr>
+          <w:rFonts w:ascii="Times New Roman" w:hAnsi="Times New Roman" w:cs="Times New Roman"/>
+          <w:color w:val="000000" w:themeColor="text1"/>
+          <w:sz w:val="32"/>
+          <w:szCs w:val="32"/>
+        </w:rPr>
+      </w:pPr>
+      <w:r>
+        <w:rPr>
+          <w:rFonts w:ascii="Times New Roman" w:hAnsi="Times New Roman" w:cs="Times New Roman"/>
+          <w:color w:val="000000" w:themeColor="text1"/>
+          <w:sz w:val="32"/>
+          <w:szCs w:val="32"/>
+        </w:rPr>
+        <w:t xml:space="preserve">And in the line, change </w:t>
+      </w:r>
+      <w:r>
+        <w:rPr>
+          <w:rFonts w:ascii="Times New Roman" w:hAnsi="Times New Roman" w:cs="Times New Roman"/>
+          <w:b/>
+          <w:bCs/>
+          <w:color w:val="000000" w:themeColor="text1"/>
+          <w:sz w:val="32"/>
+          <w:szCs w:val="32"/>
+        </w:rPr>
+        <w:t>deployOnStartup</w:t>
+      </w:r>
+      <w:r>
+        <w:rPr>
+          <w:rFonts w:ascii="Times New Roman" w:hAnsi="Times New Roman" w:cs="Times New Roman"/>
+          <w:color w:val="000000" w:themeColor="text1"/>
+          <w:sz w:val="32"/>
+          <w:szCs w:val="32"/>
+        </w:rPr>
+        <w:t xml:space="preserve"> and </w:t>
+      </w:r>
+      <w:r>
+        <w:rPr>
+          <w:rFonts w:ascii="Times New Roman" w:hAnsi="Times New Roman" w:cs="Times New Roman"/>
+          <w:b/>
+          <w:bCs/>
+          <w:color w:val="000000" w:themeColor="text1"/>
+          <w:sz w:val="32"/>
+          <w:szCs w:val="32"/>
+        </w:rPr>
+        <w:t>autoDeploy</w:t>
+      </w:r>
+      <w:r>
+        <w:rPr>
+          <w:rFonts w:ascii="Times New Roman" w:hAnsi="Times New Roman" w:cs="Times New Roman"/>
+          <w:color w:val="000000" w:themeColor="text1"/>
+          <w:sz w:val="32"/>
+          <w:szCs w:val="32"/>
+        </w:rPr>
+        <w:t xml:space="preserve"> to </w:t>
+      </w:r>
+      <w:r>
+        <w:rPr>
+          <w:rFonts w:ascii="Times New Roman" w:hAnsi="Times New Roman" w:cs="Times New Roman"/>
+          <w:b/>
+          <w:bCs/>
+          <w:color w:val="000000" w:themeColor="text1"/>
+          <w:sz w:val="32"/>
+          <w:szCs w:val="32"/>
+        </w:rPr>
+        <w:t>false</w:t>
+      </w:r>
+      <w:r>
+        <w:rPr>
+          <w:rFonts w:ascii="Times New Roman" w:hAnsi="Times New Roman" w:cs="Times New Roman"/>
+          <w:color w:val="000000" w:themeColor="text1"/>
+          <w:sz w:val="32"/>
+          <w:szCs w:val="32"/>
+        </w:rPr>
+        <w:t>.</w:t>
+      </w:r>
+    </w:p>
+    <w:p>
+      <w:pPr>
+        <w:tabs>
+          <w:tab w:val="left" w:pos="560"/>
+          <w:tab w:val="left" w:pos="1120"/>
+          <w:tab w:val="left" w:pos="1680"/>
+          <w:tab w:val="left" w:pos="2240"/>
+          <w:tab w:val="left" w:pos="2800"/>
+          <w:tab w:val="left" w:pos="3360"/>
+          <w:tab w:val="left" w:pos="3920"/>
+          <w:tab w:val="left" w:pos="4480"/>
+          <w:tab w:val="left" w:pos="5040"/>
+          <w:tab w:val="left" w:pos="5600"/>
+          <w:tab w:val="left" w:pos="6160"/>
+          <w:tab w:val="left" w:pos="6720"/>
+        </w:tabs>
+        <w:autoSpaceDE w:val="0"/>
+        <w:autoSpaceDN w:val="0"/>
+        <w:adjustRightInd w:val="0"/>
+        <w:rPr>
+          <w:rFonts w:ascii="Menlo" w:eastAsiaTheme="minorHAnsi" w:hAnsi="Menlo" w:cs="Menlo"/>
+          <w:color w:val="000000"/>
+          <w:sz w:val="22"/>
+          <w:szCs w:val="22"/>
+        </w:rPr>
+      </w:pPr>
+      <w:r>
+        <w:rPr>
+          <w:color w:val="000000" w:themeColor="text1"/>
+          <w:sz w:val="32"/>
+          <w:szCs w:val="32"/>
+        </w:rPr>
+        <w:t xml:space="preserve">                 </w:t>
+      </w:r>
+      <w:r>
+        <w:rPr>
+          <w:rFonts w:ascii="Menlo" w:eastAsiaTheme="minorHAnsi" w:hAnsi="Menlo" w:cs="Menlo"/>
+          <w:color w:val="2EAEBB"/>
+          <w:sz w:val="22"/>
+          <w:szCs w:val="22"/>
+        </w:rPr>
+        <w:t xml:space="preserve">&lt;Host </w:t>
+      </w:r>
+      <w:r>
+        <w:rPr>
+          <w:rFonts w:ascii="Menlo" w:eastAsiaTheme="minorHAnsi" w:hAnsi="Menlo" w:cs="Menlo"/>
+          <w:color w:val="2FB41D"/>
+          <w:sz w:val="22"/>
+          <w:szCs w:val="22"/>
+        </w:rPr>
+        <w:t>name</w:t>
+      </w:r>
+      <w:r>
+        <w:rPr>
+          <w:rFonts w:ascii="Menlo" w:eastAsiaTheme="minorHAnsi" w:hAnsi="Menlo" w:cs="Menlo"/>
+          <w:color w:val="000000"/>
+          <w:sz w:val="22"/>
+          <w:szCs w:val="22"/>
+        </w:rPr>
+        <w:t>=</w:t>
+      </w:r>
+      <w:r>
+        <w:rPr>
+          <w:rFonts w:ascii="Menlo" w:eastAsiaTheme="minorHAnsi" w:hAnsi="Menlo" w:cs="Menlo"/>
+          <w:color w:val="B42419"/>
+          <w:sz w:val="22"/>
+          <w:szCs w:val="22"/>
+        </w:rPr>
+        <w:t>"localhost"</w:t>
+      </w:r>
+      <w:r>
+        <w:rPr>
+          <w:rFonts w:ascii="Menlo" w:eastAsiaTheme="minorHAnsi" w:hAnsi="Menlo" w:cs="Menlo"/>
+          <w:color w:val="2EAEBB"/>
+          <w:sz w:val="22"/>
+          <w:szCs w:val="22"/>
+        </w:rPr>
+        <w:t xml:space="preserve"> </w:t>
+      </w:r>
+      <w:r>
+        <w:rPr>
+          <w:rFonts w:ascii="Menlo" w:eastAsiaTheme="minorHAnsi" w:hAnsi="Menlo" w:cs="Menlo"/>
+          <w:color w:val="2FB41D"/>
+          <w:sz w:val="22"/>
+          <w:szCs w:val="22"/>
+        </w:rPr>
+        <w:t>appBase</w:t>
+      </w:r>
+      <w:r>
+        <w:rPr>
+          <w:rFonts w:ascii="Menlo" w:eastAsiaTheme="minorHAnsi" w:hAnsi="Menlo" w:cs="Menlo"/>
+          <w:color w:val="000000"/>
+          <w:sz w:val="22"/>
+          <w:szCs w:val="22"/>
+        </w:rPr>
+        <w:t>=</w:t>
+      </w:r>
+      <w:r>
+        <w:rPr>
+          <w:rFonts w:ascii="Menlo" w:eastAsiaTheme="minorHAnsi" w:hAnsi="Menlo" w:cs="Menlo"/>
+          <w:color w:val="B42419"/>
+          <w:sz w:val="22"/>
+          <w:szCs w:val="22"/>
+        </w:rPr>
+        <w:t>"webapps"</w:t>
+      </w:r>
+    </w:p>
+    <w:p>
+      <w:pPr>
+        <w:pStyle w:val="ListParagraph"/>
+        <w:rPr>
+          <w:rFonts w:ascii="Times New Roman" w:hAnsi="Times New Roman" w:cs="Times New Roman"/>
+          <w:color w:val="1D1C1D"/>
+          <w:sz w:val="32"/>
+          <w:szCs w:val="32"/>
+          <w:shd w:val="clear" w:color="auto" w:fill="F8F8F8"/>
+        </w:rPr>
+      </w:pPr>
+      <w:r>
+        <w:rPr>
+          <w:rFonts w:ascii="Menlo" w:hAnsi="Menlo" w:cs="Menlo"/>
+          <w:color w:val="2EAEBB"/>
+          <w:sz w:val="22"/>
+          <w:szCs w:val="22"/>
+        </w:rPr>
+        <w:t xml:space="preserve">  </w:t>
+      </w:r>
+      <w:r>
+        <w:rPr>
+          <w:rFonts w:ascii="Menlo" w:hAnsi="Menlo" w:cs="Menlo"/>
+          <w:color w:val="2FB41D"/>
+          <w:sz w:val="22"/>
+          <w:szCs w:val="22"/>
+        </w:rPr>
+        <w:t>unpackWARs</w:t>
+      </w:r>
+      <w:r>
+        <w:rPr>
+          <w:rFonts w:ascii="Menlo" w:hAnsi="Menlo" w:cs="Menlo"/>
+          <w:color w:val="000000"/>
+          <w:sz w:val="22"/>
+          <w:szCs w:val="22"/>
+        </w:rPr>
+        <w:t>=</w:t>
+      </w:r>
+      <w:r>
+        <w:rPr>
+          <w:rFonts w:ascii="Menlo" w:hAnsi="Menlo" w:cs="Menlo"/>
+          <w:color w:val="B42419"/>
+          <w:sz w:val="22"/>
+          <w:szCs w:val="22"/>
+        </w:rPr>
+        <w:t>"true"</w:t>
+      </w:r>
+      <w:r>
+        <w:rPr>
+          <w:rFonts w:ascii="Menlo" w:hAnsi="Menlo" w:cs="Menlo"/>
+          <w:color w:val="2EAEBB"/>
+          <w:sz w:val="22"/>
+          <w:szCs w:val="22"/>
+        </w:rPr>
+        <w:t xml:space="preserve"> </w:t>
+      </w:r>
+      <w:r>
+        <w:rPr>
+          <w:rFonts w:ascii="Menlo" w:hAnsi="Menlo" w:cs="Menlo"/>
+          <w:color w:val="2FB41D"/>
+          <w:sz w:val="22"/>
+          <w:szCs w:val="22"/>
+        </w:rPr>
+        <w:t>deployOnStartup</w:t>
+      </w:r>
+      <w:r>
+        <w:rPr>
+          <w:rFonts w:ascii="Menlo" w:hAnsi="Menlo" w:cs="Menlo"/>
+          <w:color w:val="000000"/>
+          <w:sz w:val="22"/>
+          <w:szCs w:val="22"/>
+        </w:rPr>
+        <w:t>=</w:t>
+      </w:r>
+      <w:r>
+        <w:rPr>
+          <w:rFonts w:ascii="Menlo" w:hAnsi="Menlo" w:cs="Menlo"/>
+          <w:color w:val="B42419"/>
+          <w:sz w:val="22"/>
+          <w:szCs w:val="22"/>
+        </w:rPr>
+        <w:t>"false"</w:t>
+      </w:r>
+      <w:r>
+        <w:rPr>
+          <w:rFonts w:ascii="Menlo" w:hAnsi="Menlo" w:cs="Menlo"/>
+          <w:color w:val="2EAEBB"/>
+          <w:sz w:val="22"/>
+          <w:szCs w:val="22"/>
+        </w:rPr>
+        <w:t xml:space="preserve"> </w:t>
+      </w:r>
+      <w:r>
+        <w:rPr>
+          <w:rFonts w:ascii="Menlo" w:hAnsi="Menlo" w:cs="Menlo"/>
+          <w:color w:val="2FB41D"/>
+          <w:sz w:val="22"/>
+          <w:szCs w:val="22"/>
+        </w:rPr>
+        <w:t>autoDeploy</w:t>
+      </w:r>
+      <w:r>
+        <w:rPr>
+          <w:rFonts w:ascii="Menlo" w:hAnsi="Menlo" w:cs="Menlo"/>
+          <w:color w:val="000000"/>
+          <w:sz w:val="22"/>
+          <w:szCs w:val="22"/>
+        </w:rPr>
+        <w:t>=</w:t>
+      </w:r>
+      <w:r>
+        <w:rPr>
+          <w:rFonts w:ascii="Menlo" w:hAnsi="Menlo" w:cs="Menlo"/>
+          <w:color w:val="B42419"/>
+          <w:sz w:val="22"/>
+          <w:szCs w:val="22"/>
+        </w:rPr>
+        <w:t>"false"</w:t>
+      </w:r>
+      <w:r>
+        <w:rPr>
+          <w:rFonts w:ascii="Menlo" w:hAnsi="Menlo" w:cs="Menlo"/>
+          <w:color w:val="2EAEBB"/>
+          <w:sz w:val="22"/>
+          <w:szCs w:val="22"/>
+        </w:rPr>
+        <w:t>&gt;</w:t>
+      </w:r>
+    </w:p>
+    <w:p>
+      <w:pPr>
+        <w:pStyle w:val="ListParagraph"/>
+        <w:ind w:left="1520"/>
+        <w:rPr>
+          <w:rFonts w:ascii="Times New Roman" w:hAnsi="Times New Roman" w:cs="Times New Roman"/>
+          <w:color w:val="000000"/>
+          <w:sz w:val="32"/>
+          <w:szCs w:val="32"/>
+        </w:rPr>
+      </w:pPr>
+    </w:p>
+    <w:p>
+      <w:pPr>
+        <w:pStyle w:val="ListParagraph"/>
+        <w:numPr>
+          <w:ilvl w:val="0"/>
+          <w:numId w:val="10"/>
+        </w:numPr>
+        <w:rPr>
+          <w:color w:val="000000"/>
+          <w:sz w:val="32"/>
+          <w:szCs w:val="32"/>
+        </w:rPr>
+      </w:pPr>
+      <w:r>
+        <w:rPr>
+          <w:color w:val="000000"/>
+          <w:sz w:val="32"/>
+          <w:szCs w:val="32"/>
+        </w:rPr>
+        <w:t xml:space="preserve">Type “exit” and run </w:t>
+      </w:r>
+      <w:r>
+        <w:rPr>
+          <w:i/>
+          <w:iCs/>
+          <w:color w:val="000000"/>
+          <w:sz w:val="32"/>
+          <w:szCs w:val="32"/>
+        </w:rPr>
+        <w:t>“</w:t>
+      </w:r>
+      <w:r>
+        <w:rPr>
+          <w:rFonts w:ascii="Times New Roman" w:hAnsi="Times New Roman" w:cs="Times New Roman"/>
+          <w:i/>
+          <w:iCs/>
+          <w:color w:val="000000"/>
+          <w:sz w:val="32"/>
+          <w:szCs w:val="32"/>
+        </w:rPr>
+        <w:t xml:space="preserve">sudo systemctl </w:t>
+      </w:r>
+      <w:r>
+        <w:rPr>
+          <w:rFonts w:ascii="Times New Roman" w:hAnsi="Times New Roman" w:cs="Times New Roman"/>
+          <w:i/>
+          <w:iCs/>
+          <w:color w:val="000000"/>
+          <w:sz w:val="32"/>
+          <w:szCs w:val="32"/>
+        </w:rPr>
+        <w:t>re</w:t>
+      </w:r>
+      <w:r>
+        <w:rPr>
+          <w:rFonts w:ascii="Times New Roman" w:hAnsi="Times New Roman" w:cs="Times New Roman"/>
+          <w:i/>
+          <w:iCs/>
+          <w:color w:val="000000"/>
+          <w:sz w:val="32"/>
+          <w:szCs w:val="32"/>
+        </w:rPr>
+        <w:t>start tomcat8</w:t>
+      </w:r>
+      <w:r>
+        <w:rPr>
+          <w:rFonts w:ascii="Times New Roman" w:hAnsi="Times New Roman" w:cs="Times New Roman"/>
+          <w:i/>
+          <w:iCs/>
+          <w:color w:val="000000"/>
+          <w:sz w:val="32"/>
+          <w:szCs w:val="32"/>
+        </w:rPr>
+        <w:t>”</w:t>
+      </w:r>
+    </w:p>
+    <w:p>
+      <w:pPr>
+        <w:pStyle w:val="ListParagraph"/>
+        <w:rPr>
+          <w:rFonts w:ascii="Times New Roman" w:hAnsi="Times New Roman" w:cs="Times New Roman"/>
+          <w:color w:val="000000"/>
+          <w:sz w:val="32"/>
+          <w:szCs w:val="32"/>
+        </w:rPr>
+      </w:pPr>
+    </w:p>
+    <w:p>
+      <w:pPr>
+        <w:pStyle w:val="ListParagraph"/>
+        <w:rPr>
+          <w:rFonts w:ascii="Times New Roman" w:hAnsi="Times New Roman" w:cs="Times New Roman"/>
+          <w:color w:val="1D1C1D"/>
+          <w:sz w:val="32"/>
+          <w:szCs w:val="32"/>
+          <w:shd w:val="clear" w:color="auto" w:fill="F8F8F8"/>
+        </w:rPr>
+      </w:pPr>
+    </w:p>
+    <w:p>
+      <w:pPr>
+        <w:pStyle w:val="ListParagraph"/>
+        <w:rPr>
+          <w:rFonts w:ascii="Times New Roman" w:hAnsi="Times New Roman" w:cs="Times New Roman"/>
+          <w:color w:val="1D1C1D"/>
+          <w:sz w:val="32"/>
+          <w:szCs w:val="32"/>
+          <w:shd w:val="clear" w:color="auto" w:fill="F8F8F8"/>
+        </w:rPr>
+      </w:pPr>
+    </w:p>
+    <w:p>
+      <w:pPr>
+        <w:rPr>
+          <w:color w:val="1D1C1D"/>
+          <w:sz w:val="32"/>
+          <w:szCs w:val="32"/>
+          <w:shd w:val="clear" w:color="auto" w:fill="F8F8F8"/>
+        </w:rPr>
+      </w:pPr>
+    </w:p>
+    <w:p>
+      <w:pPr>
+        <w:pStyle w:val="ListParagraph"/>
+        <w:numPr>
+          <w:ilvl w:val="0"/>
+          <w:numId w:val="2"/>
+        </w:numPr>
+        <w:rPr>
+          <w:rFonts w:ascii="Times New Roman" w:hAnsi="Times New Roman" w:cs="Times New Roman"/>
           <w:b/>
           <w:bCs/>
           <w:sz w:val="32"/>
@@ -3151,6 +2863,42 @@
           <w:shd w:val="clear" w:color="auto" w:fill="F8F8F8"/>
         </w:rPr>
         <w:t>is for first time server set up only</w:t>
+      </w:r>
+      <w:r>
+        <w:rPr>
+          <w:rFonts w:ascii="Times New Roman" w:hAnsi="Times New Roman" w:cs="Times New Roman"/>
+          <w:b/>
+          <w:bCs/>
+          <w:color w:val="1D1C1D"/>
+          <w:sz w:val="32"/>
+          <w:szCs w:val="32"/>
+          <w:shd w:val="clear" w:color="auto" w:fill="F8F8F8"/>
+        </w:rPr>
+        <w:t>.</w:t>
+      </w:r>
+      <w:r>
+        <w:rPr>
+          <w:rFonts w:ascii="Times New Roman" w:hAnsi="Times New Roman" w:cs="Times New Roman"/>
+          <w:b/>
+          <w:bCs/>
+          <w:color w:val="1D1C1D"/>
+          <w:sz w:val="32"/>
+          <w:szCs w:val="32"/>
+          <w:shd w:val="clear" w:color="auto" w:fill="F8F8F8"/>
+        </w:rPr>
+        <w:t xml:space="preserve"> Skip for </w:t>
+      </w:r>
+      <w:r>
+        <w:rPr>
+          <w:rFonts w:ascii="Times New Roman" w:hAnsi="Times New Roman" w:cs="Times New Roman"/>
+          <w:b/>
+          <w:bCs/>
+          <w:color w:val="1D1C1D"/>
+          <w:sz w:val="32"/>
+          <w:szCs w:val="32"/>
+          <w:shd w:val="clear" w:color="auto" w:fill="F8F8F8"/>
+        </w:rPr>
+        <w:t>Iterating deployments</w:t>
       </w:r>
       <w:r>
         <w:rPr>
@@ -3194,29 +2942,7 @@
           <w:szCs w:val="32"/>
           <w:shd w:val="clear" w:color="auto" w:fill="F8F8F8"/>
         </w:rPr>
-        <w:t>then cd to /</w:t>
-      </w:r>
-      <w:proofErr w:type="spellStart"/>
-      <w:r>
-        <w:rPr>
-          <w:rFonts w:ascii="Times New Roman" w:hAnsi="Times New Roman" w:cs="Times New Roman"/>
-          <w:color w:val="1D1C1D"/>
-          <w:sz w:val="32"/>
-          <w:szCs w:val="32"/>
-          <w:shd w:val="clear" w:color="auto" w:fill="F8F8F8"/>
-        </w:rPr>
-        <w:t>usr</w:t>
-      </w:r>
-      <w:proofErr w:type="spellEnd"/>
-      <w:r>
-        <w:rPr>
-          <w:rFonts w:ascii="Times New Roman" w:hAnsi="Times New Roman" w:cs="Times New Roman"/>
-          <w:color w:val="1D1C1D"/>
-          <w:sz w:val="32"/>
-          <w:szCs w:val="32"/>
-          <w:shd w:val="clear" w:color="auto" w:fill="F8F8F8"/>
-        </w:rPr>
-        <w:t>/share/tomcat8/webapps</w:t>
+        <w:t>then cd to /usr/share/tomcat8/webapps</w:t>
       </w:r>
     </w:p>
     <w:p>
@@ -3303,27 +3029,7 @@
           <w:sz w:val="32"/>
           <w:szCs w:val="32"/>
         </w:rPr>
-        <w:t xml:space="preserve">destination is home directory on </w:t>
-      </w:r>
-      <w:proofErr w:type="spellStart"/>
-      <w:r>
-        <w:rPr>
-          <w:rFonts w:ascii="Times New Roman" w:hAnsi="Times New Roman" w:cs="Times New Roman"/>
-          <w:color w:val="000000"/>
-          <w:sz w:val="32"/>
-          <w:szCs w:val="32"/>
-        </w:rPr>
-        <w:t>MoDaC</w:t>
-      </w:r>
-      <w:proofErr w:type="spellEnd"/>
-      <w:r>
-        <w:rPr>
-          <w:rFonts w:ascii="Times New Roman" w:hAnsi="Times New Roman" w:cs="Times New Roman"/>
-          <w:color w:val="000000"/>
-          <w:sz w:val="32"/>
-          <w:szCs w:val="32"/>
-        </w:rPr>
-        <w:t xml:space="preserve"> server</w:t>
+        <w:t>destination is home directory on MoDaC server</w:t>
       </w:r>
     </w:p>
     <w:p>
@@ -3336,7 +3042,6 @@
           <w:szCs w:val="32"/>
         </w:rPr>
       </w:pPr>
-      <w:proofErr w:type="spellStart"/>
       <w:r>
         <w:rPr>
           <w:rFonts w:eastAsiaTheme="minorHAnsi"/>
@@ -3344,17 +3049,7 @@
           <w:sz w:val="32"/>
           <w:szCs w:val="32"/>
         </w:rPr>
-        <w:t>scp</w:t>
-      </w:r>
-      <w:proofErr w:type="spellEnd"/>
-      <w:r>
-        <w:rPr>
-          <w:rFonts w:eastAsiaTheme="minorHAnsi"/>
-          <w:color w:val="000000"/>
-          <w:sz w:val="32"/>
-          <w:szCs w:val="32"/>
-        </w:rPr>
-        <w:t xml:space="preserve"> ojdbc6.jar  </w:t>
+        <w:t xml:space="preserve">scp ojdbc6.jar  </w:t>
       </w:r>
       <w:hyperlink r:id="rId10" w:history="1">
         <w:r>
@@ -3422,25 +3117,14 @@
         </w:rPr>
         <w:t xml:space="preserve"> </w:t>
       </w:r>
-      <w:proofErr w:type="spellStart"/>
-      <w:r>
-        <w:rPr>
-          <w:rFonts w:ascii="Times New Roman" w:hAnsi="Times New Roman" w:cs="Times New Roman"/>
-          <w:color w:val="000000"/>
-          <w:sz w:val="32"/>
-          <w:szCs w:val="32"/>
-        </w:rPr>
-        <w:t>chmod</w:t>
-      </w:r>
-      <w:proofErr w:type="spellEnd"/>
-      <w:r>
-        <w:rPr>
-          <w:rFonts w:ascii="Times New Roman" w:hAnsi="Times New Roman" w:cs="Times New Roman"/>
-          <w:color w:val="000000"/>
-          <w:sz w:val="32"/>
-          <w:szCs w:val="32"/>
-        </w:rPr>
-        <w:t xml:space="preserve"> all to ojdbc6.jar</w:t>
+      <w:r>
+        <w:rPr>
+          <w:rFonts w:ascii="Times New Roman" w:hAnsi="Times New Roman" w:cs="Times New Roman"/>
+          <w:color w:val="000000"/>
+          <w:sz w:val="32"/>
+          <w:szCs w:val="32"/>
+        </w:rPr>
+        <w:t>chmod all to ojdbc6.jar</w:t>
       </w:r>
     </w:p>
     <w:p>
@@ -3457,25 +3141,14 @@
           <w:szCs w:val="32"/>
         </w:rPr>
       </w:pPr>
-      <w:proofErr w:type="spellStart"/>
-      <w:r>
-        <w:rPr>
-          <w:rFonts w:ascii="Times New Roman" w:hAnsi="Times New Roman" w:cs="Times New Roman"/>
-          <w:color w:val="000000"/>
-          <w:sz w:val="32"/>
-          <w:szCs w:val="32"/>
-        </w:rPr>
-        <w:t>sudo</w:t>
-      </w:r>
-      <w:proofErr w:type="spellEnd"/>
-      <w:r>
-        <w:rPr>
-          <w:rFonts w:ascii="Times New Roman" w:hAnsi="Times New Roman" w:cs="Times New Roman"/>
-          <w:color w:val="000000"/>
-          <w:sz w:val="32"/>
-          <w:szCs w:val="32"/>
-        </w:rPr>
-        <w:t xml:space="preserve"> to tomcat8</w:t>
+      <w:r>
+        <w:rPr>
+          <w:rFonts w:ascii="Times New Roman" w:hAnsi="Times New Roman" w:cs="Times New Roman"/>
+          <w:color w:val="000000"/>
+          <w:sz w:val="32"/>
+          <w:szCs w:val="32"/>
+        </w:rPr>
+        <w:t>sudo to tomcat8</w:t>
       </w:r>
     </w:p>
     <w:p>
@@ -3568,10 +3241,13 @@
           <w:szCs w:val="32"/>
           <w:shd w:val="clear" w:color="auto" w:fill="F8F8F8"/>
         </w:rPr>
-        <w:t xml:space="preserve"> /</w:t>
-      </w:r>
-      <w:proofErr w:type="spellStart"/>
-      <w:r>
+        <w:t xml:space="preserve"> /usr/share/tomcat8/webapps</w:t>
+      </w:r>
+    </w:p>
+    <w:p>
+      <w:pPr>
+        <w:pStyle w:val="ListParagraph"/>
+        <w:ind w:left="1440"/>
         <w:rPr>
           <w:rFonts w:ascii="Times New Roman" w:hAnsi="Times New Roman" w:cs="Times New Roman"/>
           <w:color w:val="1D1C1D"/>
@@ -3579,9 +3255,7 @@
           <w:szCs w:val="32"/>
           <w:shd w:val="clear" w:color="auto" w:fill="F8F8F8"/>
         </w:rPr>
-        <w:t>usr</w:t>
-      </w:r>
-      <w:proofErr w:type="spellEnd"/>
+      </w:pPr>
       <w:r>
         <w:rPr>
           <w:rFonts w:ascii="Times New Roman" w:hAnsi="Times New Roman" w:cs="Times New Roman"/>
@@ -3590,81 +3264,17 @@
           <w:szCs w:val="32"/>
           <w:shd w:val="clear" w:color="auto" w:fill="F8F8F8"/>
         </w:rPr>
-        <w:t>/share/tomcat8/webapps</w:t>
-      </w:r>
-    </w:p>
-    <w:p>
-      <w:pPr>
-        <w:pStyle w:val="ListParagraph"/>
-        <w:ind w:left="1440"/>
-        <w:rPr>
-          <w:rFonts w:ascii="Times New Roman" w:hAnsi="Times New Roman" w:cs="Times New Roman"/>
-          <w:color w:val="1D1C1D"/>
-          <w:sz w:val="32"/>
-          <w:szCs w:val="32"/>
-          <w:shd w:val="clear" w:color="auto" w:fill="F8F8F8"/>
-        </w:rPr>
-      </w:pPr>
-      <w:r>
-        <w:rPr>
-          <w:rFonts w:ascii="Times New Roman" w:hAnsi="Times New Roman" w:cs="Times New Roman"/>
-          <w:color w:val="1D1C1D"/>
-          <w:sz w:val="32"/>
-          <w:szCs w:val="32"/>
-          <w:shd w:val="clear" w:color="auto" w:fill="F8F8F8"/>
-        </w:rPr>
-        <w:t xml:space="preserve">mv </w:t>
-      </w:r>
-      <w:proofErr w:type="spellStart"/>
-      <w:r>
-        <w:rPr>
-          <w:rFonts w:ascii="Times New Roman" w:hAnsi="Times New Roman" w:cs="Times New Roman"/>
-          <w:color w:val="1D1C1D"/>
-          <w:sz w:val="32"/>
-          <w:szCs w:val="32"/>
-          <w:shd w:val="clear" w:color="auto" w:fill="F8F8F8"/>
-        </w:rPr>
-        <w:t>usr</w:t>
-      </w:r>
-      <w:proofErr w:type="spellEnd"/>
-      <w:r>
-        <w:rPr>
-          <w:rFonts w:ascii="Times New Roman" w:hAnsi="Times New Roman" w:cs="Times New Roman"/>
-          <w:color w:val="1D1C1D"/>
-          <w:sz w:val="32"/>
-          <w:szCs w:val="32"/>
-          <w:shd w:val="clear" w:color="auto" w:fill="F8F8F8"/>
-        </w:rPr>
-        <w:t xml:space="preserve">/share/tomcat8/webapps/ojdbc6.jar </w:t>
-      </w:r>
-      <w:r>
-        <w:rPr>
-          <w:rFonts w:ascii="Times New Roman" w:hAnsi="Times New Roman" w:cs="Times New Roman"/>
-          <w:color w:val="000000"/>
-          <w:sz w:val="32"/>
-          <w:szCs w:val="32"/>
-        </w:rPr>
-        <w:t>/</w:t>
-      </w:r>
-      <w:proofErr w:type="spellStart"/>
-      <w:r>
-        <w:rPr>
-          <w:rFonts w:ascii="Times New Roman" w:hAnsi="Times New Roman" w:cs="Times New Roman"/>
-          <w:color w:val="000000"/>
-          <w:sz w:val="32"/>
-          <w:szCs w:val="32"/>
-        </w:rPr>
-        <w:t>usr</w:t>
-      </w:r>
-      <w:proofErr w:type="spellEnd"/>
-      <w:r>
-        <w:rPr>
-          <w:rFonts w:ascii="Times New Roman" w:hAnsi="Times New Roman" w:cs="Times New Roman"/>
-          <w:color w:val="000000"/>
-          <w:sz w:val="32"/>
-          <w:szCs w:val="32"/>
-        </w:rPr>
-        <w:t>/share/tomcat8/lib</w:t>
+        <w:lastRenderedPageBreak/>
+        <w:t xml:space="preserve">mv usr/share/tomcat8/webapps/ojdbc6.jar </w:t>
+      </w:r>
+      <w:r>
+        <w:rPr>
+          <w:rFonts w:ascii="Times New Roman" w:hAnsi="Times New Roman" w:cs="Times New Roman"/>
+          <w:color w:val="000000"/>
+          <w:sz w:val="32"/>
+          <w:szCs w:val="32"/>
+        </w:rPr>
+        <w:t>/usr/share/tomcat8/lib</w:t>
       </w:r>
     </w:p>
     <w:p>
@@ -3713,27 +3323,7 @@
           <w:sz w:val="32"/>
           <w:szCs w:val="32"/>
         </w:rPr>
-        <w:t xml:space="preserve">&lt;Context path="" </w:t>
-      </w:r>
-      <w:proofErr w:type="spellStart"/>
-      <w:r>
-        <w:rPr>
-          <w:rFonts w:ascii="Times New Roman" w:hAnsi="Times New Roman" w:cs="Times New Roman"/>
-          <w:color w:val="000000"/>
-          <w:sz w:val="32"/>
-          <w:szCs w:val="32"/>
-        </w:rPr>
-        <w:t>docBase</w:t>
-      </w:r>
-      <w:proofErr w:type="spellEnd"/>
-      <w:r>
-        <w:rPr>
-          <w:rFonts w:ascii="Times New Roman" w:hAnsi="Times New Roman" w:cs="Times New Roman"/>
-          <w:color w:val="000000"/>
-          <w:sz w:val="32"/>
-          <w:szCs w:val="32"/>
-        </w:rPr>
-        <w:t>="web-doe-1.19.0" privileged="true"/&gt;</w:t>
+        <w:t>&lt;Context path="" docBase="web-doe-1.19.0" privileged="true"/&gt;</w:t>
       </w:r>
     </w:p>
     <w:p>
@@ -3800,47 +3390,7 @@
           <w:sz w:val="32"/>
           <w:szCs w:val="32"/>
         </w:rPr>
-        <w:t xml:space="preserve">start tomcat: </w:t>
-      </w:r>
-      <w:proofErr w:type="spellStart"/>
-      <w:r>
-        <w:rPr>
-          <w:rFonts w:ascii="Times New Roman" w:hAnsi="Times New Roman" w:cs="Times New Roman"/>
-          <w:color w:val="000000"/>
-          <w:sz w:val="32"/>
-          <w:szCs w:val="32"/>
-        </w:rPr>
-        <w:t>sudo</w:t>
-      </w:r>
-      <w:proofErr w:type="spellEnd"/>
-      <w:r>
-        <w:rPr>
-          <w:rFonts w:ascii="Times New Roman" w:hAnsi="Times New Roman" w:cs="Times New Roman"/>
-          <w:color w:val="000000"/>
-          <w:sz w:val="32"/>
-          <w:szCs w:val="32"/>
-        </w:rPr>
-        <w:t xml:space="preserve"> </w:t>
-      </w:r>
-      <w:proofErr w:type="spellStart"/>
-      <w:r>
-        <w:rPr>
-          <w:rFonts w:ascii="Times New Roman" w:hAnsi="Times New Roman" w:cs="Times New Roman"/>
-          <w:color w:val="000000"/>
-          <w:sz w:val="32"/>
-          <w:szCs w:val="32"/>
-        </w:rPr>
-        <w:t>systemctl</w:t>
-      </w:r>
-      <w:proofErr w:type="spellEnd"/>
-      <w:r>
-        <w:rPr>
-          <w:rFonts w:ascii="Times New Roman" w:hAnsi="Times New Roman" w:cs="Times New Roman"/>
-          <w:color w:val="000000"/>
-          <w:sz w:val="32"/>
-          <w:szCs w:val="32"/>
-        </w:rPr>
-        <w:t xml:space="preserve"> start tomcat8</w:t>
+        <w:t>start tomcat: sudo systemctl start tomcat8</w:t>
       </w:r>
     </w:p>
     <w:p>
@@ -3873,47 +3423,7 @@
           <w:sz w:val="32"/>
           <w:szCs w:val="32"/>
         </w:rPr>
-        <w:t xml:space="preserve">stop tomcat: </w:t>
-      </w:r>
-      <w:proofErr w:type="spellStart"/>
-      <w:r>
-        <w:rPr>
-          <w:rFonts w:ascii="Times New Roman" w:hAnsi="Times New Roman" w:cs="Times New Roman"/>
-          <w:color w:val="000000"/>
-          <w:sz w:val="32"/>
-          <w:szCs w:val="32"/>
-        </w:rPr>
-        <w:t>sudo</w:t>
-      </w:r>
-      <w:proofErr w:type="spellEnd"/>
-      <w:r>
-        <w:rPr>
-          <w:rFonts w:ascii="Times New Roman" w:hAnsi="Times New Roman" w:cs="Times New Roman"/>
-          <w:color w:val="000000"/>
-          <w:sz w:val="32"/>
-          <w:szCs w:val="32"/>
-        </w:rPr>
-        <w:t xml:space="preserve"> </w:t>
-      </w:r>
-      <w:proofErr w:type="spellStart"/>
-      <w:r>
-        <w:rPr>
-          <w:rFonts w:ascii="Times New Roman" w:hAnsi="Times New Roman" w:cs="Times New Roman"/>
-          <w:color w:val="000000"/>
-          <w:sz w:val="32"/>
-          <w:szCs w:val="32"/>
-        </w:rPr>
-        <w:t>systemctl</w:t>
-      </w:r>
-      <w:proofErr w:type="spellEnd"/>
-      <w:r>
-        <w:rPr>
-          <w:rFonts w:ascii="Times New Roman" w:hAnsi="Times New Roman" w:cs="Times New Roman"/>
-          <w:color w:val="000000"/>
-          <w:sz w:val="32"/>
-          <w:szCs w:val="32"/>
-        </w:rPr>
-        <w:t xml:space="preserve"> stop tomcat8</w:t>
+        <w:t>stop tomcat: sudo systemctl stop tomcat8</w:t>
       </w:r>
     </w:p>
     <w:p>
@@ -3946,47 +3456,7 @@
           <w:sz w:val="32"/>
           <w:szCs w:val="32"/>
         </w:rPr>
-        <w:t xml:space="preserve">restart tomcat: </w:t>
-      </w:r>
-      <w:proofErr w:type="spellStart"/>
-      <w:r>
-        <w:rPr>
-          <w:rFonts w:ascii="Times New Roman" w:hAnsi="Times New Roman" w:cs="Times New Roman"/>
-          <w:color w:val="000000"/>
-          <w:sz w:val="32"/>
-          <w:szCs w:val="32"/>
-        </w:rPr>
-        <w:t>sudo</w:t>
-      </w:r>
-      <w:proofErr w:type="spellEnd"/>
-      <w:r>
-        <w:rPr>
-          <w:rFonts w:ascii="Times New Roman" w:hAnsi="Times New Roman" w:cs="Times New Roman"/>
-          <w:color w:val="000000"/>
-          <w:sz w:val="32"/>
-          <w:szCs w:val="32"/>
-        </w:rPr>
-        <w:t xml:space="preserve"> </w:t>
-      </w:r>
-      <w:proofErr w:type="spellStart"/>
-      <w:r>
-        <w:rPr>
-          <w:rFonts w:ascii="Times New Roman" w:hAnsi="Times New Roman" w:cs="Times New Roman"/>
-          <w:color w:val="000000"/>
-          <w:sz w:val="32"/>
-          <w:szCs w:val="32"/>
-        </w:rPr>
-        <w:t>systemctl</w:t>
-      </w:r>
-      <w:proofErr w:type="spellEnd"/>
-      <w:r>
-        <w:rPr>
-          <w:rFonts w:ascii="Times New Roman" w:hAnsi="Times New Roman" w:cs="Times New Roman"/>
-          <w:color w:val="000000"/>
-          <w:sz w:val="32"/>
-          <w:szCs w:val="32"/>
-        </w:rPr>
-        <w:t xml:space="preserve"> restart tomcat8</w:t>
+        <w:t>restart tomcat: sudo systemctl restart tomcat8</w:t>
       </w:r>
     </w:p>
     <w:p>
@@ -4169,6 +3639,232 @@
     </w:lvl>
   </w:abstractNum>
   <w:abstractNum w:abstractNumId="1" w15:restartNumberingAfterBreak="0">
+    <w:nsid w:val="1EDC232F"/>
+    <w:multiLevelType w:val="hybridMultilevel"/>
+    <w:tmpl w:val="5202AD44"/>
+    <w:lvl w:ilvl="0" w:tplc="04090003">
+      <w:start w:val="1"/>
+      <w:numFmt w:val="bullet"/>
+      <w:lvlText w:val="o"/>
+      <w:lvlJc w:val="left"/>
+      <w:pPr>
+        <w:ind w:left="1520" w:hanging="360"/>
+      </w:pPr>
+      <w:rPr>
+        <w:rFonts w:ascii="Courier New" w:hAnsi="Courier New" w:cs="Courier New" w:hint="default"/>
+      </w:rPr>
+    </w:lvl>
+    <w:lvl w:ilvl="1" w:tplc="04090003" w:tentative="1">
+      <w:start w:val="1"/>
+      <w:numFmt w:val="bullet"/>
+      <w:lvlText w:val="o"/>
+      <w:lvlJc w:val="left"/>
+      <w:pPr>
+        <w:ind w:left="2240" w:hanging="360"/>
+      </w:pPr>
+      <w:rPr>
+        <w:rFonts w:ascii="Courier New" w:hAnsi="Courier New" w:cs="Courier New" w:hint="default"/>
+      </w:rPr>
+    </w:lvl>
+    <w:lvl w:ilvl="2" w:tplc="04090005" w:tentative="1">
+      <w:start w:val="1"/>
+      <w:numFmt w:val="bullet"/>
+      <w:lvlText w:val=""/>
+      <w:lvlJc w:val="left"/>
+      <w:pPr>
+        <w:ind w:left="2960" w:hanging="360"/>
+      </w:pPr>
+      <w:rPr>
+        <w:rFonts w:ascii="Wingdings" w:hAnsi="Wingdings" w:hint="default"/>
+      </w:rPr>
+    </w:lvl>
+    <w:lvl w:ilvl="3" w:tplc="04090001" w:tentative="1">
+      <w:start w:val="1"/>
+      <w:numFmt w:val="bullet"/>
+      <w:lvlText w:val=""/>
+      <w:lvlJc w:val="left"/>
+      <w:pPr>
+        <w:ind w:left="3680" w:hanging="360"/>
+      </w:pPr>
+      <w:rPr>
+        <w:rFonts w:ascii="Symbol" w:hAnsi="Symbol" w:hint="default"/>
+      </w:rPr>
+    </w:lvl>
+    <w:lvl w:ilvl="4" w:tplc="04090003" w:tentative="1">
+      <w:start w:val="1"/>
+      <w:numFmt w:val="bullet"/>
+      <w:lvlText w:val="o"/>
+      <w:lvlJc w:val="left"/>
+      <w:pPr>
+        <w:ind w:left="4400" w:hanging="360"/>
+      </w:pPr>
+      <w:rPr>
+        <w:rFonts w:ascii="Courier New" w:hAnsi="Courier New" w:cs="Courier New" w:hint="default"/>
+      </w:rPr>
+    </w:lvl>
+    <w:lvl w:ilvl="5" w:tplc="04090005" w:tentative="1">
+      <w:start w:val="1"/>
+      <w:numFmt w:val="bullet"/>
+      <w:lvlText w:val=""/>
+      <w:lvlJc w:val="left"/>
+      <w:pPr>
+        <w:ind w:left="5120" w:hanging="360"/>
+      </w:pPr>
+      <w:rPr>
+        <w:rFonts w:ascii="Wingdings" w:hAnsi="Wingdings" w:hint="default"/>
+      </w:rPr>
+    </w:lvl>
+    <w:lvl w:ilvl="6" w:tplc="04090001" w:tentative="1">
+      <w:start w:val="1"/>
+      <w:numFmt w:val="bullet"/>
+      <w:lvlText w:val=""/>
+      <w:lvlJc w:val="left"/>
+      <w:pPr>
+        <w:ind w:left="5840" w:hanging="360"/>
+      </w:pPr>
+      <w:rPr>
+        <w:rFonts w:ascii="Symbol" w:hAnsi="Symbol" w:hint="default"/>
+      </w:rPr>
+    </w:lvl>
+    <w:lvl w:ilvl="7" w:tplc="04090003" w:tentative="1">
+      <w:start w:val="1"/>
+      <w:numFmt w:val="bullet"/>
+      <w:lvlText w:val="o"/>
+      <w:lvlJc w:val="left"/>
+      <w:pPr>
+        <w:ind w:left="6560" w:hanging="360"/>
+      </w:pPr>
+      <w:rPr>
+        <w:rFonts w:ascii="Courier New" w:hAnsi="Courier New" w:cs="Courier New" w:hint="default"/>
+      </w:rPr>
+    </w:lvl>
+    <w:lvl w:ilvl="8" w:tplc="04090005" w:tentative="1">
+      <w:start w:val="1"/>
+      <w:numFmt w:val="bullet"/>
+      <w:lvlText w:val=""/>
+      <w:lvlJc w:val="left"/>
+      <w:pPr>
+        <w:ind w:left="7280" w:hanging="360"/>
+      </w:pPr>
+      <w:rPr>
+        <w:rFonts w:ascii="Wingdings" w:hAnsi="Wingdings" w:hint="default"/>
+      </w:rPr>
+    </w:lvl>
+  </w:abstractNum>
+  <w:abstractNum w:abstractNumId="2" w15:restartNumberingAfterBreak="0">
+    <w:nsid w:val="203F3FB5"/>
+    <w:multiLevelType w:val="hybridMultilevel"/>
+    <w:tmpl w:val="A184DF66"/>
+    <w:lvl w:ilvl="0" w:tplc="04090003">
+      <w:start w:val="1"/>
+      <w:numFmt w:val="bullet"/>
+      <w:lvlText w:val="o"/>
+      <w:lvlJc w:val="left"/>
+      <w:pPr>
+        <w:ind w:left="1520" w:hanging="360"/>
+      </w:pPr>
+      <w:rPr>
+        <w:rFonts w:ascii="Courier New" w:hAnsi="Courier New" w:cs="Courier New" w:hint="default"/>
+      </w:rPr>
+    </w:lvl>
+    <w:lvl w:ilvl="1" w:tplc="04090003" w:tentative="1">
+      <w:start w:val="1"/>
+      <w:numFmt w:val="bullet"/>
+      <w:lvlText w:val="o"/>
+      <w:lvlJc w:val="left"/>
+      <w:pPr>
+        <w:ind w:left="2240" w:hanging="360"/>
+      </w:pPr>
+      <w:rPr>
+        <w:rFonts w:ascii="Courier New" w:hAnsi="Courier New" w:cs="Courier New" w:hint="default"/>
+      </w:rPr>
+    </w:lvl>
+    <w:lvl w:ilvl="2" w:tplc="04090005" w:tentative="1">
+      <w:start w:val="1"/>
+      <w:numFmt w:val="bullet"/>
+      <w:lvlText w:val=""/>
+      <w:lvlJc w:val="left"/>
+      <w:pPr>
+        <w:ind w:left="2960" w:hanging="360"/>
+      </w:pPr>
+      <w:rPr>
+        <w:rFonts w:ascii="Wingdings" w:hAnsi="Wingdings" w:hint="default"/>
+      </w:rPr>
+    </w:lvl>
+    <w:lvl w:ilvl="3" w:tplc="04090001" w:tentative="1">
+      <w:start w:val="1"/>
+      <w:numFmt w:val="bullet"/>
+      <w:lvlText w:val=""/>
+      <w:lvlJc w:val="left"/>
+      <w:pPr>
+        <w:ind w:left="3680" w:hanging="360"/>
+      </w:pPr>
+      <w:rPr>
+        <w:rFonts w:ascii="Symbol" w:hAnsi="Symbol" w:hint="default"/>
+      </w:rPr>
+    </w:lvl>
+    <w:lvl w:ilvl="4" w:tplc="04090003" w:tentative="1">
+      <w:start w:val="1"/>
+      <w:numFmt w:val="bullet"/>
+      <w:lvlText w:val="o"/>
+      <w:lvlJc w:val="left"/>
+      <w:pPr>
+        <w:ind w:left="4400" w:hanging="360"/>
+      </w:pPr>
+      <w:rPr>
+        <w:rFonts w:ascii="Courier New" w:hAnsi="Courier New" w:cs="Courier New" w:hint="default"/>
+      </w:rPr>
+    </w:lvl>
+    <w:lvl w:ilvl="5" w:tplc="04090005" w:tentative="1">
+      <w:start w:val="1"/>
+      <w:numFmt w:val="bullet"/>
+      <w:lvlText w:val=""/>
+      <w:lvlJc w:val="left"/>
+      <w:pPr>
+        <w:ind w:left="5120" w:hanging="360"/>
+      </w:pPr>
+      <w:rPr>
+        <w:rFonts w:ascii="Wingdings" w:hAnsi="Wingdings" w:hint="default"/>
+      </w:rPr>
+    </w:lvl>
+    <w:lvl w:ilvl="6" w:tplc="04090001" w:tentative="1">
+      <w:start w:val="1"/>
+      <w:numFmt w:val="bullet"/>
+      <w:lvlText w:val=""/>
+      <w:lvlJc w:val="left"/>
+      <w:pPr>
+        <w:ind w:left="5840" w:hanging="360"/>
+      </w:pPr>
+      <w:rPr>
+        <w:rFonts w:ascii="Symbol" w:hAnsi="Symbol" w:hint="default"/>
+      </w:rPr>
+    </w:lvl>
+    <w:lvl w:ilvl="7" w:tplc="04090003" w:tentative="1">
+      <w:start w:val="1"/>
+      <w:numFmt w:val="bullet"/>
+      <w:lvlText w:val="o"/>
+      <w:lvlJc w:val="left"/>
+      <w:pPr>
+        <w:ind w:left="6560" w:hanging="360"/>
+      </w:pPr>
+      <w:rPr>
+        <w:rFonts w:ascii="Courier New" w:hAnsi="Courier New" w:cs="Courier New" w:hint="default"/>
+      </w:rPr>
+    </w:lvl>
+    <w:lvl w:ilvl="8" w:tplc="04090005" w:tentative="1">
+      <w:start w:val="1"/>
+      <w:numFmt w:val="bullet"/>
+      <w:lvlText w:val=""/>
+      <w:lvlJc w:val="left"/>
+      <w:pPr>
+        <w:ind w:left="7280" w:hanging="360"/>
+      </w:pPr>
+      <w:rPr>
+        <w:rFonts w:ascii="Wingdings" w:hAnsi="Wingdings" w:hint="default"/>
+      </w:rPr>
+    </w:lvl>
+  </w:abstractNum>
+  <w:abstractNum w:abstractNumId="3" w15:restartNumberingAfterBreak="0">
     <w:nsid w:val="23F47A0A"/>
     <w:multiLevelType w:val="hybridMultilevel"/>
     <w:tmpl w:val="CB62F214"/>
@@ -4281,7 +3977,233 @@
       </w:rPr>
     </w:lvl>
   </w:abstractNum>
-  <w:abstractNum w:abstractNumId="2" w15:restartNumberingAfterBreak="0">
+  <w:abstractNum w:abstractNumId="4" w15:restartNumberingAfterBreak="0">
+    <w:nsid w:val="37B54FE4"/>
+    <w:multiLevelType w:val="hybridMultilevel"/>
+    <w:tmpl w:val="26225EA6"/>
+    <w:lvl w:ilvl="0" w:tplc="04090003">
+      <w:start w:val="1"/>
+      <w:numFmt w:val="bullet"/>
+      <w:lvlText w:val="o"/>
+      <w:lvlJc w:val="left"/>
+      <w:pPr>
+        <w:ind w:left="1600" w:hanging="360"/>
+      </w:pPr>
+      <w:rPr>
+        <w:rFonts w:ascii="Courier New" w:hAnsi="Courier New" w:cs="Courier New" w:hint="default"/>
+      </w:rPr>
+    </w:lvl>
+    <w:lvl w:ilvl="1" w:tplc="04090003" w:tentative="1">
+      <w:start w:val="1"/>
+      <w:numFmt w:val="bullet"/>
+      <w:lvlText w:val="o"/>
+      <w:lvlJc w:val="left"/>
+      <w:pPr>
+        <w:ind w:left="2320" w:hanging="360"/>
+      </w:pPr>
+      <w:rPr>
+        <w:rFonts w:ascii="Courier New" w:hAnsi="Courier New" w:cs="Courier New" w:hint="default"/>
+      </w:rPr>
+    </w:lvl>
+    <w:lvl w:ilvl="2" w:tplc="04090005" w:tentative="1">
+      <w:start w:val="1"/>
+      <w:numFmt w:val="bullet"/>
+      <w:lvlText w:val=""/>
+      <w:lvlJc w:val="left"/>
+      <w:pPr>
+        <w:ind w:left="3040" w:hanging="360"/>
+      </w:pPr>
+      <w:rPr>
+        <w:rFonts w:ascii="Wingdings" w:hAnsi="Wingdings" w:hint="default"/>
+      </w:rPr>
+    </w:lvl>
+    <w:lvl w:ilvl="3" w:tplc="04090001" w:tentative="1">
+      <w:start w:val="1"/>
+      <w:numFmt w:val="bullet"/>
+      <w:lvlText w:val=""/>
+      <w:lvlJc w:val="left"/>
+      <w:pPr>
+        <w:ind w:left="3760" w:hanging="360"/>
+      </w:pPr>
+      <w:rPr>
+        <w:rFonts w:ascii="Symbol" w:hAnsi="Symbol" w:hint="default"/>
+      </w:rPr>
+    </w:lvl>
+    <w:lvl w:ilvl="4" w:tplc="04090003" w:tentative="1">
+      <w:start w:val="1"/>
+      <w:numFmt w:val="bullet"/>
+      <w:lvlText w:val="o"/>
+      <w:lvlJc w:val="left"/>
+      <w:pPr>
+        <w:ind w:left="4480" w:hanging="360"/>
+      </w:pPr>
+      <w:rPr>
+        <w:rFonts w:ascii="Courier New" w:hAnsi="Courier New" w:cs="Courier New" w:hint="default"/>
+      </w:rPr>
+    </w:lvl>
+    <w:lvl w:ilvl="5" w:tplc="04090005" w:tentative="1">
+      <w:start w:val="1"/>
+      <w:numFmt w:val="bullet"/>
+      <w:lvlText w:val=""/>
+      <w:lvlJc w:val="left"/>
+      <w:pPr>
+        <w:ind w:left="5200" w:hanging="360"/>
+      </w:pPr>
+      <w:rPr>
+        <w:rFonts w:ascii="Wingdings" w:hAnsi="Wingdings" w:hint="default"/>
+      </w:rPr>
+    </w:lvl>
+    <w:lvl w:ilvl="6" w:tplc="04090001" w:tentative="1">
+      <w:start w:val="1"/>
+      <w:numFmt w:val="bullet"/>
+      <w:lvlText w:val=""/>
+      <w:lvlJc w:val="left"/>
+      <w:pPr>
+        <w:ind w:left="5920" w:hanging="360"/>
+      </w:pPr>
+      <w:rPr>
+        <w:rFonts w:ascii="Symbol" w:hAnsi="Symbol" w:hint="default"/>
+      </w:rPr>
+    </w:lvl>
+    <w:lvl w:ilvl="7" w:tplc="04090003" w:tentative="1">
+      <w:start w:val="1"/>
+      <w:numFmt w:val="bullet"/>
+      <w:lvlText w:val="o"/>
+      <w:lvlJc w:val="left"/>
+      <w:pPr>
+        <w:ind w:left="6640" w:hanging="360"/>
+      </w:pPr>
+      <w:rPr>
+        <w:rFonts w:ascii="Courier New" w:hAnsi="Courier New" w:cs="Courier New" w:hint="default"/>
+      </w:rPr>
+    </w:lvl>
+    <w:lvl w:ilvl="8" w:tplc="04090005" w:tentative="1">
+      <w:start w:val="1"/>
+      <w:numFmt w:val="bullet"/>
+      <w:lvlText w:val=""/>
+      <w:lvlJc w:val="left"/>
+      <w:pPr>
+        <w:ind w:left="7360" w:hanging="360"/>
+      </w:pPr>
+      <w:rPr>
+        <w:rFonts w:ascii="Wingdings" w:hAnsi="Wingdings" w:hint="default"/>
+      </w:rPr>
+    </w:lvl>
+  </w:abstractNum>
+  <w:abstractNum w:abstractNumId="5" w15:restartNumberingAfterBreak="0">
+    <w:nsid w:val="4562120E"/>
+    <w:multiLevelType w:val="hybridMultilevel"/>
+    <w:tmpl w:val="C55AAFBE"/>
+    <w:lvl w:ilvl="0" w:tplc="04090001">
+      <w:start w:val="1"/>
+      <w:numFmt w:val="bullet"/>
+      <w:lvlText w:val=""/>
+      <w:lvlJc w:val="left"/>
+      <w:pPr>
+        <w:ind w:left="2240" w:hanging="360"/>
+      </w:pPr>
+      <w:rPr>
+        <w:rFonts w:ascii="Symbol" w:hAnsi="Symbol" w:hint="default"/>
+      </w:rPr>
+    </w:lvl>
+    <w:lvl w:ilvl="1" w:tplc="04090003" w:tentative="1">
+      <w:start w:val="1"/>
+      <w:numFmt w:val="bullet"/>
+      <w:lvlText w:val="o"/>
+      <w:lvlJc w:val="left"/>
+      <w:pPr>
+        <w:ind w:left="2960" w:hanging="360"/>
+      </w:pPr>
+      <w:rPr>
+        <w:rFonts w:ascii="Courier New" w:hAnsi="Courier New" w:cs="Courier New" w:hint="default"/>
+      </w:rPr>
+    </w:lvl>
+    <w:lvl w:ilvl="2" w:tplc="04090005" w:tentative="1">
+      <w:start w:val="1"/>
+      <w:numFmt w:val="bullet"/>
+      <w:lvlText w:val=""/>
+      <w:lvlJc w:val="left"/>
+      <w:pPr>
+        <w:ind w:left="3680" w:hanging="360"/>
+      </w:pPr>
+      <w:rPr>
+        <w:rFonts w:ascii="Wingdings" w:hAnsi="Wingdings" w:hint="default"/>
+      </w:rPr>
+    </w:lvl>
+    <w:lvl w:ilvl="3" w:tplc="04090001" w:tentative="1">
+      <w:start w:val="1"/>
+      <w:numFmt w:val="bullet"/>
+      <w:lvlText w:val=""/>
+      <w:lvlJc w:val="left"/>
+      <w:pPr>
+        <w:ind w:left="4400" w:hanging="360"/>
+      </w:pPr>
+      <w:rPr>
+        <w:rFonts w:ascii="Symbol" w:hAnsi="Symbol" w:hint="default"/>
+      </w:rPr>
+    </w:lvl>
+    <w:lvl w:ilvl="4" w:tplc="04090003" w:tentative="1">
+      <w:start w:val="1"/>
+      <w:numFmt w:val="bullet"/>
+      <w:lvlText w:val="o"/>
+      <w:lvlJc w:val="left"/>
+      <w:pPr>
+        <w:ind w:left="5120" w:hanging="360"/>
+      </w:pPr>
+      <w:rPr>
+        <w:rFonts w:ascii="Courier New" w:hAnsi="Courier New" w:cs="Courier New" w:hint="default"/>
+      </w:rPr>
+    </w:lvl>
+    <w:lvl w:ilvl="5" w:tplc="04090005" w:tentative="1">
+      <w:start w:val="1"/>
+      <w:numFmt w:val="bullet"/>
+      <w:lvlText w:val=""/>
+      <w:lvlJc w:val="left"/>
+      <w:pPr>
+        <w:ind w:left="5840" w:hanging="360"/>
+      </w:pPr>
+      <w:rPr>
+        <w:rFonts w:ascii="Wingdings" w:hAnsi="Wingdings" w:hint="default"/>
+      </w:rPr>
+    </w:lvl>
+    <w:lvl w:ilvl="6" w:tplc="04090001" w:tentative="1">
+      <w:start w:val="1"/>
+      <w:numFmt w:val="bullet"/>
+      <w:lvlText w:val=""/>
+      <w:lvlJc w:val="left"/>
+      <w:pPr>
+        <w:ind w:left="6560" w:hanging="360"/>
+      </w:pPr>
+      <w:rPr>
+        <w:rFonts w:ascii="Symbol" w:hAnsi="Symbol" w:hint="default"/>
+      </w:rPr>
+    </w:lvl>
+    <w:lvl w:ilvl="7" w:tplc="04090003" w:tentative="1">
+      <w:start w:val="1"/>
+      <w:numFmt w:val="bullet"/>
+      <w:lvlText w:val="o"/>
+      <w:lvlJc w:val="left"/>
+      <w:pPr>
+        <w:ind w:left="7280" w:hanging="360"/>
+      </w:pPr>
+      <w:rPr>
+        <w:rFonts w:ascii="Courier New" w:hAnsi="Courier New" w:cs="Courier New" w:hint="default"/>
+      </w:rPr>
+    </w:lvl>
+    <w:lvl w:ilvl="8" w:tplc="04090005" w:tentative="1">
+      <w:start w:val="1"/>
+      <w:numFmt w:val="bullet"/>
+      <w:lvlText w:val=""/>
+      <w:lvlJc w:val="left"/>
+      <w:pPr>
+        <w:ind w:left="8000" w:hanging="360"/>
+      </w:pPr>
+      <w:rPr>
+        <w:rFonts w:ascii="Wingdings" w:hAnsi="Wingdings" w:hint="default"/>
+      </w:rPr>
+    </w:lvl>
+  </w:abstractNum>
+  <w:abstractNum w:abstractNumId="6" w15:restartNumberingAfterBreak="0">
     <w:nsid w:val="45F57E32"/>
     <w:multiLevelType w:val="hybridMultilevel"/>
     <w:tmpl w:val="45B20EF6"/>
@@ -4394,7 +4316,7 @@
       </w:rPr>
     </w:lvl>
   </w:abstractNum>
-  <w:abstractNum w:abstractNumId="3" w15:restartNumberingAfterBreak="0">
+  <w:abstractNum w:abstractNumId="7" w15:restartNumberingAfterBreak="0">
     <w:nsid w:val="4A0C6B54"/>
     <w:multiLevelType w:val="hybridMultilevel"/>
     <w:tmpl w:val="2F00682A"/>
@@ -4507,7 +4429,120 @@
       </w:rPr>
     </w:lvl>
   </w:abstractNum>
-  <w:abstractNum w:abstractNumId="4" w15:restartNumberingAfterBreak="0">
+  <w:abstractNum w:abstractNumId="8" w15:restartNumberingAfterBreak="0">
+    <w:nsid w:val="4D4B072A"/>
+    <w:multiLevelType w:val="hybridMultilevel"/>
+    <w:tmpl w:val="0E38F5FC"/>
+    <w:lvl w:ilvl="0" w:tplc="04090001">
+      <w:start w:val="1"/>
+      <w:numFmt w:val="bullet"/>
+      <w:lvlText w:val=""/>
+      <w:lvlJc w:val="left"/>
+      <w:pPr>
+        <w:ind w:left="720" w:hanging="360"/>
+      </w:pPr>
+      <w:rPr>
+        <w:rFonts w:ascii="Symbol" w:hAnsi="Symbol" w:hint="default"/>
+      </w:rPr>
+    </w:lvl>
+    <w:lvl w:ilvl="1" w:tplc="04090003" w:tentative="1">
+      <w:start w:val="1"/>
+      <w:numFmt w:val="bullet"/>
+      <w:lvlText w:val="o"/>
+      <w:lvlJc w:val="left"/>
+      <w:pPr>
+        <w:ind w:left="1440" w:hanging="360"/>
+      </w:pPr>
+      <w:rPr>
+        <w:rFonts w:ascii="Courier New" w:hAnsi="Courier New" w:cs="Courier New" w:hint="default"/>
+      </w:rPr>
+    </w:lvl>
+    <w:lvl w:ilvl="2" w:tplc="04090005" w:tentative="1">
+      <w:start w:val="1"/>
+      <w:numFmt w:val="bullet"/>
+      <w:lvlText w:val=""/>
+      <w:lvlJc w:val="left"/>
+      <w:pPr>
+        <w:ind w:left="2160" w:hanging="360"/>
+      </w:pPr>
+      <w:rPr>
+        <w:rFonts w:ascii="Wingdings" w:hAnsi="Wingdings" w:hint="default"/>
+      </w:rPr>
+    </w:lvl>
+    <w:lvl w:ilvl="3" w:tplc="04090001" w:tentative="1">
+      <w:start w:val="1"/>
+      <w:numFmt w:val="bullet"/>
+      <w:lvlText w:val=""/>
+      <w:lvlJc w:val="left"/>
+      <w:pPr>
+        <w:ind w:left="2880" w:hanging="360"/>
+      </w:pPr>
+      <w:rPr>
+        <w:rFonts w:ascii="Symbol" w:hAnsi="Symbol" w:hint="default"/>
+      </w:rPr>
+    </w:lvl>
+    <w:lvl w:ilvl="4" w:tplc="04090003" w:tentative="1">
+      <w:start w:val="1"/>
+      <w:numFmt w:val="bullet"/>
+      <w:lvlText w:val="o"/>
+      <w:lvlJc w:val="left"/>
+      <w:pPr>
+        <w:ind w:left="3600" w:hanging="360"/>
+      </w:pPr>
+      <w:rPr>
+        <w:rFonts w:ascii="Courier New" w:hAnsi="Courier New" w:cs="Courier New" w:hint="default"/>
+      </w:rPr>
+    </w:lvl>
+    <w:lvl w:ilvl="5" w:tplc="04090005" w:tentative="1">
+      <w:start w:val="1"/>
+      <w:numFmt w:val="bullet"/>
+      <w:lvlText w:val=""/>
+      <w:lvlJc w:val="left"/>
+      <w:pPr>
+        <w:ind w:left="4320" w:hanging="360"/>
+      </w:pPr>
+      <w:rPr>
+        <w:rFonts w:ascii="Wingdings" w:hAnsi="Wingdings" w:hint="default"/>
+      </w:rPr>
+    </w:lvl>
+    <w:lvl w:ilvl="6" w:tplc="04090001" w:tentative="1">
+      <w:start w:val="1"/>
+      <w:numFmt w:val="bullet"/>
+      <w:lvlText w:val=""/>
+      <w:lvlJc w:val="left"/>
+      <w:pPr>
+        <w:ind w:left="5040" w:hanging="360"/>
+      </w:pPr>
+      <w:rPr>
+        <w:rFonts w:ascii="Symbol" w:hAnsi="Symbol" w:hint="default"/>
+      </w:rPr>
+    </w:lvl>
+    <w:lvl w:ilvl="7" w:tplc="04090003" w:tentative="1">
+      <w:start w:val="1"/>
+      <w:numFmt w:val="bullet"/>
+      <w:lvlText w:val="o"/>
+      <w:lvlJc w:val="left"/>
+      <w:pPr>
+        <w:ind w:left="5760" w:hanging="360"/>
+      </w:pPr>
+      <w:rPr>
+        <w:rFonts w:ascii="Courier New" w:hAnsi="Courier New" w:cs="Courier New" w:hint="default"/>
+      </w:rPr>
+    </w:lvl>
+    <w:lvl w:ilvl="8" w:tplc="04090005" w:tentative="1">
+      <w:start w:val="1"/>
+      <w:numFmt w:val="bullet"/>
+      <w:lvlText w:val=""/>
+      <w:lvlJc w:val="left"/>
+      <w:pPr>
+        <w:ind w:left="6480" w:hanging="360"/>
+      </w:pPr>
+      <w:rPr>
+        <w:rFonts w:ascii="Wingdings" w:hAnsi="Wingdings" w:hint="default"/>
+      </w:rPr>
+    </w:lvl>
+  </w:abstractNum>
+  <w:abstractNum w:abstractNumId="9" w15:restartNumberingAfterBreak="0">
     <w:nsid w:val="79D23CB8"/>
     <w:multiLevelType w:val="hybridMultilevel"/>
     <w:tmpl w:val="6058AA2E"/>
@@ -4621,19 +4656,34 @@
     </w:lvl>
   </w:abstractNum>
   <w:num w:numId="1" w16cid:durableId="2088771281">
-    <w:abstractNumId w:val="3"/>
+    <w:abstractNumId w:val="7"/>
   </w:num>
   <w:num w:numId="2" w16cid:durableId="685058837">
-    <w:abstractNumId w:val="4"/>
+    <w:abstractNumId w:val="9"/>
   </w:num>
   <w:num w:numId="3" w16cid:durableId="300695087">
-    <w:abstractNumId w:val="2"/>
+    <w:abstractNumId w:val="6"/>
   </w:num>
   <w:num w:numId="4" w16cid:durableId="54203128">
-    <w:abstractNumId w:val="1"/>
+    <w:abstractNumId w:val="3"/>
   </w:num>
   <w:num w:numId="5" w16cid:durableId="333260370">
     <w:abstractNumId w:val="0"/>
+  </w:num>
+  <w:num w:numId="6" w16cid:durableId="1001351869">
+    <w:abstractNumId w:val="1"/>
+  </w:num>
+  <w:num w:numId="7" w16cid:durableId="758020154">
+    <w:abstractNumId w:val="2"/>
+  </w:num>
+  <w:num w:numId="8" w16cid:durableId="1648700516">
+    <w:abstractNumId w:val="4"/>
+  </w:num>
+  <w:num w:numId="9" w16cid:durableId="779446430">
+    <w:abstractNumId w:val="5"/>
+  </w:num>
+  <w:num w:numId="10" w16cid:durableId="698628534">
+    <w:abstractNumId w:val="8"/>
   </w:num>
 </w:numbering>
 </file>
@@ -5032,7 +5082,7 @@
   <w:style w:type="paragraph" w:default="1" w:styleId="Normal">
     <w:name w:val="Normal"/>
     <w:qFormat/>
-    <w:rsid w:val="00863467"/>
+    <w:rsid w:val="00EE1C2C"/>
     <w:rPr>
       <w:rFonts w:ascii="Times New Roman" w:eastAsia="Times New Roman" w:hAnsi="Times New Roman" w:cs="Times New Roman"/>
     </w:rPr>

</xml_diff>

<commit_message>
steps for modac deployment
</commit_message>
<xml_diff>
--- a/doc/Steps for MoDaC Deployment.docx
+++ b/doc/Steps for MoDaC Deployment.docx
@@ -2076,12 +2076,24 @@
           <w:szCs w:val="32"/>
           <w:shd w:val="clear" w:color="auto" w:fill="F8F8F8"/>
         </w:rPr>
-        <w:t xml:space="preserve">Perform </w:t>
+        <w:t>Do</w:t>
+      </w:r>
+      <w:r>
+        <w:rPr>
+          <w:rFonts w:ascii="Times New Roman" w:hAnsi="Times New Roman" w:cs="Times New Roman"/>
+          <w:color w:val="1D1C1D"/>
+          <w:sz w:val="32"/>
+          <w:szCs w:val="32"/>
+          <w:shd w:val="clear" w:color="auto" w:fill="F8F8F8"/>
+        </w:rPr>
+        <w:t xml:space="preserve"> </w:t>
       </w:r>
       <w:proofErr w:type="spellStart"/>
       <w:r>
         <w:rPr>
           <w:rFonts w:ascii="Times New Roman" w:hAnsi="Times New Roman" w:cs="Times New Roman"/>
+          <w:i/>
+          <w:iCs/>
           <w:color w:val="1D1C1D"/>
           <w:sz w:val="32"/>
           <w:szCs w:val="32"/>
@@ -2093,6 +2105,8 @@
       <w:r>
         <w:rPr>
           <w:rFonts w:ascii="Times New Roman" w:hAnsi="Times New Roman" w:cs="Times New Roman"/>
+          <w:i/>
+          <w:iCs/>
           <w:color w:val="1D1C1D"/>
           <w:sz w:val="32"/>
           <w:szCs w:val="32"/>
@@ -2104,6 +2118,8 @@
       <w:r>
         <w:rPr>
           <w:rFonts w:ascii="Times New Roman" w:hAnsi="Times New Roman" w:cs="Times New Roman"/>
+          <w:i/>
+          <w:iCs/>
           <w:color w:val="1D1C1D"/>
           <w:sz w:val="32"/>
           <w:szCs w:val="32"/>
@@ -2120,7 +2136,43 @@
           <w:szCs w:val="32"/>
           <w:shd w:val="clear" w:color="auto" w:fill="F8F8F8"/>
         </w:rPr>
-        <w:t xml:space="preserve"> and go to the directory </w:t>
+        <w:t xml:space="preserve"> </w:t>
+      </w:r>
+    </w:p>
+    <w:p>
+      <w:pPr>
+        <w:pStyle w:val="ListParagraph"/>
+        <w:numPr>
+          <w:ilvl w:val="0"/>
+          <w:numId w:val="24"/>
+        </w:numPr>
+        <w:rPr>
+          <w:rFonts w:ascii="Times New Roman" w:hAnsi="Times New Roman" w:cs="Times New Roman"/>
+          <w:color w:val="1D1C1D"/>
+          <w:sz w:val="32"/>
+          <w:szCs w:val="32"/>
+          <w:shd w:val="clear" w:color="auto" w:fill="F8F8F8"/>
+        </w:rPr>
+      </w:pPr>
+      <w:r>
+        <w:rPr>
+          <w:rFonts w:ascii="Times New Roman" w:hAnsi="Times New Roman" w:cs="Times New Roman"/>
+          <w:color w:val="1D1C1D"/>
+          <w:sz w:val="32"/>
+          <w:szCs w:val="32"/>
+          <w:shd w:val="clear" w:color="auto" w:fill="F8F8F8"/>
+        </w:rPr>
+        <w:t>Go</w:t>
+      </w:r>
+      <w:r>
+        <w:rPr>
+          <w:rFonts w:ascii="Times New Roman" w:hAnsi="Times New Roman" w:cs="Times New Roman"/>
+          <w:color w:val="1D1C1D"/>
+          <w:sz w:val="32"/>
+          <w:szCs w:val="32"/>
+          <w:shd w:val="clear" w:color="auto" w:fill="F8F8F8"/>
+        </w:rPr>
+        <w:t xml:space="preserve"> to the directory </w:t>
       </w:r>
       <w:r>
         <w:rPr>
@@ -2142,16 +2194,32 @@
           <w:szCs w:val="32"/>
           <w:shd w:val="clear" w:color="auto" w:fill="F8F8F8"/>
         </w:rPr>
-        <w:t xml:space="preserve"> and edit the server.xml file for the line:</w:t>
+        <w:t xml:space="preserve"> and edit the server.xml file for the </w:t>
+      </w:r>
+      <w:r>
+        <w:rPr>
+          <w:rFonts w:ascii="Times New Roman" w:hAnsi="Times New Roman" w:cs="Times New Roman"/>
+          <w:color w:val="1D1C1D"/>
+          <w:sz w:val="32"/>
+          <w:szCs w:val="32"/>
+          <w:shd w:val="clear" w:color="auto" w:fill="F8F8F8"/>
+        </w:rPr>
+        <w:t xml:space="preserve">following </w:t>
+      </w:r>
+      <w:r>
+        <w:rPr>
+          <w:rFonts w:ascii="Times New Roman" w:hAnsi="Times New Roman" w:cs="Times New Roman"/>
+          <w:color w:val="1D1C1D"/>
+          <w:sz w:val="32"/>
+          <w:szCs w:val="32"/>
+          <w:shd w:val="clear" w:color="auto" w:fill="F8F8F8"/>
+        </w:rPr>
+        <w:t>line:</w:t>
       </w:r>
     </w:p>
     <w:p>
       <w:pPr>
         <w:pStyle w:val="ListParagraph"/>
-        <w:numPr>
-          <w:ilvl w:val="0"/>
-          <w:numId w:val="6"/>
-        </w:numPr>
         <w:ind w:left="2040"/>
         <w:rPr>
           <w:rFonts w:ascii="Times New Roman" w:hAnsi="Times New Roman" w:cs="Times New Roman"/>
@@ -2951,7 +3019,15 @@
           <w:sz w:val="32"/>
           <w:szCs w:val="32"/>
         </w:rPr>
-        <w:t xml:space="preserve">Test the app by </w:t>
+        <w:t>Access</w:t>
+      </w:r>
+      <w:r>
+        <w:rPr>
+          <w:color w:val="000000"/>
+          <w:sz w:val="32"/>
+          <w:szCs w:val="32"/>
+        </w:rPr>
+        <w:t xml:space="preserve"> the app by </w:t>
       </w:r>
       <w:r>
         <w:rPr>

</xml_diff>

<commit_message>
UI fixes for mobile header
</commit_message>
<xml_diff>
--- a/doc/Steps for MoDaC Deployment.docx
+++ b/doc/Steps for MoDaC Deployment.docx
@@ -1975,6 +1975,7 @@
           <w:shd w:val="clear" w:color="auto" w:fill="F8F8F8"/>
         </w:rPr>
       </w:pPr>
+      <w:proofErr w:type="spellStart"/>
       <w:r>
         <w:rPr>
           <w:rFonts w:ascii="Times New Roman" w:hAnsi="Times New Roman" w:cs="Times New Roman"/>
@@ -1983,8 +1984,9 @@
           <w:szCs w:val="32"/>
           <w:shd w:val="clear" w:color="auto" w:fill="F8F8F8"/>
         </w:rPr>
-        <w:t xml:space="preserve">sudo </w:t>
-      </w:r>
+        <w:t>sudo</w:t>
+      </w:r>
+      <w:proofErr w:type="spellEnd"/>
       <w:r>
         <w:rPr>
           <w:rFonts w:ascii="Times New Roman" w:hAnsi="Times New Roman" w:cs="Times New Roman"/>
@@ -1993,6 +1995,16 @@
           <w:szCs w:val="32"/>
           <w:shd w:val="clear" w:color="auto" w:fill="F8F8F8"/>
         </w:rPr>
+        <w:t xml:space="preserve"> </w:t>
+      </w:r>
+      <w:r>
+        <w:rPr>
+          <w:rFonts w:ascii="Times New Roman" w:hAnsi="Times New Roman" w:cs="Times New Roman"/>
+          <w:color w:val="1D1C1D"/>
+          <w:sz w:val="32"/>
+          <w:szCs w:val="32"/>
+          <w:shd w:val="clear" w:color="auto" w:fill="F8F8F8"/>
+        </w:rPr>
         <w:t xml:space="preserve">mv </w:t>
       </w:r>
       <w:r>
@@ -2005,6 +2017,7 @@
         </w:rPr>
         <w:t>&lt;</w:t>
       </w:r>
+      <w:proofErr w:type="spellStart"/>
       <w:r>
         <w:rPr>
           <w:rFonts w:ascii="Times New Roman" w:hAnsi="Times New Roman" w:cs="Times New Roman"/>
@@ -2013,8 +2026,9 @@
           <w:szCs w:val="32"/>
           <w:shd w:val="clear" w:color="auto" w:fill="F8F8F8"/>
         </w:rPr>
-        <w:t>war_file&gt;</w:t>
-      </w:r>
+        <w:t>war_file</w:t>
+      </w:r>
+      <w:proofErr w:type="spellEnd"/>
       <w:r>
         <w:rPr>
           <w:rFonts w:ascii="Times New Roman" w:hAnsi="Times New Roman" w:cs="Times New Roman"/>
@@ -2023,8 +2037,512 @@
           <w:szCs w:val="32"/>
           <w:shd w:val="clear" w:color="auto" w:fill="F8F8F8"/>
         </w:rPr>
-        <w:t xml:space="preserve"> /usr/share/tomcat/webapps</w:t>
-      </w:r>
+        <w:t>&gt;</w:t>
+      </w:r>
+      <w:r>
+        <w:rPr>
+          <w:rFonts w:ascii="Times New Roman" w:hAnsi="Times New Roman" w:cs="Times New Roman"/>
+          <w:color w:val="1D1C1D"/>
+          <w:sz w:val="32"/>
+          <w:szCs w:val="32"/>
+          <w:shd w:val="clear" w:color="auto" w:fill="F8F8F8"/>
+        </w:rPr>
+        <w:t xml:space="preserve"> /</w:t>
+      </w:r>
+      <w:proofErr w:type="spellStart"/>
+      <w:r>
+        <w:rPr>
+          <w:rFonts w:ascii="Times New Roman" w:hAnsi="Times New Roman" w:cs="Times New Roman"/>
+          <w:color w:val="1D1C1D"/>
+          <w:sz w:val="32"/>
+          <w:szCs w:val="32"/>
+          <w:shd w:val="clear" w:color="auto" w:fill="F8F8F8"/>
+        </w:rPr>
+        <w:t>usr</w:t>
+      </w:r>
+      <w:proofErr w:type="spellEnd"/>
+      <w:r>
+        <w:rPr>
+          <w:rFonts w:ascii="Times New Roman" w:hAnsi="Times New Roman" w:cs="Times New Roman"/>
+          <w:color w:val="1D1C1D"/>
+          <w:sz w:val="32"/>
+          <w:szCs w:val="32"/>
+          <w:shd w:val="clear" w:color="auto" w:fill="F8F8F8"/>
+        </w:rPr>
+        <w:t>/share/tomcat/webapps</w:t>
+      </w:r>
+    </w:p>
+    <w:p>
+      <w:pPr>
+        <w:pStyle w:val="ListParagraph"/>
+        <w:ind w:left="1240"/>
+        <w:rPr>
+          <w:rFonts w:ascii="Times New Roman" w:hAnsi="Times New Roman" w:cs="Times New Roman"/>
+          <w:color w:val="1D1C1D"/>
+          <w:sz w:val="32"/>
+          <w:szCs w:val="32"/>
+          <w:shd w:val="clear" w:color="auto" w:fill="F8F8F8"/>
+        </w:rPr>
+      </w:pPr>
+    </w:p>
+    <w:p>
+      <w:pPr>
+        <w:pStyle w:val="ListParagraph"/>
+        <w:numPr>
+          <w:ilvl w:val="0"/>
+          <w:numId w:val="2"/>
+        </w:numPr>
+        <w:rPr>
+          <w:rFonts w:ascii="Times New Roman" w:hAnsi="Times New Roman" w:cs="Times New Roman"/>
+          <w:color w:val="000000"/>
+          <w:sz w:val="32"/>
+          <w:szCs w:val="32"/>
+        </w:rPr>
+      </w:pPr>
+      <w:r>
+        <w:rPr>
+          <w:rFonts w:ascii="Times New Roman" w:hAnsi="Times New Roman" w:cs="Times New Roman"/>
+          <w:color w:val="000000"/>
+          <w:sz w:val="32"/>
+          <w:szCs w:val="32"/>
+        </w:rPr>
+        <w:t>Go to the</w:t>
+      </w:r>
+      <w:r>
+        <w:rPr>
+          <w:rFonts w:ascii="Times New Roman" w:hAnsi="Times New Roman" w:cs="Times New Roman"/>
+          <w:color w:val="000000"/>
+          <w:sz w:val="32"/>
+          <w:szCs w:val="32"/>
+        </w:rPr>
+        <w:t xml:space="preserve"> directory </w:t>
+      </w:r>
+      <w:r>
+        <w:rPr>
+          <w:rFonts w:ascii="Times New Roman" w:hAnsi="Times New Roman" w:cs="Times New Roman"/>
+          <w:b/>
+          <w:bCs/>
+          <w:color w:val="000000"/>
+          <w:sz w:val="32"/>
+          <w:szCs w:val="32"/>
+        </w:rPr>
+        <w:t>/</w:t>
+      </w:r>
+      <w:proofErr w:type="spellStart"/>
+      <w:r>
+        <w:rPr>
+          <w:rFonts w:ascii="Times New Roman" w:hAnsi="Times New Roman" w:cs="Times New Roman"/>
+          <w:b/>
+          <w:bCs/>
+          <w:color w:val="000000"/>
+          <w:sz w:val="32"/>
+          <w:szCs w:val="32"/>
+        </w:rPr>
+        <w:t>usr</w:t>
+      </w:r>
+      <w:proofErr w:type="spellEnd"/>
+      <w:r>
+        <w:rPr>
+          <w:rFonts w:ascii="Times New Roman" w:hAnsi="Times New Roman" w:cs="Times New Roman"/>
+          <w:b/>
+          <w:bCs/>
+          <w:color w:val="000000"/>
+          <w:sz w:val="32"/>
+          <w:szCs w:val="32"/>
+        </w:rPr>
+        <w:t>/share/tomcat/conf/</w:t>
+      </w:r>
+      <w:r>
+        <w:rPr>
+          <w:rFonts w:ascii="Times New Roman" w:hAnsi="Times New Roman" w:cs="Times New Roman"/>
+          <w:color w:val="000000"/>
+          <w:sz w:val="32"/>
+          <w:szCs w:val="32"/>
+        </w:rPr>
+        <w:t xml:space="preserve"> and change the server.xml file for the following line. (This step is done as a workaround for schedulers running twice).</w:t>
+      </w:r>
+    </w:p>
+    <w:p>
+      <w:pPr>
+        <w:pStyle w:val="ListParagraph"/>
+        <w:numPr>
+          <w:ilvl w:val="0"/>
+          <w:numId w:val="30"/>
+        </w:numPr>
+        <w:autoSpaceDE w:val="0"/>
+        <w:autoSpaceDN w:val="0"/>
+        <w:adjustRightInd w:val="0"/>
+        <w:rPr>
+          <w:color w:val="000000"/>
+          <w:sz w:val="32"/>
+          <w:szCs w:val="32"/>
+        </w:rPr>
+      </w:pPr>
+      <w:r>
+        <w:rPr>
+          <w:color w:val="000000"/>
+          <w:sz w:val="32"/>
+          <w:szCs w:val="32"/>
+        </w:rPr>
+        <w:t xml:space="preserve">In the following line, change </w:t>
+      </w:r>
+      <w:proofErr w:type="spellStart"/>
+      <w:r>
+        <w:rPr>
+          <w:b/>
+          <w:bCs/>
+          <w:color w:val="000000"/>
+          <w:sz w:val="32"/>
+          <w:szCs w:val="32"/>
+        </w:rPr>
+        <w:t>autoDeploy</w:t>
+      </w:r>
+      <w:proofErr w:type="spellEnd"/>
+      <w:r>
+        <w:rPr>
+          <w:color w:val="000000"/>
+          <w:sz w:val="32"/>
+          <w:szCs w:val="32"/>
+        </w:rPr>
+        <w:t xml:space="preserve"> to </w:t>
+      </w:r>
+      <w:r>
+        <w:rPr>
+          <w:color w:val="000000"/>
+          <w:sz w:val="32"/>
+          <w:szCs w:val="32"/>
+        </w:rPr>
+        <w:t>true</w:t>
+      </w:r>
+      <w:r>
+        <w:rPr>
+          <w:color w:val="000000"/>
+          <w:sz w:val="32"/>
+          <w:szCs w:val="32"/>
+        </w:rPr>
+        <w:t xml:space="preserve"> and </w:t>
+      </w:r>
+      <w:proofErr w:type="spellStart"/>
+      <w:r>
+        <w:rPr>
+          <w:b/>
+          <w:bCs/>
+          <w:color w:val="000000"/>
+          <w:sz w:val="32"/>
+          <w:szCs w:val="32"/>
+        </w:rPr>
+        <w:t>deployOnStartUp</w:t>
+      </w:r>
+      <w:proofErr w:type="spellEnd"/>
+      <w:r>
+        <w:rPr>
+          <w:color w:val="000000"/>
+          <w:sz w:val="32"/>
+          <w:szCs w:val="32"/>
+        </w:rPr>
+        <w:t xml:space="preserve"> to </w:t>
+      </w:r>
+      <w:r>
+        <w:rPr>
+          <w:color w:val="000000"/>
+          <w:sz w:val="32"/>
+          <w:szCs w:val="32"/>
+        </w:rPr>
+        <w:t>true</w:t>
+      </w:r>
+      <w:r>
+        <w:rPr>
+          <w:color w:val="000000"/>
+          <w:sz w:val="32"/>
+          <w:szCs w:val="32"/>
+        </w:rPr>
+        <w:t>.</w:t>
+      </w:r>
+    </w:p>
+    <w:p>
+      <w:pPr>
+        <w:autoSpaceDE w:val="0"/>
+        <w:autoSpaceDN w:val="0"/>
+        <w:adjustRightInd w:val="0"/>
+        <w:ind w:left="693"/>
+        <w:rPr>
+          <w:rFonts w:eastAsiaTheme="minorHAnsi"/>
+          <w:color w:val="000000"/>
+          <w:sz w:val="32"/>
+          <w:szCs w:val="32"/>
+        </w:rPr>
+      </w:pPr>
+      <w:r>
+        <w:rPr>
+          <w:rFonts w:eastAsiaTheme="minorHAnsi"/>
+          <w:color w:val="000000"/>
+          <w:sz w:val="42"/>
+          <w:szCs w:val="42"/>
+        </w:rPr>
+        <w:t> </w:t>
+      </w:r>
+      <w:r>
+        <w:rPr>
+          <w:rFonts w:eastAsiaTheme="minorHAnsi"/>
+          <w:color w:val="000000"/>
+          <w:sz w:val="42"/>
+          <w:szCs w:val="42"/>
+        </w:rPr>
+        <w:tab/>
+        <w:t> </w:t>
+      </w:r>
+      <w:r>
+        <w:rPr>
+          <w:rFonts w:ascii="Menlo" w:eastAsiaTheme="minorHAnsi" w:hAnsi="Menlo" w:cs="Menlo"/>
+          <w:color w:val="299FAD"/>
+          <w:sz w:val="29"/>
+          <w:szCs w:val="29"/>
+        </w:rPr>
+        <w:t xml:space="preserve">&lt;Host </w:t>
+      </w:r>
+      <w:r>
+        <w:rPr>
+          <w:rFonts w:ascii="Menlo" w:eastAsiaTheme="minorHAnsi" w:hAnsi="Menlo" w:cs="Menlo"/>
+          <w:color w:val="2BAA17"/>
+          <w:sz w:val="29"/>
+          <w:szCs w:val="29"/>
+        </w:rPr>
+        <w:t>name</w:t>
+      </w:r>
+      <w:r>
+        <w:rPr>
+          <w:rFonts w:ascii="Menlo" w:eastAsiaTheme="minorHAnsi" w:hAnsi="Menlo" w:cs="Menlo"/>
+          <w:color w:val="000000"/>
+          <w:sz w:val="29"/>
+          <w:szCs w:val="29"/>
+        </w:rPr>
+        <w:t>=</w:t>
+      </w:r>
+      <w:r>
+        <w:rPr>
+          <w:rFonts w:ascii="Menlo" w:eastAsiaTheme="minorHAnsi" w:hAnsi="Menlo" w:cs="Menlo"/>
+          <w:color w:val="A31314"/>
+          <w:sz w:val="29"/>
+          <w:szCs w:val="29"/>
+        </w:rPr>
+        <w:t>"localhost"</w:t>
+      </w:r>
+      <w:r>
+        <w:rPr>
+          <w:rFonts w:ascii="Menlo" w:eastAsiaTheme="minorHAnsi" w:hAnsi="Menlo" w:cs="Menlo"/>
+          <w:color w:val="299FAD"/>
+          <w:sz w:val="29"/>
+          <w:szCs w:val="29"/>
+        </w:rPr>
+        <w:t xml:space="preserve"> </w:t>
+      </w:r>
+      <w:proofErr w:type="spellStart"/>
+      <w:r>
+        <w:rPr>
+          <w:rFonts w:ascii="Menlo" w:eastAsiaTheme="minorHAnsi" w:hAnsi="Menlo" w:cs="Menlo"/>
+          <w:color w:val="2BAA17"/>
+          <w:sz w:val="29"/>
+          <w:szCs w:val="29"/>
+        </w:rPr>
+        <w:t>appBase</w:t>
+      </w:r>
+      <w:proofErr w:type="spellEnd"/>
+      <w:r>
+        <w:rPr>
+          <w:rFonts w:ascii="Menlo" w:eastAsiaTheme="minorHAnsi" w:hAnsi="Menlo" w:cs="Menlo"/>
+          <w:color w:val="000000"/>
+          <w:sz w:val="29"/>
+          <w:szCs w:val="29"/>
+        </w:rPr>
+        <w:t>=</w:t>
+      </w:r>
+      <w:r>
+        <w:rPr>
+          <w:rFonts w:ascii="Menlo" w:eastAsiaTheme="minorHAnsi" w:hAnsi="Menlo" w:cs="Menlo"/>
+          <w:color w:val="A31314"/>
+          <w:sz w:val="29"/>
+          <w:szCs w:val="29"/>
+        </w:rPr>
+        <w:t>"webapps"</w:t>
+      </w:r>
+    </w:p>
+    <w:p>
+      <w:pPr>
+        <w:pStyle w:val="ListParagraph"/>
+        <w:autoSpaceDE w:val="0"/>
+        <w:autoSpaceDN w:val="0"/>
+        <w:adjustRightInd w:val="0"/>
+        <w:ind w:left="1685"/>
+        <w:rPr>
+          <w:rFonts w:ascii="Menlo" w:hAnsi="Menlo" w:cs="Menlo"/>
+          <w:color w:val="299FAD"/>
+          <w:sz w:val="29"/>
+          <w:szCs w:val="29"/>
+        </w:rPr>
+      </w:pPr>
+      <w:proofErr w:type="spellStart"/>
+      <w:r>
+        <w:rPr>
+          <w:rFonts w:ascii="Menlo" w:hAnsi="Menlo" w:cs="Menlo"/>
+          <w:color w:val="2BAA17"/>
+          <w:sz w:val="29"/>
+          <w:szCs w:val="29"/>
+        </w:rPr>
+        <w:t>unpackWARs</w:t>
+      </w:r>
+      <w:proofErr w:type="spellEnd"/>
+      <w:r>
+        <w:rPr>
+          <w:rFonts w:ascii="Menlo" w:hAnsi="Menlo" w:cs="Menlo"/>
+          <w:color w:val="000000"/>
+          <w:sz w:val="29"/>
+          <w:szCs w:val="29"/>
+        </w:rPr>
+        <w:t>=</w:t>
+      </w:r>
+      <w:r>
+        <w:rPr>
+          <w:rFonts w:ascii="Menlo" w:hAnsi="Menlo" w:cs="Menlo"/>
+          <w:color w:val="A31314"/>
+          <w:sz w:val="29"/>
+          <w:szCs w:val="29"/>
+        </w:rPr>
+        <w:t>"true"</w:t>
+      </w:r>
+      <w:r>
+        <w:rPr>
+          <w:rFonts w:ascii="Menlo" w:hAnsi="Menlo" w:cs="Menlo"/>
+          <w:color w:val="299FAD"/>
+          <w:sz w:val="29"/>
+          <w:szCs w:val="29"/>
+        </w:rPr>
+        <w:t xml:space="preserve"> </w:t>
+      </w:r>
+      <w:proofErr w:type="spellStart"/>
+      <w:r>
+        <w:rPr>
+          <w:rFonts w:ascii="Menlo" w:hAnsi="Menlo" w:cs="Menlo"/>
+          <w:color w:val="2BAA17"/>
+          <w:sz w:val="29"/>
+          <w:szCs w:val="29"/>
+        </w:rPr>
+        <w:t>deployOnStartup</w:t>
+      </w:r>
+      <w:proofErr w:type="spellEnd"/>
+      <w:r>
+        <w:rPr>
+          <w:rFonts w:ascii="Menlo" w:hAnsi="Menlo" w:cs="Menlo"/>
+          <w:color w:val="000000"/>
+          <w:sz w:val="22"/>
+          <w:szCs w:val="22"/>
+        </w:rPr>
+        <w:t>=</w:t>
+      </w:r>
+      <w:r>
+        <w:rPr>
+          <w:rFonts w:ascii="Menlo" w:hAnsi="Menlo" w:cs="Menlo"/>
+          <w:color w:val="B42419"/>
+          <w:sz w:val="22"/>
+          <w:szCs w:val="22"/>
+        </w:rPr>
+        <w:t>”</w:t>
+      </w:r>
+      <w:r>
+        <w:rPr>
+          <w:rFonts w:ascii="Menlo" w:hAnsi="Menlo" w:cs="Menlo"/>
+          <w:color w:val="A31314"/>
+          <w:sz w:val="29"/>
+          <w:szCs w:val="29"/>
+        </w:rPr>
+        <w:t>true</w:t>
+      </w:r>
+      <w:r>
+        <w:rPr>
+          <w:rFonts w:ascii="Menlo" w:hAnsi="Menlo" w:cs="Menlo"/>
+          <w:color w:val="A31314"/>
+          <w:sz w:val="29"/>
+          <w:szCs w:val="29"/>
+        </w:rPr>
+        <w:t>"</w:t>
+      </w:r>
+      <w:r>
+        <w:rPr>
+          <w:rFonts w:ascii="Menlo" w:hAnsi="Menlo" w:cs="Menlo"/>
+          <w:color w:val="2BAA17"/>
+          <w:sz w:val="29"/>
+          <w:szCs w:val="29"/>
+        </w:rPr>
+        <w:t xml:space="preserve"> </w:t>
+      </w:r>
+      <w:proofErr w:type="spellStart"/>
+      <w:r>
+        <w:rPr>
+          <w:rFonts w:ascii="Menlo" w:hAnsi="Menlo" w:cs="Menlo"/>
+          <w:color w:val="2BAA17"/>
+          <w:sz w:val="29"/>
+          <w:szCs w:val="29"/>
+        </w:rPr>
+        <w:t>autoDeploy</w:t>
+      </w:r>
+      <w:proofErr w:type="spellEnd"/>
+      <w:r>
+        <w:rPr>
+          <w:rFonts w:ascii="Menlo" w:hAnsi="Menlo" w:cs="Menlo"/>
+          <w:color w:val="000000"/>
+          <w:sz w:val="29"/>
+          <w:szCs w:val="29"/>
+        </w:rPr>
+        <w:t>=</w:t>
+      </w:r>
+      <w:r>
+        <w:rPr>
+          <w:rFonts w:ascii="Menlo" w:hAnsi="Menlo" w:cs="Menlo"/>
+          <w:color w:val="A31314"/>
+          <w:sz w:val="29"/>
+          <w:szCs w:val="29"/>
+        </w:rPr>
+        <w:t>"</w:t>
+      </w:r>
+      <w:r>
+        <w:rPr>
+          <w:rFonts w:ascii="Menlo" w:hAnsi="Menlo" w:cs="Menlo"/>
+          <w:color w:val="A31314"/>
+          <w:sz w:val="29"/>
+          <w:szCs w:val="29"/>
+        </w:rPr>
+        <w:t>true</w:t>
+      </w:r>
+      <w:r>
+        <w:rPr>
+          <w:rFonts w:ascii="Menlo" w:hAnsi="Menlo" w:cs="Menlo"/>
+          <w:color w:val="A31314"/>
+          <w:sz w:val="29"/>
+          <w:szCs w:val="29"/>
+        </w:rPr>
+        <w:t>"</w:t>
+      </w:r>
+      <w:r>
+        <w:rPr>
+          <w:rFonts w:ascii="Menlo" w:hAnsi="Menlo" w:cs="Menlo"/>
+          <w:color w:val="299FAD"/>
+          <w:sz w:val="29"/>
+          <w:szCs w:val="29"/>
+        </w:rPr>
+        <w:t>&gt;</w:t>
+      </w:r>
+    </w:p>
+    <w:p>
+      <w:pPr>
+        <w:pStyle w:val="ListParagraph"/>
+        <w:ind w:left="1240"/>
+        <w:rPr>
+          <w:rFonts w:ascii="Times New Roman" w:hAnsi="Times New Roman" w:cs="Times New Roman"/>
+          <w:color w:val="1D1C1D"/>
+          <w:sz w:val="32"/>
+          <w:szCs w:val="32"/>
+          <w:shd w:val="clear" w:color="auto" w:fill="F8F8F8"/>
+        </w:rPr>
+      </w:pPr>
     </w:p>
     <w:p>
       <w:pPr>
@@ -2402,7 +2920,6 @@
           <w:sz w:val="32"/>
           <w:szCs w:val="32"/>
         </w:rPr>
-        <w:lastRenderedPageBreak/>
         <w:t xml:space="preserve">Go to </w:t>
       </w:r>
       <w:r>
@@ -3006,14 +3523,648 @@
           <w:sz w:val="32"/>
           <w:szCs w:val="32"/>
         </w:rPr>
-        <w:t xml:space="preserve"> sudo systemctl start tomcat</w:t>
-      </w:r>
-    </w:p>
-    <w:p>
-      <w:pPr>
-        <w:rPr>
+        <w:t xml:space="preserve"> </w:t>
+      </w:r>
+      <w:proofErr w:type="spellStart"/>
+      <w:r>
+        <w:rPr>
+          <w:i/>
+          <w:iCs/>
+          <w:color w:val="000000"/>
+          <w:sz w:val="32"/>
+          <w:szCs w:val="32"/>
+        </w:rPr>
+        <w:t>sudo</w:t>
+      </w:r>
+      <w:proofErr w:type="spellEnd"/>
+      <w:r>
+        <w:rPr>
+          <w:i/>
+          <w:iCs/>
+          <w:color w:val="000000"/>
+          <w:sz w:val="32"/>
+          <w:szCs w:val="32"/>
+        </w:rPr>
+        <w:t xml:space="preserve"> </w:t>
+      </w:r>
+      <w:proofErr w:type="spellStart"/>
+      <w:r>
+        <w:rPr>
+          <w:i/>
+          <w:iCs/>
+          <w:color w:val="000000"/>
+          <w:sz w:val="32"/>
+          <w:szCs w:val="32"/>
+        </w:rPr>
+        <w:t>systemctl</w:t>
+      </w:r>
+      <w:proofErr w:type="spellEnd"/>
+      <w:r>
+        <w:rPr>
+          <w:i/>
+          <w:iCs/>
+          <w:color w:val="000000"/>
+          <w:sz w:val="32"/>
+          <w:szCs w:val="32"/>
+        </w:rPr>
+        <w:t xml:space="preserve"> start tomcat</w:t>
+      </w:r>
+    </w:p>
+    <w:p>
+      <w:pPr>
+        <w:rPr>
+          <w:rFonts w:eastAsiaTheme="minorHAnsi"/>
+          <w:color w:val="000000"/>
+          <w:sz w:val="32"/>
+          <w:szCs w:val="32"/>
+        </w:rPr>
+      </w:pPr>
+    </w:p>
+    <w:p>
+      <w:pPr>
+        <w:pStyle w:val="ListParagraph"/>
+        <w:numPr>
+          <w:ilvl w:val="0"/>
+          <w:numId w:val="2"/>
+        </w:numPr>
+        <w:rPr>
+          <w:rFonts w:ascii="Times New Roman" w:hAnsi="Times New Roman" w:cs="Times New Roman"/>
+          <w:color w:val="000000"/>
+          <w:sz w:val="32"/>
+          <w:szCs w:val="32"/>
+        </w:rPr>
+      </w:pPr>
+      <w:r>
+        <w:rPr>
+          <w:rFonts w:ascii="Times New Roman" w:hAnsi="Times New Roman" w:cs="Times New Roman"/>
+          <w:color w:val="000000"/>
+          <w:sz w:val="32"/>
+          <w:szCs w:val="32"/>
+        </w:rPr>
+        <w:t xml:space="preserve">Once the app is started and the war file gets expanded, go to </w:t>
+      </w:r>
+      <w:r>
+        <w:rPr>
+          <w:rFonts w:ascii="Times New Roman" w:hAnsi="Times New Roman" w:cs="Times New Roman"/>
+          <w:color w:val="000000"/>
+          <w:sz w:val="32"/>
+          <w:szCs w:val="32"/>
+        </w:rPr>
+        <w:t xml:space="preserve">the directory </w:t>
+      </w:r>
+      <w:r>
+        <w:rPr>
+          <w:rFonts w:ascii="Times New Roman" w:hAnsi="Times New Roman" w:cs="Times New Roman"/>
           <w:b/>
           <w:bCs/>
+          <w:color w:val="000000"/>
+          <w:sz w:val="32"/>
+          <w:szCs w:val="32"/>
+        </w:rPr>
+        <w:t>/</w:t>
+      </w:r>
+      <w:proofErr w:type="spellStart"/>
+      <w:r>
+        <w:rPr>
+          <w:rFonts w:ascii="Times New Roman" w:hAnsi="Times New Roman" w:cs="Times New Roman"/>
+          <w:b/>
+          <w:bCs/>
+          <w:color w:val="000000"/>
+          <w:sz w:val="32"/>
+          <w:szCs w:val="32"/>
+        </w:rPr>
+        <w:t>usr</w:t>
+      </w:r>
+      <w:proofErr w:type="spellEnd"/>
+      <w:r>
+        <w:rPr>
+          <w:rFonts w:ascii="Times New Roman" w:hAnsi="Times New Roman" w:cs="Times New Roman"/>
+          <w:b/>
+          <w:bCs/>
+          <w:color w:val="000000"/>
+          <w:sz w:val="32"/>
+          <w:szCs w:val="32"/>
+        </w:rPr>
+        <w:t>/share/tomcat/conf/</w:t>
+      </w:r>
+      <w:r>
+        <w:rPr>
+          <w:rFonts w:ascii="Times New Roman" w:hAnsi="Times New Roman" w:cs="Times New Roman"/>
+          <w:color w:val="000000"/>
+          <w:sz w:val="32"/>
+          <w:szCs w:val="32"/>
+        </w:rPr>
+        <w:t xml:space="preserve"> and change the server.xml file for the following line. (This step is done as a workaround for schedulers running twice).</w:t>
+      </w:r>
+    </w:p>
+    <w:p>
+      <w:pPr>
+        <w:pStyle w:val="ListParagraph"/>
+        <w:numPr>
+          <w:ilvl w:val="0"/>
+          <w:numId w:val="30"/>
+        </w:numPr>
+        <w:autoSpaceDE w:val="0"/>
+        <w:autoSpaceDN w:val="0"/>
+        <w:adjustRightInd w:val="0"/>
+        <w:rPr>
+          <w:color w:val="000000"/>
+          <w:sz w:val="32"/>
+          <w:szCs w:val="32"/>
+        </w:rPr>
+      </w:pPr>
+      <w:r>
+        <w:rPr>
+          <w:color w:val="000000"/>
+          <w:sz w:val="32"/>
+          <w:szCs w:val="32"/>
+        </w:rPr>
+        <w:t xml:space="preserve">In the following line, change </w:t>
+      </w:r>
+      <w:proofErr w:type="spellStart"/>
+      <w:r>
+        <w:rPr>
+          <w:b/>
+          <w:bCs/>
+          <w:color w:val="000000"/>
+          <w:sz w:val="32"/>
+          <w:szCs w:val="32"/>
+        </w:rPr>
+        <w:t>autoDeploy</w:t>
+      </w:r>
+      <w:proofErr w:type="spellEnd"/>
+      <w:r>
+        <w:rPr>
+          <w:color w:val="000000"/>
+          <w:sz w:val="32"/>
+          <w:szCs w:val="32"/>
+        </w:rPr>
+        <w:t xml:space="preserve"> to false</w:t>
+      </w:r>
+      <w:r>
+        <w:rPr>
+          <w:color w:val="000000"/>
+          <w:sz w:val="32"/>
+          <w:szCs w:val="32"/>
+        </w:rPr>
+        <w:t xml:space="preserve"> and </w:t>
+      </w:r>
+      <w:proofErr w:type="spellStart"/>
+      <w:r>
+        <w:rPr>
+          <w:b/>
+          <w:bCs/>
+          <w:color w:val="000000"/>
+          <w:sz w:val="32"/>
+          <w:szCs w:val="32"/>
+        </w:rPr>
+        <w:t>deployOnStartUp</w:t>
+      </w:r>
+      <w:proofErr w:type="spellEnd"/>
+      <w:r>
+        <w:rPr>
+          <w:color w:val="000000"/>
+          <w:sz w:val="32"/>
+          <w:szCs w:val="32"/>
+        </w:rPr>
+        <w:t xml:space="preserve"> to false.</w:t>
+      </w:r>
+    </w:p>
+    <w:p>
+      <w:pPr>
+        <w:autoSpaceDE w:val="0"/>
+        <w:autoSpaceDN w:val="0"/>
+        <w:adjustRightInd w:val="0"/>
+        <w:ind w:left="693"/>
+        <w:rPr>
+          <w:rFonts w:eastAsiaTheme="minorHAnsi"/>
+          <w:color w:val="000000"/>
+          <w:sz w:val="32"/>
+          <w:szCs w:val="32"/>
+        </w:rPr>
+      </w:pPr>
+      <w:r>
+        <w:rPr>
+          <w:rFonts w:eastAsiaTheme="minorHAnsi"/>
+          <w:color w:val="000000"/>
+          <w:sz w:val="42"/>
+          <w:szCs w:val="42"/>
+        </w:rPr>
+        <w:t> </w:t>
+      </w:r>
+      <w:r>
+        <w:rPr>
+          <w:rFonts w:eastAsiaTheme="minorHAnsi"/>
+          <w:color w:val="000000"/>
+          <w:sz w:val="42"/>
+          <w:szCs w:val="42"/>
+        </w:rPr>
+        <w:tab/>
+      </w:r>
+      <w:r>
+        <w:rPr>
+          <w:rFonts w:eastAsiaTheme="minorHAnsi"/>
+          <w:color w:val="000000"/>
+          <w:sz w:val="42"/>
+          <w:szCs w:val="42"/>
+        </w:rPr>
+        <w:t> </w:t>
+      </w:r>
+      <w:r>
+        <w:rPr>
+          <w:rFonts w:ascii="Menlo" w:eastAsiaTheme="minorHAnsi" w:hAnsi="Menlo" w:cs="Menlo"/>
+          <w:color w:val="299FAD"/>
+          <w:sz w:val="29"/>
+          <w:szCs w:val="29"/>
+        </w:rPr>
+        <w:t xml:space="preserve">&lt;Host </w:t>
+      </w:r>
+      <w:r>
+        <w:rPr>
+          <w:rFonts w:ascii="Menlo" w:eastAsiaTheme="minorHAnsi" w:hAnsi="Menlo" w:cs="Menlo"/>
+          <w:color w:val="2BAA17"/>
+          <w:sz w:val="29"/>
+          <w:szCs w:val="29"/>
+        </w:rPr>
+        <w:t>name</w:t>
+      </w:r>
+      <w:r>
+        <w:rPr>
+          <w:rFonts w:ascii="Menlo" w:eastAsiaTheme="minorHAnsi" w:hAnsi="Menlo" w:cs="Menlo"/>
+          <w:color w:val="000000"/>
+          <w:sz w:val="29"/>
+          <w:szCs w:val="29"/>
+        </w:rPr>
+        <w:t>=</w:t>
+      </w:r>
+      <w:r>
+        <w:rPr>
+          <w:rFonts w:ascii="Menlo" w:eastAsiaTheme="minorHAnsi" w:hAnsi="Menlo" w:cs="Menlo"/>
+          <w:color w:val="A31314"/>
+          <w:sz w:val="29"/>
+          <w:szCs w:val="29"/>
+        </w:rPr>
+        <w:t>"localhost"</w:t>
+      </w:r>
+      <w:r>
+        <w:rPr>
+          <w:rFonts w:ascii="Menlo" w:eastAsiaTheme="minorHAnsi" w:hAnsi="Menlo" w:cs="Menlo"/>
+          <w:color w:val="299FAD"/>
+          <w:sz w:val="29"/>
+          <w:szCs w:val="29"/>
+        </w:rPr>
+        <w:t xml:space="preserve"> </w:t>
+      </w:r>
+      <w:proofErr w:type="spellStart"/>
+      <w:r>
+        <w:rPr>
+          <w:rFonts w:ascii="Menlo" w:eastAsiaTheme="minorHAnsi" w:hAnsi="Menlo" w:cs="Menlo"/>
+          <w:color w:val="2BAA17"/>
+          <w:sz w:val="29"/>
+          <w:szCs w:val="29"/>
+        </w:rPr>
+        <w:t>appBase</w:t>
+      </w:r>
+      <w:proofErr w:type="spellEnd"/>
+      <w:r>
+        <w:rPr>
+          <w:rFonts w:ascii="Menlo" w:eastAsiaTheme="minorHAnsi" w:hAnsi="Menlo" w:cs="Menlo"/>
+          <w:color w:val="000000"/>
+          <w:sz w:val="29"/>
+          <w:szCs w:val="29"/>
+        </w:rPr>
+        <w:t>=</w:t>
+      </w:r>
+      <w:r>
+        <w:rPr>
+          <w:rFonts w:ascii="Menlo" w:eastAsiaTheme="minorHAnsi" w:hAnsi="Menlo" w:cs="Menlo"/>
+          <w:color w:val="A31314"/>
+          <w:sz w:val="29"/>
+          <w:szCs w:val="29"/>
+        </w:rPr>
+        <w:t>"webapps"</w:t>
+      </w:r>
+    </w:p>
+    <w:p>
+      <w:pPr>
+        <w:pStyle w:val="ListParagraph"/>
+        <w:autoSpaceDE w:val="0"/>
+        <w:autoSpaceDN w:val="0"/>
+        <w:adjustRightInd w:val="0"/>
+        <w:ind w:left="1685"/>
+        <w:rPr>
+          <w:rFonts w:ascii="Menlo" w:hAnsi="Menlo" w:cs="Menlo"/>
+          <w:color w:val="299FAD"/>
+          <w:sz w:val="29"/>
+          <w:szCs w:val="29"/>
+        </w:rPr>
+      </w:pPr>
+      <w:proofErr w:type="spellStart"/>
+      <w:r>
+        <w:rPr>
+          <w:rFonts w:ascii="Menlo" w:hAnsi="Menlo" w:cs="Menlo"/>
+          <w:color w:val="2BAA17"/>
+          <w:sz w:val="29"/>
+          <w:szCs w:val="29"/>
+        </w:rPr>
+        <w:t>unpackWARs</w:t>
+      </w:r>
+      <w:proofErr w:type="spellEnd"/>
+      <w:r>
+        <w:rPr>
+          <w:rFonts w:ascii="Menlo" w:hAnsi="Menlo" w:cs="Menlo"/>
+          <w:color w:val="000000"/>
+          <w:sz w:val="29"/>
+          <w:szCs w:val="29"/>
+        </w:rPr>
+        <w:t>=</w:t>
+      </w:r>
+      <w:r>
+        <w:rPr>
+          <w:rFonts w:ascii="Menlo" w:hAnsi="Menlo" w:cs="Menlo"/>
+          <w:color w:val="A31314"/>
+          <w:sz w:val="29"/>
+          <w:szCs w:val="29"/>
+        </w:rPr>
+        <w:t>"true"</w:t>
+      </w:r>
+      <w:r>
+        <w:rPr>
+          <w:rFonts w:ascii="Menlo" w:hAnsi="Menlo" w:cs="Menlo"/>
+          <w:color w:val="299FAD"/>
+          <w:sz w:val="29"/>
+          <w:szCs w:val="29"/>
+        </w:rPr>
+        <w:t xml:space="preserve"> </w:t>
+      </w:r>
+      <w:proofErr w:type="spellStart"/>
+      <w:r>
+        <w:rPr>
+          <w:rFonts w:ascii="Menlo" w:hAnsi="Menlo" w:cs="Menlo"/>
+          <w:color w:val="2BAA17"/>
+          <w:sz w:val="29"/>
+          <w:szCs w:val="29"/>
+        </w:rPr>
+        <w:t>deployOnStartup</w:t>
+      </w:r>
+      <w:proofErr w:type="spellEnd"/>
+      <w:proofErr w:type="gramStart"/>
+      <w:r>
+        <w:rPr>
+          <w:rFonts w:ascii="Menlo" w:hAnsi="Menlo" w:cs="Menlo"/>
+          <w:color w:val="000000"/>
+          <w:sz w:val="22"/>
+          <w:szCs w:val="22"/>
+        </w:rPr>
+        <w:t>=</w:t>
+      </w:r>
+      <w:r>
+        <w:rPr>
+          <w:rFonts w:ascii="Menlo" w:hAnsi="Menlo" w:cs="Menlo"/>
+          <w:color w:val="B42419"/>
+          <w:sz w:val="22"/>
+          <w:szCs w:val="22"/>
+        </w:rPr>
+        <w:t>”</w:t>
+      </w:r>
+      <w:r>
+        <w:rPr>
+          <w:rFonts w:ascii="Menlo" w:hAnsi="Menlo" w:cs="Menlo"/>
+          <w:color w:val="A31314"/>
+          <w:sz w:val="29"/>
+          <w:szCs w:val="29"/>
+        </w:rPr>
+        <w:t>false</w:t>
+      </w:r>
+      <w:proofErr w:type="gramEnd"/>
+      <w:r>
+        <w:rPr>
+          <w:rFonts w:ascii="Menlo" w:hAnsi="Menlo" w:cs="Menlo"/>
+          <w:color w:val="A31314"/>
+          <w:sz w:val="29"/>
+          <w:szCs w:val="29"/>
+        </w:rPr>
+        <w:t>"</w:t>
+      </w:r>
+      <w:r>
+        <w:rPr>
+          <w:rFonts w:ascii="Menlo" w:hAnsi="Menlo" w:cs="Menlo"/>
+          <w:color w:val="2BAA17"/>
+          <w:sz w:val="29"/>
+          <w:szCs w:val="29"/>
+        </w:rPr>
+        <w:t xml:space="preserve"> </w:t>
+      </w:r>
+      <w:proofErr w:type="spellStart"/>
+      <w:r>
+        <w:rPr>
+          <w:rFonts w:ascii="Menlo" w:hAnsi="Menlo" w:cs="Menlo"/>
+          <w:color w:val="2BAA17"/>
+          <w:sz w:val="29"/>
+          <w:szCs w:val="29"/>
+        </w:rPr>
+        <w:t>autoDeploy</w:t>
+      </w:r>
+      <w:proofErr w:type="spellEnd"/>
+      <w:r>
+        <w:rPr>
+          <w:rFonts w:ascii="Menlo" w:hAnsi="Menlo" w:cs="Menlo"/>
+          <w:color w:val="000000"/>
+          <w:sz w:val="29"/>
+          <w:szCs w:val="29"/>
+        </w:rPr>
+        <w:t>=</w:t>
+      </w:r>
+      <w:r>
+        <w:rPr>
+          <w:rFonts w:ascii="Menlo" w:hAnsi="Menlo" w:cs="Menlo"/>
+          <w:color w:val="A31314"/>
+          <w:sz w:val="29"/>
+          <w:szCs w:val="29"/>
+        </w:rPr>
+        <w:t>"false"</w:t>
+      </w:r>
+      <w:r>
+        <w:rPr>
+          <w:rFonts w:ascii="Menlo" w:hAnsi="Menlo" w:cs="Menlo"/>
+          <w:color w:val="299FAD"/>
+          <w:sz w:val="29"/>
+          <w:szCs w:val="29"/>
+        </w:rPr>
+        <w:t>&gt;</w:t>
+      </w:r>
+    </w:p>
+    <w:p>
+      <w:pPr>
+        <w:pStyle w:val="ListParagraph"/>
+        <w:autoSpaceDE w:val="0"/>
+        <w:autoSpaceDN w:val="0"/>
+        <w:adjustRightInd w:val="0"/>
+        <w:ind w:left="1685"/>
+        <w:rPr>
+          <w:color w:val="000000"/>
+          <w:sz w:val="32"/>
+          <w:szCs w:val="32"/>
+        </w:rPr>
+      </w:pPr>
+    </w:p>
+    <w:p>
+      <w:pPr>
+        <w:pStyle w:val="ListParagraph"/>
+        <w:autoSpaceDE w:val="0"/>
+        <w:autoSpaceDN w:val="0"/>
+        <w:adjustRightInd w:val="0"/>
+        <w:ind w:left="1685"/>
+        <w:rPr>
+          <w:color w:val="000000"/>
+          <w:sz w:val="32"/>
+          <w:szCs w:val="32"/>
+        </w:rPr>
+      </w:pPr>
+      <w:r>
+        <w:rPr>
+          <w:color w:val="000000"/>
+          <w:sz w:val="32"/>
+          <w:szCs w:val="32"/>
+        </w:rPr>
+        <w:lastRenderedPageBreak/>
+        <w:tab/>
+      </w:r>
+      <w:r>
+        <w:rPr>
+          <w:color w:val="000000"/>
+          <w:sz w:val="32"/>
+          <w:szCs w:val="32"/>
+        </w:rPr>
+        <w:tab/>
+      </w:r>
+      <w:r>
+        <w:rPr>
+          <w:color w:val="000000"/>
+          <w:sz w:val="32"/>
+          <w:szCs w:val="32"/>
+        </w:rPr>
+        <w:tab/>
+      </w:r>
+      <w:r>
+        <w:rPr>
+          <w:color w:val="000000"/>
+          <w:sz w:val="32"/>
+          <w:szCs w:val="32"/>
+        </w:rPr>
+        <w:tab/>
+      </w:r>
+    </w:p>
+    <w:p>
+      <w:pPr>
+        <w:pStyle w:val="ListParagraph"/>
+        <w:numPr>
+          <w:ilvl w:val="0"/>
+          <w:numId w:val="2"/>
+        </w:numPr>
+        <w:autoSpaceDE w:val="0"/>
+        <w:autoSpaceDN w:val="0"/>
+        <w:adjustRightInd w:val="0"/>
+        <w:rPr>
+          <w:color w:val="000000"/>
+          <w:sz w:val="32"/>
+          <w:szCs w:val="32"/>
+        </w:rPr>
+      </w:pPr>
+      <w:r>
+        <w:rPr>
+          <w:color w:val="000000"/>
+          <w:sz w:val="32"/>
+          <w:szCs w:val="32"/>
+        </w:rPr>
+        <w:t>Type “exit” and restart the server using the command:</w:t>
+      </w:r>
+    </w:p>
+    <w:p>
+      <w:pPr>
+        <w:rPr>
+          <w:rFonts w:asciiTheme="minorHAnsi" w:eastAsiaTheme="minorHAnsi" w:hAnsiTheme="minorHAnsi" w:cstheme="minorBidi"/>
+          <w:i/>
+          <w:iCs/>
+          <w:color w:val="000000"/>
+          <w:sz w:val="32"/>
+          <w:szCs w:val="32"/>
+        </w:rPr>
+      </w:pPr>
+      <w:r>
+        <w:rPr>
+          <w:rFonts w:asciiTheme="minorHAnsi" w:eastAsiaTheme="minorHAnsi" w:hAnsiTheme="minorHAnsi" w:cstheme="minorBidi"/>
+          <w:color w:val="000000"/>
+          <w:sz w:val="32"/>
+          <w:szCs w:val="32"/>
+        </w:rPr>
+        <w:t>          </w:t>
+      </w:r>
+      <w:r>
+        <w:rPr>
+          <w:rFonts w:asciiTheme="minorHAnsi" w:eastAsiaTheme="minorHAnsi" w:hAnsiTheme="minorHAnsi" w:cstheme="minorBidi"/>
+          <w:color w:val="000000"/>
+          <w:sz w:val="32"/>
+          <w:szCs w:val="32"/>
+        </w:rPr>
+        <w:t xml:space="preserve">              </w:t>
+      </w:r>
+      <w:proofErr w:type="spellStart"/>
+      <w:r>
+        <w:rPr>
+          <w:rFonts w:asciiTheme="minorHAnsi" w:eastAsiaTheme="minorHAnsi" w:hAnsiTheme="minorHAnsi" w:cstheme="minorBidi"/>
+          <w:i/>
+          <w:iCs/>
+          <w:color w:val="000000"/>
+          <w:sz w:val="32"/>
+          <w:szCs w:val="32"/>
+        </w:rPr>
+        <w:t>sudo</w:t>
+      </w:r>
+      <w:proofErr w:type="spellEnd"/>
+      <w:r>
+        <w:rPr>
+          <w:rFonts w:asciiTheme="minorHAnsi" w:eastAsiaTheme="minorHAnsi" w:hAnsiTheme="minorHAnsi" w:cstheme="minorBidi"/>
+          <w:i/>
+          <w:iCs/>
+          <w:color w:val="000000"/>
+          <w:sz w:val="32"/>
+          <w:szCs w:val="32"/>
+        </w:rPr>
+        <w:t xml:space="preserve"> </w:t>
+      </w:r>
+      <w:proofErr w:type="spellStart"/>
+      <w:r>
+        <w:rPr>
+          <w:rFonts w:asciiTheme="minorHAnsi" w:eastAsiaTheme="minorHAnsi" w:hAnsiTheme="minorHAnsi" w:cstheme="minorBidi"/>
+          <w:i/>
+          <w:iCs/>
+          <w:color w:val="000000"/>
+          <w:sz w:val="32"/>
+          <w:szCs w:val="32"/>
+        </w:rPr>
+        <w:t>systemctl</w:t>
+      </w:r>
+      <w:proofErr w:type="spellEnd"/>
+      <w:r>
+        <w:rPr>
+          <w:rFonts w:asciiTheme="minorHAnsi" w:eastAsiaTheme="minorHAnsi" w:hAnsiTheme="minorHAnsi" w:cstheme="minorBidi"/>
+          <w:i/>
+          <w:iCs/>
+          <w:color w:val="000000"/>
+          <w:sz w:val="32"/>
+          <w:szCs w:val="32"/>
+        </w:rPr>
+        <w:t xml:space="preserve"> restart tomcat</w:t>
+      </w:r>
+    </w:p>
+    <w:p>
+      <w:pPr>
+        <w:rPr>
+          <w:rFonts w:asciiTheme="minorHAnsi" w:eastAsiaTheme="minorHAnsi" w:hAnsiTheme="minorHAnsi" w:cstheme="minorBidi"/>
+          <w:i/>
+          <w:iCs/>
+          <w:color w:val="000000"/>
           <w:sz w:val="32"/>
           <w:szCs w:val="32"/>
         </w:rPr>
@@ -3699,6 +4850,119 @@
     </w:lvl>
   </w:abstractNum>
   <w:abstractNum w:abstractNumId="1" w15:restartNumberingAfterBreak="0">
+    <w:nsid w:val="1A1B4626"/>
+    <w:multiLevelType w:val="hybridMultilevel"/>
+    <w:tmpl w:val="C276E11E"/>
+    <w:lvl w:ilvl="0" w:tplc="04090003">
+      <w:start w:val="1"/>
+      <w:numFmt w:val="bullet"/>
+      <w:lvlText w:val="o"/>
+      <w:lvlJc w:val="left"/>
+      <w:pPr>
+        <w:ind w:left="1685" w:hanging="360"/>
+      </w:pPr>
+      <w:rPr>
+        <w:rFonts w:ascii="Courier New" w:hAnsi="Courier New" w:cs="Courier New" w:hint="default"/>
+      </w:rPr>
+    </w:lvl>
+    <w:lvl w:ilvl="1" w:tplc="04090003" w:tentative="1">
+      <w:start w:val="1"/>
+      <w:numFmt w:val="bullet"/>
+      <w:lvlText w:val="o"/>
+      <w:lvlJc w:val="left"/>
+      <w:pPr>
+        <w:ind w:left="2405" w:hanging="360"/>
+      </w:pPr>
+      <w:rPr>
+        <w:rFonts w:ascii="Courier New" w:hAnsi="Courier New" w:cs="Courier New" w:hint="default"/>
+      </w:rPr>
+    </w:lvl>
+    <w:lvl w:ilvl="2" w:tplc="04090005" w:tentative="1">
+      <w:start w:val="1"/>
+      <w:numFmt w:val="bullet"/>
+      <w:lvlText w:val=""/>
+      <w:lvlJc w:val="left"/>
+      <w:pPr>
+        <w:ind w:left="3125" w:hanging="360"/>
+      </w:pPr>
+      <w:rPr>
+        <w:rFonts w:ascii="Wingdings" w:hAnsi="Wingdings" w:hint="default"/>
+      </w:rPr>
+    </w:lvl>
+    <w:lvl w:ilvl="3" w:tplc="04090001" w:tentative="1">
+      <w:start w:val="1"/>
+      <w:numFmt w:val="bullet"/>
+      <w:lvlText w:val=""/>
+      <w:lvlJc w:val="left"/>
+      <w:pPr>
+        <w:ind w:left="3845" w:hanging="360"/>
+      </w:pPr>
+      <w:rPr>
+        <w:rFonts w:ascii="Symbol" w:hAnsi="Symbol" w:hint="default"/>
+      </w:rPr>
+    </w:lvl>
+    <w:lvl w:ilvl="4" w:tplc="04090003" w:tentative="1">
+      <w:start w:val="1"/>
+      <w:numFmt w:val="bullet"/>
+      <w:lvlText w:val="o"/>
+      <w:lvlJc w:val="left"/>
+      <w:pPr>
+        <w:ind w:left="4565" w:hanging="360"/>
+      </w:pPr>
+      <w:rPr>
+        <w:rFonts w:ascii="Courier New" w:hAnsi="Courier New" w:cs="Courier New" w:hint="default"/>
+      </w:rPr>
+    </w:lvl>
+    <w:lvl w:ilvl="5" w:tplc="04090005" w:tentative="1">
+      <w:start w:val="1"/>
+      <w:numFmt w:val="bullet"/>
+      <w:lvlText w:val=""/>
+      <w:lvlJc w:val="left"/>
+      <w:pPr>
+        <w:ind w:left="5285" w:hanging="360"/>
+      </w:pPr>
+      <w:rPr>
+        <w:rFonts w:ascii="Wingdings" w:hAnsi="Wingdings" w:hint="default"/>
+      </w:rPr>
+    </w:lvl>
+    <w:lvl w:ilvl="6" w:tplc="04090001" w:tentative="1">
+      <w:start w:val="1"/>
+      <w:numFmt w:val="bullet"/>
+      <w:lvlText w:val=""/>
+      <w:lvlJc w:val="left"/>
+      <w:pPr>
+        <w:ind w:left="6005" w:hanging="360"/>
+      </w:pPr>
+      <w:rPr>
+        <w:rFonts w:ascii="Symbol" w:hAnsi="Symbol" w:hint="default"/>
+      </w:rPr>
+    </w:lvl>
+    <w:lvl w:ilvl="7" w:tplc="04090003" w:tentative="1">
+      <w:start w:val="1"/>
+      <w:numFmt w:val="bullet"/>
+      <w:lvlText w:val="o"/>
+      <w:lvlJc w:val="left"/>
+      <w:pPr>
+        <w:ind w:left="6725" w:hanging="360"/>
+      </w:pPr>
+      <w:rPr>
+        <w:rFonts w:ascii="Courier New" w:hAnsi="Courier New" w:cs="Courier New" w:hint="default"/>
+      </w:rPr>
+    </w:lvl>
+    <w:lvl w:ilvl="8" w:tplc="04090005" w:tentative="1">
+      <w:start w:val="1"/>
+      <w:numFmt w:val="bullet"/>
+      <w:lvlText w:val=""/>
+      <w:lvlJc w:val="left"/>
+      <w:pPr>
+        <w:ind w:left="7445" w:hanging="360"/>
+      </w:pPr>
+      <w:rPr>
+        <w:rFonts w:ascii="Wingdings" w:hAnsi="Wingdings" w:hint="default"/>
+      </w:rPr>
+    </w:lvl>
+  </w:abstractNum>
+  <w:abstractNum w:abstractNumId="2" w15:restartNumberingAfterBreak="0">
     <w:nsid w:val="1C0362DD"/>
     <w:multiLevelType w:val="hybridMultilevel"/>
     <w:tmpl w:val="0DFE3230"/>
@@ -3811,7 +5075,7 @@
       </w:rPr>
     </w:lvl>
   </w:abstractNum>
-  <w:abstractNum w:abstractNumId="2" w15:restartNumberingAfterBreak="0">
+  <w:abstractNum w:abstractNumId="3" w15:restartNumberingAfterBreak="0">
     <w:nsid w:val="1DBD02C6"/>
     <w:multiLevelType w:val="hybridMultilevel"/>
     <w:tmpl w:val="05B8DCC4"/>
@@ -3924,7 +5188,7 @@
       </w:rPr>
     </w:lvl>
   </w:abstractNum>
-  <w:abstractNum w:abstractNumId="3" w15:restartNumberingAfterBreak="0">
+  <w:abstractNum w:abstractNumId="4" w15:restartNumberingAfterBreak="0">
     <w:nsid w:val="1EDC232F"/>
     <w:multiLevelType w:val="hybridMultilevel"/>
     <w:tmpl w:val="5202AD44"/>
@@ -4037,7 +5301,7 @@
       </w:rPr>
     </w:lvl>
   </w:abstractNum>
-  <w:abstractNum w:abstractNumId="4" w15:restartNumberingAfterBreak="0">
+  <w:abstractNum w:abstractNumId="5" w15:restartNumberingAfterBreak="0">
     <w:nsid w:val="203F3FB5"/>
     <w:multiLevelType w:val="hybridMultilevel"/>
     <w:tmpl w:val="A184DF66"/>
@@ -4150,7 +5414,7 @@
       </w:rPr>
     </w:lvl>
   </w:abstractNum>
-  <w:abstractNum w:abstractNumId="5" w15:restartNumberingAfterBreak="0">
+  <w:abstractNum w:abstractNumId="6" w15:restartNumberingAfterBreak="0">
     <w:nsid w:val="210F6402"/>
     <w:multiLevelType w:val="hybridMultilevel"/>
     <w:tmpl w:val="FB101C72"/>
@@ -4263,7 +5527,7 @@
       </w:rPr>
     </w:lvl>
   </w:abstractNum>
-  <w:abstractNum w:abstractNumId="6" w15:restartNumberingAfterBreak="0">
+  <w:abstractNum w:abstractNumId="7" w15:restartNumberingAfterBreak="0">
     <w:nsid w:val="23F47A0A"/>
     <w:multiLevelType w:val="hybridMultilevel"/>
     <w:tmpl w:val="B9A0AD50"/>
@@ -4376,7 +5640,7 @@
       </w:rPr>
     </w:lvl>
   </w:abstractNum>
-  <w:abstractNum w:abstractNumId="7" w15:restartNumberingAfterBreak="0">
+  <w:abstractNum w:abstractNumId="8" w15:restartNumberingAfterBreak="0">
     <w:nsid w:val="304E6373"/>
     <w:multiLevelType w:val="hybridMultilevel"/>
     <w:tmpl w:val="ED50A002"/>
@@ -4489,7 +5753,7 @@
       </w:rPr>
     </w:lvl>
   </w:abstractNum>
-  <w:abstractNum w:abstractNumId="8" w15:restartNumberingAfterBreak="0">
+  <w:abstractNum w:abstractNumId="9" w15:restartNumberingAfterBreak="0">
     <w:nsid w:val="30BA1A19"/>
     <w:multiLevelType w:val="hybridMultilevel"/>
     <w:tmpl w:val="6F323404"/>
@@ -4602,7 +5866,7 @@
       </w:rPr>
     </w:lvl>
   </w:abstractNum>
-  <w:abstractNum w:abstractNumId="9" w15:restartNumberingAfterBreak="0">
+  <w:abstractNum w:abstractNumId="10" w15:restartNumberingAfterBreak="0">
     <w:nsid w:val="37B54FE4"/>
     <w:multiLevelType w:val="hybridMultilevel"/>
     <w:tmpl w:val="26225EA6"/>
@@ -4715,7 +5979,7 @@
       </w:rPr>
     </w:lvl>
   </w:abstractNum>
-  <w:abstractNum w:abstractNumId="10" w15:restartNumberingAfterBreak="0">
+  <w:abstractNum w:abstractNumId="11" w15:restartNumberingAfterBreak="0">
     <w:nsid w:val="3A6B6668"/>
     <w:multiLevelType w:val="hybridMultilevel"/>
     <w:tmpl w:val="F2DC8528"/>
@@ -4828,7 +6092,7 @@
       </w:rPr>
     </w:lvl>
   </w:abstractNum>
-  <w:abstractNum w:abstractNumId="11" w15:restartNumberingAfterBreak="0">
+  <w:abstractNum w:abstractNumId="12" w15:restartNumberingAfterBreak="0">
     <w:nsid w:val="4562120E"/>
     <w:multiLevelType w:val="hybridMultilevel"/>
     <w:tmpl w:val="C55AAFBE"/>
@@ -4941,7 +6205,7 @@
       </w:rPr>
     </w:lvl>
   </w:abstractNum>
-  <w:abstractNum w:abstractNumId="12" w15:restartNumberingAfterBreak="0">
+  <w:abstractNum w:abstractNumId="13" w15:restartNumberingAfterBreak="0">
     <w:nsid w:val="45F57E32"/>
     <w:multiLevelType w:val="hybridMultilevel"/>
     <w:tmpl w:val="45B20EF6"/>
@@ -5054,7 +6318,7 @@
       </w:rPr>
     </w:lvl>
   </w:abstractNum>
-  <w:abstractNum w:abstractNumId="13" w15:restartNumberingAfterBreak="0">
+  <w:abstractNum w:abstractNumId="14" w15:restartNumberingAfterBreak="0">
     <w:nsid w:val="4A0C6B54"/>
     <w:multiLevelType w:val="hybridMultilevel"/>
     <w:tmpl w:val="2C7A91E0"/>
@@ -5167,7 +6431,7 @@
       </w:rPr>
     </w:lvl>
   </w:abstractNum>
-  <w:abstractNum w:abstractNumId="14" w15:restartNumberingAfterBreak="0">
+  <w:abstractNum w:abstractNumId="15" w15:restartNumberingAfterBreak="0">
     <w:nsid w:val="4D4B072A"/>
     <w:multiLevelType w:val="hybridMultilevel"/>
     <w:tmpl w:val="558E8FCC"/>
@@ -5280,7 +6544,7 @@
       </w:rPr>
     </w:lvl>
   </w:abstractNum>
-  <w:abstractNum w:abstractNumId="15" w15:restartNumberingAfterBreak="0">
+  <w:abstractNum w:abstractNumId="16" w15:restartNumberingAfterBreak="0">
     <w:nsid w:val="4F0667BA"/>
     <w:multiLevelType w:val="hybridMultilevel"/>
     <w:tmpl w:val="46C8BC66"/>
@@ -5393,7 +6657,7 @@
       </w:rPr>
     </w:lvl>
   </w:abstractNum>
-  <w:abstractNum w:abstractNumId="16" w15:restartNumberingAfterBreak="0">
+  <w:abstractNum w:abstractNumId="17" w15:restartNumberingAfterBreak="0">
     <w:nsid w:val="53FB0A98"/>
     <w:multiLevelType w:val="hybridMultilevel"/>
     <w:tmpl w:val="30882322"/>
@@ -5506,7 +6770,7 @@
       </w:rPr>
     </w:lvl>
   </w:abstractNum>
-  <w:abstractNum w:abstractNumId="17" w15:restartNumberingAfterBreak="0">
+  <w:abstractNum w:abstractNumId="18" w15:restartNumberingAfterBreak="0">
     <w:nsid w:val="5BB3302E"/>
     <w:multiLevelType w:val="hybridMultilevel"/>
     <w:tmpl w:val="1A940E22"/>
@@ -5619,7 +6883,7 @@
       </w:rPr>
     </w:lvl>
   </w:abstractNum>
-  <w:abstractNum w:abstractNumId="18" w15:restartNumberingAfterBreak="0">
+  <w:abstractNum w:abstractNumId="19" w15:restartNumberingAfterBreak="0">
     <w:nsid w:val="5C660D67"/>
     <w:multiLevelType w:val="hybridMultilevel"/>
     <w:tmpl w:val="4D18FBDA"/>
@@ -5732,7 +6996,7 @@
       </w:rPr>
     </w:lvl>
   </w:abstractNum>
-  <w:abstractNum w:abstractNumId="19" w15:restartNumberingAfterBreak="0">
+  <w:abstractNum w:abstractNumId="20" w15:restartNumberingAfterBreak="0">
     <w:nsid w:val="5EC03AF9"/>
     <w:multiLevelType w:val="hybridMultilevel"/>
     <w:tmpl w:val="22E86D16"/>
@@ -5845,7 +7109,7 @@
       </w:rPr>
     </w:lvl>
   </w:abstractNum>
-  <w:abstractNum w:abstractNumId="20" w15:restartNumberingAfterBreak="0">
+  <w:abstractNum w:abstractNumId="21" w15:restartNumberingAfterBreak="0">
     <w:nsid w:val="628A064B"/>
     <w:multiLevelType w:val="hybridMultilevel"/>
     <w:tmpl w:val="E438F3EC"/>
@@ -5958,7 +7222,7 @@
       </w:rPr>
     </w:lvl>
   </w:abstractNum>
-  <w:abstractNum w:abstractNumId="21" w15:restartNumberingAfterBreak="0">
+  <w:abstractNum w:abstractNumId="22" w15:restartNumberingAfterBreak="0">
     <w:nsid w:val="66341ADD"/>
     <w:multiLevelType w:val="hybridMultilevel"/>
     <w:tmpl w:val="7464B678"/>
@@ -6071,7 +7335,7 @@
       </w:rPr>
     </w:lvl>
   </w:abstractNum>
-  <w:abstractNum w:abstractNumId="22" w15:restartNumberingAfterBreak="0">
+  <w:abstractNum w:abstractNumId="23" w15:restartNumberingAfterBreak="0">
     <w:nsid w:val="68ED1116"/>
     <w:multiLevelType w:val="hybridMultilevel"/>
     <w:tmpl w:val="15B652D2"/>
@@ -6184,7 +7448,7 @@
       </w:rPr>
     </w:lvl>
   </w:abstractNum>
-  <w:abstractNum w:abstractNumId="23" w15:restartNumberingAfterBreak="0">
+  <w:abstractNum w:abstractNumId="24" w15:restartNumberingAfterBreak="0">
     <w:nsid w:val="6E620507"/>
     <w:multiLevelType w:val="hybridMultilevel"/>
     <w:tmpl w:val="131EE13C"/>
@@ -6297,7 +7561,120 @@
       </w:rPr>
     </w:lvl>
   </w:abstractNum>
-  <w:abstractNum w:abstractNumId="24" w15:restartNumberingAfterBreak="0">
+  <w:abstractNum w:abstractNumId="25" w15:restartNumberingAfterBreak="0">
+    <w:nsid w:val="756E3DE6"/>
+    <w:multiLevelType w:val="hybridMultilevel"/>
+    <w:tmpl w:val="AC5AAA98"/>
+    <w:lvl w:ilvl="0" w:tplc="04090003">
+      <w:start w:val="1"/>
+      <w:numFmt w:val="bullet"/>
+      <w:lvlText w:val="o"/>
+      <w:lvlJc w:val="left"/>
+      <w:pPr>
+        <w:ind w:left="2788" w:hanging="360"/>
+      </w:pPr>
+      <w:rPr>
+        <w:rFonts w:ascii="Courier New" w:hAnsi="Courier New" w:cs="Courier New" w:hint="default"/>
+      </w:rPr>
+    </w:lvl>
+    <w:lvl w:ilvl="1" w:tplc="04090003" w:tentative="1">
+      <w:start w:val="1"/>
+      <w:numFmt w:val="bullet"/>
+      <w:lvlText w:val="o"/>
+      <w:lvlJc w:val="left"/>
+      <w:pPr>
+        <w:ind w:left="3508" w:hanging="360"/>
+      </w:pPr>
+      <w:rPr>
+        <w:rFonts w:ascii="Courier New" w:hAnsi="Courier New" w:cs="Courier New" w:hint="default"/>
+      </w:rPr>
+    </w:lvl>
+    <w:lvl w:ilvl="2" w:tplc="04090005" w:tentative="1">
+      <w:start w:val="1"/>
+      <w:numFmt w:val="bullet"/>
+      <w:lvlText w:val=""/>
+      <w:lvlJc w:val="left"/>
+      <w:pPr>
+        <w:ind w:left="4228" w:hanging="360"/>
+      </w:pPr>
+      <w:rPr>
+        <w:rFonts w:ascii="Wingdings" w:hAnsi="Wingdings" w:hint="default"/>
+      </w:rPr>
+    </w:lvl>
+    <w:lvl w:ilvl="3" w:tplc="04090001" w:tentative="1">
+      <w:start w:val="1"/>
+      <w:numFmt w:val="bullet"/>
+      <w:lvlText w:val=""/>
+      <w:lvlJc w:val="left"/>
+      <w:pPr>
+        <w:ind w:left="4948" w:hanging="360"/>
+      </w:pPr>
+      <w:rPr>
+        <w:rFonts w:ascii="Symbol" w:hAnsi="Symbol" w:hint="default"/>
+      </w:rPr>
+    </w:lvl>
+    <w:lvl w:ilvl="4" w:tplc="04090003" w:tentative="1">
+      <w:start w:val="1"/>
+      <w:numFmt w:val="bullet"/>
+      <w:lvlText w:val="o"/>
+      <w:lvlJc w:val="left"/>
+      <w:pPr>
+        <w:ind w:left="5668" w:hanging="360"/>
+      </w:pPr>
+      <w:rPr>
+        <w:rFonts w:ascii="Courier New" w:hAnsi="Courier New" w:cs="Courier New" w:hint="default"/>
+      </w:rPr>
+    </w:lvl>
+    <w:lvl w:ilvl="5" w:tplc="04090005" w:tentative="1">
+      <w:start w:val="1"/>
+      <w:numFmt w:val="bullet"/>
+      <w:lvlText w:val=""/>
+      <w:lvlJc w:val="left"/>
+      <w:pPr>
+        <w:ind w:left="6388" w:hanging="360"/>
+      </w:pPr>
+      <w:rPr>
+        <w:rFonts w:ascii="Wingdings" w:hAnsi="Wingdings" w:hint="default"/>
+      </w:rPr>
+    </w:lvl>
+    <w:lvl w:ilvl="6" w:tplc="04090001" w:tentative="1">
+      <w:start w:val="1"/>
+      <w:numFmt w:val="bullet"/>
+      <w:lvlText w:val=""/>
+      <w:lvlJc w:val="left"/>
+      <w:pPr>
+        <w:ind w:left="7108" w:hanging="360"/>
+      </w:pPr>
+      <w:rPr>
+        <w:rFonts w:ascii="Symbol" w:hAnsi="Symbol" w:hint="default"/>
+      </w:rPr>
+    </w:lvl>
+    <w:lvl w:ilvl="7" w:tplc="04090003" w:tentative="1">
+      <w:start w:val="1"/>
+      <w:numFmt w:val="bullet"/>
+      <w:lvlText w:val="o"/>
+      <w:lvlJc w:val="left"/>
+      <w:pPr>
+        <w:ind w:left="7828" w:hanging="360"/>
+      </w:pPr>
+      <w:rPr>
+        <w:rFonts w:ascii="Courier New" w:hAnsi="Courier New" w:cs="Courier New" w:hint="default"/>
+      </w:rPr>
+    </w:lvl>
+    <w:lvl w:ilvl="8" w:tplc="04090005" w:tentative="1">
+      <w:start w:val="1"/>
+      <w:numFmt w:val="bullet"/>
+      <w:lvlText w:val=""/>
+      <w:lvlJc w:val="left"/>
+      <w:pPr>
+        <w:ind w:left="8548" w:hanging="360"/>
+      </w:pPr>
+      <w:rPr>
+        <w:rFonts w:ascii="Wingdings" w:hAnsi="Wingdings" w:hint="default"/>
+      </w:rPr>
+    </w:lvl>
+  </w:abstractNum>
+  <w:abstractNum w:abstractNumId="26" w15:restartNumberingAfterBreak="0">
     <w:nsid w:val="794407F8"/>
     <w:multiLevelType w:val="hybridMultilevel"/>
     <w:tmpl w:val="B9E63286"/>
@@ -6410,10 +7787,10 @@
       </w:rPr>
     </w:lvl>
   </w:abstractNum>
-  <w:abstractNum w:abstractNumId="25" w15:restartNumberingAfterBreak="0">
+  <w:abstractNum w:abstractNumId="27" w15:restartNumberingAfterBreak="0">
     <w:nsid w:val="79D23CB8"/>
     <w:multiLevelType w:val="hybridMultilevel"/>
-    <w:tmpl w:val="6058AA2E"/>
+    <w:tmpl w:val="FCB8EB26"/>
     <w:lvl w:ilvl="0" w:tplc="04090001">
       <w:start w:val="1"/>
       <w:numFmt w:val="bullet"/>
@@ -6426,7 +7803,7 @@
         <w:rFonts w:ascii="Symbol" w:hAnsi="Symbol" w:hint="default"/>
       </w:rPr>
     </w:lvl>
-    <w:lvl w:ilvl="1" w:tplc="04090003" w:tentative="1">
+    <w:lvl w:ilvl="1" w:tplc="04090003">
       <w:start w:val="1"/>
       <w:numFmt w:val="bullet"/>
       <w:lvlText w:val="o"/>
@@ -6523,7 +7900,7 @@
       </w:rPr>
     </w:lvl>
   </w:abstractNum>
-  <w:abstractNum w:abstractNumId="26" w15:restartNumberingAfterBreak="0">
+  <w:abstractNum w:abstractNumId="28" w15:restartNumberingAfterBreak="0">
     <w:nsid w:val="7CEF2CF2"/>
     <w:multiLevelType w:val="hybridMultilevel"/>
     <w:tmpl w:val="F69A1DE0"/>
@@ -6636,7 +8013,7 @@
       </w:rPr>
     </w:lvl>
   </w:abstractNum>
-  <w:abstractNum w:abstractNumId="27" w15:restartNumberingAfterBreak="0">
+  <w:abstractNum w:abstractNumId="29" w15:restartNumberingAfterBreak="0">
     <w:nsid w:val="7E695C65"/>
     <w:multiLevelType w:val="hybridMultilevel"/>
     <w:tmpl w:val="1E8A1B36"/>
@@ -6750,88 +8127,94 @@
     </w:lvl>
   </w:abstractNum>
   <w:num w:numId="1" w16cid:durableId="2088771281">
+    <w:abstractNumId w:val="14"/>
+  </w:num>
+  <w:num w:numId="2" w16cid:durableId="685058837">
+    <w:abstractNumId w:val="27"/>
+  </w:num>
+  <w:num w:numId="3" w16cid:durableId="300695087">
     <w:abstractNumId w:val="13"/>
   </w:num>
-  <w:num w:numId="2" w16cid:durableId="685058837">
-    <w:abstractNumId w:val="25"/>
+  <w:num w:numId="4" w16cid:durableId="54203128">
+    <w:abstractNumId w:val="7"/>
   </w:num>
-  <w:num w:numId="3" w16cid:durableId="300695087">
+  <w:num w:numId="5" w16cid:durableId="333260370">
+    <w:abstractNumId w:val="3"/>
+  </w:num>
+  <w:num w:numId="6" w16cid:durableId="1001351869">
+    <w:abstractNumId w:val="4"/>
+  </w:num>
+  <w:num w:numId="7" w16cid:durableId="758020154">
+    <w:abstractNumId w:val="5"/>
+  </w:num>
+  <w:num w:numId="8" w16cid:durableId="1648700516">
+    <w:abstractNumId w:val="10"/>
+  </w:num>
+  <w:num w:numId="9" w16cid:durableId="779446430">
     <w:abstractNumId w:val="12"/>
   </w:num>
-  <w:num w:numId="4" w16cid:durableId="54203128">
+  <w:num w:numId="10" w16cid:durableId="698628534">
+    <w:abstractNumId w:val="15"/>
+  </w:num>
+  <w:num w:numId="11" w16cid:durableId="1558783982">
+    <w:abstractNumId w:val="2"/>
+  </w:num>
+  <w:num w:numId="12" w16cid:durableId="414203912">
+    <w:abstractNumId w:val="11"/>
+  </w:num>
+  <w:num w:numId="13" w16cid:durableId="1881941421">
     <w:abstractNumId w:val="6"/>
   </w:num>
-  <w:num w:numId="5" w16cid:durableId="333260370">
-    <w:abstractNumId w:val="2"/>
-  </w:num>
-  <w:num w:numId="6" w16cid:durableId="1001351869">
-    <w:abstractNumId w:val="3"/>
-  </w:num>
-  <w:num w:numId="7" w16cid:durableId="758020154">
-    <w:abstractNumId w:val="4"/>
-  </w:num>
-  <w:num w:numId="8" w16cid:durableId="1648700516">
-    <w:abstractNumId w:val="9"/>
-  </w:num>
-  <w:num w:numId="9" w16cid:durableId="779446430">
-    <w:abstractNumId w:val="11"/>
-  </w:num>
-  <w:num w:numId="10" w16cid:durableId="698628534">
-    <w:abstractNumId w:val="14"/>
-  </w:num>
-  <w:num w:numId="11" w16cid:durableId="1558783982">
-    <w:abstractNumId w:val="1"/>
-  </w:num>
-  <w:num w:numId="12" w16cid:durableId="414203912">
-    <w:abstractNumId w:val="10"/>
-  </w:num>
-  <w:num w:numId="13" w16cid:durableId="1881941421">
-    <w:abstractNumId w:val="5"/>
-  </w:num>
   <w:num w:numId="14" w16cid:durableId="2008316254">
-    <w:abstractNumId w:val="20"/>
+    <w:abstractNumId w:val="21"/>
   </w:num>
   <w:num w:numId="15" w16cid:durableId="559636445">
-    <w:abstractNumId w:val="24"/>
+    <w:abstractNumId w:val="26"/>
   </w:num>
   <w:num w:numId="16" w16cid:durableId="1983386090">
-    <w:abstractNumId w:val="21"/>
+    <w:abstractNumId w:val="22"/>
   </w:num>
   <w:num w:numId="17" w16cid:durableId="1957833628">
-    <w:abstractNumId w:val="8"/>
+    <w:abstractNumId w:val="9"/>
   </w:num>
   <w:num w:numId="18" w16cid:durableId="1722829695">
     <w:abstractNumId w:val="0"/>
   </w:num>
   <w:num w:numId="19" w16cid:durableId="1172262819">
-    <w:abstractNumId w:val="22"/>
+    <w:abstractNumId w:val="23"/>
   </w:num>
   <w:num w:numId="20" w16cid:durableId="1002780737">
-    <w:abstractNumId w:val="15"/>
+    <w:abstractNumId w:val="16"/>
   </w:num>
   <w:num w:numId="21" w16cid:durableId="613564322">
-    <w:abstractNumId w:val="23"/>
+    <w:abstractNumId w:val="24"/>
   </w:num>
   <w:num w:numId="22" w16cid:durableId="1887600421">
-    <w:abstractNumId w:val="26"/>
+    <w:abstractNumId w:val="28"/>
   </w:num>
   <w:num w:numId="23" w16cid:durableId="546837210">
+    <w:abstractNumId w:val="20"/>
+  </w:num>
+  <w:num w:numId="24" w16cid:durableId="1537351802">
+    <w:abstractNumId w:val="29"/>
+  </w:num>
+  <w:num w:numId="25" w16cid:durableId="142082456">
+    <w:abstractNumId w:val="18"/>
+  </w:num>
+  <w:num w:numId="26" w16cid:durableId="1432824024">
+    <w:abstractNumId w:val="8"/>
+  </w:num>
+  <w:num w:numId="27" w16cid:durableId="139420582">
+    <w:abstractNumId w:val="17"/>
+  </w:num>
+  <w:num w:numId="28" w16cid:durableId="1303342500">
     <w:abstractNumId w:val="19"/>
   </w:num>
-  <w:num w:numId="24" w16cid:durableId="1537351802">
-    <w:abstractNumId w:val="27"/>
+  <w:num w:numId="29" w16cid:durableId="541788012">
+    <w:abstractNumId w:val="25"/>
   </w:num>
-  <w:num w:numId="25" w16cid:durableId="142082456">
-    <w:abstractNumId w:val="17"/>
-  </w:num>
-  <w:num w:numId="26" w16cid:durableId="1432824024">
-    <w:abstractNumId w:val="7"/>
-  </w:num>
-  <w:num w:numId="27" w16cid:durableId="139420582">
-    <w:abstractNumId w:val="16"/>
-  </w:num>
-  <w:num w:numId="28" w16cid:durableId="1303342500">
-    <w:abstractNumId w:val="18"/>
+  <w:num w:numId="30" w16cid:durableId="1946843474">
+    <w:abstractNumId w:val="1"/>
   </w:num>
 </w:numbering>
 </file>

</xml_diff>

<commit_message>
putting back hpc-client jar as causing build issues on DEV
</commit_message>
<xml_diff>
--- a/doc/Steps for MoDaC Deployment.docx
+++ b/doc/Steps for MoDaC Deployment.docx
@@ -7616,16 +7616,7 @@
           <w:sz w:val="22"/>
           <w:szCs w:val="22"/>
         </w:rPr>
-        <w:t>.ncifcrf.gov</w:t>
-      </w:r>
-      <w:r>
-        <w:rPr>
-          <w:rFonts w:ascii="Menlo" w:hAnsi="Menlo" w:cs="Menlo"/>
-          <w:color w:val="000000"/>
-          <w:sz w:val="22"/>
-          <w:szCs w:val="22"/>
-        </w:rPr>
-        <w:t>)</w:t>
+        <w:t>.ncifcrf.gov)</w:t>
       </w:r>
     </w:p>
     <w:p>
@@ -7734,25 +7725,7 @@
           <w:sz w:val="22"/>
           <w:szCs w:val="22"/>
         </w:rPr>
-        <w:t>/share/tomcat/webapps/web-doe-</w:t>
-      </w:r>
-      <w:r>
-        <w:rPr>
-          <w:rFonts w:ascii="Menlo" w:hAnsi="Menlo" w:cs="Menlo"/>
-          <w:color w:val="000000"/>
-          <w:sz w:val="22"/>
-          <w:szCs w:val="22"/>
-        </w:rPr>
-        <w:t>&lt;version&gt;</w:t>
-      </w:r>
-      <w:r>
-        <w:rPr>
-          <w:rFonts w:ascii="Menlo" w:hAnsi="Menlo" w:cs="Menlo"/>
-          <w:color w:val="000000"/>
-          <w:sz w:val="22"/>
-          <w:szCs w:val="22"/>
-        </w:rPr>
-        <w:t>/WEB-INF/classes</w:t>
+        <w:t>/share/tomcat/webapps/web-doe-&lt;version&gt;/WEB-INF/classes</w:t>
       </w:r>
     </w:p>
     <w:p>
@@ -7903,7 +7876,15 @@
           <w:sz w:val="32"/>
           <w:szCs w:val="32"/>
         </w:rPr>
-        <w:t xml:space="preserve">Save the file </w:t>
+        <w:t>Save the file</w:t>
+      </w:r>
+      <w:r>
+        <w:rPr>
+          <w:color w:val="000000" w:themeColor="text1"/>
+          <w:sz w:val="32"/>
+          <w:szCs w:val="32"/>
+        </w:rPr>
+        <w:t>.</w:t>
       </w:r>
     </w:p>
     <w:p>

</xml_diff>

<commit_message>
updating doc for deployment steps
</commit_message>
<xml_diff>
--- a/doc/Steps for MoDaC Deployment.docx
+++ b/doc/Steps for MoDaC Deployment.docx
@@ -273,23 +273,13 @@
         </w:rPr>
         <w:t>dev server (</w:t>
       </w:r>
-      <w:proofErr w:type="spellStart"/>
-      <w:r>
-        <w:rPr>
-          <w:rFonts w:ascii="Times New Roman" w:hAnsi="Times New Roman" w:cs="Times New Roman"/>
-          <w:sz w:val="32"/>
-          <w:szCs w:val="32"/>
-        </w:rPr>
-        <w:t>ssh</w:t>
-      </w:r>
-      <w:proofErr w:type="spellEnd"/>
-      <w:r>
-        <w:rPr>
-          <w:rFonts w:ascii="Times New Roman" w:hAnsi="Times New Roman" w:cs="Times New Roman"/>
-          <w:sz w:val="32"/>
-          <w:szCs w:val="32"/>
-        </w:rPr>
-        <w:t xml:space="preserve"> </w:t>
+      <w:r>
+        <w:rPr>
+          <w:rFonts w:ascii="Times New Roman" w:hAnsi="Times New Roman" w:cs="Times New Roman"/>
+          <w:sz w:val="32"/>
+          <w:szCs w:val="32"/>
+        </w:rPr>
+        <w:t xml:space="preserve">ssh </w:t>
       </w:r>
       <w:r>
         <w:rPr>
@@ -767,19 +757,8 @@
           <w:sz w:val="32"/>
           <w:szCs w:val="32"/>
         </w:rPr>
-        <w:t xml:space="preserve">Add all the service account, database, google captcha, google </w:t>
-      </w:r>
-      <w:proofErr w:type="gramStart"/>
-      <w:r>
-        <w:rPr>
-          <w:rFonts w:ascii="Times New Roman" w:hAnsi="Times New Roman" w:cs="Times New Roman"/>
-          <w:color w:val="000000"/>
-          <w:sz w:val="32"/>
-          <w:szCs w:val="32"/>
-        </w:rPr>
-        <w:t>client</w:t>
-      </w:r>
-      <w:proofErr w:type="gramEnd"/>
+        <w:t>Add all the service account, database, google captcha, google client</w:t>
+      </w:r>
       <w:r>
         <w:rPr>
           <w:rFonts w:ascii="Times New Roman" w:hAnsi="Times New Roman" w:cs="Times New Roman"/>
@@ -1855,21 +1834,12 @@
           <w:szCs w:val="32"/>
         </w:rPr>
       </w:pPr>
-      <w:proofErr w:type="spellStart"/>
-      <w:r>
-        <w:rPr>
-          <w:sz w:val="32"/>
-          <w:szCs w:val="32"/>
-        </w:rPr>
-        <w:t>ssh</w:t>
-      </w:r>
-      <w:proofErr w:type="spellEnd"/>
-      <w:r>
-        <w:rPr>
-          <w:sz w:val="32"/>
-          <w:szCs w:val="32"/>
-        </w:rPr>
-        <w:t xml:space="preserve"> to the appropriate </w:t>
+      <w:r>
+        <w:rPr>
+          <w:sz w:val="32"/>
+          <w:szCs w:val="32"/>
+        </w:rPr>
+        <w:t xml:space="preserve">ssh to the appropriate </w:t>
       </w:r>
       <w:proofErr w:type="spellStart"/>
       <w:r>
@@ -1917,7 +1887,6 @@
         </w:rPr>
         <w:t xml:space="preserve"> UAT server: </w:t>
       </w:r>
-      <w:proofErr w:type="spellStart"/>
       <w:r>
         <w:rPr>
           <w:rFonts w:ascii="Menlo" w:hAnsi="Menlo" w:cs="Menlo"/>
@@ -1925,17 +1894,7 @@
           <w:sz w:val="22"/>
           <w:szCs w:val="22"/>
         </w:rPr>
-        <w:t>ssh</w:t>
-      </w:r>
-      <w:proofErr w:type="spellEnd"/>
-      <w:r>
-        <w:rPr>
-          <w:rFonts w:ascii="Menlo" w:hAnsi="Menlo" w:cs="Menlo"/>
-          <w:color w:val="000000"/>
-          <w:sz w:val="22"/>
-          <w:szCs w:val="22"/>
-        </w:rPr>
-        <w:t xml:space="preserve"> </w:t>
+        <w:t xml:space="preserve">ssh </w:t>
       </w:r>
       <w:r>
         <w:rPr>
@@ -1985,7 +1944,6 @@
         </w:rPr>
         <w:t xml:space="preserve"> PROD server: </w:t>
       </w:r>
-      <w:proofErr w:type="spellStart"/>
       <w:r>
         <w:rPr>
           <w:rFonts w:ascii="Menlo" w:hAnsi="Menlo" w:cs="Menlo"/>
@@ -1993,17 +1951,7 @@
           <w:sz w:val="22"/>
           <w:szCs w:val="22"/>
         </w:rPr>
-        <w:t>ssh</w:t>
-      </w:r>
-      <w:proofErr w:type="spellEnd"/>
-      <w:r>
-        <w:rPr>
-          <w:rFonts w:ascii="Menlo" w:hAnsi="Menlo" w:cs="Menlo"/>
-          <w:color w:val="000000"/>
-          <w:sz w:val="22"/>
-          <w:szCs w:val="22"/>
-        </w:rPr>
-        <w:t xml:space="preserve"> </w:t>
+        <w:t xml:space="preserve">ssh </w:t>
       </w:r>
       <w:r>
         <w:rPr>
@@ -2099,7 +2047,6 @@
         </w:rPr>
         <w:t xml:space="preserve"> </w:t>
       </w:r>
-      <w:proofErr w:type="spellStart"/>
       <w:r>
         <w:rPr>
           <w:rFonts w:ascii="Times New Roman" w:hAnsi="Times New Roman" w:cs="Times New Roman"/>
@@ -2109,9 +2056,8 @@
           <w:sz w:val="32"/>
           <w:szCs w:val="32"/>
         </w:rPr>
-        <w:t>systemctl</w:t>
-      </w:r>
-      <w:proofErr w:type="spellEnd"/>
+        <w:t>service</w:t>
+      </w:r>
       <w:r>
         <w:rPr>
           <w:rFonts w:ascii="Times New Roman" w:hAnsi="Times New Roman" w:cs="Times New Roman"/>
@@ -2121,7 +2067,18 @@
           <w:sz w:val="32"/>
           <w:szCs w:val="32"/>
         </w:rPr>
-        <w:t xml:space="preserve"> stop tomcat</w:t>
+        <w:t xml:space="preserve"> tomcat</w:t>
+      </w:r>
+      <w:r>
+        <w:rPr>
+          <w:rFonts w:ascii="Times New Roman" w:hAnsi="Times New Roman" w:cs="Times New Roman"/>
+          <w:i/>
+          <w:iCs/>
+          <w:color w:val="000000"/>
+          <w:sz w:val="32"/>
+          <w:szCs w:val="32"/>
+        </w:rPr>
+        <w:t xml:space="preserve"> stop</w:t>
       </w:r>
     </w:p>
     <w:p>
@@ -3713,7 +3670,6 @@
         </w:rPr>
         <w:t xml:space="preserve"> </w:t>
       </w:r>
-      <w:proofErr w:type="spellStart"/>
       <w:r>
         <w:rPr>
           <w:i/>
@@ -3722,9 +3678,8 @@
           <w:sz w:val="32"/>
           <w:szCs w:val="32"/>
         </w:rPr>
-        <w:t>systemctl</w:t>
-      </w:r>
-      <w:proofErr w:type="spellEnd"/>
+        <w:t>service</w:t>
+      </w:r>
       <w:r>
         <w:rPr>
           <w:i/>
@@ -3733,7 +3688,17 @@
           <w:sz w:val="32"/>
           <w:szCs w:val="32"/>
         </w:rPr>
-        <w:t xml:space="preserve"> start tomcat</w:t>
+        <w:t xml:space="preserve"> tomcat</w:t>
+      </w:r>
+      <w:r>
+        <w:rPr>
+          <w:i/>
+          <w:iCs/>
+          <w:color w:val="000000"/>
+          <w:sz w:val="32"/>
+          <w:szCs w:val="32"/>
+        </w:rPr>
+        <w:t xml:space="preserve"> start</w:t>
       </w:r>
     </w:p>
     <w:p>
@@ -4583,25 +4548,32 @@
         </w:rPr>
         <w:t xml:space="preserve"> </w:t>
       </w:r>
-      <w:proofErr w:type="spellStart"/>
-      <w:r>
-        <w:rPr>
-          <w:rFonts w:ascii="Times New Roman" w:hAnsi="Times New Roman" w:cs="Times New Roman"/>
-          <w:color w:val="000000"/>
-          <w:sz w:val="32"/>
-          <w:szCs w:val="32"/>
-        </w:rPr>
-        <w:t>systemctl</w:t>
-      </w:r>
-      <w:proofErr w:type="spellEnd"/>
-      <w:r>
-        <w:rPr>
-          <w:rFonts w:ascii="Times New Roman" w:hAnsi="Times New Roman" w:cs="Times New Roman"/>
-          <w:color w:val="000000"/>
-          <w:sz w:val="32"/>
-          <w:szCs w:val="32"/>
-        </w:rPr>
-        <w:t xml:space="preserve"> start tomcat</w:t>
+      <w:r>
+        <w:rPr>
+          <w:rFonts w:ascii="Times New Roman" w:hAnsi="Times New Roman" w:cs="Times New Roman"/>
+          <w:color w:val="000000"/>
+          <w:sz w:val="32"/>
+          <w:szCs w:val="32"/>
+        </w:rPr>
+        <w:t>service</w:t>
+      </w:r>
+      <w:r>
+        <w:rPr>
+          <w:rFonts w:ascii="Times New Roman" w:hAnsi="Times New Roman" w:cs="Times New Roman"/>
+          <w:color w:val="000000"/>
+          <w:sz w:val="32"/>
+          <w:szCs w:val="32"/>
+        </w:rPr>
+        <w:t xml:space="preserve"> tomcat</w:t>
+      </w:r>
+      <w:r>
+        <w:rPr>
+          <w:rFonts w:ascii="Times New Roman" w:hAnsi="Times New Roman" w:cs="Times New Roman"/>
+          <w:color w:val="000000"/>
+          <w:sz w:val="32"/>
+          <w:szCs w:val="32"/>
+        </w:rPr>
+        <w:t xml:space="preserve"> start</w:t>
       </w:r>
     </w:p>
     <w:p>
@@ -4656,25 +4628,50 @@
         </w:rPr>
         <w:t xml:space="preserve"> </w:t>
       </w:r>
-      <w:proofErr w:type="spellStart"/>
-      <w:r>
-        <w:rPr>
-          <w:rFonts w:ascii="Times New Roman" w:hAnsi="Times New Roman" w:cs="Times New Roman"/>
-          <w:color w:val="000000"/>
-          <w:sz w:val="32"/>
-          <w:szCs w:val="32"/>
-        </w:rPr>
-        <w:t>systemctl</w:t>
-      </w:r>
-      <w:proofErr w:type="spellEnd"/>
-      <w:r>
-        <w:rPr>
-          <w:rFonts w:ascii="Times New Roman" w:hAnsi="Times New Roman" w:cs="Times New Roman"/>
-          <w:color w:val="000000"/>
-          <w:sz w:val="32"/>
-          <w:szCs w:val="32"/>
-        </w:rPr>
-        <w:t xml:space="preserve"> stop tomcat</w:t>
+      <w:r>
+        <w:rPr>
+          <w:rFonts w:ascii="Times New Roman" w:hAnsi="Times New Roman" w:cs="Times New Roman"/>
+          <w:color w:val="000000"/>
+          <w:sz w:val="32"/>
+          <w:szCs w:val="32"/>
+        </w:rPr>
+        <w:t>service</w:t>
+      </w:r>
+      <w:r>
+        <w:rPr>
+          <w:rFonts w:ascii="Times New Roman" w:hAnsi="Times New Roman" w:cs="Times New Roman"/>
+          <w:color w:val="000000"/>
+          <w:sz w:val="32"/>
+          <w:szCs w:val="32"/>
+        </w:rPr>
+        <w:t xml:space="preserve"> </w:t>
+      </w:r>
+      <w:r>
+        <w:rPr>
+          <w:rFonts w:ascii="Times New Roman" w:hAnsi="Times New Roman" w:cs="Times New Roman"/>
+          <w:color w:val="000000"/>
+          <w:sz w:val="32"/>
+          <w:szCs w:val="32"/>
+        </w:rPr>
+        <w:t>tomcat</w:t>
+      </w:r>
+      <w:r>
+        <w:rPr>
+          <w:rFonts w:ascii="Times New Roman" w:hAnsi="Times New Roman" w:cs="Times New Roman"/>
+          <w:color w:val="000000"/>
+          <w:sz w:val="32"/>
+          <w:szCs w:val="32"/>
+        </w:rPr>
+        <w:t xml:space="preserve"> </w:t>
+      </w:r>
+      <w:r>
+        <w:rPr>
+          <w:rFonts w:ascii="Times New Roman" w:hAnsi="Times New Roman" w:cs="Times New Roman"/>
+          <w:color w:val="000000"/>
+          <w:sz w:val="32"/>
+          <w:szCs w:val="32"/>
+        </w:rPr>
+        <w:t>stop</w:t>
       </w:r>
     </w:p>
     <w:p>
@@ -4729,25 +4726,50 @@
         </w:rPr>
         <w:t xml:space="preserve"> </w:t>
       </w:r>
-      <w:proofErr w:type="spellStart"/>
-      <w:r>
-        <w:rPr>
-          <w:rFonts w:ascii="Times New Roman" w:hAnsi="Times New Roman" w:cs="Times New Roman"/>
-          <w:color w:val="000000"/>
-          <w:sz w:val="32"/>
-          <w:szCs w:val="32"/>
-        </w:rPr>
-        <w:t>systemctl</w:t>
-      </w:r>
-      <w:proofErr w:type="spellEnd"/>
-      <w:r>
-        <w:rPr>
-          <w:rFonts w:ascii="Times New Roman" w:hAnsi="Times New Roman" w:cs="Times New Roman"/>
-          <w:color w:val="000000"/>
-          <w:sz w:val="32"/>
-          <w:szCs w:val="32"/>
-        </w:rPr>
-        <w:t xml:space="preserve"> restart tomcat</w:t>
+      <w:r>
+        <w:rPr>
+          <w:rFonts w:ascii="Times New Roman" w:hAnsi="Times New Roman" w:cs="Times New Roman"/>
+          <w:color w:val="000000"/>
+          <w:sz w:val="32"/>
+          <w:szCs w:val="32"/>
+        </w:rPr>
+        <w:t>service</w:t>
+      </w:r>
+      <w:r>
+        <w:rPr>
+          <w:rFonts w:ascii="Times New Roman" w:hAnsi="Times New Roman" w:cs="Times New Roman"/>
+          <w:color w:val="000000"/>
+          <w:sz w:val="32"/>
+          <w:szCs w:val="32"/>
+        </w:rPr>
+        <w:t xml:space="preserve"> </w:t>
+      </w:r>
+      <w:r>
+        <w:rPr>
+          <w:rFonts w:ascii="Times New Roman" w:hAnsi="Times New Roman" w:cs="Times New Roman"/>
+          <w:color w:val="000000"/>
+          <w:sz w:val="32"/>
+          <w:szCs w:val="32"/>
+        </w:rPr>
+        <w:t>tomcat</w:t>
+      </w:r>
+      <w:r>
+        <w:rPr>
+          <w:rFonts w:ascii="Times New Roman" w:hAnsi="Times New Roman" w:cs="Times New Roman"/>
+          <w:color w:val="000000"/>
+          <w:sz w:val="32"/>
+          <w:szCs w:val="32"/>
+        </w:rPr>
+        <w:t xml:space="preserve"> </w:t>
+      </w:r>
+      <w:r>
+        <w:rPr>
+          <w:rFonts w:ascii="Times New Roman" w:hAnsi="Times New Roman" w:cs="Times New Roman"/>
+          <w:color w:val="000000"/>
+          <w:sz w:val="32"/>
+          <w:szCs w:val="32"/>
+        </w:rPr>
+        <w:t>restart</w:t>
       </w:r>
     </w:p>
     <w:p>
@@ -5149,23 +5171,13 @@
         </w:rPr>
         <w:t>dev server (</w:t>
       </w:r>
-      <w:proofErr w:type="spellStart"/>
-      <w:r>
-        <w:rPr>
-          <w:rFonts w:ascii="Times New Roman" w:hAnsi="Times New Roman" w:cs="Times New Roman"/>
-          <w:sz w:val="32"/>
-          <w:szCs w:val="32"/>
-        </w:rPr>
-        <w:t>ssh</w:t>
-      </w:r>
-      <w:proofErr w:type="spellEnd"/>
-      <w:r>
-        <w:rPr>
-          <w:rFonts w:ascii="Times New Roman" w:hAnsi="Times New Roman" w:cs="Times New Roman"/>
-          <w:sz w:val="32"/>
-          <w:szCs w:val="32"/>
-        </w:rPr>
-        <w:t xml:space="preserve"> </w:t>
+      <w:r>
+        <w:rPr>
+          <w:rFonts w:ascii="Times New Roman" w:hAnsi="Times New Roman" w:cs="Times New Roman"/>
+          <w:sz w:val="32"/>
+          <w:szCs w:val="32"/>
+        </w:rPr>
+        <w:t xml:space="preserve">ssh </w:t>
       </w:r>
       <w:r>
         <w:rPr>
@@ -5855,7 +5867,6 @@
         </w:rPr>
         <w:t xml:space="preserve"> prod server (</w:t>
       </w:r>
-      <w:proofErr w:type="spellStart"/>
       <w:r>
         <w:rPr>
           <w:rFonts w:ascii="Menlo" w:hAnsi="Menlo" w:cs="Menlo"/>
@@ -5863,17 +5874,7 @@
           <w:sz w:val="22"/>
           <w:szCs w:val="22"/>
         </w:rPr>
-        <w:t>ssh</w:t>
-      </w:r>
-      <w:proofErr w:type="spellEnd"/>
-      <w:r>
-        <w:rPr>
-          <w:rFonts w:ascii="Menlo" w:hAnsi="Menlo" w:cs="Menlo"/>
-          <w:color w:val="000000"/>
-          <w:sz w:val="22"/>
-          <w:szCs w:val="22"/>
-        </w:rPr>
-        <w:t xml:space="preserve"> </w:t>
+        <w:t xml:space="preserve">ssh </w:t>
       </w:r>
       <w:r>
         <w:rPr>
@@ -6223,23 +6224,45 @@
         </w:rPr>
         <w:t xml:space="preserve"> </w:t>
       </w:r>
-      <w:proofErr w:type="spellStart"/>
       <w:r>
         <w:rPr>
           <w:color w:val="000000" w:themeColor="text1"/>
           <w:sz w:val="32"/>
           <w:szCs w:val="32"/>
         </w:rPr>
-        <w:t>systemctl</w:t>
-      </w:r>
-      <w:proofErr w:type="spellEnd"/>
+        <w:t>service</w:t>
+      </w:r>
       <w:r>
         <w:rPr>
           <w:color w:val="000000" w:themeColor="text1"/>
           <w:sz w:val="32"/>
           <w:szCs w:val="32"/>
         </w:rPr>
-        <w:t xml:space="preserve"> restart tomcat”</w:t>
+        <w:t xml:space="preserve"> tomcat</w:t>
+      </w:r>
+      <w:r>
+        <w:rPr>
+          <w:color w:val="000000" w:themeColor="text1"/>
+          <w:sz w:val="32"/>
+          <w:szCs w:val="32"/>
+        </w:rPr>
+        <w:t xml:space="preserve"> </w:t>
+      </w:r>
+      <w:r>
+        <w:rPr>
+          <w:color w:val="000000" w:themeColor="text1"/>
+          <w:sz w:val="32"/>
+          <w:szCs w:val="32"/>
+        </w:rPr>
+        <w:t>restart</w:t>
+      </w:r>
+      <w:r>
+        <w:rPr>
+          <w:color w:val="000000" w:themeColor="text1"/>
+          <w:sz w:val="32"/>
+          <w:szCs w:val="32"/>
+        </w:rPr>
+        <w:t>”</w:t>
       </w:r>
     </w:p>
     <w:sectPr>

</xml_diff>

<commit_message>
modifying MoDaC deployment steps
</commit_message>
<xml_diff>
--- a/doc/Steps for MoDaC Deployment.docx
+++ b/doc/Steps for MoDaC Deployment.docx
@@ -101,7 +101,27 @@
           <w:sz w:val="32"/>
           <w:szCs w:val="32"/>
         </w:rPr>
-        <w:t xml:space="preserve"> DME server:</w:t>
+        <w:t xml:space="preserve"> </w:t>
+      </w:r>
+      <w:proofErr w:type="spellStart"/>
+      <w:r>
+        <w:rPr>
+          <w:b/>
+          <w:bCs/>
+          <w:sz w:val="32"/>
+          <w:szCs w:val="32"/>
+        </w:rPr>
+        <w:t>MoDaC</w:t>
+      </w:r>
+      <w:proofErr w:type="spellEnd"/>
+      <w:r>
+        <w:rPr>
+          <w:b/>
+          <w:bCs/>
+          <w:sz w:val="32"/>
+          <w:szCs w:val="32"/>
+        </w:rPr>
+        <w:t xml:space="preserve"> server:</w:t>
       </w:r>
     </w:p>
     <w:p>
@@ -269,6 +289,17 @@
           <w:sz w:val="32"/>
           <w:szCs w:val="32"/>
         </w:rPr>
+        <w:t xml:space="preserve"> </w:t>
+      </w:r>
+      <w:r>
+        <w:rPr>
+          <w:rFonts w:ascii="Times New Roman" w:hAnsi="Times New Roman" w:cs="Times New Roman"/>
+          <w:i/>
+          <w:iCs/>
+          <w:color w:val="000000"/>
+          <w:sz w:val="32"/>
+          <w:szCs w:val="32"/>
+        </w:rPr>
         <w:t>ncidoesvct2</w:t>
       </w:r>
     </w:p>
@@ -913,9 +944,8 @@
           <w:sz w:val="22"/>
           <w:szCs w:val="22"/>
         </w:rPr>
-        <w:t xml:space="preserve">The config files back up along with passwords are in the home directory for </w:t>
-      </w:r>
-      <w:proofErr w:type="spellStart"/>
+        <w:t xml:space="preserve">The config files back up </w:t>
+      </w:r>
       <w:r>
         <w:rPr>
           <w:rFonts w:ascii="Menlo" w:hAnsi="Menlo" w:cs="Menlo"/>
@@ -923,58 +953,37 @@
           <w:sz w:val="22"/>
           <w:szCs w:val="22"/>
         </w:rPr>
-        <w:t>ncif</w:t>
+        <w:t xml:space="preserve">are located under the path: </w:t>
+      </w:r>
+      <w:r>
+        <w:rPr>
+          <w:rFonts w:ascii="Calibri" w:hAnsi="Calibri" w:cs="Calibri"/>
+          <w:color w:val="44546A" w:themeColor="text2"/>
+          <w:sz w:val="28"/>
+          <w:szCs w:val="28"/>
+        </w:rPr>
+        <w:t>/opt/</w:t>
+      </w:r>
+      <w:proofErr w:type="spellStart"/>
+      <w:r>
+        <w:rPr>
+          <w:rFonts w:ascii="Calibri" w:hAnsi="Calibri" w:cs="Calibri"/>
+          <w:color w:val="44546A" w:themeColor="text2"/>
+          <w:sz w:val="28"/>
+          <w:szCs w:val="28"/>
+        </w:rPr>
+        <w:t>nci</w:t>
       </w:r>
       <w:proofErr w:type="spellEnd"/>
       <w:r>
         <w:rPr>
-          <w:rFonts w:ascii="Menlo" w:hAnsi="Menlo" w:cs="Menlo"/>
-          <w:color w:val="000000"/>
-          <w:sz w:val="22"/>
-          <w:szCs w:val="22"/>
-        </w:rPr>
-        <w:t>-</w:t>
-      </w:r>
-      <w:proofErr w:type="spellStart"/>
-      <w:r>
-        <w:rPr>
-          <w:rFonts w:ascii="Menlo" w:hAnsi="Menlo" w:cs="Menlo"/>
-          <w:color w:val="000000"/>
-          <w:sz w:val="22"/>
-          <w:szCs w:val="22"/>
-        </w:rPr>
-        <w:t>hpcdm</w:t>
-      </w:r>
-      <w:proofErr w:type="spellEnd"/>
-      <w:r>
-        <w:rPr>
-          <w:rFonts w:ascii="Menlo" w:hAnsi="Menlo" w:cs="Menlo"/>
-          <w:color w:val="000000"/>
-          <w:sz w:val="22"/>
-          <w:szCs w:val="22"/>
-        </w:rPr>
-        <w:t xml:space="preserve">-svc: </w:t>
-      </w:r>
-      <w:r>
-        <w:rPr>
-          <w:rFonts w:ascii="Menlo" w:hAnsi="Menlo" w:cs="Menlo"/>
-          <w:color w:val="000000"/>
-          <w:sz w:val="22"/>
-          <w:szCs w:val="22"/>
-        </w:rPr>
-        <w:t>/home/NCIF-HPCDM-SVC/</w:t>
-      </w:r>
-      <w:proofErr w:type="spellStart"/>
-      <w:r>
-        <w:rPr>
-          <w:rFonts w:ascii="Menlo" w:hAnsi="Menlo" w:cs="Menlo"/>
-          <w:color w:val="000000"/>
-          <w:sz w:val="22"/>
-          <w:szCs w:val="22"/>
-        </w:rPr>
-        <w:t>modac_config</w:t>
-      </w:r>
-      <w:proofErr w:type="spellEnd"/>
+          <w:rFonts w:ascii="Calibri" w:hAnsi="Calibri" w:cs="Calibri"/>
+          <w:color w:val="44546A" w:themeColor="text2"/>
+          <w:sz w:val="28"/>
+          <w:szCs w:val="28"/>
+        </w:rPr>
+        <w:t>-doe/</w:t>
+      </w:r>
     </w:p>
     <w:p>
       <w:pPr>
@@ -5870,7 +5879,6 @@
         <w:t xml:space="preserve">Edit the </w:t>
       </w:r>
       <w:proofErr w:type="spellStart"/>
-      <w:proofErr w:type="gramStart"/>
       <w:r>
         <w:rPr>
           <w:color w:val="000000" w:themeColor="text1"/>
@@ -5880,7 +5888,6 @@
         <w:t>application.properties</w:t>
       </w:r>
       <w:proofErr w:type="spellEnd"/>
-      <w:proofErr w:type="gramEnd"/>
       <w:r>
         <w:rPr>
           <w:color w:val="000000" w:themeColor="text1"/>
@@ -5920,7 +5927,6 @@
         <w:t>Change the property “</w:t>
       </w:r>
       <w:proofErr w:type="spellStart"/>
-      <w:proofErr w:type="gramStart"/>
       <w:r>
         <w:rPr>
           <w:rFonts w:ascii="Menlo" w:hAnsi="Menlo" w:cs="Menlo"/>
@@ -5928,17 +5934,7 @@
           <w:sz w:val="22"/>
           <w:szCs w:val="22"/>
         </w:rPr>
-        <w:t>doe.downtime</w:t>
-      </w:r>
-      <w:proofErr w:type="gramEnd"/>
-      <w:r>
-        <w:rPr>
-          <w:rFonts w:ascii="Menlo" w:hAnsi="Menlo" w:cs="Menlo"/>
-          <w:color w:val="000000"/>
-          <w:sz w:val="22"/>
-          <w:szCs w:val="22"/>
-        </w:rPr>
-        <w:t>.message</w:t>
+        <w:t>doe.downtime.message</w:t>
       </w:r>
       <w:proofErr w:type="spellEnd"/>
       <w:r>

</xml_diff>